<commit_message>
Exemplo de calbacks com html
</commit_message>
<xml_diff>
--- a/CJRM.docx
+++ b/CJRM.docx
@@ -418,10 +418,12 @@
         <w:t xml:space="preserve">Instalar o </w:t>
       </w:r>
       <w:proofErr w:type="spellStart"/>
+      <w:proofErr w:type="gramStart"/>
       <w:r>
         <w:t>f.flux</w:t>
       </w:r>
       <w:proofErr w:type="spellEnd"/>
+      <w:proofErr w:type="gramEnd"/>
       <w:r>
         <w:t xml:space="preserve"> inibe a luz azul do Monitor para descansar a visão</w:t>
       </w:r>
@@ -487,12 +489,17 @@
     <w:p/>
     <w:p>
       <w:proofErr w:type="spellStart"/>
+      <w:proofErr w:type="gramStart"/>
       <w:r>
         <w:t>Emmet</w:t>
       </w:r>
       <w:proofErr w:type="spellEnd"/>
       <w:r>
-        <w:t xml:space="preserve"> ! &lt;</w:t>
+        <w:t xml:space="preserve"> !</w:t>
+      </w:r>
+      <w:proofErr w:type="gramEnd"/>
+      <w:r>
+        <w:t xml:space="preserve"> &lt;</w:t>
       </w:r>
       <w:proofErr w:type="spellStart"/>
       <w:r>
@@ -577,11 +584,19 @@
         <w:t>src</w:t>
       </w:r>
       <w:proofErr w:type="spellEnd"/>
-      <w:r>
-        <w:rPr>
-          <w:lang w:val="en-US"/>
-        </w:rPr>
-        <w:t>=”App.js”&gt;&lt;/s</w:t>
+      <w:proofErr w:type="gramStart"/>
+      <w:r>
+        <w:rPr>
+          <w:lang w:val="en-US"/>
+        </w:rPr>
+        <w:t>=”App.js</w:t>
+      </w:r>
+      <w:proofErr w:type="gramEnd"/>
+      <w:r>
+        <w:rPr>
+          <w:lang w:val="en-US"/>
+        </w:rPr>
+        <w:t>”&gt;&lt;/s</w:t>
       </w:r>
       <w:r>
         <w:rPr>
@@ -764,10 +779,12 @@
     </w:p>
     <w:p/>
     <w:p>
+      <w:proofErr w:type="gramStart"/>
       <w:r>
         <w:t>console.log(</w:t>
       </w:r>
       <w:proofErr w:type="spellStart"/>
+      <w:proofErr w:type="gramEnd"/>
       <w:r>
         <w:t>nomeVar</w:t>
       </w:r>
@@ -798,7 +815,15 @@
     <w:p/>
     <w:p>
       <w:r>
-        <w:t xml:space="preserve">regras de nomeação de variáveis  - </w:t>
+        <w:t xml:space="preserve">regras de nomeação de </w:t>
+      </w:r>
+      <w:proofErr w:type="gramStart"/>
+      <w:r>
+        <w:t>variáveis  -</w:t>
+      </w:r>
+      <w:proofErr w:type="gramEnd"/>
+      <w:r>
+        <w:t xml:space="preserve"> </w:t>
       </w:r>
       <w:proofErr w:type="spellStart"/>
       <w:r>
@@ -848,7 +873,15 @@
       </w:r>
       <w:proofErr w:type="spellEnd"/>
       <w:r>
-        <w:t xml:space="preserve"> + ; Coloca/retira comentários</w:t>
+        <w:t xml:space="preserve"> </w:t>
+      </w:r>
+      <w:proofErr w:type="gramStart"/>
+      <w:r>
+        <w:t>+ ;</w:t>
+      </w:r>
+      <w:proofErr w:type="gramEnd"/>
+      <w:r>
+        <w:t xml:space="preserve"> Coloca/retira comentários</w:t>
       </w:r>
       <w:r>
         <w:t xml:space="preserve"> de linha</w:t>
@@ -1206,9 +1239,9 @@
           <w:sz w:val="22"/>
           <w:szCs w:val="22"/>
         </w:rPr>
-        <w:t xml:space="preserve">${variável} texto </w:t>
-      </w:r>
-      <w:proofErr w:type="spellStart"/>
+        <w:t xml:space="preserve">${variável} </w:t>
+      </w:r>
+      <w:proofErr w:type="gramStart"/>
       <w:r>
         <w:rPr>
           <w:sz w:val="22"/>
@@ -1216,37 +1249,38 @@
         </w:rPr>
         <w:t>texto</w:t>
       </w:r>
-      <w:proofErr w:type="spellEnd"/>
+      <w:proofErr w:type="gramEnd"/>
       <w:r>
         <w:rPr>
           <w:sz w:val="22"/>
           <w:szCs w:val="22"/>
         </w:rPr>
-        <w:t xml:space="preserve"> ${variável}`</w:t>
-      </w:r>
-    </w:p>
-    <w:p>
-      <w:pPr>
+        <w:t xml:space="preserve"> </w:t>
+      </w:r>
+      <w:proofErr w:type="spellStart"/>
+      <w:r>
         <w:rPr>
           <w:sz w:val="22"/>
           <w:szCs w:val="22"/>
         </w:rPr>
-      </w:pPr>
-    </w:p>
-    <w:p>
-      <w:pPr>
+        <w:t>texto</w:t>
+      </w:r>
+      <w:proofErr w:type="spellEnd"/>
+      <w:r>
         <w:rPr>
           <w:sz w:val="22"/>
           <w:szCs w:val="22"/>
         </w:rPr>
-      </w:pPr>
-      <w:r>
+        <w:t xml:space="preserve"> ${variável}`</w:t>
+      </w:r>
+    </w:p>
+    <w:p>
+      <w:pPr>
         <w:rPr>
           <w:sz w:val="22"/>
           <w:szCs w:val="22"/>
         </w:rPr>
-        <w:t>‘texto’ + “texto2” + ‘texto’</w:t>
-      </w:r>
+      </w:pPr>
     </w:p>
     <w:p>
       <w:pPr>
@@ -1260,7 +1294,7 @@
           <w:sz w:val="22"/>
           <w:szCs w:val="22"/>
         </w:rPr>
-        <w:t>textotexto2texto</w:t>
+        <w:t>‘texto’ + “texto2” + ‘texto’</w:t>
       </w:r>
     </w:p>
     <w:p>
@@ -1270,101 +1304,101 @@
           <w:szCs w:val="22"/>
         </w:rPr>
       </w:pPr>
-    </w:p>
-    <w:p>
-      <w:pPr>
+      <w:r>
         <w:rPr>
           <w:sz w:val="22"/>
           <w:szCs w:val="22"/>
         </w:rPr>
-      </w:pPr>
-      <w:r>
+        <w:t>textotexto2texto</w:t>
+      </w:r>
+    </w:p>
+    <w:p>
+      <w:pPr>
         <w:rPr>
           <w:sz w:val="22"/>
           <w:szCs w:val="22"/>
         </w:rPr>
-        <w:t xml:space="preserve">Concatenação de </w:t>
-      </w:r>
-      <w:proofErr w:type="spellStart"/>
-      <w:r>
+      </w:pPr>
+    </w:p>
+    <w:p>
+      <w:pPr>
         <w:rPr>
           <w:sz w:val="22"/>
           <w:szCs w:val="22"/>
         </w:rPr>
-        <w:t>strings</w:t>
-      </w:r>
-      <w:proofErr w:type="spellEnd"/>
-    </w:p>
-    <w:p>
-      <w:pPr>
+      </w:pPr>
+      <w:r>
         <w:rPr>
           <w:sz w:val="22"/>
           <w:szCs w:val="22"/>
         </w:rPr>
-      </w:pPr>
-    </w:p>
-    <w:p>
-      <w:pPr>
+        <w:t xml:space="preserve">Concatenação de </w:t>
+      </w:r>
+      <w:proofErr w:type="spellStart"/>
+      <w:r>
         <w:rPr>
           <w:sz w:val="22"/>
           <w:szCs w:val="22"/>
         </w:rPr>
-      </w:pPr>
-      <w:r>
+        <w:t>strings</w:t>
+      </w:r>
+      <w:proofErr w:type="spellEnd"/>
+    </w:p>
+    <w:p>
+      <w:pPr>
         <w:rPr>
           <w:sz w:val="22"/>
           <w:szCs w:val="22"/>
         </w:rPr>
-        <w:t>“texto”.</w:t>
-      </w:r>
-      <w:proofErr w:type="spellStart"/>
-      <w:r>
+      </w:pPr>
+    </w:p>
+    <w:p>
+      <w:pPr>
         <w:rPr>
           <w:sz w:val="22"/>
           <w:szCs w:val="22"/>
         </w:rPr>
-        <w:t>length</w:t>
-      </w:r>
-      <w:proofErr w:type="spellEnd"/>
+      </w:pPr>
       <w:r>
         <w:rPr>
           <w:sz w:val="22"/>
           <w:szCs w:val="22"/>
         </w:rPr>
-        <w:t xml:space="preserve"> -&gt; exibe a quantidade de caracteres</w:t>
-      </w:r>
-    </w:p>
-    <w:p>
-      <w:pPr>
+        <w:t>“texto</w:t>
+      </w:r>
+      <w:proofErr w:type="gramStart"/>
+      <w:r>
         <w:rPr>
           <w:sz w:val="22"/>
           <w:szCs w:val="22"/>
         </w:rPr>
-      </w:pPr>
-    </w:p>
-    <w:p>
-      <w:pPr>
+        <w:t>”.</w:t>
+      </w:r>
+      <w:proofErr w:type="spellStart"/>
+      <w:r>
         <w:rPr>
           <w:sz w:val="22"/>
           <w:szCs w:val="22"/>
         </w:rPr>
-      </w:pPr>
-      <w:proofErr w:type="spellStart"/>
+        <w:t>length</w:t>
+      </w:r>
+      <w:proofErr w:type="spellEnd"/>
+      <w:proofErr w:type="gramEnd"/>
       <w:r>
         <w:rPr>
           <w:sz w:val="22"/>
           <w:szCs w:val="22"/>
         </w:rPr>
-        <w:t>let</w:t>
-      </w:r>
-      <w:proofErr w:type="spellEnd"/>
-      <w:r>
+        <w:t xml:space="preserve"> -&gt; exibe a quantidade de caracteres</w:t>
+      </w:r>
+    </w:p>
+    <w:p>
+      <w:pPr>
         <w:rPr>
           <w:sz w:val="22"/>
           <w:szCs w:val="22"/>
         </w:rPr>
-        <w:t xml:space="preserve"> novo = ‘texto’</w:t>
-      </w:r>
+      </w:pPr>
     </w:p>
     <w:p>
       <w:pPr>
@@ -1373,50 +1407,53 @@
           <w:szCs w:val="22"/>
         </w:rPr>
       </w:pPr>
+      <w:proofErr w:type="spellStart"/>
       <w:r>
         <w:rPr>
           <w:sz w:val="22"/>
           <w:szCs w:val="22"/>
         </w:rPr>
-        <w:t>console.log(</w:t>
-      </w:r>
+        <w:t>let</w:t>
+      </w:r>
+      <w:proofErr w:type="spellEnd"/>
       <w:r>
         <w:rPr>
           <w:sz w:val="22"/>
           <w:szCs w:val="22"/>
         </w:rPr>
-        <w:t>novo[</w:t>
-      </w:r>
-      <w:r>
+        <w:t xml:space="preserve"> novo = ‘texto’</w:t>
+      </w:r>
+    </w:p>
+    <w:p>
+      <w:pPr>
         <w:rPr>
           <w:sz w:val="22"/>
           <w:szCs w:val="22"/>
         </w:rPr>
-        <w:t>1])</w:t>
-      </w:r>
-    </w:p>
-    <w:p>
-      <w:pPr>
+      </w:pPr>
+      <w:r>
         <w:rPr>
           <w:sz w:val="22"/>
           <w:szCs w:val="22"/>
         </w:rPr>
-      </w:pPr>
+        <w:t>console.log(</w:t>
+      </w:r>
+      <w:proofErr w:type="gramStart"/>
       <w:r>
         <w:rPr>
           <w:sz w:val="22"/>
           <w:szCs w:val="22"/>
         </w:rPr>
-        <w:t>e</w:t>
-      </w:r>
-    </w:p>
-    <w:p>
-      <w:pPr>
+        <w:t>novo[</w:t>
+      </w:r>
+      <w:proofErr w:type="gramEnd"/>
+      <w:r>
         <w:rPr>
           <w:sz w:val="22"/>
           <w:szCs w:val="22"/>
         </w:rPr>
-      </w:pPr>
+        <w:t>1])</w:t>
+      </w:r>
     </w:p>
     <w:p>
       <w:pPr>
@@ -1430,17 +1467,16 @@
           <w:sz w:val="22"/>
           <w:szCs w:val="22"/>
         </w:rPr>
-        <w:t xml:space="preserve">JS – Zero </w:t>
-      </w:r>
-      <w:proofErr w:type="spellStart"/>
-      <w:r>
+        <w:t>e</w:t>
+      </w:r>
+    </w:p>
+    <w:p>
+      <w:pPr>
         <w:rPr>
           <w:sz w:val="22"/>
           <w:szCs w:val="22"/>
         </w:rPr>
-        <w:t>based</w:t>
-      </w:r>
-      <w:proofErr w:type="spellEnd"/>
+      </w:pPr>
     </w:p>
     <w:p>
       <w:pPr>
@@ -1449,91 +1485,93 @@
           <w:szCs w:val="22"/>
         </w:rPr>
       </w:pPr>
-    </w:p>
-    <w:p>
-      <w:pPr>
+      <w:r>
         <w:rPr>
           <w:sz w:val="22"/>
           <w:szCs w:val="22"/>
         </w:rPr>
-      </w:pPr>
+        <w:t xml:space="preserve">JS – Zero </w:t>
+      </w:r>
+      <w:proofErr w:type="spellStart"/>
       <w:r>
         <w:rPr>
           <w:sz w:val="22"/>
           <w:szCs w:val="22"/>
         </w:rPr>
-        <w:t>console.log(“texto”.</w:t>
-      </w:r>
-      <w:proofErr w:type="spellStart"/>
-      <w:r>
+        <w:t>based</w:t>
+      </w:r>
+      <w:proofErr w:type="spellEnd"/>
+    </w:p>
+    <w:p>
+      <w:pPr>
         <w:rPr>
           <w:sz w:val="22"/>
           <w:szCs w:val="22"/>
         </w:rPr>
-        <w:t>toUpperCase</w:t>
-      </w:r>
-      <w:proofErr w:type="spellEnd"/>
-      <w:r>
+      </w:pPr>
+    </w:p>
+    <w:p>
+      <w:pPr>
         <w:rPr>
           <w:sz w:val="22"/>
           <w:szCs w:val="22"/>
         </w:rPr>
-        <w:t>())</w:t>
-      </w:r>
-    </w:p>
-    <w:p>
-      <w:pPr>
+      </w:pPr>
+      <w:r>
         <w:rPr>
           <w:sz w:val="22"/>
           <w:szCs w:val="22"/>
         </w:rPr>
-      </w:pPr>
+        <w:t>console.log(“texto</w:t>
+      </w:r>
+      <w:proofErr w:type="gramStart"/>
       <w:r>
         <w:rPr>
           <w:sz w:val="22"/>
           <w:szCs w:val="22"/>
         </w:rPr>
-        <w:t>TEXTO</w:t>
-      </w:r>
-    </w:p>
-    <w:p>
-      <w:pPr>
+        <w:t>”.</w:t>
+      </w:r>
+      <w:proofErr w:type="spellStart"/>
+      <w:r>
         <w:rPr>
           <w:sz w:val="22"/>
           <w:szCs w:val="22"/>
         </w:rPr>
-      </w:pPr>
-    </w:p>
-    <w:p>
-      <w:pPr>
+        <w:t>toUpperCase</w:t>
+      </w:r>
+      <w:proofErr w:type="spellEnd"/>
+      <w:proofErr w:type="gramEnd"/>
+      <w:r>
         <w:rPr>
           <w:sz w:val="22"/>
           <w:szCs w:val="22"/>
         </w:rPr>
-      </w:pPr>
-      <w:r>
+        <w:t>())</w:t>
+      </w:r>
+    </w:p>
+    <w:p>
+      <w:pPr>
         <w:rPr>
           <w:sz w:val="22"/>
           <w:szCs w:val="22"/>
         </w:rPr>
-        <w:t>console.log(“TEXTO”.</w:t>
-      </w:r>
-      <w:proofErr w:type="spellStart"/>
+      </w:pPr>
       <w:r>
         <w:rPr>
           <w:sz w:val="22"/>
           <w:szCs w:val="22"/>
         </w:rPr>
-        <w:t>toLowerCase</w:t>
-      </w:r>
-      <w:proofErr w:type="spellEnd"/>
-      <w:r>
+        <w:t>TEXTO</w:t>
+      </w:r>
+    </w:p>
+    <w:p>
+      <w:pPr>
         <w:rPr>
           <w:sz w:val="22"/>
           <w:szCs w:val="22"/>
         </w:rPr>
-        <w:t>())</w:t>
-      </w:r>
+      </w:pPr>
     </w:p>
     <w:p>
       <w:pPr>
@@ -1547,56 +1585,56 @@
           <w:sz w:val="22"/>
           <w:szCs w:val="22"/>
         </w:rPr>
-        <w:t>texto</w:t>
-      </w:r>
-    </w:p>
-    <w:p>
-      <w:pPr>
+        <w:t>console.log(“TEXTO</w:t>
+      </w:r>
+      <w:proofErr w:type="gramStart"/>
+      <w:r>
         <w:rPr>
           <w:sz w:val="22"/>
           <w:szCs w:val="22"/>
         </w:rPr>
-      </w:pPr>
-    </w:p>
-    <w:p>
-      <w:pPr>
+        <w:t>”.</w:t>
+      </w:r>
+      <w:proofErr w:type="spellStart"/>
+      <w:r>
         <w:rPr>
           <w:sz w:val="22"/>
           <w:szCs w:val="22"/>
         </w:rPr>
-      </w:pPr>
-      <w:proofErr w:type="spellStart"/>
+        <w:t>toLowerCase</w:t>
+      </w:r>
+      <w:proofErr w:type="spellEnd"/>
+      <w:proofErr w:type="gramEnd"/>
       <w:r>
         <w:rPr>
           <w:sz w:val="22"/>
           <w:szCs w:val="22"/>
         </w:rPr>
-        <w:t>Strings</w:t>
-      </w:r>
-      <w:proofErr w:type="spellEnd"/>
-      <w:r>
+        <w:t>())</w:t>
+      </w:r>
+    </w:p>
+    <w:p>
+      <w:pPr>
         <w:rPr>
           <w:sz w:val="22"/>
           <w:szCs w:val="22"/>
         </w:rPr>
-        <w:t xml:space="preserve"> </w:t>
-      </w:r>
+      </w:pPr>
       <w:r>
         <w:rPr>
           <w:sz w:val="22"/>
           <w:szCs w:val="22"/>
         </w:rPr>
-        <w:t xml:space="preserve">possui métodos que agem em cima do objeto original e outros em cópias destas </w:t>
-      </w:r>
-      <w:proofErr w:type="spellStart"/>
-      <w:r>
+        <w:t>texto</w:t>
+      </w:r>
+    </w:p>
+    <w:p>
+      <w:pPr>
         <w:rPr>
           <w:sz w:val="22"/>
           <w:szCs w:val="22"/>
         </w:rPr>
-        <w:t>strings</w:t>
-      </w:r>
-      <w:proofErr w:type="spellEnd"/>
+      </w:pPr>
     </w:p>
     <w:p>
       <w:pPr>
@@ -1605,37 +1643,38 @@
           <w:szCs w:val="22"/>
         </w:rPr>
       </w:pPr>
-    </w:p>
-    <w:p>
-      <w:pPr>
+      <w:proofErr w:type="spellStart"/>
+      <w:r>
         <w:rPr>
           <w:sz w:val="22"/>
           <w:szCs w:val="22"/>
         </w:rPr>
-      </w:pPr>
+        <w:t>Strings</w:t>
+      </w:r>
+      <w:proofErr w:type="spellEnd"/>
       <w:r>
         <w:rPr>
           <w:sz w:val="22"/>
           <w:szCs w:val="22"/>
         </w:rPr>
-        <w:t xml:space="preserve">O Professor declarou que as </w:t>
-      </w:r>
-      <w:proofErr w:type="spellStart"/>
+        <w:t xml:space="preserve"> </w:t>
+      </w:r>
       <w:r>
         <w:rPr>
           <w:sz w:val="22"/>
           <w:szCs w:val="22"/>
         </w:rPr>
-        <w:t>Strings</w:t>
-      </w:r>
-      <w:proofErr w:type="spellEnd"/>
+        <w:t xml:space="preserve">possui métodos que agem em cima do objeto original e outros em cópias destas </w:t>
+      </w:r>
+      <w:proofErr w:type="spellStart"/>
       <w:r>
         <w:rPr>
           <w:sz w:val="22"/>
           <w:szCs w:val="22"/>
         </w:rPr>
-        <w:t xml:space="preserve"> são imutáveis porém depois citou que existe métodos que agem no original e outros que agem na cópia</w:t>
-      </w:r>
+        <w:t>strings</w:t>
+      </w:r>
+      <w:proofErr w:type="spellEnd"/>
     </w:p>
     <w:p>
       <w:pPr>
@@ -1657,7 +1696,7 @@
           <w:sz w:val="22"/>
           <w:szCs w:val="22"/>
         </w:rPr>
-        <w:t>console.log(“xxx@xxx.com”.</w:t>
+        <w:t xml:space="preserve">O Professor declarou que as </w:t>
       </w:r>
       <w:proofErr w:type="spellStart"/>
       <w:r>
@@ -1665,7 +1704,7 @@
           <w:sz w:val="22"/>
           <w:szCs w:val="22"/>
         </w:rPr>
-        <w:t>indexOf</w:t>
+        <w:t>Strings</w:t>
       </w:r>
       <w:proofErr w:type="spellEnd"/>
       <w:r>
@@ -1673,15 +1712,79 @@
           <w:sz w:val="22"/>
           <w:szCs w:val="22"/>
         </w:rPr>
-        <w:t>(‘@’));</w:t>
-      </w:r>
-    </w:p>
-    <w:p>
+        <w:t xml:space="preserve"> são </w:t>
+      </w:r>
+      <w:proofErr w:type="gramStart"/>
       <w:r>
         <w:rPr>
           <w:sz w:val="22"/>
           <w:szCs w:val="22"/>
         </w:rPr>
+        <w:t>imutáveis</w:t>
+      </w:r>
+      <w:proofErr w:type="gramEnd"/>
+      <w:r>
+        <w:rPr>
+          <w:sz w:val="22"/>
+          <w:szCs w:val="22"/>
+        </w:rPr>
+        <w:t xml:space="preserve"> porém depois citou que existe métodos que agem no original e outros que agem na cópia</w:t>
+      </w:r>
+    </w:p>
+    <w:p>
+      <w:pPr>
+        <w:rPr>
+          <w:sz w:val="22"/>
+          <w:szCs w:val="22"/>
+        </w:rPr>
+      </w:pPr>
+    </w:p>
+    <w:p>
+      <w:pPr>
+        <w:rPr>
+          <w:sz w:val="22"/>
+          <w:szCs w:val="22"/>
+        </w:rPr>
+      </w:pPr>
+      <w:r>
+        <w:rPr>
+          <w:sz w:val="22"/>
+          <w:szCs w:val="22"/>
+        </w:rPr>
+        <w:t>console.log(“xxx@xxx.com</w:t>
+      </w:r>
+      <w:proofErr w:type="gramStart"/>
+      <w:r>
+        <w:rPr>
+          <w:sz w:val="22"/>
+          <w:szCs w:val="22"/>
+        </w:rPr>
+        <w:t>”.</w:t>
+      </w:r>
+      <w:proofErr w:type="spellStart"/>
+      <w:r>
+        <w:rPr>
+          <w:sz w:val="22"/>
+          <w:szCs w:val="22"/>
+        </w:rPr>
+        <w:t>indexOf</w:t>
+      </w:r>
+      <w:proofErr w:type="spellEnd"/>
+      <w:proofErr w:type="gramEnd"/>
+      <w:r>
+        <w:rPr>
+          <w:sz w:val="22"/>
+          <w:szCs w:val="22"/>
+        </w:rPr>
+        <w:t>(‘@’));</w:t>
+      </w:r>
+    </w:p>
+    <w:p>
+      <w:r>
+        <w:rPr>
+          <w:sz w:val="22"/>
+          <w:szCs w:val="22"/>
+        </w:rPr>
         <w:t>3</w:t>
       </w:r>
     </w:p>
@@ -1714,13 +1817,18 @@
     <w:p/>
     <w:p>
       <w:r>
-        <w:t>‘texto’.</w:t>
+        <w:t>‘texto</w:t>
+      </w:r>
+      <w:proofErr w:type="gramStart"/>
+      <w:r>
+        <w:t>’.</w:t>
       </w:r>
       <w:proofErr w:type="spellStart"/>
       <w:r>
         <w:t>lastIndexOfA</w:t>
       </w:r>
       <w:proofErr w:type="spellEnd"/>
+      <w:proofErr w:type="gramEnd"/>
       <w:r>
         <w:t>(‘t’)</w:t>
       </w:r>
@@ -1773,6 +1881,7 @@
           <w:lang w:val="en-US"/>
         </w:rPr>
       </w:pPr>
+      <w:proofErr w:type="gramStart"/>
       <w:r>
         <w:rPr>
           <w:lang w:val="en-US"/>
@@ -1780,6 +1889,7 @@
         <w:t>console.log(</w:t>
       </w:r>
       <w:proofErr w:type="spellStart"/>
+      <w:proofErr w:type="gramEnd"/>
       <w:r>
         <w:rPr>
           <w:lang w:val="en-US"/>
@@ -1795,27 +1905,13 @@
       </w:r>
     </w:p>
     <w:p>
-      <w:pPr>
-        <w:rPr>
-          <w:lang w:val="en-US"/>
-        </w:rPr>
-      </w:pPr>
-      <w:proofErr w:type="spellStart"/>
-      <w:r>
-        <w:rPr>
-          <w:lang w:val="en-US"/>
-        </w:rPr>
+      <w:proofErr w:type="spellStart"/>
+      <w:r>
         <w:t>laracroft</w:t>
       </w:r>
       <w:proofErr w:type="spellEnd"/>
     </w:p>
-    <w:p>
-      <w:pPr>
-        <w:rPr>
-          <w:lang w:val="en-US"/>
-        </w:rPr>
-      </w:pPr>
-    </w:p>
+    <w:p/>
     <w:p>
       <w:r>
         <w:t xml:space="preserve">Retorna a </w:t>
@@ -1875,6 +1971,7 @@
           <w:lang w:val="en-US"/>
         </w:rPr>
       </w:pPr>
+      <w:proofErr w:type="gramStart"/>
       <w:r>
         <w:rPr>
           <w:lang w:val="en-US"/>
@@ -1882,6 +1979,7 @@
         <w:t>console.log(</w:t>
       </w:r>
       <w:proofErr w:type="spellStart"/>
+      <w:proofErr w:type="gramEnd"/>
       <w:r>
         <w:rPr>
           <w:lang w:val="en-US"/>
@@ -1978,6 +2076,7 @@
         <w:t>console.log(</w:t>
       </w:r>
       <w:proofErr w:type="spellStart"/>
+      <w:proofErr w:type="gramStart"/>
       <w:r>
         <w:rPr>
           <w:lang w:val="en-US"/>
@@ -1985,6 +2084,7 @@
         <w:t>email.slice</w:t>
       </w:r>
       <w:proofErr w:type="spellEnd"/>
+      <w:proofErr w:type="gramEnd"/>
       <w:r>
         <w:rPr>
           <w:lang w:val="en-US"/>
@@ -2019,6 +2119,7 @@
         </w:rPr>
       </w:pPr>
       <w:proofErr w:type="spellStart"/>
+      <w:proofErr w:type="gramStart"/>
       <w:r>
         <w:rPr>
           <w:lang w:val="en-US"/>
@@ -2026,6 +2127,7 @@
         <w:t>string.replace</w:t>
       </w:r>
       <w:proofErr w:type="spellEnd"/>
+      <w:proofErr w:type="gramEnd"/>
       <w:r>
         <w:rPr>
           <w:lang w:val="en-US"/>
@@ -2073,11 +2175,19 @@
           <w:lang w:val="en-US"/>
         </w:rPr>
       </w:pPr>
-      <w:r>
-        <w:rPr>
-          <w:lang w:val="en-US"/>
-        </w:rPr>
-        <w:t>console.log(email,'\n',</w:t>
+      <w:proofErr w:type="gramStart"/>
+      <w:r>
+        <w:rPr>
+          <w:lang w:val="en-US"/>
+        </w:rPr>
+        <w:t>console.log(</w:t>
+      </w:r>
+      <w:proofErr w:type="gramEnd"/>
+      <w:r>
+        <w:rPr>
+          <w:lang w:val="en-US"/>
+        </w:rPr>
+        <w:t>email,'\n',</w:t>
       </w:r>
       <w:proofErr w:type="spellStart"/>
       <w:r>
@@ -2424,12 +2534,20 @@
           <w:lang w:val="en-US"/>
         </w:rPr>
       </w:pPr>
+      <w:proofErr w:type="gramStart"/>
       <w:r>
         <w:rPr>
           <w:lang w:val="en-US"/>
         </w:rPr>
         <w:lastRenderedPageBreak/>
-        <w:t>console.log('--------------')</w:t>
+        <w:t>console.log(</w:t>
+      </w:r>
+      <w:proofErr w:type="gramEnd"/>
+      <w:r>
+        <w:rPr>
+          <w:lang w:val="en-US"/>
+        </w:rPr>
+        <w:t>'--------------')</w:t>
       </w:r>
     </w:p>
     <w:p>
@@ -2498,11 +2616,19 @@
           <w:lang w:val="en-US"/>
         </w:rPr>
       </w:pPr>
-      <w:r>
-        <w:rPr>
-          <w:lang w:val="en-US"/>
-        </w:rPr>
-        <w:t>console.log('--------------')</w:t>
+      <w:proofErr w:type="gramStart"/>
+      <w:r>
+        <w:rPr>
+          <w:lang w:val="en-US"/>
+        </w:rPr>
+        <w:t>console.log(</w:t>
+      </w:r>
+      <w:proofErr w:type="gramEnd"/>
+      <w:r>
+        <w:rPr>
+          <w:lang w:val="en-US"/>
+        </w:rPr>
+        <w:t>'--------------')</w:t>
       </w:r>
     </w:p>
     <w:p>
@@ -2873,7 +2999,15 @@
       </w:r>
       <w:proofErr w:type="spellEnd"/>
       <w:r>
-        <w:t xml:space="preserve">} texto </w:t>
+        <w:t xml:space="preserve">} </w:t>
+      </w:r>
+      <w:proofErr w:type="gramStart"/>
+      <w:r>
+        <w:t>texto</w:t>
+      </w:r>
+      <w:proofErr w:type="gramEnd"/>
+      <w:r>
+        <w:t xml:space="preserve"> </w:t>
       </w:r>
       <w:proofErr w:type="spellStart"/>
       <w:r>
@@ -3122,13 +3256,18 @@
       </w:r>
       <w:proofErr w:type="spellEnd"/>
       <w:r>
-        <w:t xml:space="preserve"> com .</w:t>
+        <w:t xml:space="preserve"> </w:t>
+      </w:r>
+      <w:proofErr w:type="gramStart"/>
+      <w:r>
+        <w:t>com .</w:t>
       </w:r>
       <w:proofErr w:type="spellStart"/>
       <w:r>
         <w:t>textHtml</w:t>
       </w:r>
       <w:proofErr w:type="spellEnd"/>
+      <w:proofErr w:type="gramEnd"/>
       <w:r>
         <w:t xml:space="preserve"> = </w:t>
       </w:r>
@@ -3206,6 +3345,7 @@
         <w:t>src</w:t>
       </w:r>
       <w:proofErr w:type="spellEnd"/>
+      <w:proofErr w:type="gramStart"/>
       <w:r>
         <w:rPr>
           <w:lang w:val="en-US"/>
@@ -3216,7 +3356,14 @@
         <w:rPr>
           <w:lang w:val="en-US"/>
         </w:rPr>
-        <w:t>s”] &lt;tab&gt;</w:t>
+        <w:t>s</w:t>
+      </w:r>
+      <w:proofErr w:type="gramEnd"/>
+      <w:r>
+        <w:rPr>
+          <w:lang w:val="en-US"/>
+        </w:rPr>
+        <w:t>”] &lt;tab&gt;</w:t>
       </w:r>
       <w:r>
         <w:rPr>
@@ -3317,7 +3464,14 @@
         <w:rPr>
           <w:lang w:val="en-US"/>
         </w:rPr>
-        <w:t>let heroes =</w:t>
+        <w:t xml:space="preserve">let heroes </w:t>
+      </w:r>
+      <w:proofErr w:type="gramStart"/>
+      <w:r>
+        <w:rPr>
+          <w:lang w:val="en-US"/>
+        </w:rPr>
+        <w:t>=</w:t>
       </w:r>
       <w:r>
         <w:rPr>
@@ -3325,6 +3479,7 @@
         </w:rPr>
         <w:t>[</w:t>
       </w:r>
+      <w:proofErr w:type="gramEnd"/>
       <w:r>
         <w:rPr>
           <w:lang w:val="en-US"/>
@@ -3396,27 +3551,43 @@
         <w:rPr>
           <w:lang w:val="en-US"/>
         </w:rPr>
-        <w:t>', 'iron man' ]</w:t>
-      </w:r>
-    </w:p>
-    <w:p>
-      <w:pPr>
-        <w:rPr>
-          <w:lang w:val="en-US"/>
-        </w:rPr>
-      </w:pPr>
-    </w:p>
-    <w:p>
-      <w:pPr>
-        <w:rPr>
-          <w:lang w:val="en-US"/>
-        </w:rPr>
-      </w:pPr>
-      <w:r>
-        <w:rPr>
-          <w:lang w:val="en-US"/>
-        </w:rPr>
-        <w:t>heroes[3] = 'Spiderman'</w:t>
+        <w:t>', 'iron man</w:t>
+      </w:r>
+      <w:proofErr w:type="gramStart"/>
+      <w:r>
+        <w:rPr>
+          <w:lang w:val="en-US"/>
+        </w:rPr>
+        <w:t>' ]</w:t>
+      </w:r>
+      <w:proofErr w:type="gramEnd"/>
+    </w:p>
+    <w:p>
+      <w:pPr>
+        <w:rPr>
+          <w:lang w:val="en-US"/>
+        </w:rPr>
+      </w:pPr>
+    </w:p>
+    <w:p>
+      <w:pPr>
+        <w:rPr>
+          <w:lang w:val="en-US"/>
+        </w:rPr>
+      </w:pPr>
+      <w:proofErr w:type="gramStart"/>
+      <w:r>
+        <w:rPr>
+          <w:lang w:val="en-US"/>
+        </w:rPr>
+        <w:t>heroes[</w:t>
+      </w:r>
+      <w:proofErr w:type="gramEnd"/>
+      <w:r>
+        <w:rPr>
+          <w:lang w:val="en-US"/>
+        </w:rPr>
+        <w:t>3] = 'Spiderman'</w:t>
       </w:r>
     </w:p>
     <w:p>
@@ -3463,27 +3634,43 @@
         <w:rPr>
           <w:lang w:val="en-US"/>
         </w:rPr>
-        <w:t>', 'iron man', 'Spiderman' ]</w:t>
-      </w:r>
-    </w:p>
-    <w:p>
-      <w:pPr>
-        <w:rPr>
-          <w:lang w:val="en-US"/>
-        </w:rPr>
-      </w:pPr>
-    </w:p>
-    <w:p>
-      <w:pPr>
-        <w:rPr>
-          <w:lang w:val="en-US"/>
-        </w:rPr>
-      </w:pPr>
-      <w:r>
-        <w:rPr>
-          <w:lang w:val="en-US"/>
-        </w:rPr>
-        <w:t>heroes[0] = '</w:t>
+        <w:t>', 'iron man', 'Spiderman</w:t>
+      </w:r>
+      <w:proofErr w:type="gramStart"/>
+      <w:r>
+        <w:rPr>
+          <w:lang w:val="en-US"/>
+        </w:rPr>
+        <w:t>' ]</w:t>
+      </w:r>
+      <w:proofErr w:type="gramEnd"/>
+    </w:p>
+    <w:p>
+      <w:pPr>
+        <w:rPr>
+          <w:lang w:val="en-US"/>
+        </w:rPr>
+      </w:pPr>
+    </w:p>
+    <w:p>
+      <w:pPr>
+        <w:rPr>
+          <w:lang w:val="en-US"/>
+        </w:rPr>
+      </w:pPr>
+      <w:proofErr w:type="gramStart"/>
+      <w:r>
+        <w:rPr>
+          <w:lang w:val="en-US"/>
+        </w:rPr>
+        <w:t>heroes[</w:t>
+      </w:r>
+      <w:proofErr w:type="gramEnd"/>
+      <w:r>
+        <w:rPr>
+          <w:lang w:val="en-US"/>
+        </w:rPr>
+        <w:t>0] = '</w:t>
       </w:r>
       <w:proofErr w:type="spellStart"/>
       <w:r>
@@ -3558,8 +3745,16 @@
         <w:rPr>
           <w:lang w:val="en-US"/>
         </w:rPr>
-        <w:t>', 'iron man', 'Spiderman' ]</w:t>
-      </w:r>
+        <w:t>', 'iron man', 'Spiderman</w:t>
+      </w:r>
+      <w:proofErr w:type="gramStart"/>
+      <w:r>
+        <w:rPr>
+          <w:lang w:val="en-US"/>
+        </w:rPr>
+        <w:t>' ]</w:t>
+      </w:r>
+      <w:proofErr w:type="gramEnd"/>
     </w:p>
     <w:p>
       <w:pPr>
@@ -3654,6 +3849,7 @@
         </w:rPr>
         <w:t>', 'iron man',</w:t>
       </w:r>
+      <w:proofErr w:type="gramStart"/>
       <w:r>
         <w:rPr>
           <w:lang w:val="en-US"/>
@@ -3666,6 +3862,7 @@
         </w:rPr>
         <w:t xml:space="preserve"> ]</w:t>
       </w:r>
+      <w:proofErr w:type="gramEnd"/>
     </w:p>
     <w:p>
       <w:pPr>
@@ -3682,10 +3879,12 @@
     <w:p/>
     <w:p>
       <w:proofErr w:type="spellStart"/>
+      <w:proofErr w:type="gramStart"/>
       <w:r>
         <w:t>heroes.length</w:t>
       </w:r>
       <w:proofErr w:type="spellEnd"/>
+      <w:proofErr w:type="gramEnd"/>
       <w:r>
         <w:t xml:space="preserve"> -&gt; exibe a quantidade de itens</w:t>
       </w:r>
@@ -3704,6 +3903,7 @@
         <w:t>console.log(</w:t>
       </w:r>
       <w:proofErr w:type="spellStart"/>
+      <w:proofErr w:type="gramStart"/>
       <w:r>
         <w:rPr>
           <w:lang w:val="en-US"/>
@@ -3711,6 +3911,7 @@
         <w:t>heroes.join</w:t>
       </w:r>
       <w:proofErr w:type="spellEnd"/>
+      <w:proofErr w:type="gramEnd"/>
       <w:r>
         <w:rPr>
           <w:lang w:val="en-US"/>
@@ -3725,11 +3926,19 @@
         </w:rPr>
       </w:pPr>
       <w:proofErr w:type="spellStart"/>
-      <w:r>
-        <w:rPr>
-          <w:lang w:val="en-US"/>
-        </w:rPr>
-        <w:t>BobSponja,catwoman,iron</w:t>
+      <w:proofErr w:type="gramStart"/>
+      <w:r>
+        <w:rPr>
+          <w:lang w:val="en-US"/>
+        </w:rPr>
+        <w:t>BobSponja,catwoman</w:t>
+      </w:r>
+      <w:proofErr w:type="gramEnd"/>
+      <w:r>
+        <w:rPr>
+          <w:lang w:val="en-US"/>
+        </w:rPr>
+        <w:t>,iron</w:t>
       </w:r>
       <w:proofErr w:type="spellEnd"/>
       <w:r>
@@ -3768,6 +3977,7 @@
         <w:t>console.log(</w:t>
       </w:r>
       <w:proofErr w:type="spellStart"/>
+      <w:proofErr w:type="gramStart"/>
       <w:r>
         <w:rPr>
           <w:lang w:val="en-US"/>
@@ -3775,6 +3985,7 @@
         <w:t>heroes.join</w:t>
       </w:r>
       <w:proofErr w:type="spellEnd"/>
+      <w:proofErr w:type="gramEnd"/>
       <w:r>
         <w:rPr>
           <w:lang w:val="en-US"/>
@@ -3837,6 +4048,7 @@
         <w:t>console.log(</w:t>
       </w:r>
       <w:proofErr w:type="spellStart"/>
+      <w:proofErr w:type="gramStart"/>
       <w:r>
         <w:rPr>
           <w:lang w:val="en-US"/>
@@ -3844,6 +4056,7 @@
         <w:t>heroes.indexOf</w:t>
       </w:r>
       <w:proofErr w:type="spellEnd"/>
+      <w:proofErr w:type="gramEnd"/>
       <w:r>
         <w:rPr>
           <w:lang w:val="en-US"/>
@@ -3872,10 +4085,12 @@
     </w:p>
     <w:p/>
     <w:p>
+      <w:proofErr w:type="gramStart"/>
       <w:r>
         <w:t>console.log(</w:t>
       </w:r>
       <w:proofErr w:type="spellStart"/>
+      <w:proofErr w:type="gramEnd"/>
       <w:r>
         <w:t>heroes.concat</w:t>
       </w:r>
@@ -4017,10 +4232,12 @@
     <w:p/>
     <w:p>
       <w:proofErr w:type="spellStart"/>
+      <w:proofErr w:type="gramStart"/>
       <w:r>
         <w:t>heroes.concat</w:t>
       </w:r>
       <w:proofErr w:type="spellEnd"/>
+      <w:proofErr w:type="gramEnd"/>
       <w:r>
         <w:t xml:space="preserve">(...) – </w:t>
       </w:r>
@@ -4040,10 +4257,12 @@
     </w:p>
     <w:p/>
     <w:p>
+      <w:proofErr w:type="gramStart"/>
       <w:r>
         <w:t>console.log(</w:t>
       </w:r>
       <w:proofErr w:type="spellStart"/>
+      <w:proofErr w:type="gramEnd"/>
       <w:r>
         <w:t>heroes.push</w:t>
       </w:r>
@@ -4258,10 +4477,12 @@
         <w:t xml:space="preserve">Observe que apareceu os novos itens incluídos com o </w:t>
       </w:r>
       <w:proofErr w:type="spellStart"/>
+      <w:proofErr w:type="gramStart"/>
       <w:r>
         <w:t>push</w:t>
       </w:r>
       <w:proofErr w:type="spellEnd"/>
+      <w:proofErr w:type="gramEnd"/>
       <w:r>
         <w:t xml:space="preserve"> mas não os itens incluídos com o </w:t>
       </w:r>
@@ -4320,12 +4541,17 @@
         <w:t>console.log(</w:t>
       </w:r>
       <w:proofErr w:type="spellStart"/>
+      <w:proofErr w:type="gramStart"/>
       <w:r>
         <w:t>heroes.pop</w:t>
       </w:r>
       <w:proofErr w:type="spellEnd"/>
       <w:r>
-        <w:t>())</w:t>
+        <w:t>(</w:t>
+      </w:r>
+      <w:proofErr w:type="gramEnd"/>
+      <w:r>
+        <w:t>))</w:t>
       </w:r>
     </w:p>
     <w:p>
@@ -4336,12 +4562,17 @@
     <w:p/>
     <w:p>
       <w:proofErr w:type="spellStart"/>
+      <w:proofErr w:type="gramStart"/>
       <w:r>
         <w:t>heroes.pop</w:t>
       </w:r>
       <w:proofErr w:type="spellEnd"/>
       <w:r>
-        <w:t xml:space="preserve">() exclui último elemento do </w:t>
+        <w:t>(</w:t>
+      </w:r>
+      <w:proofErr w:type="gramEnd"/>
+      <w:r>
+        <w:t xml:space="preserve">) exclui último elemento do </w:t>
       </w:r>
       <w:proofErr w:type="spellStart"/>
       <w:r>
@@ -4418,8 +4649,16 @@
         <w:rPr>
           <w:lang w:val="en-US"/>
         </w:rPr>
-        <w:t>', 'iron man', 'Spiderman', 'he-man' ]</w:t>
-      </w:r>
+        <w:t>', 'iron man', 'Spiderman', 'he-man</w:t>
+      </w:r>
+      <w:proofErr w:type="gramStart"/>
+      <w:r>
+        <w:rPr>
+          <w:lang w:val="en-US"/>
+        </w:rPr>
+        <w:t>' ]</w:t>
+      </w:r>
+      <w:proofErr w:type="gramEnd"/>
     </w:p>
     <w:p>
       <w:pPr>
@@ -4692,10 +4931,12 @@
         <w:t xml:space="preserve"> include = </w:t>
       </w:r>
       <w:proofErr w:type="spellStart"/>
+      <w:proofErr w:type="gramStart"/>
       <w:r>
         <w:t>email.includes</w:t>
       </w:r>
       <w:proofErr w:type="spellEnd"/>
+      <w:proofErr w:type="gramEnd"/>
       <w:r>
         <w:t xml:space="preserve">('@') -&gt; Retorna </w:t>
       </w:r>
@@ -4886,6 +5127,7 @@
         <w:t xml:space="preserve"> = </w:t>
       </w:r>
       <w:proofErr w:type="spellStart"/>
+      <w:proofErr w:type="gramStart"/>
       <w:r>
         <w:rPr>
           <w:lang w:val="en-US"/>
@@ -4893,6 +5135,7 @@
         <w:t>names.includes</w:t>
       </w:r>
       <w:proofErr w:type="spellEnd"/>
+      <w:proofErr w:type="gramEnd"/>
       <w:r>
         <w:rPr>
           <w:lang w:val="en-US"/>
@@ -4968,6 +5211,7 @@
         <w:t xml:space="preserve"> = </w:t>
       </w:r>
       <w:proofErr w:type="spellStart"/>
+      <w:proofErr w:type="gramStart"/>
       <w:r>
         <w:rPr>
           <w:lang w:val="en-US"/>
@@ -4975,6 +5219,7 @@
         <w:t>names.includes</w:t>
       </w:r>
       <w:proofErr w:type="spellEnd"/>
+      <w:proofErr w:type="gramEnd"/>
       <w:r>
         <w:rPr>
           <w:lang w:val="en-US"/>
@@ -4997,29 +5242,15 @@
       </w:r>
     </w:p>
     <w:p>
-      <w:pPr>
-        <w:rPr>
-          <w:lang w:val="en-US"/>
-        </w:rPr>
-      </w:pPr>
-      <w:r>
-        <w:rPr>
-          <w:lang w:val="en-US"/>
-        </w:rPr>
+      <w:r>
         <w:t>console.log(</w:t>
       </w:r>
       <w:proofErr w:type="spellStart"/>
       <w:r>
-        <w:rPr>
-          <w:lang w:val="en-US"/>
-        </w:rPr>
         <w:t>arrayInclude</w:t>
       </w:r>
       <w:proofErr w:type="spellEnd"/>
       <w:r>
-        <w:rPr>
-          <w:lang w:val="en-US"/>
-        </w:rPr>
         <w:t>)</w:t>
       </w:r>
     </w:p>
@@ -5059,7 +5290,15 @@
         <w:t xml:space="preserve">inicias </w:t>
       </w:r>
       <w:r>
-        <w:t>finais do alfabeto sempre serão Maiores &gt; que as letras iniciais do alfabeto</w:t>
+        <w:t xml:space="preserve">finais do alfabeto sempre </w:t>
+      </w:r>
+      <w:proofErr w:type="gramStart"/>
+      <w:r>
+        <w:t>serão Maiores</w:t>
+      </w:r>
+      <w:proofErr w:type="gramEnd"/>
+      <w:r>
+        <w:t xml:space="preserve"> &gt; que as letras iniciais do alfabeto</w:t>
       </w:r>
     </w:p>
     <w:p>
@@ -5069,8 +5308,13 @@
     </w:p>
     <w:p/>
     <w:p>
-      <w:r>
-        <w:t>console.log('bela' &gt; '</w:t>
+      <w:proofErr w:type="gramStart"/>
+      <w:r>
+        <w:t>console.log(</w:t>
+      </w:r>
+      <w:proofErr w:type="gramEnd"/>
+      <w:r>
+        <w:t>'bela' &gt; '</w:t>
       </w:r>
       <w:proofErr w:type="spellStart"/>
       <w:r>
@@ -5088,8 +5332,13 @@
     </w:p>
     <w:p/>
     <w:p>
-      <w:r>
-        <w:t>console.log('bela' &gt; 'Roger')</w:t>
+      <w:proofErr w:type="gramStart"/>
+      <w:r>
+        <w:t>console.log(</w:t>
+      </w:r>
+      <w:proofErr w:type="gramEnd"/>
+      <w:r>
+        <w:t>'bela' &gt; 'Roger')</w:t>
       </w:r>
     </w:p>
     <w:p>
@@ -5101,8 +5350,13 @@
     </w:p>
     <w:p/>
     <w:p>
-      <w:r>
-        <w:t>console.log('bela' &gt; 'Bela')</w:t>
+      <w:proofErr w:type="gramStart"/>
+      <w:r>
+        <w:t>console.log(</w:t>
+      </w:r>
+      <w:proofErr w:type="gramEnd"/>
+      <w:r>
+        <w:t>'bela' &gt; 'Bela')</w:t>
       </w:r>
     </w:p>
     <w:p>
@@ -5178,11 +5432,19 @@
           <w:lang w:val="en-US"/>
         </w:rPr>
       </w:pPr>
-      <w:r>
-        <w:rPr>
-          <w:lang w:val="en-US"/>
-        </w:rPr>
-        <w:t>console.log(age == 31)</w:t>
+      <w:proofErr w:type="gramStart"/>
+      <w:r>
+        <w:rPr>
+          <w:lang w:val="en-US"/>
+        </w:rPr>
+        <w:t>console.log(</w:t>
+      </w:r>
+      <w:proofErr w:type="gramEnd"/>
+      <w:r>
+        <w:rPr>
+          <w:lang w:val="en-US"/>
+        </w:rPr>
+        <w:t>age == 31)</w:t>
       </w:r>
     </w:p>
     <w:p>
@@ -5211,11 +5473,19 @@
           <w:lang w:val="en-US"/>
         </w:rPr>
       </w:pPr>
-      <w:r>
-        <w:rPr>
-          <w:lang w:val="en-US"/>
-        </w:rPr>
-        <w:t>console.log(age == '31')</w:t>
+      <w:proofErr w:type="gramStart"/>
+      <w:r>
+        <w:rPr>
+          <w:lang w:val="en-US"/>
+        </w:rPr>
+        <w:t>console.log(</w:t>
+      </w:r>
+      <w:proofErr w:type="gramEnd"/>
+      <w:r>
+        <w:rPr>
+          <w:lang w:val="en-US"/>
+        </w:rPr>
+        <w:t>age == '31')</w:t>
       </w:r>
     </w:p>
     <w:p>
@@ -5244,11 +5514,19 @@
           <w:lang w:val="en-US"/>
         </w:rPr>
       </w:pPr>
-      <w:r>
-        <w:rPr>
-          <w:lang w:val="en-US"/>
-        </w:rPr>
-        <w:t>console.log(age === ‘31’)</w:t>
+      <w:proofErr w:type="gramStart"/>
+      <w:r>
+        <w:rPr>
+          <w:lang w:val="en-US"/>
+        </w:rPr>
+        <w:t>console.log(</w:t>
+      </w:r>
+      <w:proofErr w:type="gramEnd"/>
+      <w:r>
+        <w:rPr>
+          <w:lang w:val="en-US"/>
+        </w:rPr>
+        <w:t>age === ‘31’)</w:t>
       </w:r>
     </w:p>
     <w:p>
@@ -5265,7 +5543,15 @@
         <w:t>S faz conversão implícita de dados</w:t>
       </w:r>
       <w:r>
-        <w:t>. Para evitar problemas sempre use os operadores ‘exclusivos’ ( comparação estrita ) que comparam valores e tipos e não faz conversões</w:t>
+        <w:t xml:space="preserve">. Para evitar problemas sempre use os operadores ‘exclusivos’ </w:t>
+      </w:r>
+      <w:proofErr w:type="gramStart"/>
+      <w:r>
+        <w:t>( comparação</w:t>
+      </w:r>
+      <w:proofErr w:type="gramEnd"/>
+      <w:r>
+        <w:t xml:space="preserve"> estrita ) que comparam valores e tipos e não faz conversões</w:t>
       </w:r>
     </w:p>
     <w:p/>
@@ -5321,26 +5607,36 @@
           <w:lang w:val="en-US"/>
         </w:rPr>
       </w:pPr>
-      <w:r>
-        <w:rPr>
-          <w:lang w:val="en-US"/>
-        </w:rPr>
-        <w:t>console.log(score + 1 + '\n')</w:t>
-      </w:r>
-    </w:p>
-    <w:p>
-      <w:pPr>
-        <w:rPr>
-          <w:lang w:val="en-US"/>
-        </w:rPr>
-      </w:pPr>
+      <w:proofErr w:type="gramStart"/>
       <w:r>
         <w:rPr>
           <w:lang w:val="en-US"/>
         </w:rPr>
         <w:t>console.log(</w:t>
       </w:r>
-      <w:proofErr w:type="spellStart"/>
+      <w:proofErr w:type="gramEnd"/>
+      <w:r>
+        <w:rPr>
+          <w:lang w:val="en-US"/>
+        </w:rPr>
+        <w:t>score + 1 + '\n')</w:t>
+      </w:r>
+    </w:p>
+    <w:p>
+      <w:pPr>
+        <w:rPr>
+          <w:lang w:val="en-US"/>
+        </w:rPr>
+      </w:pPr>
+      <w:proofErr w:type="gramStart"/>
+      <w:r>
+        <w:rPr>
+          <w:lang w:val="en-US"/>
+        </w:rPr>
+        <w:t>console.log(</w:t>
+      </w:r>
+      <w:proofErr w:type="spellStart"/>
+      <w:proofErr w:type="gramEnd"/>
       <w:r>
         <w:rPr>
           <w:lang w:val="en-US"/>
@@ -5381,26 +5677,36 @@
           <w:lang w:val="en-US"/>
         </w:rPr>
       </w:pPr>
-      <w:r>
-        <w:rPr>
-          <w:lang w:val="en-US"/>
-        </w:rPr>
-        <w:t>console.log(score + 1 + '\n')</w:t>
-      </w:r>
-    </w:p>
-    <w:p>
-      <w:pPr>
-        <w:rPr>
-          <w:lang w:val="en-US"/>
-        </w:rPr>
-      </w:pPr>
+      <w:proofErr w:type="gramStart"/>
       <w:r>
         <w:rPr>
           <w:lang w:val="en-US"/>
         </w:rPr>
         <w:t>console.log(</w:t>
       </w:r>
-      <w:proofErr w:type="spellStart"/>
+      <w:proofErr w:type="gramEnd"/>
+      <w:r>
+        <w:rPr>
+          <w:lang w:val="en-US"/>
+        </w:rPr>
+        <w:t>score + 1 + '\n')</w:t>
+      </w:r>
+    </w:p>
+    <w:p>
+      <w:pPr>
+        <w:rPr>
+          <w:lang w:val="en-US"/>
+        </w:rPr>
+      </w:pPr>
+      <w:proofErr w:type="gramStart"/>
+      <w:r>
+        <w:rPr>
+          <w:lang w:val="en-US"/>
+        </w:rPr>
+        <w:t>console.log(</w:t>
+      </w:r>
+      <w:proofErr w:type="spellStart"/>
+      <w:proofErr w:type="gramEnd"/>
       <w:r>
         <w:rPr>
           <w:lang w:val="en-US"/>
@@ -5468,13 +5774,18 @@
     <w:p/>
     <w:p>
       <w:r>
-        <w:t xml:space="preserve">Conversão de um </w:t>
+        <w:t xml:space="preserve">Conversão de </w:t>
+      </w:r>
+      <w:proofErr w:type="gramStart"/>
+      <w:r>
+        <w:t xml:space="preserve">um </w:t>
       </w:r>
       <w:proofErr w:type="spellStart"/>
       <w:r>
         <w:t>string</w:t>
       </w:r>
       <w:proofErr w:type="spellEnd"/>
+      <w:proofErr w:type="gramEnd"/>
       <w:r>
         <w:t xml:space="preserve"> para número que contiver letras ou símbolos da erro retornando </w:t>
       </w:r>
@@ -5487,23 +5798,33 @@
     <w:p/>
     <w:p>
       <w:proofErr w:type="spellStart"/>
+      <w:proofErr w:type="gramStart"/>
       <w:r>
         <w:t>String</w:t>
       </w:r>
       <w:proofErr w:type="spellEnd"/>
       <w:r>
-        <w:t>(97)</w:t>
-      </w:r>
-    </w:p>
-    <w:p/>
-    <w:p>
-      <w:proofErr w:type="spellStart"/>
+        <w:t>(</w:t>
+      </w:r>
+      <w:proofErr w:type="gramEnd"/>
+      <w:r>
+        <w:t>97)</w:t>
+      </w:r>
+    </w:p>
+    <w:p/>
+    <w:p>
+      <w:proofErr w:type="spellStart"/>
+      <w:proofErr w:type="gramStart"/>
       <w:r>
         <w:t>Boolean</w:t>
       </w:r>
       <w:proofErr w:type="spellEnd"/>
       <w:r>
-        <w:t>(10)</w:t>
+        <w:t>(</w:t>
+      </w:r>
+      <w:proofErr w:type="gramEnd"/>
+      <w:r>
+        <w:t>10)</w:t>
       </w:r>
     </w:p>
     <w:p/>
@@ -5672,6 +5993,7 @@
     <w:p/>
     <w:p>
       <w:proofErr w:type="spellStart"/>
+      <w:proofErr w:type="gramStart"/>
       <w:r>
         <w:t>Boolean</w:t>
       </w:r>
@@ -5684,6 +6006,7 @@
         <w:t>null</w:t>
       </w:r>
       <w:proofErr w:type="spellEnd"/>
+      <w:proofErr w:type="gramEnd"/>
       <w:r>
         <w:t xml:space="preserve"> + 1 )</w:t>
       </w:r>
@@ -5702,12 +6025,17 @@
     <w:p/>
     <w:p>
       <w:proofErr w:type="spellStart"/>
+      <w:proofErr w:type="gramStart"/>
       <w:r>
         <w:t>Boolean</w:t>
       </w:r>
       <w:proofErr w:type="spellEnd"/>
       <w:r>
-        <w:t>( 0 + 1 )</w:t>
+        <w:t>( 0</w:t>
+      </w:r>
+      <w:proofErr w:type="gramEnd"/>
+      <w:r>
+        <w:t xml:space="preserve"> + 1 )</w:t>
       </w:r>
     </w:p>
     <w:p>
@@ -5790,11 +6118,19 @@
           <w:lang w:val="en-US"/>
         </w:rPr>
       </w:pPr>
-      <w:r>
-        <w:rPr>
-          <w:lang w:val="en-US"/>
-        </w:rPr>
-        <w:t xml:space="preserve">for(let </w:t>
+      <w:proofErr w:type="gramStart"/>
+      <w:r>
+        <w:rPr>
+          <w:lang w:val="en-US"/>
+        </w:rPr>
+        <w:t>for(</w:t>
+      </w:r>
+      <w:proofErr w:type="gramEnd"/>
+      <w:r>
+        <w:rPr>
+          <w:lang w:val="en-US"/>
+        </w:rPr>
+        <w:t xml:space="preserve">let </w:t>
       </w:r>
       <w:proofErr w:type="spellStart"/>
       <w:r>
@@ -5873,8 +6209,13 @@
       </w:r>
     </w:p>
     <w:p>
-      <w:r>
-        <w:t>console.log('</w:t>
+      <w:proofErr w:type="gramStart"/>
+      <w:r>
+        <w:t>console.log(</w:t>
+      </w:r>
+      <w:proofErr w:type="gramEnd"/>
+      <w:r>
+        <w:t>'</w:t>
       </w:r>
       <w:proofErr w:type="spellStart"/>
       <w:r>
@@ -5981,6 +6322,7 @@
           <w:lang w:val="en-US"/>
         </w:rPr>
       </w:pPr>
+      <w:proofErr w:type="gramStart"/>
       <w:r>
         <w:rPr>
           <w:lang w:val="en-US"/>
@@ -5988,6 +6330,7 @@
         <w:t>while(</w:t>
       </w:r>
       <w:proofErr w:type="spellStart"/>
+      <w:proofErr w:type="gramEnd"/>
       <w:r>
         <w:rPr>
           <w:lang w:val="en-US"/>
@@ -6046,39 +6389,32 @@
       </w:r>
     </w:p>
     <w:p>
-      <w:pPr>
-        <w:rPr>
-          <w:lang w:val="en-US"/>
-        </w:rPr>
-      </w:pPr>
-      <w:r>
-        <w:rPr>
-          <w:lang w:val="en-US"/>
-        </w:rPr>
-        <w:t>console.log('</w:t>
-      </w:r>
-      <w:proofErr w:type="spellStart"/>
-      <w:r>
-        <w:rPr>
-          <w:lang w:val="en-US"/>
-        </w:rPr>
+      <w:proofErr w:type="gramStart"/>
+      <w:r>
+        <w:t>console.log(</w:t>
+      </w:r>
+      <w:proofErr w:type="gramEnd"/>
+      <w:r>
+        <w:t>'</w:t>
+      </w:r>
+      <w:proofErr w:type="spellStart"/>
+      <w:r>
         <w:t>Cabô</w:t>
       </w:r>
       <w:proofErr w:type="spellEnd"/>
       <w:r>
-        <w:rPr>
-          <w:lang w:val="en-US"/>
-        </w:rPr>
-        <w:t xml:space="preserve"> o while');</w:t>
-      </w:r>
-    </w:p>
-    <w:p>
-      <w:pPr>
-        <w:rPr>
-          <w:lang w:val="en-US"/>
-        </w:rPr>
-      </w:pPr>
-    </w:p>
+        <w:t xml:space="preserve"> o </w:t>
+      </w:r>
+      <w:proofErr w:type="spellStart"/>
+      <w:r>
+        <w:t>while</w:t>
+      </w:r>
+      <w:proofErr w:type="spellEnd"/>
+      <w:r>
+        <w:t>');</w:t>
+      </w:r>
+    </w:p>
+    <w:p/>
     <w:p>
       <w:pPr>
         <w:pStyle w:val="Ttulo1"/>
@@ -6371,24 +6707,40 @@
         <w:t>isMorning</w:t>
       </w:r>
       <w:proofErr w:type="spellEnd"/>
+      <w:proofErr w:type="gramStart"/>
       <w:r>
         <w:rPr>
           <w:lang w:val="en-US"/>
         </w:rPr>
         <w:t>){</w:t>
       </w:r>
-    </w:p>
-    <w:p>
-      <w:pPr>
-        <w:rPr>
-          <w:lang w:val="en-US"/>
-        </w:rPr>
-      </w:pPr>
-      <w:r>
-        <w:rPr>
-          <w:lang w:val="en-US"/>
-        </w:rPr>
-        <w:t xml:space="preserve">    console.log('Bom </w:t>
+      <w:proofErr w:type="gramEnd"/>
+    </w:p>
+    <w:p>
+      <w:pPr>
+        <w:rPr>
+          <w:lang w:val="en-US"/>
+        </w:rPr>
+      </w:pPr>
+      <w:r>
+        <w:rPr>
+          <w:lang w:val="en-US"/>
+        </w:rPr>
+        <w:t xml:space="preserve">    </w:t>
+      </w:r>
+      <w:proofErr w:type="gramStart"/>
+      <w:r>
+        <w:rPr>
+          <w:lang w:val="en-US"/>
+        </w:rPr>
+        <w:t>console.log(</w:t>
+      </w:r>
+      <w:proofErr w:type="gramEnd"/>
+      <w:r>
+        <w:rPr>
+          <w:lang w:val="en-US"/>
+        </w:rPr>
+        <w:t xml:space="preserve">'Bom </w:t>
       </w:r>
       <w:proofErr w:type="spellStart"/>
       <w:r>
@@ -6411,11 +6763,19 @@
           <w:lang w:val="en-US"/>
         </w:rPr>
       </w:pPr>
-      <w:r>
-        <w:rPr>
-          <w:lang w:val="en-US"/>
-        </w:rPr>
-        <w:t>}else if(</w:t>
+      <w:proofErr w:type="gramStart"/>
+      <w:r>
+        <w:rPr>
+          <w:lang w:val="en-US"/>
+        </w:rPr>
+        <w:t>}else</w:t>
+      </w:r>
+      <w:proofErr w:type="gramEnd"/>
+      <w:r>
+        <w:rPr>
+          <w:lang w:val="en-US"/>
+        </w:rPr>
+        <w:t xml:space="preserve"> if(</w:t>
       </w:r>
       <w:proofErr w:type="spellStart"/>
       <w:r>
@@ -6444,11 +6804,19 @@
         </w:rPr>
         <w:t xml:space="preserve">    </w:t>
       </w:r>
-      <w:r>
-        <w:rPr>
-          <w:lang w:val="en-US"/>
-        </w:rPr>
-        <w:t xml:space="preserve">console.log('Boa </w:t>
+      <w:proofErr w:type="gramStart"/>
+      <w:r>
+        <w:rPr>
+          <w:lang w:val="en-US"/>
+        </w:rPr>
+        <w:t>console.log(</w:t>
+      </w:r>
+      <w:proofErr w:type="gramEnd"/>
+      <w:r>
+        <w:rPr>
+          <w:lang w:val="en-US"/>
+        </w:rPr>
+        <w:t xml:space="preserve">'Boa </w:t>
       </w:r>
       <w:proofErr w:type="spellStart"/>
       <w:r>
@@ -6466,6 +6834,7 @@
       </w:r>
     </w:p>
     <w:p>
+      <w:proofErr w:type="gramStart"/>
       <w:r>
         <w:t>}</w:t>
       </w:r>
@@ -6474,13 +6843,22 @@
         <w:t>else</w:t>
       </w:r>
       <w:proofErr w:type="spellEnd"/>
+      <w:proofErr w:type="gramEnd"/>
       <w:r>
         <w:t>{</w:t>
       </w:r>
     </w:p>
     <w:p>
       <w:r>
-        <w:t xml:space="preserve">    console.log('Boa noite')</w:t>
+        <w:t xml:space="preserve">    </w:t>
+      </w:r>
+      <w:proofErr w:type="gramStart"/>
+      <w:r>
+        <w:t>console.log(</w:t>
+      </w:r>
+      <w:proofErr w:type="gramEnd"/>
+      <w:r>
+        <w:t>'Boa noite')</w:t>
       </w:r>
     </w:p>
     <w:p>
@@ -8085,7 +8463,6 @@
                                 <w:szCs w:val="20"/>
                               </w:rPr>
                             </w:pPr>
-                            <w:proofErr w:type="spellStart"/>
                             <w:r>
                               <w:rPr>
                                 <w:color w:val="FFFFFF" w:themeColor="background1"/>
@@ -8106,15 +8483,7 @@
                                 <w:sz w:val="20"/>
                                 <w:szCs w:val="20"/>
                               </w:rPr>
-                              <w:t>s</w:t>
-                            </w:r>
-                            <w:proofErr w:type="spellEnd"/>
-                            <w:r>
-                              <w:rPr>
-                                <w:sz w:val="20"/>
-                                <w:szCs w:val="20"/>
-                              </w:rPr>
-                              <w:t xml:space="preserve"> `)</w:t>
+                              <w:t>s `)</w:t>
                             </w:r>
                           </w:p>
                         </w:txbxContent>
@@ -8149,7 +8518,6 @@
                           <w:szCs w:val="20"/>
                         </w:rPr>
                       </w:pPr>
-                      <w:proofErr w:type="spellStart"/>
                       <w:r>
                         <w:rPr>
                           <w:color w:val="FFFFFF" w:themeColor="background1"/>
@@ -8170,15 +8538,7 @@
                           <w:sz w:val="20"/>
                           <w:szCs w:val="20"/>
                         </w:rPr>
-                        <w:t>s</w:t>
-                      </w:r>
-                      <w:proofErr w:type="spellEnd"/>
-                      <w:r>
-                        <w:rPr>
-                          <w:sz w:val="20"/>
-                          <w:szCs w:val="20"/>
-                        </w:rPr>
-                        <w:t xml:space="preserve"> `)</w:t>
+                        <w:t>s `)</w:t>
                       </w:r>
                     </w:p>
                   </w:txbxContent>
@@ -8298,23 +8658,13 @@
                       <wps:txbx>
                         <w:txbxContent>
                           <w:p>
-                            <w:proofErr w:type="spellStart"/>
                             <w:r>
-                              <w:t>odd</w:t>
-                            </w:r>
-                            <w:proofErr w:type="spellEnd"/>
-                            <w:r>
-                              <w:t xml:space="preserve"> = ímpares</w:t>
+                              <w:t>odd = ímpares</w:t>
                             </w:r>
                           </w:p>
                           <w:p>
-                            <w:proofErr w:type="spellStart"/>
                             <w:r>
-                              <w:t>even</w:t>
-                            </w:r>
-                            <w:proofErr w:type="spellEnd"/>
-                            <w:r>
-                              <w:t xml:space="preserve"> = pares</w:t>
+                              <w:t>even = pares</w:t>
                             </w:r>
                           </w:p>
                         </w:txbxContent>
@@ -8343,23 +8693,13 @@
                 <v:textbox>
                   <w:txbxContent>
                     <w:p>
-                      <w:proofErr w:type="spellStart"/>
                       <w:r>
-                        <w:t>odd</w:t>
-                      </w:r>
-                      <w:proofErr w:type="spellEnd"/>
-                      <w:r>
-                        <w:t xml:space="preserve"> = ímpares</w:t>
+                        <w:t>odd = ímpares</w:t>
                       </w:r>
                     </w:p>
                     <w:p>
-                      <w:proofErr w:type="spellStart"/>
                       <w:r>
-                        <w:t>even</w:t>
-                      </w:r>
-                      <w:proofErr w:type="spellEnd"/>
-                      <w:r>
-                        <w:t xml:space="preserve"> = pares</w:t>
+                        <w:t>even = pares</w:t>
                       </w:r>
                     </w:p>
                   </w:txbxContent>
@@ -8418,25 +8758,67 @@
       </w:r>
       <w:proofErr w:type="spellEnd"/>
       <w:r>
-        <w:t xml:space="preserve"> ( ! )</w:t>
-      </w:r>
-    </w:p>
-    <w:p/>
-    <w:p>
-      <w:r>
-        <w:t xml:space="preserve">Inverte </w:t>
-      </w:r>
-      <w:r>
+        <w:t xml:space="preserve"> </w:t>
+      </w:r>
+      <w:proofErr w:type="gramStart"/>
+      <w:r>
+        <w:t>( !</w:t>
+      </w:r>
+      <w:proofErr w:type="gramEnd"/>
+      <w:r>
+        <w:t xml:space="preserve"> )</w:t>
+      </w:r>
+    </w:p>
+    <w:p/>
+    <w:p>
+      <w:pPr>
+        <w:rPr>
+          <w:lang w:val="en-US"/>
+        </w:rPr>
+      </w:pPr>
+      <w:proofErr w:type="spellStart"/>
+      <w:r>
+        <w:rPr>
+          <w:lang w:val="en-US"/>
+        </w:rPr>
+        <w:t>Inverte</w:t>
+      </w:r>
+      <w:proofErr w:type="spellEnd"/>
+      <w:r>
+        <w:rPr>
+          <w:lang w:val="en-US"/>
+        </w:rPr>
+        <w:t xml:space="preserve"> </w:t>
+      </w:r>
+      <w:r>
+        <w:rPr>
+          <w:lang w:val="en-US"/>
+        </w:rPr>
         <w:t xml:space="preserve">o </w:t>
       </w:r>
       <w:proofErr w:type="spellStart"/>
       <w:r>
+        <w:rPr>
+          <w:lang w:val="en-US"/>
+        </w:rPr>
         <w:t>boolean</w:t>
       </w:r>
       <w:proofErr w:type="spellEnd"/>
     </w:p>
-    <w:p/>
-    <w:p/>
+    <w:p>
+      <w:pPr>
+        <w:rPr>
+          <w:lang w:val="en-US"/>
+        </w:rPr>
+      </w:pPr>
+    </w:p>
+    <w:p>
+      <w:pPr>
+        <w:rPr>
+          <w:lang w:val="en-US"/>
+        </w:rPr>
+      </w:pPr>
+    </w:p>
     <w:p>
       <w:pPr>
         <w:rPr>
@@ -8478,6 +8860,7 @@
         <w:t>if</w:t>
       </w:r>
       <w:proofErr w:type="spellEnd"/>
+      <w:proofErr w:type="gramStart"/>
       <w:r>
         <w:t>(!</w:t>
       </w:r>
@@ -8486,6 +8869,7 @@
         <w:t>isUserLoggedIn</w:t>
       </w:r>
       <w:proofErr w:type="spellEnd"/>
+      <w:proofErr w:type="gramEnd"/>
       <w:r>
         <w:t>){</w:t>
       </w:r>
@@ -8495,25 +8879,46 @@
         <w:t xml:space="preserve">    </w:t>
       </w:r>
       <w:r>
-        <w:t>// !</w:t>
+        <w:t>/</w:t>
+      </w:r>
+      <w:proofErr w:type="gramStart"/>
+      <w:r>
+        <w:t>/ !</w:t>
       </w:r>
       <w:proofErr w:type="spellStart"/>
       <w:r>
         <w:t>isUserLoogedIn</w:t>
       </w:r>
       <w:proofErr w:type="spellEnd"/>
+      <w:proofErr w:type="gramEnd"/>
       <w:r>
         <w:t xml:space="preserve"> não tem seu valor reatribuído</w:t>
       </w:r>
     </w:p>
     <w:p>
       <w:r>
-        <w:t xml:space="preserve">    // o resultado da expressão com o ! que é usado</w:t>
-      </w:r>
-    </w:p>
-    <w:p>
-      <w:r>
-        <w:t xml:space="preserve">    console.log('você precisa fazer login para continuar')</w:t>
+        <w:t xml:space="preserve">    // o resultado da expressão com </w:t>
+      </w:r>
+      <w:proofErr w:type="gramStart"/>
+      <w:r>
+        <w:t>o !</w:t>
+      </w:r>
+      <w:proofErr w:type="gramEnd"/>
+      <w:r>
+        <w:t xml:space="preserve"> que é usado</w:t>
+      </w:r>
+    </w:p>
+    <w:p>
+      <w:r>
+        <w:t xml:space="preserve">    </w:t>
+      </w:r>
+      <w:proofErr w:type="gramStart"/>
+      <w:r>
+        <w:t>console.log(</w:t>
+      </w:r>
+      <w:proofErr w:type="gramEnd"/>
+      <w:r>
+        <w:t>'você precisa fazer login para continuar')</w:t>
       </w:r>
     </w:p>
     <w:p>
@@ -8612,20 +9017,48 @@
         <w:rPr>
           <w:lang w:val="en-US"/>
         </w:rPr>
-        <w:t>console.log(!true);</w:t>
-      </w:r>
-    </w:p>
-    <w:p>
-      <w:pPr>
-        <w:rPr>
-          <w:lang w:val="en-US"/>
-        </w:rPr>
-      </w:pPr>
-      <w:r>
-        <w:rPr>
-          <w:lang w:val="en-US"/>
-        </w:rPr>
-        <w:t>console.log(!false);</w:t>
+        <w:t>console.log</w:t>
+      </w:r>
+      <w:proofErr w:type="gramStart"/>
+      <w:r>
+        <w:rPr>
+          <w:lang w:val="en-US"/>
+        </w:rPr>
+        <w:t>(!true</w:t>
+      </w:r>
+      <w:proofErr w:type="gramEnd"/>
+      <w:r>
+        <w:rPr>
+          <w:lang w:val="en-US"/>
+        </w:rPr>
+        <w:t>);</w:t>
+      </w:r>
+    </w:p>
+    <w:p>
+      <w:pPr>
+        <w:rPr>
+          <w:lang w:val="en-US"/>
+        </w:rPr>
+      </w:pPr>
+      <w:r>
+        <w:rPr>
+          <w:lang w:val="en-US"/>
+        </w:rPr>
+        <w:t>console.log</w:t>
+      </w:r>
+      <w:proofErr w:type="gramStart"/>
+      <w:r>
+        <w:rPr>
+          <w:lang w:val="en-US"/>
+        </w:rPr>
+        <w:t>(!false</w:t>
+      </w:r>
+      <w:proofErr w:type="gramEnd"/>
+      <w:r>
+        <w:rPr>
+          <w:lang w:val="en-US"/>
+        </w:rPr>
+        <w:t>);</w:t>
       </w:r>
     </w:p>
     <w:p>
@@ -8764,30 +9197,80 @@
       </w:pPr>
     </w:p>
     <w:p>
-      <w:r>
-        <w:t xml:space="preserve">console.log('Pontuações: ', </w:t>
-      </w:r>
-      <w:proofErr w:type="spellStart"/>
-      <w:r>
+      <w:pPr>
+        <w:rPr>
+          <w:lang w:val="en-US"/>
+        </w:rPr>
+      </w:pPr>
+      <w:proofErr w:type="gramStart"/>
+      <w:r>
+        <w:rPr>
+          <w:lang w:val="en-US"/>
+        </w:rPr>
+        <w:t>console.log(</w:t>
+      </w:r>
+      <w:proofErr w:type="gramEnd"/>
+      <w:r>
+        <w:rPr>
+          <w:lang w:val="en-US"/>
+        </w:rPr>
+        <w:t>'</w:t>
+      </w:r>
+      <w:proofErr w:type="spellStart"/>
+      <w:r>
+        <w:rPr>
+          <w:lang w:val="en-US"/>
+        </w:rPr>
+        <w:t>Pontuações</w:t>
+      </w:r>
+      <w:proofErr w:type="spellEnd"/>
+      <w:r>
+        <w:rPr>
+          <w:lang w:val="en-US"/>
+        </w:rPr>
+        <w:t xml:space="preserve">: ', </w:t>
+      </w:r>
+      <w:proofErr w:type="spellStart"/>
+      <w:r>
+        <w:rPr>
+          <w:lang w:val="en-US"/>
+        </w:rPr>
         <w:t>scores.toString</w:t>
       </w:r>
       <w:proofErr w:type="spellEnd"/>
       <w:r>
+        <w:rPr>
+          <w:lang w:val="en-US"/>
+        </w:rPr>
         <w:t>())</w:t>
       </w:r>
     </w:p>
-    <w:p/>
-    <w:p>
-      <w:pPr>
-        <w:rPr>
-          <w:lang w:val="en-US"/>
-        </w:rPr>
-      </w:pPr>
-      <w:r>
-        <w:rPr>
-          <w:lang w:val="en-US"/>
-        </w:rPr>
-        <w:t xml:space="preserve">for( let </w:t>
+    <w:p>
+      <w:pPr>
+        <w:rPr>
+          <w:lang w:val="en-US"/>
+        </w:rPr>
+      </w:pPr>
+    </w:p>
+    <w:p>
+      <w:pPr>
+        <w:rPr>
+          <w:lang w:val="en-US"/>
+        </w:rPr>
+      </w:pPr>
+      <w:proofErr w:type="gramStart"/>
+      <w:r>
+        <w:rPr>
+          <w:lang w:val="en-US"/>
+        </w:rPr>
+        <w:t>for( let</w:t>
+      </w:r>
+      <w:proofErr w:type="gramEnd"/>
+      <w:r>
+        <w:rPr>
+          <w:lang w:val="en-US"/>
+        </w:rPr>
+        <w:t xml:space="preserve"> </w:t>
       </w:r>
       <w:proofErr w:type="spellStart"/>
       <w:r>
@@ -8869,17 +9352,30 @@
         <w:t xml:space="preserve">    </w:t>
       </w:r>
       <w:proofErr w:type="spellStart"/>
+      <w:proofErr w:type="gramStart"/>
       <w:r>
         <w:t>if</w:t>
       </w:r>
       <w:proofErr w:type="spellEnd"/>
       <w:r>
-        <w:t>( scores[i] === 0){</w:t>
-      </w:r>
-    </w:p>
-    <w:p>
-      <w:r>
-        <w:t xml:space="preserve">        console.log('Você atingiu a pontuação máxima');</w:t>
+        <w:t>( scores</w:t>
+      </w:r>
+      <w:proofErr w:type="gramEnd"/>
+      <w:r>
+        <w:t>[i] === 0){</w:t>
+      </w:r>
+    </w:p>
+    <w:p>
+      <w:r>
+        <w:t xml:space="preserve">        </w:t>
+      </w:r>
+      <w:proofErr w:type="gramStart"/>
+      <w:r>
+        <w:t>console.log(</w:t>
+      </w:r>
+      <w:proofErr w:type="gramEnd"/>
+      <w:r>
+        <w:t>'Você atingiu a pontuação máxima');</w:t>
       </w:r>
     </w:p>
     <w:p>
@@ -8908,8 +9404,13 @@
       </w:r>
       <w:proofErr w:type="spellEnd"/>
       <w:r>
-        <w:t>(scores[i] === 100){</w:t>
-      </w:r>
+        <w:t xml:space="preserve">(scores[i] === </w:t>
+      </w:r>
+      <w:proofErr w:type="gramStart"/>
+      <w:r>
+        <w:t>100){</w:t>
+      </w:r>
+      <w:proofErr w:type="gramEnd"/>
     </w:p>
     <w:p>
       <w:r>
@@ -8955,8 +9456,13 @@
     </w:p>
     <w:p/>
     <w:p>
-      <w:r>
-        <w:t xml:space="preserve">console.log('Pontuações exibidas: ', </w:t>
+      <w:proofErr w:type="gramStart"/>
+      <w:r>
+        <w:t>console.log(</w:t>
+      </w:r>
+      <w:proofErr w:type="gramEnd"/>
+      <w:r>
+        <w:t xml:space="preserve">'Pontuações exibidas: ', </w:t>
       </w:r>
       <w:proofErr w:type="spellStart"/>
       <w:r>
@@ -9034,12 +9540,14 @@
         <w:t>condição</w:t>
       </w:r>
       <w:proofErr w:type="spellEnd"/>
+      <w:proofErr w:type="gramStart"/>
       <w:r>
         <w:rPr>
           <w:lang w:val="en-US"/>
         </w:rPr>
         <w:t>){</w:t>
       </w:r>
+      <w:proofErr w:type="gramEnd"/>
     </w:p>
     <w:p>
       <w:pPr>
@@ -9258,7 +9766,21 @@
         <w:rPr>
           <w:lang w:val="en-US"/>
         </w:rPr>
-        <w:t xml:space="preserve">        console.log(“</w:t>
+        <w:t xml:space="preserve">        </w:t>
+      </w:r>
+      <w:proofErr w:type="gramStart"/>
+      <w:r>
+        <w:rPr>
+          <w:lang w:val="en-US"/>
+        </w:rPr>
+        <w:t>console.log(</w:t>
+      </w:r>
+      <w:proofErr w:type="gramEnd"/>
+      <w:r>
+        <w:rPr>
+          <w:lang w:val="en-US"/>
+        </w:rPr>
+        <w:t>“</w:t>
       </w:r>
       <w:r>
         <w:rPr>
@@ -9320,6 +9842,11 @@
       </w:r>
     </w:p>
     <w:p>
+      <w:pPr>
+        <w:rPr>
+          <w:lang w:val="en-US"/>
+        </w:rPr>
+      </w:pPr>
       <w:r>
         <w:rPr>
           <w:noProof/>
@@ -9377,54 +9904,20 @@
                               </w:rPr>
                               <w:t xml:space="preserve">Usar uma </w:t>
                             </w:r>
-                            <w:proofErr w:type="spellStart"/>
                             <w:r>
                               <w:rPr>
                                 <w:sz w:val="20"/>
                                 <w:szCs w:val="20"/>
                               </w:rPr>
-                              <w:t>const</w:t>
-                            </w:r>
-                            <w:proofErr w:type="spellEnd"/>
-                            <w:r>
-                              <w:rPr>
-                                <w:sz w:val="20"/>
-                                <w:szCs w:val="20"/>
-                              </w:rPr>
-                              <w:t xml:space="preserve"> dentro de um loop é possível porque o valor da variável do tipo </w:t>
-                            </w:r>
-                            <w:proofErr w:type="spellStart"/>
-                            <w:r>
-                              <w:rPr>
-                                <w:sz w:val="20"/>
-                                <w:szCs w:val="20"/>
-                              </w:rPr>
-                              <w:t>const</w:t>
-                            </w:r>
-                            <w:proofErr w:type="spellEnd"/>
-                            <w:r>
-                              <w:rPr>
-                                <w:sz w:val="20"/>
-                                <w:szCs w:val="20"/>
-                              </w:rPr>
-                              <w:t xml:space="preserve"> não é alterado e sim</w:t>
+                              <w:t>const dentro de um loop é possível porque o valor da variável do tipo const não é alterado e sim</w:t>
                             </w:r>
                             <w:r>
                               <w:rPr>
                                 <w:sz w:val="20"/>
                                 <w:szCs w:val="20"/>
                               </w:rPr>
-                              <w:t xml:space="preserve"> a variável </w:t>
+                              <w:t xml:space="preserve"> a variável const</w:t>
                             </w:r>
-                            <w:proofErr w:type="spellStart"/>
-                            <w:r>
-                              <w:rPr>
-                                <w:sz w:val="20"/>
-                                <w:szCs w:val="20"/>
-                              </w:rPr>
-                              <w:t>const</w:t>
-                            </w:r>
-                            <w:proofErr w:type="spellEnd"/>
                             <w:r>
                               <w:rPr>
                                 <w:sz w:val="20"/>
@@ -9467,39 +9960,7 @@
                                 <w:sz w:val="20"/>
                                 <w:szCs w:val="20"/>
                               </w:rPr>
-                              <w:t xml:space="preserve">Oque é mais performático recriar a </w:t>
-                            </w:r>
-                            <w:proofErr w:type="spellStart"/>
-                            <w:r>
-                              <w:rPr>
-                                <w:sz w:val="20"/>
-                                <w:szCs w:val="20"/>
-                              </w:rPr>
-                              <w:t>const</w:t>
-                            </w:r>
-                            <w:proofErr w:type="spellEnd"/>
-                            <w:r>
-                              <w:rPr>
-                                <w:sz w:val="20"/>
-                                <w:szCs w:val="20"/>
-                              </w:rPr>
-                              <w:t xml:space="preserve"> ou alterar uma </w:t>
-                            </w:r>
-                            <w:proofErr w:type="spellStart"/>
-                            <w:r>
-                              <w:rPr>
-                                <w:sz w:val="20"/>
-                                <w:szCs w:val="20"/>
-                              </w:rPr>
-                              <w:t>let</w:t>
-                            </w:r>
-                            <w:proofErr w:type="spellEnd"/>
-                            <w:r>
-                              <w:rPr>
-                                <w:sz w:val="20"/>
-                                <w:szCs w:val="20"/>
-                              </w:rPr>
-                              <w:t xml:space="preserve"> definida fora do loop?</w:t>
+                              <w:t>Oque é mais performático recriar a const ou alterar uma let definida fora do loop?</w:t>
                             </w:r>
                           </w:p>
                         </w:txbxContent>
@@ -9541,54 +10002,20 @@
                         </w:rPr>
                         <w:t xml:space="preserve">Usar uma </w:t>
                       </w:r>
-                      <w:proofErr w:type="spellStart"/>
                       <w:r>
                         <w:rPr>
                           <w:sz w:val="20"/>
                           <w:szCs w:val="20"/>
                         </w:rPr>
-                        <w:t>const</w:t>
-                      </w:r>
-                      <w:proofErr w:type="spellEnd"/>
-                      <w:r>
-                        <w:rPr>
-                          <w:sz w:val="20"/>
-                          <w:szCs w:val="20"/>
-                        </w:rPr>
-                        <w:t xml:space="preserve"> dentro de um loop é possível porque o valor da variável do tipo </w:t>
-                      </w:r>
-                      <w:proofErr w:type="spellStart"/>
-                      <w:r>
-                        <w:rPr>
-                          <w:sz w:val="20"/>
-                          <w:szCs w:val="20"/>
-                        </w:rPr>
-                        <w:t>const</w:t>
-                      </w:r>
-                      <w:proofErr w:type="spellEnd"/>
-                      <w:r>
-                        <w:rPr>
-                          <w:sz w:val="20"/>
-                          <w:szCs w:val="20"/>
-                        </w:rPr>
-                        <w:t xml:space="preserve"> não é alterado e sim</w:t>
+                        <w:t>const dentro de um loop é possível porque o valor da variável do tipo const não é alterado e sim</w:t>
                       </w:r>
                       <w:r>
                         <w:rPr>
                           <w:sz w:val="20"/>
                           <w:szCs w:val="20"/>
                         </w:rPr>
-                        <w:t xml:space="preserve"> a variável </w:t>
+                        <w:t xml:space="preserve"> a variável const</w:t>
                       </w:r>
-                      <w:proofErr w:type="spellStart"/>
-                      <w:r>
-                        <w:rPr>
-                          <w:sz w:val="20"/>
-                          <w:szCs w:val="20"/>
-                        </w:rPr>
-                        <w:t>const</w:t>
-                      </w:r>
-                      <w:proofErr w:type="spellEnd"/>
                       <w:r>
                         <w:rPr>
                           <w:sz w:val="20"/>
@@ -9631,39 +10058,7 @@
                           <w:sz w:val="20"/>
                           <w:szCs w:val="20"/>
                         </w:rPr>
-                        <w:t xml:space="preserve">Oque é mais performático recriar a </w:t>
-                      </w:r>
-                      <w:proofErr w:type="spellStart"/>
-                      <w:r>
-                        <w:rPr>
-                          <w:sz w:val="20"/>
-                          <w:szCs w:val="20"/>
-                        </w:rPr>
-                        <w:t>const</w:t>
-                      </w:r>
-                      <w:proofErr w:type="spellEnd"/>
-                      <w:r>
-                        <w:rPr>
-                          <w:sz w:val="20"/>
-                          <w:szCs w:val="20"/>
-                        </w:rPr>
-                        <w:t xml:space="preserve"> ou alterar uma </w:t>
-                      </w:r>
-                      <w:proofErr w:type="spellStart"/>
-                      <w:r>
-                        <w:rPr>
-                          <w:sz w:val="20"/>
-                          <w:szCs w:val="20"/>
-                        </w:rPr>
-                        <w:t>let</w:t>
-                      </w:r>
-                      <w:proofErr w:type="spellEnd"/>
-                      <w:r>
-                        <w:rPr>
-                          <w:sz w:val="20"/>
-                          <w:szCs w:val="20"/>
-                        </w:rPr>
-                        <w:t xml:space="preserve"> definida fora do loop?</w:t>
+                        <w:t>Oque é mais performático recriar a const ou alterar uma let definida fora do loop?</w:t>
                       </w:r>
                     </w:p>
                   </w:txbxContent>
@@ -9674,21 +10069,38 @@
         </mc:AlternateContent>
       </w:r>
       <w:r>
+        <w:rPr>
+          <w:lang w:val="en-US"/>
+        </w:rPr>
         <w:t>29:16</w:t>
       </w:r>
     </w:p>
-    <w:p/>
-    <w:p>
-      <w:pPr>
-        <w:rPr>
-          <w:lang w:val="en-US"/>
-        </w:rPr>
-      </w:pPr>
-      <w:r>
-        <w:rPr>
-          <w:lang w:val="en-US"/>
-        </w:rPr>
-        <w:t xml:space="preserve">for(let </w:t>
+    <w:p>
+      <w:pPr>
+        <w:rPr>
+          <w:lang w:val="en-US"/>
+        </w:rPr>
+      </w:pPr>
+    </w:p>
+    <w:p>
+      <w:pPr>
+        <w:rPr>
+          <w:lang w:val="en-US"/>
+        </w:rPr>
+      </w:pPr>
+      <w:proofErr w:type="gramStart"/>
+      <w:r>
+        <w:rPr>
+          <w:lang w:val="en-US"/>
+        </w:rPr>
+        <w:t>for(</w:t>
+      </w:r>
+      <w:proofErr w:type="gramEnd"/>
+      <w:r>
+        <w:rPr>
+          <w:lang w:val="en-US"/>
+        </w:rPr>
+        <w:t xml:space="preserve">let </w:t>
       </w:r>
       <w:proofErr w:type="spellStart"/>
       <w:r>
@@ -9886,9 +10298,185 @@
     </w:p>
     <w:p/>
     <w:p>
-      <w:proofErr w:type="spellStart"/>
-      <w:r>
-        <w:t>function</w:t>
+      <w:pPr>
+        <w:rPr>
+          <w:lang w:val="en-US"/>
+        </w:rPr>
+      </w:pPr>
+      <w:r>
+        <w:rPr>
+          <w:lang w:val="en-US"/>
+        </w:rPr>
+        <w:t xml:space="preserve">function </w:t>
+      </w:r>
+      <w:proofErr w:type="spellStart"/>
+      <w:proofErr w:type="gramStart"/>
+      <w:r>
+        <w:rPr>
+          <w:lang w:val="en-US"/>
+        </w:rPr>
+        <w:t>say</w:t>
+      </w:r>
+      <w:r>
+        <w:rPr>
+          <w:lang w:val="en-US"/>
+        </w:rPr>
+        <w:t>Hi</w:t>
+      </w:r>
+      <w:proofErr w:type="spellEnd"/>
+      <w:r>
+        <w:rPr>
+          <w:lang w:val="en-US"/>
+        </w:rPr>
+        <w:t>(</w:t>
+      </w:r>
+      <w:proofErr w:type="gramEnd"/>
+      <w:r>
+        <w:rPr>
+          <w:lang w:val="en-US"/>
+        </w:rPr>
+        <w:t>){</w:t>
+      </w:r>
+    </w:p>
+    <w:p>
+      <w:pPr>
+        <w:rPr>
+          <w:lang w:val="en-US"/>
+        </w:rPr>
+      </w:pPr>
+      <w:r>
+        <w:rPr>
+          <w:lang w:val="en-US"/>
+        </w:rPr>
+        <w:t xml:space="preserve">    ...</w:t>
+      </w:r>
+    </w:p>
+    <w:p>
+      <w:pPr>
+        <w:rPr>
+          <w:lang w:val="en-US"/>
+        </w:rPr>
+      </w:pPr>
+      <w:r>
+        <w:rPr>
+          <w:lang w:val="en-US"/>
+        </w:rPr>
+        <w:t>}</w:t>
+      </w:r>
+    </w:p>
+    <w:p>
+      <w:pPr>
+        <w:rPr>
+          <w:lang w:val="en-US"/>
+        </w:rPr>
+      </w:pPr>
+    </w:p>
+    <w:p>
+      <w:pPr>
+        <w:rPr>
+          <w:lang w:val="en-US"/>
+        </w:rPr>
+      </w:pPr>
+      <w:r>
+        <w:rPr>
+          <w:lang w:val="en-US"/>
+        </w:rPr>
+        <w:t>Function expression.</w:t>
+      </w:r>
+    </w:p>
+    <w:p>
+      <w:pPr>
+        <w:rPr>
+          <w:lang w:val="en-US"/>
+        </w:rPr>
+      </w:pPr>
+    </w:p>
+    <w:p>
+      <w:pPr>
+        <w:rPr>
+          <w:lang w:val="en-US"/>
+        </w:rPr>
+      </w:pPr>
+      <w:r>
+        <w:rPr>
+          <w:lang w:val="en-US"/>
+        </w:rPr>
+        <w:t xml:space="preserve">const </w:t>
+      </w:r>
+      <w:proofErr w:type="spellStart"/>
+      <w:r>
+        <w:rPr>
+          <w:lang w:val="en-US"/>
+        </w:rPr>
+        <w:t>showFood</w:t>
+      </w:r>
+      <w:proofErr w:type="spellEnd"/>
+      <w:r>
+        <w:rPr>
+          <w:lang w:val="en-US"/>
+        </w:rPr>
+        <w:t xml:space="preserve"> = </w:t>
+      </w:r>
+      <w:proofErr w:type="gramStart"/>
+      <w:r>
+        <w:rPr>
+          <w:lang w:val="en-US"/>
+        </w:rPr>
+        <w:t>function(</w:t>
+      </w:r>
+      <w:proofErr w:type="gramEnd"/>
+      <w:r>
+        <w:rPr>
+          <w:lang w:val="en-US"/>
+        </w:rPr>
+        <w:t>){</w:t>
+      </w:r>
+    </w:p>
+    <w:p>
+      <w:r>
+        <w:rPr>
+          <w:lang w:val="en-US"/>
+        </w:rPr>
+        <w:lastRenderedPageBreak/>
+        <w:t xml:space="preserve">    </w:t>
+      </w:r>
+      <w:r>
+        <w:t>…</w:t>
+      </w:r>
+    </w:p>
+    <w:p>
+      <w:r>
+        <w:t>}</w:t>
+      </w:r>
+    </w:p>
+    <w:p/>
+    <w:p>
+      <w:r>
+        <w:t>Há apenas uma diferença e</w:t>
+      </w:r>
+      <w:r>
+        <w:t xml:space="preserve">ntre estes métodos de criação de função, o </w:t>
+      </w:r>
+      <w:proofErr w:type="spellStart"/>
+      <w:r>
+        <w:t>hosting</w:t>
+      </w:r>
+      <w:proofErr w:type="spellEnd"/>
+    </w:p>
+    <w:p/>
+    <w:p>
+      <w:r>
+        <w:t>Usando o método declarativo podemos criar a função em qualquer lugar e chama-la normalmente, mesmo antes de sua criação</w:t>
+      </w:r>
+    </w:p>
+    <w:p/>
+    <w:p>
+      <w:r>
+        <w:t xml:space="preserve">O mesmo não acontece com as </w:t>
+      </w:r>
+      <w:proofErr w:type="spellStart"/>
+      <w:r>
+        <w:t>functions</w:t>
       </w:r>
       <w:proofErr w:type="spellEnd"/>
       <w:r>
@@ -9896,119 +10484,6 @@
       </w:r>
       <w:proofErr w:type="spellStart"/>
       <w:r>
-        <w:t>say</w:t>
-      </w:r>
-      <w:r>
-        <w:t>Hi</w:t>
-      </w:r>
-      <w:proofErr w:type="spellEnd"/>
-      <w:r>
-        <w:t>(){</w:t>
-      </w:r>
-    </w:p>
-    <w:p>
-      <w:r>
-        <w:t xml:space="preserve">    ...</w:t>
-      </w:r>
-    </w:p>
-    <w:p>
-      <w:r>
-        <w:t>}</w:t>
-      </w:r>
-    </w:p>
-    <w:p/>
-    <w:p>
-      <w:pPr>
-        <w:rPr>
-          <w:lang w:val="en-US"/>
-        </w:rPr>
-      </w:pPr>
-      <w:r>
-        <w:rPr>
-          <w:lang w:val="en-US"/>
-        </w:rPr>
-        <w:t>Function expression.</w:t>
-      </w:r>
-    </w:p>
-    <w:p>
-      <w:pPr>
-        <w:rPr>
-          <w:lang w:val="en-US"/>
-        </w:rPr>
-      </w:pPr>
-    </w:p>
-    <w:p>
-      <w:proofErr w:type="spellStart"/>
-      <w:r>
-        <w:t>const</w:t>
-      </w:r>
-      <w:proofErr w:type="spellEnd"/>
-      <w:r>
-        <w:t xml:space="preserve"> </w:t>
-      </w:r>
-      <w:proofErr w:type="spellStart"/>
-      <w:r>
-        <w:t>showFood</w:t>
-      </w:r>
-      <w:proofErr w:type="spellEnd"/>
-      <w:r>
-        <w:t xml:space="preserve"> = </w:t>
-      </w:r>
-      <w:proofErr w:type="spellStart"/>
-      <w:r>
-        <w:t>function</w:t>
-      </w:r>
-      <w:proofErr w:type="spellEnd"/>
-      <w:r>
-        <w:t>(){</w:t>
-      </w:r>
-    </w:p>
-    <w:p>
-      <w:r>
-        <w:lastRenderedPageBreak/>
-        <w:t xml:space="preserve">    …</w:t>
-      </w:r>
-    </w:p>
-    <w:p>
-      <w:r>
-        <w:t>}</w:t>
-      </w:r>
-    </w:p>
-    <w:p/>
-    <w:p>
-      <w:r>
-        <w:t>Há apenas uma diferença e</w:t>
-      </w:r>
-      <w:r>
-        <w:t xml:space="preserve">ntre estes métodos de criação de função, o </w:t>
-      </w:r>
-      <w:proofErr w:type="spellStart"/>
-      <w:r>
-        <w:t>hosting</w:t>
-      </w:r>
-      <w:proofErr w:type="spellEnd"/>
-    </w:p>
-    <w:p/>
-    <w:p>
-      <w:r>
-        <w:t>Usando o método declarativo podemos criar a função em qualquer lugar e chama-la normalmente, mesmo antes de sua criação</w:t>
-      </w:r>
-    </w:p>
-    <w:p/>
-    <w:p>
-      <w:r>
-        <w:t xml:space="preserve">O mesmo não acontece com as </w:t>
-      </w:r>
-      <w:proofErr w:type="spellStart"/>
-      <w:r>
-        <w:t>functions</w:t>
-      </w:r>
-      <w:proofErr w:type="spellEnd"/>
-      <w:r>
-        <w:t xml:space="preserve"> </w:t>
-      </w:r>
-      <w:proofErr w:type="spellStart"/>
-      <w:r>
         <w:t>expressions</w:t>
       </w:r>
       <w:proofErr w:type="spellEnd"/>
@@ -10085,7 +10560,21 @@
         <w:rPr>
           <w:lang w:val="en-US"/>
         </w:rPr>
-        <w:t xml:space="preserve">function oi(name, </w:t>
+        <w:t xml:space="preserve">function </w:t>
+      </w:r>
+      <w:proofErr w:type="gramStart"/>
+      <w:r>
+        <w:rPr>
+          <w:lang w:val="en-US"/>
+        </w:rPr>
+        <w:t>oi(</w:t>
+      </w:r>
+      <w:proofErr w:type="gramEnd"/>
+      <w:r>
+        <w:rPr>
+          <w:lang w:val="en-US"/>
+        </w:rPr>
+        <w:t xml:space="preserve">name, </w:t>
       </w:r>
       <w:proofErr w:type="spellStart"/>
       <w:r>
@@ -10192,11 +10681,19 @@
           <w:lang w:val="en-US"/>
         </w:rPr>
       </w:pPr>
-      <w:r>
-        <w:rPr>
-          <w:lang w:val="en-US"/>
-        </w:rPr>
-        <w:t xml:space="preserve">oi(name, </w:t>
+      <w:proofErr w:type="gramStart"/>
+      <w:r>
+        <w:rPr>
+          <w:lang w:val="en-US"/>
+        </w:rPr>
+        <w:t>oi(</w:t>
+      </w:r>
+      <w:proofErr w:type="gramEnd"/>
+      <w:r>
+        <w:rPr>
+          <w:lang w:val="en-US"/>
+        </w:rPr>
+        <w:t xml:space="preserve">name, </w:t>
       </w:r>
       <w:proofErr w:type="spellStart"/>
       <w:r>
@@ -10253,7 +10750,21 @@
         <w:rPr>
           <w:lang w:val="en-US"/>
         </w:rPr>
-        <w:t>function oi(name</w:t>
+        <w:t xml:space="preserve">function </w:t>
+      </w:r>
+      <w:proofErr w:type="gramStart"/>
+      <w:r>
+        <w:rPr>
+          <w:lang w:val="en-US"/>
+        </w:rPr>
+        <w:t>oi(</w:t>
+      </w:r>
+      <w:proofErr w:type="gramEnd"/>
+      <w:r>
+        <w:rPr>
+          <w:lang w:val="en-US"/>
+        </w:rPr>
+        <w:t>name</w:t>
       </w:r>
       <w:r>
         <w:rPr>
@@ -10353,8 +10864,13 @@
     </w:p>
     <w:p/>
     <w:p>
-      <w:r>
-        <w:t>oi()</w:t>
+      <w:proofErr w:type="gramStart"/>
+      <w:r>
+        <w:t>oi(</w:t>
+      </w:r>
+      <w:proofErr w:type="gramEnd"/>
+      <w:r>
+        <w:t>)</w:t>
       </w:r>
     </w:p>
     <w:p>
@@ -10369,8 +10885,13 @@
     </w:p>
     <w:p/>
     <w:p>
-      <w:r>
-        <w:t>oi(‘Carlos’, ‘Arruda’)</w:t>
+      <w:proofErr w:type="gramStart"/>
+      <w:r>
+        <w:t>oi(</w:t>
+      </w:r>
+      <w:proofErr w:type="gramEnd"/>
+      <w:r>
+        <w:t>‘Carlos’, ‘Arruda’)</w:t>
       </w:r>
     </w:p>
     <w:p>
@@ -10429,70 +10950,80 @@
     </w:p>
     <w:p/>
     <w:p>
-      <w:pPr>
-        <w:rPr>
-          <w:lang w:val="en-US"/>
-        </w:rPr>
-      </w:pPr>
-      <w:r>
-        <w:rPr>
-          <w:lang w:val="en-US"/>
-        </w:rPr>
-        <w:t xml:space="preserve">const </w:t>
-      </w:r>
-      <w:proofErr w:type="spellStart"/>
-      <w:r>
-        <w:rPr>
-          <w:lang w:val="en-US"/>
-        </w:rPr>
+      <w:proofErr w:type="spellStart"/>
+      <w:r>
+        <w:t>const</w:t>
+      </w:r>
+      <w:proofErr w:type="spellEnd"/>
+      <w:r>
+        <w:t xml:space="preserve"> </w:t>
+      </w:r>
+      <w:proofErr w:type="spellStart"/>
+      <w:r>
         <w:t>funcoes</w:t>
       </w:r>
       <w:proofErr w:type="spellEnd"/>
       <w:r>
-        <w:rPr>
-          <w:lang w:val="en-US"/>
-        </w:rPr>
         <w:t xml:space="preserve"> = [</w:t>
       </w:r>
     </w:p>
-    <w:p>
-      <w:pPr>
-        <w:rPr>
-          <w:lang w:val="en-US"/>
-        </w:rPr>
-      </w:pPr>
-    </w:p>
-    <w:p>
-      <w:pPr>
-        <w:rPr>
-          <w:lang w:val="en-US"/>
-        </w:rPr>
-      </w:pPr>
-      <w:r>
-        <w:rPr>
-          <w:lang w:val="en-US"/>
-        </w:rPr>
-        <w:t xml:space="preserve">    function(){ return 'Ola'},</w:t>
-      </w:r>
-    </w:p>
-    <w:p>
-      <w:pPr>
-        <w:rPr>
-          <w:lang w:val="en-US"/>
-        </w:rPr>
-      </w:pPr>
-    </w:p>
-    <w:p>
-      <w:pPr>
-        <w:rPr>
-          <w:lang w:val="en-US"/>
-        </w:rPr>
-      </w:pPr>
-      <w:r>
-        <w:rPr>
-          <w:lang w:val="en-US"/>
-        </w:rPr>
-        <w:t xml:space="preserve">    function(){</w:t>
+    <w:p/>
+    <w:p>
+      <w:pPr>
+        <w:rPr>
+          <w:lang w:val="en-US"/>
+        </w:rPr>
+      </w:pPr>
+      <w:r>
+        <w:t xml:space="preserve">    </w:t>
+      </w:r>
+      <w:proofErr w:type="gramStart"/>
+      <w:r>
+        <w:rPr>
+          <w:lang w:val="en-US"/>
+        </w:rPr>
+        <w:t>function(</w:t>
+      </w:r>
+      <w:proofErr w:type="gramEnd"/>
+      <w:r>
+        <w:rPr>
+          <w:lang w:val="en-US"/>
+        </w:rPr>
+        <w:t>){ return 'Ola'},</w:t>
+      </w:r>
+    </w:p>
+    <w:p>
+      <w:pPr>
+        <w:rPr>
+          <w:lang w:val="en-US"/>
+        </w:rPr>
+      </w:pPr>
+    </w:p>
+    <w:p>
+      <w:pPr>
+        <w:rPr>
+          <w:lang w:val="en-US"/>
+        </w:rPr>
+      </w:pPr>
+      <w:r>
+        <w:rPr>
+          <w:lang w:val="en-US"/>
+        </w:rPr>
+        <w:t xml:space="preserve">    </w:t>
+      </w:r>
+      <w:proofErr w:type="gramStart"/>
+      <w:r>
+        <w:rPr>
+          <w:lang w:val="en-US"/>
+        </w:rPr>
+        <w:t>function(</w:t>
+      </w:r>
+      <w:proofErr w:type="gramEnd"/>
+      <w:r>
+        <w:rPr>
+          <w:lang w:val="en-US"/>
+        </w:rPr>
+        <w:t>){</w:t>
       </w:r>
     </w:p>
     <w:p>
@@ -10544,7 +11075,21 @@
         <w:rPr>
           <w:lang w:val="en-US"/>
         </w:rPr>
-        <w:t xml:space="preserve">    ()=&gt;'Mundo'</w:t>
+        <w:t xml:space="preserve">    </w:t>
+      </w:r>
+      <w:proofErr w:type="gramStart"/>
+      <w:r>
+        <w:rPr>
+          <w:lang w:val="en-US"/>
+        </w:rPr>
+        <w:t>()=</w:t>
+      </w:r>
+      <w:proofErr w:type="gramEnd"/>
+      <w:r>
+        <w:rPr>
+          <w:lang w:val="en-US"/>
+        </w:rPr>
+        <w:t>&gt;'Mundo'</w:t>
       </w:r>
     </w:p>
     <w:p>
@@ -10607,11 +11152,19 @@
           <w:lang w:val="en-US"/>
         </w:rPr>
       </w:pPr>
-      <w:r>
-        <w:rPr>
-          <w:lang w:val="en-US"/>
-        </w:rPr>
-        <w:t xml:space="preserve">for(let </w:t>
+      <w:proofErr w:type="gramStart"/>
+      <w:r>
+        <w:rPr>
+          <w:lang w:val="en-US"/>
+        </w:rPr>
+        <w:t>for(</w:t>
+      </w:r>
+      <w:proofErr w:type="gramEnd"/>
+      <w:r>
+        <w:rPr>
+          <w:lang w:val="en-US"/>
+        </w:rPr>
+        <w:t xml:space="preserve">let </w:t>
       </w:r>
       <w:proofErr w:type="spellStart"/>
       <w:r>
@@ -10686,7 +11239,15 @@
       </w:r>
       <w:proofErr w:type="spellEnd"/>
       <w:r>
-        <w:t>[i]()} `</w:t>
+        <w:t>[i</w:t>
+      </w:r>
+      <w:proofErr w:type="gramStart"/>
+      <w:r>
+        <w:t>](</w:t>
+      </w:r>
+      <w:proofErr w:type="gramEnd"/>
+      <w:r>
+        <w:t>)} `</w:t>
       </w:r>
     </w:p>
     <w:p>
@@ -10734,11 +11295,25 @@
       <w:proofErr w:type="spellEnd"/>
     </w:p>
     <w:p>
-      <w:r>
+      <w:pPr>
+        <w:rPr>
+          <w:lang w:val="en-US"/>
+        </w:rPr>
+      </w:pPr>
+      <w:r>
+        <w:rPr>
+          <w:lang w:val="en-US"/>
+        </w:rPr>
         <w:t>04:48</w:t>
       </w:r>
     </w:p>
-    <w:p/>
+    <w:p>
+      <w:pPr>
+        <w:rPr>
+          <w:lang w:val="en-US"/>
+        </w:rPr>
+      </w:pPr>
+    </w:p>
     <w:p>
       <w:pPr>
         <w:rPr>
@@ -10935,7 +11510,21 @@
         <w:rPr>
           <w:lang w:val="en-US"/>
         </w:rPr>
-        <w:t>const drobo5 = number =&gt; if(2===2)console.log('</w:t>
+        <w:t>const drobo5 = number =&gt; if(2===</w:t>
+      </w:r>
+      <w:proofErr w:type="gramStart"/>
+      <w:r>
+        <w:rPr>
+          <w:lang w:val="en-US"/>
+        </w:rPr>
+        <w:t>2)console.log</w:t>
+      </w:r>
+      <w:proofErr w:type="gramEnd"/>
+      <w:r>
+        <w:rPr>
+          <w:lang w:val="en-US"/>
+        </w:rPr>
+        <w:t>('</w:t>
       </w:r>
       <w:proofErr w:type="spellStart"/>
       <w:r>
@@ -10971,7 +11560,15 @@
       </w:r>
       <w:proofErr w:type="spellEnd"/>
       <w:r>
-        <w:t xml:space="preserve"> drobo5 = () =&gt; 3 &gt; 4 ? '</w:t>
+        <w:t xml:space="preserve"> drobo5 = () =&gt; 3 &gt; </w:t>
+      </w:r>
+      <w:proofErr w:type="gramStart"/>
+      <w:r>
+        <w:t>4 ?</w:t>
+      </w:r>
+      <w:proofErr w:type="gramEnd"/>
+      <w:r>
+        <w:t xml:space="preserve"> '</w:t>
       </w:r>
       <w:proofErr w:type="spellStart"/>
       <w:r>
@@ -11014,7 +11611,15 @@
     <w:p/>
     <w:p>
       <w:r>
-        <w:t>Métodos estão associados a objetos ou classes e antes de serem chamados é colocado um ponto ( . )</w:t>
+        <w:t xml:space="preserve">Métodos estão associados a objetos ou classes e antes de serem chamados é colocado um ponto </w:t>
+      </w:r>
+      <w:proofErr w:type="gramStart"/>
+      <w:r>
+        <w:t>( .</w:t>
+      </w:r>
+      <w:proofErr w:type="gramEnd"/>
+      <w:r>
+        <w:t xml:space="preserve"> )</w:t>
       </w:r>
       <w:r>
         <w:t>, ou seja, fora de objetos e classes ( Talvez também em outras estruturas ) usamos funções, dentro, usamos métodos</w:t>
@@ -11124,6 +11729,7 @@
           <w:lang w:val="en-US"/>
         </w:rPr>
       </w:pPr>
+      <w:proofErr w:type="gramStart"/>
       <w:r>
         <w:rPr>
           <w:lang w:val="en-US"/>
@@ -11141,7 +11747,14 @@
         <w:rPr>
           <w:lang w:val="en-US"/>
         </w:rPr>
-        <w:t>ame.toUpperCase</w:t>
+        <w:t>ame</w:t>
+      </w:r>
+      <w:proofErr w:type="gramEnd"/>
+      <w:r>
+        <w:rPr>
+          <w:lang w:val="en-US"/>
+        </w:rPr>
+        <w:t>.toUpperCase</w:t>
       </w:r>
       <w:proofErr w:type="spellEnd"/>
       <w:r>
@@ -11297,7 +11910,21 @@
         <w:rPr>
           <w:lang w:val="en-US"/>
         </w:rPr>
-        <w:t xml:space="preserve">    callback( value )</w:t>
+        <w:t xml:space="preserve">    </w:t>
+      </w:r>
+      <w:proofErr w:type="gramStart"/>
+      <w:r>
+        <w:rPr>
+          <w:lang w:val="en-US"/>
+        </w:rPr>
+        <w:t>callback( value</w:t>
+      </w:r>
+      <w:proofErr w:type="gramEnd"/>
+      <w:r>
+        <w:rPr>
+          <w:lang w:val="en-US"/>
+        </w:rPr>
+        <w:t xml:space="preserve"> )</w:t>
       </w:r>
     </w:p>
     <w:p>
@@ -11327,6 +11954,7 @@
         </w:rPr>
       </w:pPr>
       <w:proofErr w:type="spellStart"/>
+      <w:proofErr w:type="gramStart"/>
       <w:r>
         <w:rPr>
           <w:lang w:val="en-US"/>
@@ -11338,7 +11966,14 @@
         <w:rPr>
           <w:lang w:val="en-US"/>
         </w:rPr>
-        <w:t>( number =&gt; console.log(number) )</w:t>
+        <w:t>( number</w:t>
+      </w:r>
+      <w:proofErr w:type="gramEnd"/>
+      <w:r>
+        <w:rPr>
+          <w:lang w:val="en-US"/>
+        </w:rPr>
+        <w:t xml:space="preserve"> =&gt; console.log(number) )</w:t>
       </w:r>
     </w:p>
     <w:p>
@@ -11471,11 +12106,19 @@
         <w:t>socialNetworks.forEach</w:t>
       </w:r>
       <w:proofErr w:type="spellEnd"/>
-      <w:r>
-        <w:rPr>
-          <w:lang w:val="en-US"/>
-        </w:rPr>
-        <w:t>( () =&gt; {</w:t>
+      <w:proofErr w:type="gramStart"/>
+      <w:r>
+        <w:rPr>
+          <w:lang w:val="en-US"/>
+        </w:rPr>
+        <w:t>( (</w:t>
+      </w:r>
+      <w:proofErr w:type="gramEnd"/>
+      <w:r>
+        <w:rPr>
+          <w:lang w:val="en-US"/>
+        </w:rPr>
+        <w:t>) =&gt; {</w:t>
       </w:r>
     </w:p>
     <w:p>
@@ -11492,84 +12135,40 @@
       </w:r>
     </w:p>
     <w:p>
-      <w:pPr>
-        <w:rPr>
-          <w:lang w:val="en-US"/>
-        </w:rPr>
-      </w:pPr>
-      <w:r>
-        <w:rPr>
-          <w:lang w:val="en-US"/>
-        </w:rPr>
+      <w:r>
         <w:t>})</w:t>
       </w:r>
     </w:p>
-    <w:p>
-      <w:pPr>
-        <w:rPr>
-          <w:lang w:val="en-US"/>
-        </w:rPr>
-      </w:pPr>
-    </w:p>
-    <w:p>
-      <w:pPr>
-        <w:rPr>
-          <w:lang w:val="en-US"/>
-        </w:rPr>
-      </w:pPr>
-      <w:r>
-        <w:rPr>
-          <w:lang w:val="en-US"/>
-        </w:rPr>
+    <w:p/>
+    <w:p>
+      <w:proofErr w:type="spellStart"/>
+      <w:r>
         <w:t>Ola</w:t>
       </w:r>
-    </w:p>
-    <w:p>
-      <w:pPr>
-        <w:rPr>
-          <w:lang w:val="en-US"/>
-        </w:rPr>
-      </w:pPr>
-      <w:r>
-        <w:rPr>
-          <w:lang w:val="en-US"/>
-        </w:rPr>
+      <w:proofErr w:type="spellEnd"/>
+    </w:p>
+    <w:p>
+      <w:proofErr w:type="spellStart"/>
+      <w:r>
         <w:t>Ola</w:t>
       </w:r>
-    </w:p>
-    <w:p>
-      <w:pPr>
-        <w:rPr>
-          <w:lang w:val="en-US"/>
-        </w:rPr>
-      </w:pPr>
-      <w:r>
-        <w:rPr>
-          <w:lang w:val="en-US"/>
-        </w:rPr>
+      <w:proofErr w:type="spellEnd"/>
+    </w:p>
+    <w:p>
+      <w:proofErr w:type="spellStart"/>
+      <w:r>
         <w:t>Ola</w:t>
       </w:r>
-    </w:p>
-    <w:p>
-      <w:pPr>
-        <w:rPr>
-          <w:lang w:val="en-US"/>
-        </w:rPr>
-      </w:pPr>
-      <w:r>
-        <w:rPr>
-          <w:lang w:val="en-US"/>
-        </w:rPr>
+      <w:proofErr w:type="spellEnd"/>
+    </w:p>
+    <w:p>
+      <w:proofErr w:type="spellStart"/>
+      <w:r>
         <w:t>Ola</w:t>
       </w:r>
-    </w:p>
-    <w:p>
-      <w:pPr>
-        <w:rPr>
-          <w:lang w:val="en-US"/>
-        </w:rPr>
-      </w:pPr>
-    </w:p>
+      <w:proofErr w:type="spellEnd"/>
+    </w:p>
+    <w:p/>
     <w:p>
       <w:r>
         <w:rPr>
@@ -11659,6 +12258,7 @@
         <w:t>socialNetworks.forEach</w:t>
       </w:r>
       <w:proofErr w:type="spellEnd"/>
+      <w:proofErr w:type="gramStart"/>
       <w:r>
         <w:rPr>
           <w:lang w:val="en-US"/>
@@ -11673,6 +12273,7 @@
         <w:t>socialNetwork</w:t>
       </w:r>
       <w:proofErr w:type="spellEnd"/>
+      <w:proofErr w:type="gramEnd"/>
       <w:r>
         <w:rPr>
           <w:lang w:val="en-US"/>
@@ -11889,10 +12490,7 @@
         <w:t xml:space="preserve"> a</w:t>
       </w:r>
       <w:r>
-        <w:t>lteraç</w:t>
-      </w:r>
-      <w:r>
-        <w:t>ões</w:t>
+        <w:t>lterações</w:t>
       </w:r>
     </w:p>
     <w:p/>
@@ -11910,6 +12508,7 @@
         <w:t>socialNetworks.forEach</w:t>
       </w:r>
       <w:proofErr w:type="spellEnd"/>
+      <w:proofErr w:type="gramStart"/>
       <w:r>
         <w:rPr>
           <w:lang w:val="en-US"/>
@@ -11917,6 +12516,7 @@
         <w:t>( (</w:t>
       </w:r>
       <w:proofErr w:type="spellStart"/>
+      <w:proofErr w:type="gramEnd"/>
       <w:r>
         <w:rPr>
           <w:lang w:val="en-US"/>
@@ -12035,40 +12635,48 @@
         <w:t xml:space="preserve">0 - </w:t>
       </w:r>
       <w:proofErr w:type="spellStart"/>
+      <w:proofErr w:type="gramStart"/>
       <w:r>
         <w:t>youtube</w:t>
       </w:r>
       <w:proofErr w:type="spellEnd"/>
+      <w:proofErr w:type="gramEnd"/>
     </w:p>
     <w:p>
       <w:r>
         <w:t xml:space="preserve">1 - </w:t>
       </w:r>
       <w:proofErr w:type="spellStart"/>
+      <w:proofErr w:type="gramStart"/>
       <w:r>
         <w:t>twitter</w:t>
       </w:r>
       <w:proofErr w:type="spellEnd"/>
+      <w:proofErr w:type="gramEnd"/>
     </w:p>
     <w:p>
       <w:r>
         <w:t xml:space="preserve">2 - </w:t>
       </w:r>
       <w:proofErr w:type="spellStart"/>
+      <w:proofErr w:type="gramStart"/>
       <w:r>
         <w:t>instagram</w:t>
       </w:r>
       <w:proofErr w:type="spellEnd"/>
+      <w:proofErr w:type="gramEnd"/>
     </w:p>
     <w:p>
       <w:r>
         <w:t xml:space="preserve">3 - </w:t>
       </w:r>
       <w:proofErr w:type="spellStart"/>
+      <w:proofErr w:type="gramStart"/>
       <w:r>
         <w:t>facebook</w:t>
       </w:r>
       <w:proofErr w:type="spellEnd"/>
+      <w:proofErr w:type="gramEnd"/>
     </w:p>
     <w:p/>
     <w:p>
@@ -12169,6 +12777,7 @@
         <w:t>socialNetworks.forEach</w:t>
       </w:r>
       <w:proofErr w:type="spellEnd"/>
+      <w:proofErr w:type="gramStart"/>
       <w:r>
         <w:rPr>
           <w:lang w:val="en-US"/>
@@ -12176,6 +12785,7 @@
         <w:t>( (</w:t>
       </w:r>
       <w:proofErr w:type="spellStart"/>
+      <w:proofErr w:type="gramEnd"/>
       <w:r>
         <w:rPr>
           <w:lang w:val="en-US"/>
@@ -12330,11 +12940,19 @@
         <w:t xml:space="preserve"> - </w:t>
       </w:r>
       <w:proofErr w:type="spellStart"/>
-      <w:r>
-        <w:rPr>
-          <w:lang w:val="en-US"/>
-        </w:rPr>
-        <w:t>youtube,twitter,instagram,facebook</w:t>
+      <w:proofErr w:type="gramStart"/>
+      <w:r>
+        <w:rPr>
+          <w:lang w:val="en-US"/>
+        </w:rPr>
+        <w:t>youtube,twitter</w:t>
+      </w:r>
+      <w:proofErr w:type="gramEnd"/>
+      <w:r>
+        <w:rPr>
+          <w:lang w:val="en-US"/>
+        </w:rPr>
+        <w:t>,instagram,facebook</w:t>
       </w:r>
       <w:proofErr w:type="spellEnd"/>
     </w:p>
@@ -12351,11 +12969,19 @@
         <w:t xml:space="preserve">1 - twitter - </w:t>
       </w:r>
       <w:proofErr w:type="spellStart"/>
-      <w:r>
-        <w:rPr>
-          <w:lang w:val="en-US"/>
-        </w:rPr>
-        <w:t>youtube,twitter,instagram,facebook</w:t>
+      <w:proofErr w:type="gramStart"/>
+      <w:r>
+        <w:rPr>
+          <w:lang w:val="en-US"/>
+        </w:rPr>
+        <w:t>youtube,twitter</w:t>
+      </w:r>
+      <w:proofErr w:type="gramEnd"/>
+      <w:r>
+        <w:rPr>
+          <w:lang w:val="en-US"/>
+        </w:rPr>
+        <w:t>,instagram,facebook</w:t>
       </w:r>
       <w:proofErr w:type="spellEnd"/>
     </w:p>
@@ -12386,11 +13012,19 @@
         <w:t xml:space="preserve"> - </w:t>
       </w:r>
       <w:proofErr w:type="spellStart"/>
-      <w:r>
-        <w:rPr>
-          <w:lang w:val="en-US"/>
-        </w:rPr>
-        <w:t>youtube,twitter,instagram,facebook</w:t>
+      <w:proofErr w:type="gramStart"/>
+      <w:r>
+        <w:rPr>
+          <w:lang w:val="en-US"/>
+        </w:rPr>
+        <w:t>youtube,twitter</w:t>
+      </w:r>
+      <w:proofErr w:type="gramEnd"/>
+      <w:r>
+        <w:rPr>
+          <w:lang w:val="en-US"/>
+        </w:rPr>
+        <w:t>,instagram,facebook</w:t>
       </w:r>
       <w:proofErr w:type="spellEnd"/>
     </w:p>
@@ -12421,11 +13055,19 @@
         <w:t xml:space="preserve"> - </w:t>
       </w:r>
       <w:proofErr w:type="spellStart"/>
-      <w:r>
-        <w:rPr>
-          <w:lang w:val="en-US"/>
-        </w:rPr>
-        <w:t>youtube,twitter,instagram,facebook</w:t>
+      <w:proofErr w:type="gramStart"/>
+      <w:r>
+        <w:rPr>
+          <w:lang w:val="en-US"/>
+        </w:rPr>
+        <w:t>youtube,twitter</w:t>
+      </w:r>
+      <w:proofErr w:type="gramEnd"/>
+      <w:r>
+        <w:rPr>
+          <w:lang w:val="en-US"/>
+        </w:rPr>
+        <w:t>,instagram,facebook</w:t>
       </w:r>
       <w:proofErr w:type="spellEnd"/>
     </w:p>
@@ -12443,6 +13085,420 @@
     </w:p>
     <w:p/>
     <w:p>
+      <w:proofErr w:type="spellStart"/>
+      <w:r>
+        <w:t>const</w:t>
+      </w:r>
+      <w:proofErr w:type="spellEnd"/>
+      <w:r>
+        <w:t xml:space="preserve"> </w:t>
+      </w:r>
+      <w:proofErr w:type="spellStart"/>
+      <w:r>
+        <w:t>logArrayInfo</w:t>
+      </w:r>
+      <w:proofErr w:type="spellEnd"/>
+      <w:r>
+        <w:t xml:space="preserve"> = (</w:t>
+      </w:r>
+      <w:proofErr w:type="spellStart"/>
+      <w:r>
+        <w:t>socialNetwork</w:t>
+      </w:r>
+      <w:proofErr w:type="spellEnd"/>
+      <w:r>
+        <w:t xml:space="preserve">, index, </w:t>
+      </w:r>
+      <w:proofErr w:type="spellStart"/>
+      <w:r>
+        <w:t>array</w:t>
+      </w:r>
+      <w:proofErr w:type="spellEnd"/>
+      <w:r>
+        <w:t>) =&gt; {</w:t>
+      </w:r>
+    </w:p>
+    <w:p>
+      <w:r>
+        <w:t xml:space="preserve">    console.log(`${index} - ${</w:t>
+      </w:r>
+      <w:proofErr w:type="spellStart"/>
+      <w:r>
+        <w:t>socialNetwork</w:t>
+      </w:r>
+      <w:proofErr w:type="spellEnd"/>
+      <w:r>
+        <w:t>} - ${</w:t>
+      </w:r>
+      <w:proofErr w:type="spellStart"/>
+      <w:r>
+        <w:t>array</w:t>
+      </w:r>
+      <w:proofErr w:type="spellEnd"/>
+      <w:r>
+        <w:t>}`)</w:t>
+      </w:r>
+    </w:p>
+    <w:p>
+      <w:r>
+        <w:t>}</w:t>
+      </w:r>
+    </w:p>
+    <w:p/>
+    <w:p>
+      <w:proofErr w:type="spellStart"/>
+      <w:r>
+        <w:t>socialNetworks.forEach</w:t>
+      </w:r>
+      <w:proofErr w:type="spellEnd"/>
+      <w:proofErr w:type="gramStart"/>
+      <w:r>
+        <w:t xml:space="preserve">( </w:t>
+      </w:r>
+      <w:proofErr w:type="spellStart"/>
+      <w:r>
+        <w:t>logArrayInfo</w:t>
+      </w:r>
+      <w:proofErr w:type="spellEnd"/>
+      <w:proofErr w:type="gramEnd"/>
+      <w:r>
+        <w:t xml:space="preserve"> )</w:t>
+      </w:r>
+    </w:p>
+    <w:p/>
+    <w:p>
+      <w:r>
+        <w:t>Com o mesmo resultado da última alteração</w:t>
+      </w:r>
+    </w:p>
+    <w:p/>
+    <w:p>
+      <w:pPr>
+        <w:pStyle w:val="Ttulo1"/>
+      </w:pPr>
+      <w:r>
+        <w:t>Aula 0</w:t>
+      </w:r>
+      <w:r>
+        <w:t>45</w:t>
+      </w:r>
+    </w:p>
+    <w:p/>
+    <w:p>
+      <w:r>
+        <w:t xml:space="preserve">Utilizando </w:t>
+      </w:r>
+      <w:proofErr w:type="spellStart"/>
+      <w:r>
+        <w:t>callbacks</w:t>
+      </w:r>
+      <w:proofErr w:type="spellEnd"/>
+    </w:p>
+    <w:p>
+      <w:r>
+        <w:t>04:31</w:t>
+      </w:r>
+    </w:p>
+    <w:p/>
+    <w:p>
+      <w:r>
+        <w:t>index.html</w:t>
+      </w:r>
+    </w:p>
+    <w:p/>
+    <w:p>
+      <w:pPr>
+        <w:rPr>
+          <w:lang w:val="en-US"/>
+        </w:rPr>
+      </w:pPr>
+      <w:r>
+        <w:rPr>
+          <w:lang w:val="en-US"/>
+        </w:rPr>
+        <w:t>&lt;!DOCTYPE html&gt;</w:t>
+      </w:r>
+    </w:p>
+    <w:p>
+      <w:pPr>
+        <w:rPr>
+          <w:lang w:val="en-US"/>
+        </w:rPr>
+      </w:pPr>
+      <w:r>
+        <w:rPr>
+          <w:lang w:val="en-US"/>
+        </w:rPr>
+        <w:t xml:space="preserve">&lt;html </w:t>
+      </w:r>
+      <w:proofErr w:type="spellStart"/>
+      <w:r>
+        <w:rPr>
+          <w:lang w:val="en-US"/>
+        </w:rPr>
+        <w:t>lang</w:t>
+      </w:r>
+      <w:proofErr w:type="spellEnd"/>
+      <w:r>
+        <w:rPr>
+          <w:lang w:val="en-US"/>
+        </w:rPr>
+        <w:t>="</w:t>
+      </w:r>
+      <w:proofErr w:type="spellStart"/>
+      <w:r>
+        <w:rPr>
+          <w:lang w:val="en-US"/>
+        </w:rPr>
+        <w:t>en</w:t>
+      </w:r>
+      <w:proofErr w:type="spellEnd"/>
+      <w:r>
+        <w:rPr>
+          <w:lang w:val="en-US"/>
+        </w:rPr>
+        <w:t>"&gt;</w:t>
+      </w:r>
+    </w:p>
+    <w:p>
+      <w:pPr>
+        <w:rPr>
+          <w:lang w:val="en-US"/>
+        </w:rPr>
+      </w:pPr>
+      <w:r>
+        <w:rPr>
+          <w:lang w:val="en-US"/>
+        </w:rPr>
+        <w:t>&lt;head&gt;</w:t>
+      </w:r>
+    </w:p>
+    <w:p>
+      <w:pPr>
+        <w:rPr>
+          <w:lang w:val="en-US"/>
+        </w:rPr>
+      </w:pPr>
+      <w:r>
+        <w:rPr>
+          <w:lang w:val="en-US"/>
+        </w:rPr>
+        <w:t xml:space="preserve">    &lt;meta charset="UTF-8"&gt;</w:t>
+      </w:r>
+    </w:p>
+    <w:p>
+      <w:pPr>
+        <w:rPr>
+          <w:lang w:val="en-US"/>
+        </w:rPr>
+      </w:pPr>
+      <w:r>
+        <w:rPr>
+          <w:lang w:val="en-US"/>
+        </w:rPr>
+        <w:t xml:space="preserve">    &lt;title&gt;</w:t>
+      </w:r>
+      <w:proofErr w:type="spellStart"/>
+      <w:r>
+        <w:rPr>
+          <w:lang w:val="en-US"/>
+        </w:rPr>
+        <w:t>Utilizando</w:t>
+      </w:r>
+      <w:proofErr w:type="spellEnd"/>
+      <w:r>
+        <w:rPr>
+          <w:lang w:val="en-US"/>
+        </w:rPr>
+        <w:t xml:space="preserve"> callbacks&lt;/title&gt;</w:t>
+      </w:r>
+    </w:p>
+    <w:p>
+      <w:r>
+        <w:t>&lt;/</w:t>
+      </w:r>
+      <w:proofErr w:type="spellStart"/>
+      <w:r>
+        <w:t>head</w:t>
+      </w:r>
+      <w:proofErr w:type="spellEnd"/>
+      <w:r>
+        <w:t>&gt;</w:t>
+      </w:r>
+    </w:p>
+    <w:p>
+      <w:r>
+        <w:t>&lt;</w:t>
+      </w:r>
+      <w:proofErr w:type="spellStart"/>
+      <w:r>
+        <w:t>body</w:t>
+      </w:r>
+      <w:proofErr w:type="spellEnd"/>
+      <w:r>
+        <w:t>&gt;</w:t>
+      </w:r>
+    </w:p>
+    <w:p>
+      <w:r>
+        <w:t xml:space="preserve">    &lt;h1&gt;Utilizando </w:t>
+      </w:r>
+      <w:proofErr w:type="spellStart"/>
+      <w:r>
+        <w:t>callbacks</w:t>
+      </w:r>
+      <w:proofErr w:type="spellEnd"/>
+      <w:r>
+        <w:t>&lt;/h1&gt;</w:t>
+      </w:r>
+    </w:p>
+    <w:p/>
+    <w:p>
+      <w:r>
+        <w:t xml:space="preserve">    &lt;</w:t>
+      </w:r>
+      <w:proofErr w:type="spellStart"/>
+      <w:r>
+        <w:t>ul</w:t>
+      </w:r>
+      <w:proofErr w:type="spellEnd"/>
+      <w:r>
+        <w:t xml:space="preserve"> </w:t>
+      </w:r>
+      <w:proofErr w:type="spellStart"/>
+      <w:r>
+        <w:t>data-js</w:t>
+      </w:r>
+      <w:proofErr w:type="spellEnd"/>
+      <w:r>
+        <w:t>="</w:t>
+      </w:r>
+      <w:proofErr w:type="spellStart"/>
+      <w:r>
+        <w:t>ul</w:t>
+      </w:r>
+      <w:proofErr w:type="spellEnd"/>
+      <w:r>
+        <w:t>"&gt;&lt;/</w:t>
+      </w:r>
+      <w:proofErr w:type="spellStart"/>
+      <w:r>
+        <w:t>ul</w:t>
+      </w:r>
+      <w:proofErr w:type="spellEnd"/>
+      <w:r>
+        <w:t>&gt;</w:t>
+      </w:r>
+    </w:p>
+    <w:p>
+      <w:pPr>
+        <w:rPr>
+          <w:lang w:val="en-US"/>
+        </w:rPr>
+      </w:pPr>
+      <w:r>
+        <w:t xml:space="preserve">    </w:t>
+      </w:r>
+      <w:r>
+        <w:rPr>
+          <w:lang w:val="en-US"/>
+        </w:rPr>
+        <w:t xml:space="preserve">&lt;script </w:t>
+      </w:r>
+      <w:proofErr w:type="spellStart"/>
+      <w:r>
+        <w:rPr>
+          <w:lang w:val="en-US"/>
+        </w:rPr>
+        <w:t>src</w:t>
+      </w:r>
+      <w:proofErr w:type="spellEnd"/>
+      <w:r>
+        <w:rPr>
+          <w:lang w:val="en-US"/>
+        </w:rPr>
+        <w:t>="./app.js"&gt;&lt;/script&gt;</w:t>
+      </w:r>
+    </w:p>
+    <w:p>
+      <w:r>
+        <w:t>&lt;/</w:t>
+      </w:r>
+      <w:proofErr w:type="spellStart"/>
+      <w:r>
+        <w:t>body</w:t>
+      </w:r>
+      <w:proofErr w:type="spellEnd"/>
+      <w:r>
+        <w:t>&gt;</w:t>
+      </w:r>
+    </w:p>
+    <w:p>
+      <w:r>
+        <w:t>&lt;/</w:t>
+      </w:r>
+      <w:proofErr w:type="spellStart"/>
+      <w:r>
+        <w:t>html</w:t>
+      </w:r>
+      <w:proofErr w:type="spellEnd"/>
+      <w:r>
+        <w:t>&gt;</w:t>
+      </w:r>
+    </w:p>
+    <w:p>
+      <w:r>
+        <w:lastRenderedPageBreak/>
+        <w:t>app.js</w:t>
+      </w:r>
+    </w:p>
+    <w:p/>
+    <w:p>
+      <w:proofErr w:type="spellStart"/>
+      <w:r>
+        <w:t>const</w:t>
+      </w:r>
+      <w:proofErr w:type="spellEnd"/>
+      <w:r>
+        <w:t xml:space="preserve"> </w:t>
+      </w:r>
+      <w:proofErr w:type="spellStart"/>
+      <w:r>
+        <w:t>ul</w:t>
+      </w:r>
+      <w:proofErr w:type="spellEnd"/>
+      <w:r>
+        <w:t xml:space="preserve"> = </w:t>
+      </w:r>
+      <w:proofErr w:type="spellStart"/>
+      <w:proofErr w:type="gramStart"/>
+      <w:r>
+        <w:t>document.querySelector</w:t>
+      </w:r>
+      <w:proofErr w:type="spellEnd"/>
+      <w:proofErr w:type="gramEnd"/>
+      <w:r>
+        <w:t>(`[</w:t>
+      </w:r>
+      <w:proofErr w:type="spellStart"/>
+      <w:r>
+        <w:t>data-js</w:t>
+      </w:r>
+      <w:proofErr w:type="spellEnd"/>
+      <w:r>
+        <w:t>="</w:t>
+      </w:r>
+      <w:proofErr w:type="spellStart"/>
+      <w:r>
+        <w:t>ul</w:t>
+      </w:r>
+      <w:proofErr w:type="spellEnd"/>
+      <w:r>
+        <w:t>"]`)</w:t>
+      </w:r>
+    </w:p>
+    <w:p/>
+    <w:p>
       <w:pPr>
         <w:rPr>
           <w:lang w:val="en-US"/>
@@ -12459,14 +13515,118 @@
         <w:rPr>
           <w:lang w:val="en-US"/>
         </w:rPr>
-        <w:t>logArrayInfo</w:t>
-      </w:r>
-      <w:proofErr w:type="spellEnd"/>
-      <w:r>
-        <w:rPr>
-          <w:lang w:val="en-US"/>
-        </w:rPr>
-        <w:t xml:space="preserve"> = (</w:t>
+        <w:t>socialNetworks</w:t>
+      </w:r>
+      <w:proofErr w:type="spellEnd"/>
+      <w:r>
+        <w:rPr>
+          <w:lang w:val="en-US"/>
+        </w:rPr>
+        <w:t xml:space="preserve"> = [ '</w:t>
+      </w:r>
+      <w:proofErr w:type="spellStart"/>
+      <w:r>
+        <w:rPr>
+          <w:lang w:val="en-US"/>
+        </w:rPr>
+        <w:t>youtube</w:t>
+      </w:r>
+      <w:proofErr w:type="spellEnd"/>
+      <w:r>
+        <w:rPr>
+          <w:lang w:val="en-US"/>
+        </w:rPr>
+        <w:t>', 'twitter', '</w:t>
+      </w:r>
+      <w:proofErr w:type="spellStart"/>
+      <w:r>
+        <w:rPr>
+          <w:lang w:val="en-US"/>
+        </w:rPr>
+        <w:t>instagram</w:t>
+      </w:r>
+      <w:proofErr w:type="spellEnd"/>
+      <w:r>
+        <w:rPr>
+          <w:lang w:val="en-US"/>
+        </w:rPr>
+        <w:t>', '</w:t>
+      </w:r>
+      <w:proofErr w:type="spellStart"/>
+      <w:r>
+        <w:rPr>
+          <w:lang w:val="en-US"/>
+        </w:rPr>
+        <w:t>facebook</w:t>
+      </w:r>
+      <w:proofErr w:type="spellEnd"/>
+      <w:r>
+        <w:rPr>
+          <w:lang w:val="en-US"/>
+        </w:rPr>
+        <w:t>']</w:t>
+      </w:r>
+    </w:p>
+    <w:p>
+      <w:pPr>
+        <w:rPr>
+          <w:lang w:val="en-US"/>
+        </w:rPr>
+      </w:pPr>
+    </w:p>
+    <w:p>
+      <w:pPr>
+        <w:rPr>
+          <w:lang w:val="en-US"/>
+        </w:rPr>
+      </w:pPr>
+      <w:r>
+        <w:rPr>
+          <w:lang w:val="en-US"/>
+        </w:rPr>
+        <w:t xml:space="preserve">let </w:t>
+      </w:r>
+      <w:proofErr w:type="spellStart"/>
+      <w:r>
+        <w:rPr>
+          <w:lang w:val="en-US"/>
+        </w:rPr>
+        <w:t>HTMLTemplate</w:t>
+      </w:r>
+      <w:proofErr w:type="spellEnd"/>
+      <w:r>
+        <w:rPr>
+          <w:lang w:val="en-US"/>
+        </w:rPr>
+        <w:t xml:space="preserve"> = ''</w:t>
+      </w:r>
+    </w:p>
+    <w:p>
+      <w:pPr>
+        <w:rPr>
+          <w:lang w:val="en-US"/>
+        </w:rPr>
+      </w:pPr>
+    </w:p>
+    <w:p>
+      <w:pPr>
+        <w:rPr>
+          <w:lang w:val="en-US"/>
+        </w:rPr>
+      </w:pPr>
+      <w:proofErr w:type="spellStart"/>
+      <w:r>
+        <w:rPr>
+          <w:lang w:val="en-US"/>
+        </w:rPr>
+        <w:t>socialNetworks.forEach</w:t>
+      </w:r>
+      <w:proofErr w:type="spellEnd"/>
+      <w:r>
+        <w:rPr>
+          <w:lang w:val="en-US"/>
+        </w:rPr>
+        <w:t>(</w:t>
       </w:r>
       <w:proofErr w:type="spellStart"/>
       <w:r>
@@ -12480,20 +13640,48 @@
         <w:rPr>
           <w:lang w:val="en-US"/>
         </w:rPr>
-        <w:t>, index, array) =&gt; {</w:t>
-      </w:r>
-    </w:p>
-    <w:p>
-      <w:pPr>
-        <w:rPr>
-          <w:lang w:val="en-US"/>
-        </w:rPr>
-      </w:pPr>
-      <w:r>
-        <w:rPr>
-          <w:lang w:val="en-US"/>
-        </w:rPr>
-        <w:t xml:space="preserve">    console.log(`${index} - ${</w:t>
+        <w:t xml:space="preserve"> =&gt; {</w:t>
+      </w:r>
+    </w:p>
+    <w:p>
+      <w:pPr>
+        <w:rPr>
+          <w:lang w:val="en-US"/>
+        </w:rPr>
+      </w:pPr>
+      <w:r>
+        <w:rPr>
+          <w:lang w:val="en-US"/>
+        </w:rPr>
+        <w:t xml:space="preserve">    </w:t>
+      </w:r>
+      <w:proofErr w:type="spellStart"/>
+      <w:r>
+        <w:rPr>
+          <w:lang w:val="en-US"/>
+        </w:rPr>
+        <w:t>HTMLTemplate</w:t>
+      </w:r>
+      <w:proofErr w:type="spellEnd"/>
+      <w:r>
+        <w:rPr>
+          <w:lang w:val="en-US"/>
+        </w:rPr>
+        <w:t xml:space="preserve"> +=`&lt;li style="color: </w:t>
+      </w:r>
+      <w:proofErr w:type="spellStart"/>
+      <w:r>
+        <w:rPr>
+          <w:lang w:val="en-US"/>
+        </w:rPr>
+        <w:t>deepink</w:t>
+      </w:r>
+      <w:proofErr w:type="spellEnd"/>
+      <w:r>
+        <w:rPr>
+          <w:lang w:val="en-US"/>
+        </w:rPr>
+        <w:t>;"&gt; ${</w:t>
       </w:r>
       <w:proofErr w:type="spellStart"/>
       <w:r>
@@ -12507,39 +13695,56 @@
         <w:rPr>
           <w:lang w:val="en-US"/>
         </w:rPr>
-        <w:t>} - ${array}`)</w:t>
-      </w:r>
-    </w:p>
-    <w:p>
-      <w:r>
-        <w:t>}</w:t>
-      </w:r>
-    </w:p>
-    <w:p/>
-    <w:p>
-      <w:proofErr w:type="spellStart"/>
-      <w:r>
-        <w:t>socialNetworks.forEach</w:t>
-      </w:r>
-      <w:proofErr w:type="spellEnd"/>
-      <w:r>
-        <w:t xml:space="preserve">( </w:t>
-      </w:r>
-      <w:proofErr w:type="spellStart"/>
-      <w:r>
-        <w:t>logArrayInfo</w:t>
-      </w:r>
-      <w:proofErr w:type="spellEnd"/>
-      <w:r>
-        <w:t xml:space="preserve"> )</w:t>
-      </w:r>
-    </w:p>
-    <w:p/>
-    <w:p>
-      <w:r>
-        <w:t>Com o mesmo resultado da última alteração</w:t>
-      </w:r>
-    </w:p>
+        <w:t>} &lt;/li&gt;`</w:t>
+      </w:r>
+    </w:p>
+    <w:p>
+      <w:r>
+        <w:t>})</w:t>
+      </w:r>
+    </w:p>
+    <w:p/>
+    <w:p>
+      <w:proofErr w:type="spellStart"/>
+      <w:proofErr w:type="gramStart"/>
+      <w:r>
+        <w:t>ul.innerHTML</w:t>
+      </w:r>
+      <w:proofErr w:type="spellEnd"/>
+      <w:proofErr w:type="gramEnd"/>
+      <w:r>
+        <w:t xml:space="preserve"> = </w:t>
+      </w:r>
+      <w:proofErr w:type="spellStart"/>
+      <w:r>
+        <w:t>HTMLTemplate</w:t>
+      </w:r>
+      <w:proofErr w:type="spellEnd"/>
+    </w:p>
+    <w:p/>
+    <w:p>
+      <w:pPr>
+        <w:pStyle w:val="Ttulo1"/>
+      </w:pPr>
+      <w:r>
+        <w:t>Aula 0</w:t>
+      </w:r>
+      <w:r>
+        <w:t>46</w:t>
+      </w:r>
+    </w:p>
+    <w:p/>
+    <w:p>
+      <w:r>
+        <w:t>Correção de exercícios</w:t>
+      </w:r>
+    </w:p>
+    <w:p>
+      <w:r>
+        <w:t>30:40</w:t>
+      </w:r>
+    </w:p>
+    <w:p/>
     <w:p>
       <w:bookmarkStart w:id="0" w:name="_GoBack"/>
       <w:bookmarkEnd w:id="0"/>
@@ -12552,7 +13757,164 @@
         <w:t>Aula 0</w:t>
       </w:r>
       <w:r>
-        <w:t>45</w:t>
+        <w:t>47</w:t>
+      </w:r>
+    </w:p>
+    <w:p/>
+    <w:p>
+      <w:pPr>
+        <w:pStyle w:val="Ttulo1"/>
+      </w:pPr>
+      <w:r>
+        <w:t>Aula 0</w:t>
+      </w:r>
+      <w:r>
+        <w:t>48</w:t>
+      </w:r>
+    </w:p>
+    <w:p/>
+    <w:p>
+      <w:pPr>
+        <w:pStyle w:val="Ttulo1"/>
+      </w:pPr>
+      <w:r>
+        <w:t>Aula 0</w:t>
+      </w:r>
+      <w:r>
+        <w:t>49</w:t>
+      </w:r>
+    </w:p>
+    <w:p/>
+    <w:p>
+      <w:pPr>
+        <w:pStyle w:val="Ttulo1"/>
+      </w:pPr>
+      <w:r>
+        <w:t>Aula 0</w:t>
+      </w:r>
+      <w:r>
+        <w:t>50</w:t>
+      </w:r>
+    </w:p>
+    <w:p/>
+    <w:p>
+      <w:pPr>
+        <w:pStyle w:val="Ttulo1"/>
+      </w:pPr>
+      <w:r>
+        <w:t>Aula 0</w:t>
+      </w:r>
+      <w:r>
+        <w:t>51</w:t>
+      </w:r>
+    </w:p>
+    <w:p/>
+    <w:p>
+      <w:pPr>
+        <w:pStyle w:val="Ttulo1"/>
+      </w:pPr>
+      <w:r>
+        <w:t>Aula 0</w:t>
+      </w:r>
+      <w:r>
+        <w:t>52</w:t>
+      </w:r>
+    </w:p>
+    <w:p/>
+    <w:p>
+      <w:pPr>
+        <w:pStyle w:val="Ttulo1"/>
+      </w:pPr>
+      <w:r>
+        <w:t>Aula 0</w:t>
+      </w:r>
+      <w:r>
+        <w:t>53</w:t>
+      </w:r>
+    </w:p>
+    <w:p/>
+    <w:p>
+      <w:pPr>
+        <w:pStyle w:val="Ttulo1"/>
+      </w:pPr>
+      <w:r>
+        <w:t>Aula 0</w:t>
+      </w:r>
+      <w:r>
+        <w:t>54</w:t>
+      </w:r>
+    </w:p>
+    <w:p/>
+    <w:p>
+      <w:pPr>
+        <w:pStyle w:val="Ttulo1"/>
+      </w:pPr>
+      <w:r>
+        <w:t>Aula 0</w:t>
+      </w:r>
+      <w:r>
+        <w:t>55</w:t>
+      </w:r>
+    </w:p>
+    <w:p/>
+    <w:p>
+      <w:pPr>
+        <w:pStyle w:val="Ttulo1"/>
+      </w:pPr>
+      <w:r>
+        <w:t>Aula 0</w:t>
+      </w:r>
+      <w:r>
+        <w:t>56</w:t>
+      </w:r>
+    </w:p>
+    <w:p/>
+    <w:p>
+      <w:pPr>
+        <w:pStyle w:val="Ttulo1"/>
+      </w:pPr>
+      <w:r>
+        <w:lastRenderedPageBreak/>
+        <w:t>Aula 0</w:t>
+      </w:r>
+      <w:r>
+        <w:t>57</w:t>
+      </w:r>
+    </w:p>
+    <w:p/>
+    <w:p>
+      <w:pPr>
+        <w:pStyle w:val="Ttulo1"/>
+      </w:pPr>
+      <w:r>
+        <w:t>Aula 0</w:t>
+      </w:r>
+      <w:r>
+        <w:t>58</w:t>
+      </w:r>
+    </w:p>
+    <w:p/>
+    <w:p>
+      <w:pPr>
+        <w:pStyle w:val="Ttulo1"/>
+      </w:pPr>
+      <w:r>
+        <w:t>Aula 0</w:t>
+      </w:r>
+      <w:r>
+        <w:t>59</w:t>
+      </w:r>
+    </w:p>
+    <w:p/>
+    <w:p>
+      <w:pPr>
+        <w:pStyle w:val="Ttulo1"/>
+      </w:pPr>
+      <w:r>
+        <w:t>Aula 0</w:t>
+      </w:r>
+      <w:r>
+        <w:t>60</w:t>
       </w:r>
     </w:p>
     <w:p/>
@@ -13365,7 +14727,7 @@
 </file>
 
 <file path=customXml/itemProps1.xml><?xml version="1.0" encoding="utf-8"?>
-<ds:datastoreItem xmlns:ds="http://schemas.openxmlformats.org/officeDocument/2006/customXml" ds:itemID="{F350BEDA-4BCB-49D9-ADF5-9440E2D4A113}">
+<ds:datastoreItem xmlns:ds="http://schemas.openxmlformats.org/officeDocument/2006/customXml" ds:itemID="{BB5C28F4-1C4B-44A6-9B7E-F3DD3E8448A0}">
   <ds:schemaRefs>
     <ds:schemaRef ds:uri="http://schemas.openxmlformats.org/officeDocument/2006/bibliography"/>
   </ds:schemaRefs>

</xml_diff>

<commit_message>
return no lugar de break no switch
</commit_message>
<xml_diff>
--- a/CJRM.docx
+++ b/CJRM.docx
@@ -13738,10 +13738,832 @@
       <w:r>
         <w:t>Correção de exercícios</w:t>
       </w:r>
+      <w:r>
+        <w:t xml:space="preserve"> – Aula 02 – Etapa 03</w:t>
+      </w:r>
     </w:p>
     <w:p>
       <w:r>
         <w:t>30:40</w:t>
+      </w:r>
+    </w:p>
+    <w:p/>
+    <w:p>
+      <w:r>
+        <w:t>O ‘</w:t>
+      </w:r>
+      <w:proofErr w:type="spellStart"/>
+      <w:r>
+        <w:t>return</w:t>
+      </w:r>
+      <w:proofErr w:type="spellEnd"/>
+      <w:r>
+        <w:t>’ de uma função pode substituir o ‘break’ da estrutura ‘switch’</w:t>
+      </w:r>
+    </w:p>
+    <w:p/>
+    <w:p>
+      <w:pPr>
+        <w:rPr>
+          <w:lang w:val="en-US"/>
+        </w:rPr>
+      </w:pPr>
+      <w:r>
+        <w:rPr>
+          <w:lang w:val="en-US"/>
+        </w:rPr>
+        <w:t>const temp = []</w:t>
+      </w:r>
+    </w:p>
+    <w:p>
+      <w:pPr>
+        <w:rPr>
+          <w:lang w:val="en-US"/>
+        </w:rPr>
+      </w:pPr>
+    </w:p>
+    <w:p>
+      <w:pPr>
+        <w:rPr>
+          <w:lang w:val="en-US"/>
+        </w:rPr>
+      </w:pPr>
+      <w:r>
+        <w:rPr>
+          <w:lang w:val="en-US"/>
+        </w:rPr>
+        <w:t>const likes = (names = []) =&gt; {</w:t>
+      </w:r>
+    </w:p>
+    <w:p>
+      <w:pPr>
+        <w:rPr>
+          <w:lang w:val="en-US"/>
+        </w:rPr>
+      </w:pPr>
+      <w:r>
+        <w:rPr>
+          <w:lang w:val="en-US"/>
+        </w:rPr>
+        <w:t xml:space="preserve">    </w:t>
+      </w:r>
+      <w:proofErr w:type="gramStart"/>
+      <w:r>
+        <w:rPr>
+          <w:lang w:val="en-US"/>
+        </w:rPr>
+        <w:t xml:space="preserve">switch( </w:t>
+      </w:r>
+      <w:proofErr w:type="spellStart"/>
+      <w:r>
+        <w:rPr>
+          <w:lang w:val="en-US"/>
+        </w:rPr>
+        <w:t>names</w:t>
+      </w:r>
+      <w:proofErr w:type="gramEnd"/>
+      <w:r>
+        <w:rPr>
+          <w:lang w:val="en-US"/>
+        </w:rPr>
+        <w:t>.length</w:t>
+      </w:r>
+      <w:proofErr w:type="spellEnd"/>
+      <w:r>
+        <w:rPr>
+          <w:lang w:val="en-US"/>
+        </w:rPr>
+        <w:t>){</w:t>
+      </w:r>
+    </w:p>
+    <w:p>
+      <w:pPr>
+        <w:rPr>
+          <w:lang w:val="en-US"/>
+        </w:rPr>
+      </w:pPr>
+      <w:r>
+        <w:rPr>
+          <w:lang w:val="en-US"/>
+        </w:rPr>
+        <w:t xml:space="preserve">        case 0:</w:t>
+      </w:r>
+    </w:p>
+    <w:p>
+      <w:pPr>
+        <w:rPr>
+          <w:lang w:val="en-US"/>
+        </w:rPr>
+      </w:pPr>
+      <w:r>
+        <w:rPr>
+          <w:noProof/>
+          <w:lang w:val="en-US"/>
+        </w:rPr>
+        <mc:AlternateContent>
+          <mc:Choice Requires="wps">
+            <w:drawing>
+              <wp:anchor distT="0" distB="0" distL="114300" distR="114300" simplePos="0" relativeHeight="251697152" behindDoc="0" locked="0" layoutInCell="1" allowOverlap="1" wp14:anchorId="35F70EE0" wp14:editId="0293F84E">
+                <wp:simplePos x="0" y="0"/>
+                <wp:positionH relativeFrom="column">
+                  <wp:posOffset>11147</wp:posOffset>
+                </wp:positionH>
+                <wp:positionV relativeFrom="paragraph">
+                  <wp:posOffset>82255</wp:posOffset>
+                </wp:positionV>
+                <wp:extent cx="425513" cy="0"/>
+                <wp:effectExtent l="0" t="76200" r="12700" b="95250"/>
+                <wp:wrapNone/>
+                <wp:docPr id="34" name="Conector de Seta Reta 34"/>
+                <wp:cNvGraphicFramePr/>
+                <a:graphic xmlns:a="http://schemas.openxmlformats.org/drawingml/2006/main">
+                  <a:graphicData uri="http://schemas.microsoft.com/office/word/2010/wordprocessingShape">
+                    <wps:wsp>
+                      <wps:cNvCnPr/>
+                      <wps:spPr>
+                        <a:xfrm>
+                          <a:off x="0" y="0"/>
+                          <a:ext cx="425513" cy="0"/>
+                        </a:xfrm>
+                        <a:prstGeom prst="straightConnector1">
+                          <a:avLst/>
+                        </a:prstGeom>
+                        <a:ln>
+                          <a:tailEnd type="triangle"/>
+                        </a:ln>
+                      </wps:spPr>
+                      <wps:style>
+                        <a:lnRef idx="1">
+                          <a:schemeClr val="accent1"/>
+                        </a:lnRef>
+                        <a:fillRef idx="0">
+                          <a:schemeClr val="accent1"/>
+                        </a:fillRef>
+                        <a:effectRef idx="0">
+                          <a:schemeClr val="accent1"/>
+                        </a:effectRef>
+                        <a:fontRef idx="minor">
+                          <a:schemeClr val="tx1"/>
+                        </a:fontRef>
+                      </wps:style>
+                      <wps:bodyPr/>
+                    </wps:wsp>
+                  </a:graphicData>
+                </a:graphic>
+              </wp:anchor>
+            </w:drawing>
+          </mc:Choice>
+          <mc:Fallback>
+            <w:pict>
+              <v:shapetype w14:anchorId="568A1158" id="_x0000_t32" coordsize="21600,21600" o:spt="32" o:oned="t" path="m,l21600,21600e" filled="f">
+                <v:path arrowok="t" fillok="f" o:connecttype="none"/>
+                <o:lock v:ext="edit" shapetype="t"/>
+              </v:shapetype>
+              <v:shape id="Conector de Seta Reta 34" o:spid="_x0000_s1026" type="#_x0000_t32" style="position:absolute;margin-left:.9pt;margin-top:6.5pt;width:33.5pt;height:0;z-index:251697152;visibility:visible;mso-wrap-style:square;mso-wrap-distance-left:9pt;mso-wrap-distance-top:0;mso-wrap-distance-right:9pt;mso-wrap-distance-bottom:0;mso-position-horizontal:absolute;mso-position-horizontal-relative:text;mso-position-vertical:absolute;mso-position-vertical-relative:text" o:gfxdata="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" strokecolor="#4472c4 [3204]" strokeweight=".5pt">
+                <v:stroke endarrow="block" joinstyle="miter"/>
+              </v:shape>
+            </w:pict>
+          </mc:Fallback>
+        </mc:AlternateContent>
+      </w:r>
+      <w:r>
+        <w:rPr>
+          <w:lang w:val="en-US"/>
+        </w:rPr>
+        <w:t xml:space="preserve">            return '</w:t>
+      </w:r>
+      <w:proofErr w:type="spellStart"/>
+      <w:r>
+        <w:rPr>
+          <w:lang w:val="en-US"/>
+        </w:rPr>
+        <w:t>Nínguém</w:t>
+      </w:r>
+      <w:proofErr w:type="spellEnd"/>
+      <w:r>
+        <w:rPr>
+          <w:lang w:val="en-US"/>
+        </w:rPr>
+        <w:t xml:space="preserve"> </w:t>
+      </w:r>
+      <w:proofErr w:type="spellStart"/>
+      <w:r>
+        <w:rPr>
+          <w:lang w:val="en-US"/>
+        </w:rPr>
+        <w:t>curtiu</w:t>
+      </w:r>
+      <w:proofErr w:type="spellEnd"/>
+      <w:r>
+        <w:rPr>
+          <w:lang w:val="en-US"/>
+        </w:rPr>
+        <w:t>'</w:t>
+      </w:r>
+    </w:p>
+    <w:p>
+      <w:pPr>
+        <w:rPr>
+          <w:lang w:val="en-US"/>
+        </w:rPr>
+      </w:pPr>
+      <w:r>
+        <w:rPr>
+          <w:lang w:val="en-US"/>
+        </w:rPr>
+        <w:t xml:space="preserve">        case 1:</w:t>
+      </w:r>
+    </w:p>
+    <w:p>
+      <w:pPr>
+        <w:rPr>
+          <w:lang w:val="en-US"/>
+        </w:rPr>
+      </w:pPr>
+      <w:r>
+        <w:rPr>
+          <w:noProof/>
+          <w:lang w:val="en-US"/>
+        </w:rPr>
+        <mc:AlternateContent>
+          <mc:Choice Requires="wps">
+            <w:drawing>
+              <wp:anchor distT="0" distB="0" distL="114300" distR="114300" simplePos="0" relativeHeight="251699200" behindDoc="0" locked="0" layoutInCell="1" allowOverlap="1" wp14:anchorId="44E12074" wp14:editId="3E1ED306">
+                <wp:simplePos x="0" y="0"/>
+                <wp:positionH relativeFrom="column">
+                  <wp:posOffset>9286</wp:posOffset>
+                </wp:positionH>
+                <wp:positionV relativeFrom="paragraph">
+                  <wp:posOffset>82971</wp:posOffset>
+                </wp:positionV>
+                <wp:extent cx="425513" cy="0"/>
+                <wp:effectExtent l="0" t="76200" r="12700" b="95250"/>
+                <wp:wrapNone/>
+                <wp:docPr id="35" name="Conector de Seta Reta 35"/>
+                <wp:cNvGraphicFramePr/>
+                <a:graphic xmlns:a="http://schemas.openxmlformats.org/drawingml/2006/main">
+                  <a:graphicData uri="http://schemas.microsoft.com/office/word/2010/wordprocessingShape">
+                    <wps:wsp>
+                      <wps:cNvCnPr/>
+                      <wps:spPr>
+                        <a:xfrm>
+                          <a:off x="0" y="0"/>
+                          <a:ext cx="425513" cy="0"/>
+                        </a:xfrm>
+                        <a:prstGeom prst="straightConnector1">
+                          <a:avLst/>
+                        </a:prstGeom>
+                        <a:ln>
+                          <a:tailEnd type="triangle"/>
+                        </a:ln>
+                      </wps:spPr>
+                      <wps:style>
+                        <a:lnRef idx="1">
+                          <a:schemeClr val="accent1"/>
+                        </a:lnRef>
+                        <a:fillRef idx="0">
+                          <a:schemeClr val="accent1"/>
+                        </a:fillRef>
+                        <a:effectRef idx="0">
+                          <a:schemeClr val="accent1"/>
+                        </a:effectRef>
+                        <a:fontRef idx="minor">
+                          <a:schemeClr val="tx1"/>
+                        </a:fontRef>
+                      </wps:style>
+                      <wps:bodyPr/>
+                    </wps:wsp>
+                  </a:graphicData>
+                </a:graphic>
+              </wp:anchor>
+            </w:drawing>
+          </mc:Choice>
+          <mc:Fallback>
+            <w:pict>
+              <v:shape w14:anchorId="78F90787" id="Conector de Seta Reta 35" o:spid="_x0000_s1026" type="#_x0000_t32" style="position:absolute;margin-left:.75pt;margin-top:6.55pt;width:33.5pt;height:0;z-index:251699200;visibility:visible;mso-wrap-style:square;mso-wrap-distance-left:9pt;mso-wrap-distance-top:0;mso-wrap-distance-right:9pt;mso-wrap-distance-bottom:0;mso-position-horizontal:absolute;mso-position-horizontal-relative:text;mso-position-vertical:absolute;mso-position-vertical-relative:text" o:gfxdata="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" strokecolor="#4472c4 [3204]" strokeweight=".5pt">
+                <v:stroke endarrow="block" joinstyle="miter"/>
+              </v:shape>
+            </w:pict>
+          </mc:Fallback>
+        </mc:AlternateContent>
+      </w:r>
+      <w:r>
+        <w:rPr>
+          <w:lang w:val="en-US"/>
+        </w:rPr>
+        <w:t xml:space="preserve">            return '1 </w:t>
+      </w:r>
+      <w:proofErr w:type="spellStart"/>
+      <w:r>
+        <w:rPr>
+          <w:lang w:val="en-US"/>
+        </w:rPr>
+        <w:t>curtiu</w:t>
+      </w:r>
+      <w:proofErr w:type="spellEnd"/>
+      <w:r>
+        <w:rPr>
+          <w:lang w:val="en-US"/>
+        </w:rPr>
+        <w:t>'</w:t>
+      </w:r>
+    </w:p>
+    <w:p>
+      <w:pPr>
+        <w:rPr>
+          <w:lang w:val="en-US"/>
+        </w:rPr>
+      </w:pPr>
+      <w:r>
+        <w:rPr>
+          <w:lang w:val="en-US"/>
+        </w:rPr>
+        <w:t xml:space="preserve">        case 2:</w:t>
+      </w:r>
+    </w:p>
+    <w:p>
+      <w:pPr>
+        <w:rPr>
+          <w:lang w:val="en-US"/>
+        </w:rPr>
+      </w:pPr>
+      <w:r>
+        <w:rPr>
+          <w:noProof/>
+          <w:lang w:val="en-US"/>
+        </w:rPr>
+        <mc:AlternateContent>
+          <mc:Choice Requires="wps">
+            <w:drawing>
+              <wp:anchor distT="0" distB="0" distL="114300" distR="114300" simplePos="0" relativeHeight="251701248" behindDoc="0" locked="0" layoutInCell="1" allowOverlap="1" wp14:anchorId="2D3F5C67" wp14:editId="2D8A5C38">
+                <wp:simplePos x="0" y="0"/>
+                <wp:positionH relativeFrom="column">
+                  <wp:posOffset>34937</wp:posOffset>
+                </wp:positionH>
+                <wp:positionV relativeFrom="paragraph">
+                  <wp:posOffset>84028</wp:posOffset>
+                </wp:positionV>
+                <wp:extent cx="425513" cy="0"/>
+                <wp:effectExtent l="0" t="76200" r="12700" b="95250"/>
+                <wp:wrapNone/>
+                <wp:docPr id="36" name="Conector de Seta Reta 36"/>
+                <wp:cNvGraphicFramePr/>
+                <a:graphic xmlns:a="http://schemas.openxmlformats.org/drawingml/2006/main">
+                  <a:graphicData uri="http://schemas.microsoft.com/office/word/2010/wordprocessingShape">
+                    <wps:wsp>
+                      <wps:cNvCnPr/>
+                      <wps:spPr>
+                        <a:xfrm>
+                          <a:off x="0" y="0"/>
+                          <a:ext cx="425513" cy="0"/>
+                        </a:xfrm>
+                        <a:prstGeom prst="straightConnector1">
+                          <a:avLst/>
+                        </a:prstGeom>
+                        <a:ln>
+                          <a:tailEnd type="triangle"/>
+                        </a:ln>
+                      </wps:spPr>
+                      <wps:style>
+                        <a:lnRef idx="1">
+                          <a:schemeClr val="accent1"/>
+                        </a:lnRef>
+                        <a:fillRef idx="0">
+                          <a:schemeClr val="accent1"/>
+                        </a:fillRef>
+                        <a:effectRef idx="0">
+                          <a:schemeClr val="accent1"/>
+                        </a:effectRef>
+                        <a:fontRef idx="minor">
+                          <a:schemeClr val="tx1"/>
+                        </a:fontRef>
+                      </wps:style>
+                      <wps:bodyPr/>
+                    </wps:wsp>
+                  </a:graphicData>
+                </a:graphic>
+              </wp:anchor>
+            </w:drawing>
+          </mc:Choice>
+          <mc:Fallback>
+            <w:pict>
+              <v:shape w14:anchorId="5B5EBCD7" id="Conector de Seta Reta 36" o:spid="_x0000_s1026" type="#_x0000_t32" style="position:absolute;margin-left:2.75pt;margin-top:6.6pt;width:33.5pt;height:0;z-index:251701248;visibility:visible;mso-wrap-style:square;mso-wrap-distance-left:9pt;mso-wrap-distance-top:0;mso-wrap-distance-right:9pt;mso-wrap-distance-bottom:0;mso-position-horizontal:absolute;mso-position-horizontal-relative:text;mso-position-vertical:absolute;mso-position-vertical-relative:text" o:gfxdata="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" strokecolor="#4472c4 [3204]" strokeweight=".5pt">
+                <v:stroke endarrow="block" joinstyle="miter"/>
+              </v:shape>
+            </w:pict>
+          </mc:Fallback>
+        </mc:AlternateContent>
+      </w:r>
+      <w:r>
+        <w:rPr>
+          <w:lang w:val="en-US"/>
+        </w:rPr>
+        <w:t xml:space="preserve">            return '2 </w:t>
+      </w:r>
+      <w:proofErr w:type="spellStart"/>
+      <w:r>
+        <w:rPr>
+          <w:lang w:val="en-US"/>
+        </w:rPr>
+        <w:t>curtiu</w:t>
+      </w:r>
+      <w:proofErr w:type="spellEnd"/>
+      <w:r>
+        <w:rPr>
+          <w:lang w:val="en-US"/>
+        </w:rPr>
+        <w:t>'</w:t>
+      </w:r>
+    </w:p>
+    <w:p>
+      <w:pPr>
+        <w:rPr>
+          <w:lang w:val="en-US"/>
+        </w:rPr>
+      </w:pPr>
+      <w:r>
+        <w:rPr>
+          <w:lang w:val="en-US"/>
+        </w:rPr>
+        <w:t xml:space="preserve">        default:</w:t>
+      </w:r>
+    </w:p>
+    <w:p>
+      <w:pPr>
+        <w:rPr>
+          <w:lang w:val="en-US"/>
+        </w:rPr>
+      </w:pPr>
+      <w:r>
+        <w:rPr>
+          <w:lang w:val="en-US"/>
+        </w:rPr>
+        <w:t xml:space="preserve">            return '</w:t>
+      </w:r>
+      <w:proofErr w:type="spellStart"/>
+      <w:r>
+        <w:rPr>
+          <w:lang w:val="en-US"/>
+        </w:rPr>
+        <w:t>bugou</w:t>
+      </w:r>
+      <w:proofErr w:type="spellEnd"/>
+      <w:r>
+        <w:rPr>
+          <w:lang w:val="en-US"/>
+        </w:rPr>
+        <w:t>'</w:t>
+      </w:r>
+    </w:p>
+    <w:p>
+      <w:pPr>
+        <w:rPr>
+          <w:lang w:val="en-US"/>
+        </w:rPr>
+      </w:pPr>
+      <w:r>
+        <w:rPr>
+          <w:lang w:val="en-US"/>
+        </w:rPr>
+        <w:t xml:space="preserve">    }</w:t>
+      </w:r>
+    </w:p>
+    <w:p>
+      <w:pPr>
+        <w:rPr>
+          <w:lang w:val="en-US"/>
+        </w:rPr>
+      </w:pPr>
+      <w:r>
+        <w:rPr>
+          <w:lang w:val="en-US"/>
+        </w:rPr>
+        <w:t>}</w:t>
+      </w:r>
+    </w:p>
+    <w:p>
+      <w:pPr>
+        <w:rPr>
+          <w:lang w:val="en-US"/>
+        </w:rPr>
+      </w:pPr>
+    </w:p>
+    <w:p>
+      <w:pPr>
+        <w:rPr>
+          <w:lang w:val="en-US"/>
+        </w:rPr>
+      </w:pPr>
+      <w:r>
+        <w:rPr>
+          <w:lang w:val="en-US"/>
+        </w:rPr>
+        <w:t>console.log(</w:t>
+      </w:r>
+      <w:proofErr w:type="gramStart"/>
+      <w:r>
+        <w:rPr>
+          <w:lang w:val="en-US"/>
+        </w:rPr>
+        <w:t>likes(</w:t>
+      </w:r>
+      <w:proofErr w:type="gramEnd"/>
+      <w:r>
+        <w:rPr>
+          <w:lang w:val="en-US"/>
+        </w:rPr>
+        <w:t>))</w:t>
+      </w:r>
+    </w:p>
+    <w:p>
+      <w:pPr>
+        <w:rPr>
+          <w:lang w:val="en-US"/>
+        </w:rPr>
+      </w:pPr>
+    </w:p>
+    <w:p>
+      <w:pPr>
+        <w:rPr>
+          <w:lang w:val="en-US"/>
+        </w:rPr>
+      </w:pPr>
+      <w:proofErr w:type="spellStart"/>
+      <w:proofErr w:type="gramStart"/>
+      <w:r>
+        <w:rPr>
+          <w:lang w:val="en-US"/>
+        </w:rPr>
+        <w:t>temp.push</w:t>
+      </w:r>
+      <w:proofErr w:type="spellEnd"/>
+      <w:proofErr w:type="gramEnd"/>
+      <w:r>
+        <w:rPr>
+          <w:lang w:val="en-US"/>
+        </w:rPr>
+        <w:t>('a')</w:t>
+      </w:r>
+    </w:p>
+    <w:p>
+      <w:pPr>
+        <w:rPr>
+          <w:lang w:val="en-US"/>
+        </w:rPr>
+      </w:pPr>
+      <w:r>
+        <w:rPr>
+          <w:lang w:val="en-US"/>
+        </w:rPr>
+        <w:t>console.log(temp)</w:t>
+      </w:r>
+    </w:p>
+    <w:p>
+      <w:pPr>
+        <w:rPr>
+          <w:lang w:val="en-US"/>
+        </w:rPr>
+      </w:pPr>
+    </w:p>
+    <w:p>
+      <w:pPr>
+        <w:rPr>
+          <w:lang w:val="en-US"/>
+        </w:rPr>
+      </w:pPr>
+      <w:r>
+        <w:rPr>
+          <w:lang w:val="en-US"/>
+        </w:rPr>
+        <w:t>console.log(likes(temp))</w:t>
+      </w:r>
+    </w:p>
+    <w:p>
+      <w:pPr>
+        <w:rPr>
+          <w:lang w:val="en-US"/>
+        </w:rPr>
+      </w:pPr>
+    </w:p>
+    <w:p>
+      <w:pPr>
+        <w:rPr>
+          <w:lang w:val="en-US"/>
+        </w:rPr>
+      </w:pPr>
+      <w:proofErr w:type="spellStart"/>
+      <w:proofErr w:type="gramStart"/>
+      <w:r>
+        <w:rPr>
+          <w:lang w:val="en-US"/>
+        </w:rPr>
+        <w:t>temp.push</w:t>
+      </w:r>
+      <w:proofErr w:type="spellEnd"/>
+      <w:proofErr w:type="gramEnd"/>
+      <w:r>
+        <w:rPr>
+          <w:lang w:val="en-US"/>
+        </w:rPr>
+        <w:t>('b')</w:t>
+      </w:r>
+    </w:p>
+    <w:p>
+      <w:pPr>
+        <w:rPr>
+          <w:lang w:val="en-US"/>
+        </w:rPr>
+      </w:pPr>
+      <w:r>
+        <w:rPr>
+          <w:lang w:val="en-US"/>
+        </w:rPr>
+        <w:t>console.log(temp)</w:t>
+      </w:r>
+    </w:p>
+    <w:p>
+      <w:pPr>
+        <w:rPr>
+          <w:lang w:val="en-US"/>
+        </w:rPr>
+      </w:pPr>
+    </w:p>
+    <w:p>
+      <w:pPr>
+        <w:rPr>
+          <w:lang w:val="en-US"/>
+        </w:rPr>
+      </w:pPr>
+      <w:r>
+        <w:rPr>
+          <w:lang w:val="en-US"/>
+        </w:rPr>
+        <w:t>console.log(likes(temp))</w:t>
+      </w:r>
+    </w:p>
+    <w:p>
+      <w:pPr>
+        <w:rPr>
+          <w:lang w:val="en-US"/>
+        </w:rPr>
+      </w:pPr>
+    </w:p>
+    <w:p>
+      <w:pPr>
+        <w:rPr>
+          <w:lang w:val="en-US"/>
+        </w:rPr>
+      </w:pPr>
+      <w:proofErr w:type="spellStart"/>
+      <w:proofErr w:type="gramStart"/>
+      <w:r>
+        <w:rPr>
+          <w:lang w:val="en-US"/>
+        </w:rPr>
+        <w:t>temp.push</w:t>
+      </w:r>
+      <w:proofErr w:type="spellEnd"/>
+      <w:proofErr w:type="gramEnd"/>
+      <w:r>
+        <w:rPr>
+          <w:lang w:val="en-US"/>
+        </w:rPr>
+        <w:t>('c')</w:t>
+      </w:r>
+    </w:p>
+    <w:p>
+      <w:pPr>
+        <w:rPr>
+          <w:lang w:val="en-US"/>
+        </w:rPr>
+      </w:pPr>
+      <w:r>
+        <w:rPr>
+          <w:lang w:val="en-US"/>
+        </w:rPr>
+        <w:t>console.log(temp)</w:t>
+      </w:r>
+    </w:p>
+    <w:p>
+      <w:pPr>
+        <w:rPr>
+          <w:lang w:val="en-US"/>
+        </w:rPr>
+      </w:pPr>
+    </w:p>
+    <w:p>
+      <w:pPr>
+        <w:rPr>
+          <w:lang w:val="en-US"/>
+        </w:rPr>
+      </w:pPr>
+      <w:r>
+        <w:rPr>
+          <w:lang w:val="en-US"/>
+        </w:rPr>
+        <w:t>console.log(likes(temp))</w:t>
+      </w:r>
+    </w:p>
+    <w:p>
+      <w:r>
+        <w:t>console.log(</w:t>
+      </w:r>
+      <w:proofErr w:type="spellStart"/>
+      <w:r>
+        <w:t>temp</w:t>
+      </w:r>
+      <w:proofErr w:type="spellEnd"/>
+      <w:r>
+        <w:t>)</w:t>
+      </w:r>
+    </w:p>
+    <w:p/>
+    <w:p>
+      <w:proofErr w:type="spellStart"/>
+      <w:r>
+        <w:t>Nínguém</w:t>
+      </w:r>
+      <w:proofErr w:type="spellEnd"/>
+      <w:r>
+        <w:t xml:space="preserve"> curtiu</w:t>
+      </w:r>
+    </w:p>
+    <w:p>
+      <w:proofErr w:type="gramStart"/>
+      <w:r>
+        <w:lastRenderedPageBreak/>
+        <w:t>[ '</w:t>
+      </w:r>
+      <w:proofErr w:type="gramEnd"/>
+      <w:r>
+        <w:t>a' ]</w:t>
+      </w:r>
+    </w:p>
+    <w:p>
+      <w:r>
+        <w:t>1 curtiu</w:t>
+      </w:r>
+    </w:p>
+    <w:p>
+      <w:proofErr w:type="gramStart"/>
+      <w:r>
+        <w:t>[ '</w:t>
+      </w:r>
+      <w:proofErr w:type="gramEnd"/>
+      <w:r>
+        <w:t>a', 'b' ]</w:t>
+      </w:r>
+    </w:p>
+    <w:p>
+      <w:r>
+        <w:t>2 curtiu</w:t>
+      </w:r>
+    </w:p>
+    <w:p>
+      <w:proofErr w:type="gramStart"/>
+      <w:r>
+        <w:t>[ '</w:t>
+      </w:r>
+      <w:proofErr w:type="gramEnd"/>
+      <w:r>
+        <w:t>a', 'b', 'c' ]</w:t>
+      </w:r>
+    </w:p>
+    <w:p>
+      <w:r>
+        <w:t>bugou</w:t>
+      </w:r>
+    </w:p>
+    <w:p>
+      <w:proofErr w:type="gramStart"/>
+      <w:r>
+        <w:t>[ '</w:t>
+      </w:r>
+      <w:proofErr w:type="gramEnd"/>
+      <w:r>
+        <w:t>a', 'b', 'c' ]</w:t>
+      </w:r>
+    </w:p>
+    <w:p>
+      <w:pPr>
+        <w:pStyle w:val="Ttulo1"/>
+      </w:pPr>
+      <w:r>
+        <w:t>Aula 0</w:t>
+      </w:r>
+      <w:r>
+        <w:t>47</w:t>
+      </w:r>
+    </w:p>
+    <w:p/>
+    <w:p>
+      <w:r>
+        <w:t>O que são objetos</w:t>
+      </w:r>
+    </w:p>
+    <w:p>
+      <w:r>
+        <w:t>02:12</w:t>
       </w:r>
     </w:p>
     <w:p/>
@@ -13757,7 +14579,7 @@
         <w:t>Aula 0</w:t>
       </w:r>
       <w:r>
-        <w:t>47</w:t>
+        <w:t>48</w:t>
       </w:r>
     </w:p>
     <w:p/>
@@ -13769,7 +14591,7 @@
         <w:t>Aula 0</w:t>
       </w:r>
       <w:r>
-        <w:t>48</w:t>
+        <w:t>49</w:t>
       </w:r>
     </w:p>
     <w:p/>
@@ -13781,7 +14603,7 @@
         <w:t>Aula 0</w:t>
       </w:r>
       <w:r>
-        <w:t>49</w:t>
+        <w:t>50</w:t>
       </w:r>
     </w:p>
     <w:p/>
@@ -13793,7 +14615,7 @@
         <w:t>Aula 0</w:t>
       </w:r>
       <w:r>
-        <w:t>50</w:t>
+        <w:t>51</w:t>
       </w:r>
     </w:p>
     <w:p/>
@@ -13805,7 +14627,7 @@
         <w:t>Aula 0</w:t>
       </w:r>
       <w:r>
-        <w:t>51</w:t>
+        <w:t>52</w:t>
       </w:r>
     </w:p>
     <w:p/>
@@ -13817,7 +14639,7 @@
         <w:t>Aula 0</w:t>
       </w:r>
       <w:r>
-        <w:t>52</w:t>
+        <w:t>53</w:t>
       </w:r>
     </w:p>
     <w:p/>
@@ -13829,7 +14651,7 @@
         <w:t>Aula 0</w:t>
       </w:r>
       <w:r>
-        <w:t>53</w:t>
+        <w:t>54</w:t>
       </w:r>
     </w:p>
     <w:p/>
@@ -13841,7 +14663,7 @@
         <w:t>Aula 0</w:t>
       </w:r>
       <w:r>
-        <w:t>54</w:t>
+        <w:t>55</w:t>
       </w:r>
     </w:p>
     <w:p/>
@@ -13853,7 +14675,7 @@
         <w:t>Aula 0</w:t>
       </w:r>
       <w:r>
-        <w:t>55</w:t>
+        <w:t>56</w:t>
       </w:r>
     </w:p>
     <w:p/>
@@ -13865,7 +14687,7 @@
         <w:t>Aula 0</w:t>
       </w:r>
       <w:r>
-        <w:t>56</w:t>
+        <w:t>57</w:t>
       </w:r>
     </w:p>
     <w:p/>
@@ -13874,43 +14696,31 @@
         <w:pStyle w:val="Ttulo1"/>
       </w:pPr>
       <w:r>
+        <w:t>Aula 0</w:t>
+      </w:r>
+      <w:r>
+        <w:t>58</w:t>
+      </w:r>
+    </w:p>
+    <w:p/>
+    <w:p>
+      <w:pPr>
+        <w:pStyle w:val="Ttulo1"/>
+      </w:pPr>
+      <w:r>
+        <w:t>Aula 0</w:t>
+      </w:r>
+      <w:r>
+        <w:t>59</w:t>
+      </w:r>
+    </w:p>
+    <w:p/>
+    <w:p>
+      <w:pPr>
+        <w:pStyle w:val="Ttulo1"/>
+      </w:pPr>
+      <w:r>
         <w:lastRenderedPageBreak/>
-        <w:t>Aula 0</w:t>
-      </w:r>
-      <w:r>
-        <w:t>57</w:t>
-      </w:r>
-    </w:p>
-    <w:p/>
-    <w:p>
-      <w:pPr>
-        <w:pStyle w:val="Ttulo1"/>
-      </w:pPr>
-      <w:r>
-        <w:t>Aula 0</w:t>
-      </w:r>
-      <w:r>
-        <w:t>58</w:t>
-      </w:r>
-    </w:p>
-    <w:p/>
-    <w:p>
-      <w:pPr>
-        <w:pStyle w:val="Ttulo1"/>
-      </w:pPr>
-      <w:r>
-        <w:t>Aula 0</w:t>
-      </w:r>
-      <w:r>
-        <w:t>59</w:t>
-      </w:r>
-    </w:p>
-    <w:p/>
-    <w:p>
-      <w:pPr>
-        <w:pStyle w:val="Ttulo1"/>
-      </w:pPr>
-      <w:r>
         <w:t>Aula 0</w:t>
       </w:r>
       <w:r>
@@ -14727,7 +15537,7 @@
 </file>
 
 <file path=customXml/itemProps1.xml><?xml version="1.0" encoding="utf-8"?>
-<ds:datastoreItem xmlns:ds="http://schemas.openxmlformats.org/officeDocument/2006/customXml" ds:itemID="{BB5C28F4-1C4B-44A6-9B7E-F3DD3E8448A0}">
+<ds:datastoreItem xmlns:ds="http://schemas.openxmlformats.org/officeDocument/2006/customXml" ds:itemID="{02CABBCE-A37D-4035-8389-A3B6CF0F0CAE}">
   <ds:schemaRefs>
     <ds:schemaRef ds:uri="http://schemas.openxmlformats.org/officeDocument/2006/bibliography"/>
   </ds:schemaRefs>

</xml_diff>

<commit_message>
Escopos - Argumentos direntes dos que já vi
</commit_message>
<xml_diff>
--- a/CJRM.docx
+++ b/CJRM.docx
@@ -1905,13 +1905,27 @@
       </w:r>
     </w:p>
     <w:p>
-      <w:proofErr w:type="spellStart"/>
-      <w:r>
+      <w:pPr>
+        <w:rPr>
+          <w:lang w:val="en-US"/>
+        </w:rPr>
+      </w:pPr>
+      <w:proofErr w:type="spellStart"/>
+      <w:r>
+        <w:rPr>
+          <w:lang w:val="en-US"/>
+        </w:rPr>
         <w:t>laracroft</w:t>
       </w:r>
       <w:proofErr w:type="spellEnd"/>
     </w:p>
-    <w:p/>
+    <w:p>
+      <w:pPr>
+        <w:rPr>
+          <w:lang w:val="en-US"/>
+        </w:rPr>
+      </w:pPr>
+    </w:p>
     <w:p>
       <w:r>
         <w:t xml:space="preserve">Retorna a </w:t>
@@ -5242,15 +5256,29 @@
       </w:r>
     </w:p>
     <w:p>
-      <w:r>
+      <w:pPr>
+        <w:rPr>
+          <w:lang w:val="en-US"/>
+        </w:rPr>
+      </w:pPr>
+      <w:r>
+        <w:rPr>
+          <w:lang w:val="en-US"/>
+        </w:rPr>
         <w:t>console.log(</w:t>
       </w:r>
       <w:proofErr w:type="spellStart"/>
       <w:r>
+        <w:rPr>
+          <w:lang w:val="en-US"/>
+        </w:rPr>
         <w:t>arrayInclude</w:t>
       </w:r>
       <w:proofErr w:type="spellEnd"/>
       <w:r>
+        <w:rPr>
+          <w:lang w:val="en-US"/>
+        </w:rPr>
         <w:t>)</w:t>
       </w:r>
     </w:p>
@@ -6403,32 +6431,47 @@
       </w:r>
     </w:p>
     <w:p>
+      <w:pPr>
+        <w:rPr>
+          <w:lang w:val="en-US"/>
+        </w:rPr>
+      </w:pPr>
       <w:proofErr w:type="gramStart"/>
       <w:r>
+        <w:rPr>
+          <w:lang w:val="en-US"/>
+        </w:rPr>
         <w:t>console.log(</w:t>
       </w:r>
       <w:proofErr w:type="gramEnd"/>
       <w:r>
+        <w:rPr>
+          <w:lang w:val="en-US"/>
+        </w:rPr>
         <w:t>'</w:t>
       </w:r>
       <w:proofErr w:type="spellStart"/>
       <w:r>
+        <w:rPr>
+          <w:lang w:val="en-US"/>
+        </w:rPr>
         <w:t>Cabô</w:t>
       </w:r>
       <w:proofErr w:type="spellEnd"/>
       <w:r>
-        <w:t xml:space="preserve"> o </w:t>
-      </w:r>
-      <w:proofErr w:type="spellStart"/>
-      <w:r>
-        <w:t>while</w:t>
-      </w:r>
-      <w:proofErr w:type="spellEnd"/>
-      <w:r>
-        <w:t>');</w:t>
-      </w:r>
-    </w:p>
-    <w:p/>
+        <w:rPr>
+          <w:lang w:val="en-US"/>
+        </w:rPr>
+        <w:t xml:space="preserve"> o while');</w:t>
+      </w:r>
+    </w:p>
+    <w:p>
+      <w:pPr>
+        <w:rPr>
+          <w:lang w:val="en-US"/>
+        </w:rPr>
+      </w:pPr>
+    </w:p>
     <w:p>
       <w:pPr>
         <w:pStyle w:val="Ttulo1"/>
@@ -8823,54 +8866,20 @@
     </w:p>
     <w:p/>
     <w:p>
-      <w:pPr>
-        <w:rPr>
-          <w:lang w:val="en-US"/>
-        </w:rPr>
-      </w:pPr>
-      <w:proofErr w:type="spellStart"/>
-      <w:r>
-        <w:rPr>
-          <w:lang w:val="en-US"/>
-        </w:rPr>
-        <w:t>Inverte</w:t>
-      </w:r>
-      <w:proofErr w:type="spellEnd"/>
-      <w:r>
-        <w:rPr>
-          <w:lang w:val="en-US"/>
-        </w:rPr>
-        <w:t xml:space="preserve"> </w:t>
-      </w:r>
-      <w:r>
-        <w:rPr>
-          <w:lang w:val="en-US"/>
-        </w:rPr>
+      <w:r>
+        <w:t xml:space="preserve">Inverte </w:t>
+      </w:r>
+      <w:r>
         <w:t xml:space="preserve">o </w:t>
       </w:r>
       <w:proofErr w:type="spellStart"/>
       <w:r>
-        <w:rPr>
-          <w:lang w:val="en-US"/>
-        </w:rPr>
         <w:t>boolean</w:t>
       </w:r>
       <w:proofErr w:type="spellEnd"/>
     </w:p>
-    <w:p>
-      <w:pPr>
-        <w:rPr>
-          <w:lang w:val="en-US"/>
-        </w:rPr>
-      </w:pPr>
-    </w:p>
-    <w:p>
-      <w:pPr>
-        <w:rPr>
-          <w:lang w:val="en-US"/>
-        </w:rPr>
-      </w:pPr>
-    </w:p>
+    <w:p/>
+    <w:p/>
     <w:p>
       <w:pPr>
         <w:rPr>
@@ -9249,61 +9258,24 @@
       </w:pPr>
     </w:p>
     <w:p>
-      <w:pPr>
-        <w:rPr>
-          <w:lang w:val="en-US"/>
-        </w:rPr>
-      </w:pPr>
       <w:proofErr w:type="gramStart"/>
       <w:r>
-        <w:rPr>
-          <w:lang w:val="en-US"/>
-        </w:rPr>
         <w:t>console.log(</w:t>
       </w:r>
       <w:proofErr w:type="gramEnd"/>
       <w:r>
-        <w:rPr>
-          <w:lang w:val="en-US"/>
-        </w:rPr>
-        <w:t>'</w:t>
-      </w:r>
-      <w:proofErr w:type="spellStart"/>
-      <w:r>
-        <w:rPr>
-          <w:lang w:val="en-US"/>
-        </w:rPr>
-        <w:t>Pontuações</w:t>
-      </w:r>
-      <w:proofErr w:type="spellEnd"/>
-      <w:r>
-        <w:rPr>
-          <w:lang w:val="en-US"/>
-        </w:rPr>
-        <w:t xml:space="preserve">: ', </w:t>
-      </w:r>
-      <w:proofErr w:type="spellStart"/>
-      <w:r>
-        <w:rPr>
-          <w:lang w:val="en-US"/>
-        </w:rPr>
+        <w:t xml:space="preserve">'Pontuações: ', </w:t>
+      </w:r>
+      <w:proofErr w:type="spellStart"/>
+      <w:r>
         <w:t>scores.toString</w:t>
       </w:r>
       <w:proofErr w:type="spellEnd"/>
       <w:r>
-        <w:rPr>
-          <w:lang w:val="en-US"/>
-        </w:rPr>
         <w:t>())</w:t>
       </w:r>
     </w:p>
-    <w:p>
-      <w:pPr>
-        <w:rPr>
-          <w:lang w:val="en-US"/>
-        </w:rPr>
-      </w:pPr>
-    </w:p>
+    <w:p/>
     <w:p>
       <w:pPr>
         <w:rPr>
@@ -10617,6 +10589,11 @@
       </w:r>
     </w:p>
     <w:p>
+      <w:pPr>
+        <w:rPr>
+          <w:lang w:val="en-US"/>
+        </w:rPr>
+      </w:pPr>
       <w:r>
         <w:rPr>
           <w:lang w:val="en-US"/>
@@ -10625,6 +10602,9 @@
         <w:t xml:space="preserve">    </w:t>
       </w:r>
       <w:r>
+        <w:rPr>
+          <w:lang w:val="en-US"/>
+        </w:rPr>
         <w:t>…</w:t>
       </w:r>
     </w:p>
@@ -10818,16 +10798,22 @@
       </w:r>
     </w:p>
     <w:p>
-      <w:pPr>
-        <w:rPr>
-          <w:lang w:val="en-US"/>
-        </w:rPr>
-      </w:pPr>
-      <w:r>
-        <w:rPr>
-          <w:lang w:val="en-US"/>
-        </w:rPr>
-        <w:t xml:space="preserve">    console.log(name)</w:t>
+      <w:r>
+        <w:rPr>
+          <w:lang w:val="en-US"/>
+        </w:rPr>
+        <w:t xml:space="preserve">    </w:t>
+      </w:r>
+      <w:r>
+        <w:t>console.log(</w:t>
+      </w:r>
+      <w:proofErr w:type="spellStart"/>
+      <w:r>
+        <w:t>name</w:t>
+      </w:r>
+      <w:proofErr w:type="spellEnd"/>
+      <w:r>
+        <w:t>)</w:t>
       </w:r>
     </w:p>
     <w:p>
@@ -10835,72 +10821,39 @@
         <w:rPr>
           <w:sz w:val="16"/>
           <w:szCs w:val="16"/>
-          <w:lang w:val="en-US"/>
-        </w:rPr>
-      </w:pPr>
-    </w:p>
-    <w:p>
-      <w:pPr>
-        <w:rPr>
-          <w:lang w:val="en-US"/>
-        </w:rPr>
-      </w:pPr>
-      <w:r>
-        <w:rPr>
-          <w:lang w:val="en-US"/>
-        </w:rPr>
+        </w:rPr>
+      </w:pPr>
+    </w:p>
+    <w:p>
+      <w:r>
         <w:t>}</w:t>
       </w:r>
     </w:p>
-    <w:p>
-      <w:pPr>
-        <w:rPr>
-          <w:lang w:val="en-US"/>
-        </w:rPr>
-      </w:pPr>
-    </w:p>
-    <w:p>
-      <w:pPr>
-        <w:rPr>
-          <w:lang w:val="en-US"/>
-        </w:rPr>
-      </w:pPr>
+    <w:p/>
+    <w:p>
       <w:proofErr w:type="gramStart"/>
       <w:r>
-        <w:rPr>
-          <w:lang w:val="en-US"/>
-        </w:rPr>
         <w:t>oi(</w:t>
       </w:r>
+      <w:proofErr w:type="spellStart"/>
       <w:proofErr w:type="gramEnd"/>
       <w:r>
-        <w:rPr>
-          <w:lang w:val="en-US"/>
-        </w:rPr>
-        <w:t xml:space="preserve">name, </w:t>
-      </w:r>
-      <w:proofErr w:type="spellStart"/>
-      <w:r>
-        <w:rPr>
-          <w:lang w:val="en-US"/>
-        </w:rPr>
+        <w:t>name</w:t>
+      </w:r>
+      <w:proofErr w:type="spellEnd"/>
+      <w:r>
+        <w:t xml:space="preserve">, </w:t>
+      </w:r>
+      <w:proofErr w:type="spellStart"/>
+      <w:r>
         <w:t>lastName</w:t>
       </w:r>
       <w:proofErr w:type="spellEnd"/>
       <w:r>
-        <w:rPr>
-          <w:lang w:val="en-US"/>
-        </w:rPr>
         <w:t>)</w:t>
       </w:r>
     </w:p>
-    <w:p>
-      <w:pPr>
-        <w:rPr>
-          <w:lang w:val="en-US"/>
-        </w:rPr>
-      </w:pPr>
-    </w:p>
+    <w:p/>
     <w:p>
       <w:r>
         <w:t>Se não fosse c</w:t>
@@ -11971,65 +11924,33 @@
     <w:p>
       <w:pPr>
         <w:pStyle w:val="Ttulo1"/>
-        <w:rPr>
-          <w:lang w:val="en-US"/>
-        </w:rPr>
-      </w:pPr>
-      <w:r>
-        <w:rPr>
-          <w:lang w:val="en-US"/>
-        </w:rPr>
+      </w:pPr>
+      <w:r>
         <w:t>Aula 044</w:t>
       </w:r>
     </w:p>
-    <w:p>
-      <w:pPr>
-        <w:rPr>
-          <w:lang w:val="en-US"/>
-        </w:rPr>
-      </w:pPr>
-    </w:p>
-    <w:p>
-      <w:pPr>
-        <w:rPr>
-          <w:lang w:val="en-US"/>
-        </w:rPr>
-      </w:pPr>
-      <w:proofErr w:type="spellStart"/>
-      <w:r>
-        <w:rPr>
-          <w:lang w:val="en-US"/>
-        </w:rPr>
+    <w:p/>
+    <w:p>
+      <w:proofErr w:type="spellStart"/>
+      <w:r>
         <w:t>forEach</w:t>
       </w:r>
       <w:proofErr w:type="spellEnd"/>
       <w:r>
-        <w:rPr>
-          <w:lang w:val="en-US"/>
-        </w:rPr>
-        <w:t xml:space="preserve"> e callbacks</w:t>
-      </w:r>
-    </w:p>
-    <w:p>
-      <w:pPr>
-        <w:rPr>
-          <w:lang w:val="en-US"/>
-        </w:rPr>
-      </w:pPr>
-      <w:r>
-        <w:rPr>
-          <w:lang w:val="en-US"/>
-        </w:rPr>
+        <w:t xml:space="preserve"> e </w:t>
+      </w:r>
+      <w:proofErr w:type="spellStart"/>
+      <w:r>
+        <w:t>callbacks</w:t>
+      </w:r>
+      <w:proofErr w:type="spellEnd"/>
+    </w:p>
+    <w:p>
+      <w:r>
         <w:t>07:14</w:t>
       </w:r>
     </w:p>
-    <w:p>
-      <w:pPr>
-        <w:rPr>
-          <w:lang w:val="en-US"/>
-        </w:rPr>
-      </w:pPr>
-    </w:p>
+    <w:p/>
     <w:p>
       <w:proofErr w:type="spellStart"/>
       <w:r>
@@ -13700,55 +13621,50 @@
       </w:pPr>
     </w:p>
     <w:p>
-      <w:pPr>
-        <w:rPr>
-          <w:lang w:val="en-US"/>
-        </w:rPr>
-      </w:pPr>
-      <w:r>
-        <w:rPr>
-          <w:lang w:val="en-US"/>
-        </w:rPr>
-        <w:t xml:space="preserve">const ul = </w:t>
+      <w:proofErr w:type="spellStart"/>
+      <w:r>
+        <w:t>const</w:t>
+      </w:r>
+      <w:proofErr w:type="spellEnd"/>
+      <w:r>
+        <w:t xml:space="preserve"> </w:t>
+      </w:r>
+      <w:proofErr w:type="spellStart"/>
+      <w:r>
+        <w:t>ul</w:t>
+      </w:r>
+      <w:proofErr w:type="spellEnd"/>
+      <w:r>
+        <w:t xml:space="preserve"> = </w:t>
       </w:r>
       <w:proofErr w:type="spellStart"/>
       <w:proofErr w:type="gramStart"/>
       <w:r>
-        <w:rPr>
-          <w:lang w:val="en-US"/>
-        </w:rPr>
         <w:t>document.querySelector</w:t>
       </w:r>
       <w:proofErr w:type="spellEnd"/>
       <w:proofErr w:type="gramEnd"/>
       <w:r>
-        <w:rPr>
-          <w:lang w:val="en-US"/>
-        </w:rPr>
-        <w:t>(`[data-</w:t>
-      </w:r>
-      <w:proofErr w:type="spellStart"/>
-      <w:r>
-        <w:rPr>
-          <w:lang w:val="en-US"/>
-        </w:rPr>
-        <w:t>js</w:t>
-      </w:r>
-      <w:proofErr w:type="spellEnd"/>
-      <w:r>
-        <w:rPr>
-          <w:lang w:val="en-US"/>
-        </w:rPr>
-        <w:t>="ul"]`)</w:t>
-      </w:r>
-    </w:p>
-    <w:p>
-      <w:pPr>
-        <w:rPr>
-          <w:lang w:val="en-US"/>
-        </w:rPr>
-      </w:pPr>
-    </w:p>
+        <w:t>(`[</w:t>
+      </w:r>
+      <w:proofErr w:type="spellStart"/>
+      <w:r>
+        <w:t>data-js</w:t>
+      </w:r>
+      <w:proofErr w:type="spellEnd"/>
+      <w:r>
+        <w:t>="</w:t>
+      </w:r>
+      <w:proofErr w:type="spellStart"/>
+      <w:r>
+        <w:t>ul</w:t>
+      </w:r>
+      <w:proofErr w:type="spellEnd"/>
+      <w:r>
+        <w:t>"]`)</w:t>
+      </w:r>
+    </w:p>
+    <w:p/>
     <w:p>
       <w:pPr>
         <w:rPr>
@@ -14716,19 +14632,25 @@
       </w:r>
     </w:p>
     <w:p>
-      <w:r>
-        <w:t>console.log(</w:t>
-      </w:r>
-      <w:proofErr w:type="spellStart"/>
-      <w:r>
-        <w:t>temp</w:t>
-      </w:r>
-      <w:proofErr w:type="spellEnd"/>
-      <w:r>
-        <w:t>)</w:t>
-      </w:r>
-    </w:p>
-    <w:p/>
+      <w:pPr>
+        <w:rPr>
+          <w:lang w:val="en-US"/>
+        </w:rPr>
+      </w:pPr>
+      <w:r>
+        <w:rPr>
+          <w:lang w:val="en-US"/>
+        </w:rPr>
+        <w:t>console.log(temp)</w:t>
+      </w:r>
+    </w:p>
+    <w:p>
+      <w:pPr>
+        <w:rPr>
+          <w:lang w:val="en-US"/>
+        </w:rPr>
+      </w:pPr>
+    </w:p>
     <w:p>
       <w:proofErr w:type="spellStart"/>
       <w:r>
@@ -16513,11 +16435,33 @@
       </w:pPr>
     </w:p>
     <w:p>
-      <w:r>
-        <w:t>Resultado:</w:t>
-      </w:r>
-    </w:p>
-    <w:p/>
+      <w:pPr>
+        <w:rPr>
+          <w:lang w:val="en-US"/>
+        </w:rPr>
+      </w:pPr>
+      <w:proofErr w:type="spellStart"/>
+      <w:r>
+        <w:rPr>
+          <w:lang w:val="en-US"/>
+        </w:rPr>
+        <w:t>Resultado</w:t>
+      </w:r>
+      <w:proofErr w:type="spellEnd"/>
+      <w:r>
+        <w:rPr>
+          <w:lang w:val="en-US"/>
+        </w:rPr>
+        <w:t>:</w:t>
+      </w:r>
+    </w:p>
+    <w:p>
+      <w:pPr>
+        <w:rPr>
+          <w:lang w:val="en-US"/>
+        </w:rPr>
+      </w:pPr>
+    </w:p>
     <w:p>
       <w:r>
         <w:t>{</w:t>
@@ -17617,10 +17561,7 @@
     </w:p>
     <w:p>
       <w:r>
-        <w:t>chamar</w:t>
-      </w:r>
-      <w:r>
-        <w:t xml:space="preserve"> </w:t>
+        <w:t xml:space="preserve">chamar </w:t>
       </w:r>
       <w:proofErr w:type="gramStart"/>
       <w:r>
@@ -17850,9 +17791,84 @@
         <w:t>(7.4) – retorna o inteiro 7</w:t>
       </w:r>
     </w:p>
-    <w:p>
-      <w:bookmarkStart w:id="0" w:name="_GoBack"/>
-      <w:bookmarkEnd w:id="0"/>
+    <w:p/>
+    <w:p>
+      <w:proofErr w:type="spellStart"/>
+      <w:r>
+        <w:t>Math.ceil</w:t>
+      </w:r>
+      <w:proofErr w:type="spellEnd"/>
+      <w:r>
+        <w:t>(7.4) – retorna o inteiro 8 – sempre arredonda para cima</w:t>
+      </w:r>
+    </w:p>
+    <w:p>
+      <w:proofErr w:type="spellStart"/>
+      <w:r>
+        <w:t>Math.trunc</w:t>
+      </w:r>
+      <w:proofErr w:type="spellEnd"/>
+      <w:r>
+        <w:t>(7.4) – retorna o inteiro 7 – apenas retira a parte decimal</w:t>
+      </w:r>
+    </w:p>
+    <w:p>
+      <w:proofErr w:type="spellStart"/>
+      <w:r>
+        <w:t>Math.random</w:t>
+      </w:r>
+      <w:proofErr w:type="spellEnd"/>
+      <w:r>
+        <w:t>() – retorna um número aleatório entre 0 e 1</w:t>
+      </w:r>
+    </w:p>
+    <w:p/>
+    <w:p>
+      <w:proofErr w:type="spellStart"/>
+      <w:r>
+        <w:t>Math.round</w:t>
+      </w:r>
+      <w:proofErr w:type="spellEnd"/>
+      <w:r>
+        <w:t>(</w:t>
+      </w:r>
+      <w:proofErr w:type="spellStart"/>
+      <w:r>
+        <w:t>Math.random</w:t>
+      </w:r>
+      <w:proofErr w:type="spellEnd"/>
+      <w:r>
+        <w:t>()) – Retorna 1 o</w:t>
+      </w:r>
+      <w:r>
+        <w:t xml:space="preserve">u 0 </w:t>
+      </w:r>
+      <w:proofErr w:type="spellStart"/>
+      <w:r>
+        <w:t>aleatóriamente</w:t>
+      </w:r>
+      <w:proofErr w:type="spellEnd"/>
+    </w:p>
+    <w:p>
+      <w:proofErr w:type="spellStart"/>
+      <w:r>
+        <w:t>Math.round</w:t>
+      </w:r>
+      <w:proofErr w:type="spellEnd"/>
+      <w:r>
+        <w:t>(</w:t>
+      </w:r>
+      <w:proofErr w:type="spellStart"/>
+      <w:r>
+        <w:t>Math.random</w:t>
+      </w:r>
+      <w:proofErr w:type="spellEnd"/>
+      <w:r>
+        <w:t>() * 100) – Retorna um</w:t>
+      </w:r>
+      <w:r>
+        <w:t xml:space="preserve"> número de 0 a 100</w:t>
+      </w:r>
     </w:p>
     <w:p/>
     <w:p>
@@ -17868,6 +17884,1003 @@
     </w:p>
     <w:p/>
     <w:p>
+      <w:r>
+        <w:t>Aula11 tipos de referência</w:t>
+      </w:r>
+    </w:p>
+    <w:p>
+      <w:r>
+        <w:t>11:29</w:t>
+      </w:r>
+    </w:p>
+    <w:p/>
+    <w:p>
+      <w:r>
+        <w:rPr>
+          <w:noProof/>
+        </w:rPr>
+        <w:drawing>
+          <wp:anchor distT="0" distB="0" distL="114300" distR="114300" simplePos="0" relativeHeight="251716608" behindDoc="0" locked="0" layoutInCell="1" allowOverlap="1" wp14:anchorId="7541E471" wp14:editId="39FA65E8">
+            <wp:simplePos x="0" y="0"/>
+            <wp:positionH relativeFrom="column">
+              <wp:posOffset>2094</wp:posOffset>
+            </wp:positionH>
+            <wp:positionV relativeFrom="paragraph">
+              <wp:posOffset>245</wp:posOffset>
+            </wp:positionV>
+            <wp:extent cx="4191000" cy="2143125"/>
+            <wp:effectExtent l="0" t="0" r="0" b="9525"/>
+            <wp:wrapNone/>
+            <wp:docPr id="46" name="Imagem 46"/>
+            <wp:cNvGraphicFramePr>
+              <a:graphicFrameLocks xmlns:a="http://schemas.openxmlformats.org/drawingml/2006/main" noChangeAspect="1"/>
+            </wp:cNvGraphicFramePr>
+            <a:graphic xmlns:a="http://schemas.openxmlformats.org/drawingml/2006/main">
+              <a:graphicData uri="http://schemas.openxmlformats.org/drawingml/2006/picture">
+                <pic:pic xmlns:pic="http://schemas.openxmlformats.org/drawingml/2006/picture">
+                  <pic:nvPicPr>
+                    <pic:cNvPr id="1" name=""/>
+                    <pic:cNvPicPr/>
+                  </pic:nvPicPr>
+                  <pic:blipFill>
+                    <a:blip r:embed="rId9">
+                      <a:extLst>
+                        <a:ext uri="{28A0092B-C50C-407E-A947-70E740481C1C}">
+                          <a14:useLocalDpi xmlns:a14="http://schemas.microsoft.com/office/drawing/2010/main" val="0"/>
+                        </a:ext>
+                      </a:extLst>
+                    </a:blip>
+                    <a:stretch>
+                      <a:fillRect/>
+                    </a:stretch>
+                  </pic:blipFill>
+                  <pic:spPr>
+                    <a:xfrm>
+                      <a:off x="0" y="0"/>
+                      <a:ext cx="4191000" cy="2143125"/>
+                    </a:xfrm>
+                    <a:prstGeom prst="rect">
+                      <a:avLst/>
+                    </a:prstGeom>
+                  </pic:spPr>
+                </pic:pic>
+              </a:graphicData>
+            </a:graphic>
+          </wp:anchor>
+        </w:drawing>
+      </w:r>
+    </w:p>
+    <w:p/>
+    <w:p/>
+    <w:p/>
+    <w:p/>
+    <w:p/>
+    <w:p/>
+    <w:p/>
+    <w:p/>
+    <w:p/>
+    <w:p/>
+    <w:p/>
+    <w:p/>
+    <w:p>
+      <w:r>
+        <w:t>A diferença entre eles está na forma como eles são armazenados na memória</w:t>
+      </w:r>
+    </w:p>
+    <w:p/>
+    <w:p>
+      <w:proofErr w:type="spellStart"/>
+      <w:r>
+        <w:t>stack</w:t>
+      </w:r>
+      <w:proofErr w:type="spellEnd"/>
+      <w:r>
+        <w:t xml:space="preserve"> ou pilha</w:t>
+      </w:r>
+      <w:r>
+        <w:t xml:space="preserve"> - É um espaço </w:t>
+      </w:r>
+      <w:proofErr w:type="gramStart"/>
+      <w:r>
+        <w:t>limitado</w:t>
+      </w:r>
+      <w:proofErr w:type="gramEnd"/>
+      <w:r>
+        <w:t xml:space="preserve"> mas mais rápido. É aqui que ficam armazenados os tipos primitivos</w:t>
+      </w:r>
+    </w:p>
+    <w:p>
+      <w:proofErr w:type="spellStart"/>
+      <w:r>
+        <w:t>heap</w:t>
+      </w:r>
+      <w:proofErr w:type="spellEnd"/>
+      <w:r>
+        <w:t xml:space="preserve"> ou </w:t>
+      </w:r>
+      <w:proofErr w:type="gramStart"/>
+      <w:r>
+        <w:t>amontoado É</w:t>
+      </w:r>
+      <w:proofErr w:type="gramEnd"/>
+      <w:r>
+        <w:t xml:space="preserve"> um espaço mais amplo porém mais lento</w:t>
+      </w:r>
+    </w:p>
+    <w:p/>
+    <w:p>
+      <w:r>
+        <w:rPr>
+          <w:noProof/>
+        </w:rPr>
+        <w:drawing>
+          <wp:anchor distT="0" distB="0" distL="114300" distR="114300" simplePos="0" relativeHeight="251718656" behindDoc="0" locked="0" layoutInCell="1" allowOverlap="1" wp14:anchorId="30023866" wp14:editId="6AF618E2">
+            <wp:simplePos x="0" y="0"/>
+            <wp:positionH relativeFrom="column">
+              <wp:posOffset>1151695</wp:posOffset>
+            </wp:positionH>
+            <wp:positionV relativeFrom="paragraph">
+              <wp:posOffset>11116</wp:posOffset>
+            </wp:positionV>
+            <wp:extent cx="2752725" cy="1819275"/>
+            <wp:effectExtent l="0" t="0" r="9525" b="9525"/>
+            <wp:wrapNone/>
+            <wp:docPr id="48" name="Imagem 48"/>
+            <wp:cNvGraphicFramePr>
+              <a:graphicFrameLocks xmlns:a="http://schemas.openxmlformats.org/drawingml/2006/main" noChangeAspect="1"/>
+            </wp:cNvGraphicFramePr>
+            <a:graphic xmlns:a="http://schemas.openxmlformats.org/drawingml/2006/main">
+              <a:graphicData uri="http://schemas.openxmlformats.org/drawingml/2006/picture">
+                <pic:pic xmlns:pic="http://schemas.openxmlformats.org/drawingml/2006/picture">
+                  <pic:nvPicPr>
+                    <pic:cNvPr id="1" name=""/>
+                    <pic:cNvPicPr/>
+                  </pic:nvPicPr>
+                  <pic:blipFill>
+                    <a:blip r:embed="rId10">
+                      <a:extLst>
+                        <a:ext uri="{28A0092B-C50C-407E-A947-70E740481C1C}">
+                          <a14:useLocalDpi xmlns:a14="http://schemas.microsoft.com/office/drawing/2010/main" val="0"/>
+                        </a:ext>
+                      </a:extLst>
+                    </a:blip>
+                    <a:stretch>
+                      <a:fillRect/>
+                    </a:stretch>
+                  </pic:blipFill>
+                  <pic:spPr>
+                    <a:xfrm>
+                      <a:off x="0" y="0"/>
+                      <a:ext cx="2752725" cy="1819275"/>
+                    </a:xfrm>
+                    <a:prstGeom prst="rect">
+                      <a:avLst/>
+                    </a:prstGeom>
+                  </pic:spPr>
+                </pic:pic>
+              </a:graphicData>
+            </a:graphic>
+          </wp:anchor>
+        </w:drawing>
+      </w:r>
+      <w:r>
+        <w:rPr>
+          <w:noProof/>
+        </w:rPr>
+        <w:drawing>
+          <wp:anchor distT="0" distB="0" distL="114300" distR="114300" simplePos="0" relativeHeight="251717632" behindDoc="0" locked="0" layoutInCell="1" allowOverlap="1" wp14:anchorId="6A493F93" wp14:editId="263C2600">
+            <wp:simplePos x="0" y="0"/>
+            <wp:positionH relativeFrom="column">
+              <wp:posOffset>47172</wp:posOffset>
+            </wp:positionH>
+            <wp:positionV relativeFrom="paragraph">
+              <wp:posOffset>10431</wp:posOffset>
+            </wp:positionV>
+            <wp:extent cx="981075" cy="1819275"/>
+            <wp:effectExtent l="0" t="0" r="9525" b="9525"/>
+            <wp:wrapNone/>
+            <wp:docPr id="47" name="Imagem 47"/>
+            <wp:cNvGraphicFramePr>
+              <a:graphicFrameLocks xmlns:a="http://schemas.openxmlformats.org/drawingml/2006/main" noChangeAspect="1"/>
+            </wp:cNvGraphicFramePr>
+            <a:graphic xmlns:a="http://schemas.openxmlformats.org/drawingml/2006/main">
+              <a:graphicData uri="http://schemas.openxmlformats.org/drawingml/2006/picture">
+                <pic:pic xmlns:pic="http://schemas.openxmlformats.org/drawingml/2006/picture">
+                  <pic:nvPicPr>
+                    <pic:cNvPr id="1" name=""/>
+                    <pic:cNvPicPr/>
+                  </pic:nvPicPr>
+                  <pic:blipFill>
+                    <a:blip r:embed="rId11">
+                      <a:extLst>
+                        <a:ext uri="{28A0092B-C50C-407E-A947-70E740481C1C}">
+                          <a14:useLocalDpi xmlns:a14="http://schemas.microsoft.com/office/drawing/2010/main" val="0"/>
+                        </a:ext>
+                      </a:extLst>
+                    </a:blip>
+                    <a:stretch>
+                      <a:fillRect/>
+                    </a:stretch>
+                  </pic:blipFill>
+                  <pic:spPr>
+                    <a:xfrm>
+                      <a:off x="0" y="0"/>
+                      <a:ext cx="981075" cy="1819275"/>
+                    </a:xfrm>
+                    <a:prstGeom prst="rect">
+                      <a:avLst/>
+                    </a:prstGeom>
+                  </pic:spPr>
+                </pic:pic>
+              </a:graphicData>
+            </a:graphic>
+          </wp:anchor>
+        </w:drawing>
+      </w:r>
+    </w:p>
+    <w:p/>
+    <w:p/>
+    <w:p/>
+    <w:p/>
+    <w:p/>
+    <w:p/>
+    <w:p/>
+    <w:p/>
+    <w:p/>
+    <w:p>
+      <w:r>
+        <w:rPr>
+          <w:noProof/>
+        </w:rPr>
+        <mc:AlternateContent>
+          <mc:Choice Requires="wps">
+            <w:drawing>
+              <wp:anchor distT="0" distB="0" distL="114300" distR="114300" simplePos="0" relativeHeight="251720704" behindDoc="0" locked="0" layoutInCell="1" allowOverlap="1" wp14:anchorId="42339549" wp14:editId="4AA4F4FE">
+                <wp:simplePos x="0" y="0"/>
+                <wp:positionH relativeFrom="column">
+                  <wp:posOffset>1803733</wp:posOffset>
+                </wp:positionH>
+                <wp:positionV relativeFrom="paragraph">
+                  <wp:posOffset>177769</wp:posOffset>
+                </wp:positionV>
+                <wp:extent cx="2181885" cy="1484630"/>
+                <wp:effectExtent l="0" t="0" r="27940" b="20320"/>
+                <wp:wrapNone/>
+                <wp:docPr id="50" name="Caixa de Texto 50"/>
+                <wp:cNvGraphicFramePr/>
+                <a:graphic xmlns:a="http://schemas.openxmlformats.org/drawingml/2006/main">
+                  <a:graphicData uri="http://schemas.microsoft.com/office/word/2010/wordprocessingShape">
+                    <wps:wsp>
+                      <wps:cNvSpPr txBox="1"/>
+                      <wps:spPr>
+                        <a:xfrm>
+                          <a:off x="0" y="0"/>
+                          <a:ext cx="2181885" cy="1484630"/>
+                        </a:xfrm>
+                        <a:prstGeom prst="rect">
+                          <a:avLst/>
+                        </a:prstGeom>
+                        <a:solidFill>
+                          <a:schemeClr val="lt1"/>
+                        </a:solidFill>
+                        <a:ln w="6350">
+                          <a:solidFill>
+                            <a:prstClr val="black"/>
+                          </a:solidFill>
+                        </a:ln>
+                      </wps:spPr>
+                      <wps:txbx>
+                        <w:txbxContent>
+                          <w:p>
+                            <w:r>
+                              <w:t xml:space="preserve">Nós acessamos os valores na </w:t>
+                            </w:r>
+                            <w:proofErr w:type="spellStart"/>
+                            <w:r>
+                              <w:t>stack</w:t>
+                            </w:r>
+                            <w:proofErr w:type="spellEnd"/>
+                            <w:r>
+                              <w:t xml:space="preserve"> através de uma variável</w:t>
+                            </w:r>
+                          </w:p>
+                          <w:p>
+                            <w:proofErr w:type="spellStart"/>
+                            <w:r>
+                              <w:t>loggedIn</w:t>
+                            </w:r>
+                            <w:proofErr w:type="spellEnd"/>
+                            <w:r>
+                              <w:t xml:space="preserve"> acessa </w:t>
+                            </w:r>
+                            <w:proofErr w:type="spellStart"/>
+                            <w:r>
+                              <w:t>true</w:t>
+                            </w:r>
+                            <w:proofErr w:type="spellEnd"/>
+                          </w:p>
+                          <w:p>
+                            <w:r>
+                              <w:t>score acessa 100</w:t>
+                            </w:r>
+                          </w:p>
+                          <w:p>
+                            <w:proofErr w:type="spellStart"/>
+                            <w:r>
+                              <w:t>greeying</w:t>
+                            </w:r>
+                            <w:proofErr w:type="spellEnd"/>
+                            <w:r>
+                              <w:t xml:space="preserve"> </w:t>
+                            </w:r>
+                            <w:r>
+                              <w:t xml:space="preserve">acessa </w:t>
+                            </w:r>
+                            <w:r>
+                              <w:t>‘</w:t>
+                            </w:r>
+                            <w:proofErr w:type="spellStart"/>
+                            <w:r>
+                              <w:t>hello</w:t>
+                            </w:r>
+                            <w:proofErr w:type="spellEnd"/>
+                            <w:r>
+                              <w:t xml:space="preserve">’ </w:t>
+                            </w:r>
+                          </w:p>
+                        </w:txbxContent>
+                      </wps:txbx>
+                      <wps:bodyPr rot="0" spcFirstLastPara="0" vertOverflow="overflow" horzOverflow="overflow" vert="horz" wrap="square" lIns="91440" tIns="45720" rIns="91440" bIns="45720" numCol="1" spcCol="0" rtlCol="0" fromWordArt="0" anchor="t" anchorCtr="0" forceAA="0" compatLnSpc="1">
+                        <a:prstTxWarp prst="textNoShape">
+                          <a:avLst/>
+                        </a:prstTxWarp>
+                        <a:noAutofit/>
+                      </wps:bodyPr>
+                    </wps:wsp>
+                  </a:graphicData>
+                </a:graphic>
+              </wp:anchor>
+            </w:drawing>
+          </mc:Choice>
+          <mc:Fallback>
+            <w:pict>
+              <v:shape w14:anchorId="42339549" id="Caixa de Texto 50" o:spid="_x0000_s1034" type="#_x0000_t202" style="position:absolute;margin-left:142.05pt;margin-top:14pt;width:171.8pt;height:116.9pt;z-index:251720704;visibility:visible;mso-wrap-style:square;mso-wrap-distance-left:9pt;mso-wrap-distance-top:0;mso-wrap-distance-right:9pt;mso-wrap-distance-bottom:0;mso-position-horizontal:absolute;mso-position-horizontal-relative:text;mso-position-vertical:absolute;mso-position-vertical-relative:text;v-text-anchor:top" o:gfxdata="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" fillcolor="white [3201]" strokeweight=".5pt">
+                <v:textbox>
+                  <w:txbxContent>
+                    <w:p>
+                      <w:r>
+                        <w:t xml:space="preserve">Nós acessamos os valores na </w:t>
+                      </w:r>
+                      <w:proofErr w:type="spellStart"/>
+                      <w:r>
+                        <w:t>stack</w:t>
+                      </w:r>
+                      <w:proofErr w:type="spellEnd"/>
+                      <w:r>
+                        <w:t xml:space="preserve"> através de uma variável</w:t>
+                      </w:r>
+                    </w:p>
+                    <w:p>
+                      <w:proofErr w:type="spellStart"/>
+                      <w:r>
+                        <w:t>loggedIn</w:t>
+                      </w:r>
+                      <w:proofErr w:type="spellEnd"/>
+                      <w:r>
+                        <w:t xml:space="preserve"> acessa </w:t>
+                      </w:r>
+                      <w:proofErr w:type="spellStart"/>
+                      <w:r>
+                        <w:t>true</w:t>
+                      </w:r>
+                      <w:proofErr w:type="spellEnd"/>
+                    </w:p>
+                    <w:p>
+                      <w:r>
+                        <w:t>score acessa 100</w:t>
+                      </w:r>
+                    </w:p>
+                    <w:p>
+                      <w:proofErr w:type="spellStart"/>
+                      <w:r>
+                        <w:t>greeying</w:t>
+                      </w:r>
+                      <w:proofErr w:type="spellEnd"/>
+                      <w:r>
+                        <w:t xml:space="preserve"> </w:t>
+                      </w:r>
+                      <w:r>
+                        <w:t xml:space="preserve">acessa </w:t>
+                      </w:r>
+                      <w:r>
+                        <w:t>‘</w:t>
+                      </w:r>
+                      <w:proofErr w:type="spellStart"/>
+                      <w:r>
+                        <w:t>hello</w:t>
+                      </w:r>
+                      <w:proofErr w:type="spellEnd"/>
+                      <w:r>
+                        <w:t xml:space="preserve">’ </w:t>
+                      </w:r>
+                    </w:p>
+                  </w:txbxContent>
+                </v:textbox>
+              </v:shape>
+            </w:pict>
+          </mc:Fallback>
+        </mc:AlternateContent>
+      </w:r>
+      <w:r>
+        <w:rPr>
+          <w:noProof/>
+        </w:rPr>
+        <w:drawing>
+          <wp:anchor distT="0" distB="0" distL="114300" distR="114300" simplePos="0" relativeHeight="251719680" behindDoc="0" locked="0" layoutInCell="1" allowOverlap="1" wp14:anchorId="595141D3" wp14:editId="56EBAF23">
+            <wp:simplePos x="0" y="0"/>
+            <wp:positionH relativeFrom="column">
+              <wp:posOffset>47172</wp:posOffset>
+            </wp:positionH>
+            <wp:positionV relativeFrom="paragraph">
+              <wp:posOffset>177165</wp:posOffset>
+            </wp:positionV>
+            <wp:extent cx="1566799" cy="1484768"/>
+            <wp:effectExtent l="0" t="0" r="0" b="1270"/>
+            <wp:wrapNone/>
+            <wp:docPr id="49" name="Imagem 49"/>
+            <wp:cNvGraphicFramePr>
+              <a:graphicFrameLocks xmlns:a="http://schemas.openxmlformats.org/drawingml/2006/main" noChangeAspect="1"/>
+            </wp:cNvGraphicFramePr>
+            <a:graphic xmlns:a="http://schemas.openxmlformats.org/drawingml/2006/main">
+              <a:graphicData uri="http://schemas.openxmlformats.org/drawingml/2006/picture">
+                <pic:pic xmlns:pic="http://schemas.openxmlformats.org/drawingml/2006/picture">
+                  <pic:nvPicPr>
+                    <pic:cNvPr id="1" name=""/>
+                    <pic:cNvPicPr/>
+                  </pic:nvPicPr>
+                  <pic:blipFill>
+                    <a:blip r:embed="rId12">
+                      <a:extLst>
+                        <a:ext uri="{28A0092B-C50C-407E-A947-70E740481C1C}">
+                          <a14:useLocalDpi xmlns:a14="http://schemas.microsoft.com/office/drawing/2010/main" val="0"/>
+                        </a:ext>
+                      </a:extLst>
+                    </a:blip>
+                    <a:stretch>
+                      <a:fillRect/>
+                    </a:stretch>
+                  </pic:blipFill>
+                  <pic:spPr>
+                    <a:xfrm>
+                      <a:off x="0" y="0"/>
+                      <a:ext cx="1566799" cy="1484768"/>
+                    </a:xfrm>
+                    <a:prstGeom prst="rect">
+                      <a:avLst/>
+                    </a:prstGeom>
+                  </pic:spPr>
+                </pic:pic>
+              </a:graphicData>
+            </a:graphic>
+            <wp14:sizeRelH relativeFrom="margin">
+              <wp14:pctWidth>0</wp14:pctWidth>
+            </wp14:sizeRelH>
+            <wp14:sizeRelV relativeFrom="margin">
+              <wp14:pctHeight>0</wp14:pctHeight>
+            </wp14:sizeRelV>
+          </wp:anchor>
+        </w:drawing>
+      </w:r>
+    </w:p>
+    <w:p/>
+    <w:p/>
+    <w:p/>
+    <w:p/>
+    <w:p/>
+    <w:p/>
+    <w:p/>
+    <w:p/>
+    <w:p/>
+    <w:p/>
+    <w:p>
+      <w:r>
+        <w:rPr>
+          <w:noProof/>
+        </w:rPr>
+        <w:lastRenderedPageBreak/>
+        <mc:AlternateContent>
+          <mc:Choice Requires="wps">
+            <w:drawing>
+              <wp:anchor distT="0" distB="0" distL="114300" distR="114300" simplePos="0" relativeHeight="251722752" behindDoc="0" locked="0" layoutInCell="1" allowOverlap="1" wp14:anchorId="545D151A" wp14:editId="3B012E63">
+                <wp:simplePos x="0" y="0"/>
+                <wp:positionH relativeFrom="column">
+                  <wp:posOffset>4311543</wp:posOffset>
+                </wp:positionH>
+                <wp:positionV relativeFrom="paragraph">
+                  <wp:posOffset>174109</wp:posOffset>
+                </wp:positionV>
+                <wp:extent cx="2399168" cy="1873885"/>
+                <wp:effectExtent l="0" t="0" r="20320" b="12065"/>
+                <wp:wrapNone/>
+                <wp:docPr id="52" name="Caixa de Texto 52"/>
+                <wp:cNvGraphicFramePr/>
+                <a:graphic xmlns:a="http://schemas.openxmlformats.org/drawingml/2006/main">
+                  <a:graphicData uri="http://schemas.microsoft.com/office/word/2010/wordprocessingShape">
+                    <wps:wsp>
+                      <wps:cNvSpPr txBox="1"/>
+                      <wps:spPr>
+                        <a:xfrm>
+                          <a:off x="0" y="0"/>
+                          <a:ext cx="2399168" cy="1873885"/>
+                        </a:xfrm>
+                        <a:prstGeom prst="rect">
+                          <a:avLst/>
+                        </a:prstGeom>
+                        <a:solidFill>
+                          <a:schemeClr val="lt1"/>
+                        </a:solidFill>
+                        <a:ln w="6350">
+                          <a:solidFill>
+                            <a:prstClr val="black"/>
+                          </a:solidFill>
+                        </a:ln>
+                      </wps:spPr>
+                      <wps:txbx>
+                        <w:txbxContent>
+                          <w:p>
+                            <w:r>
+                              <w:t xml:space="preserve">A memória </w:t>
+                            </w:r>
+                            <w:proofErr w:type="spellStart"/>
+                            <w:r>
+                              <w:t>heap</w:t>
+                            </w:r>
+                            <w:proofErr w:type="spellEnd"/>
+                            <w:r>
+                              <w:t xml:space="preserve"> é acessada através de um ponteiro e este ponteiro através de uma variável. Este ponteiro fica gravado na </w:t>
+                            </w:r>
+                            <w:proofErr w:type="spellStart"/>
+                            <w:r>
+                              <w:t>stack</w:t>
+                            </w:r>
+                            <w:proofErr w:type="spellEnd"/>
+                          </w:p>
+                        </w:txbxContent>
+                      </wps:txbx>
+                      <wps:bodyPr rot="0" spcFirstLastPara="0" vertOverflow="overflow" horzOverflow="overflow" vert="horz" wrap="square" lIns="91440" tIns="45720" rIns="91440" bIns="45720" numCol="1" spcCol="0" rtlCol="0" fromWordArt="0" anchor="t" anchorCtr="0" forceAA="0" compatLnSpc="1">
+                        <a:prstTxWarp prst="textNoShape">
+                          <a:avLst/>
+                        </a:prstTxWarp>
+                        <a:noAutofit/>
+                      </wps:bodyPr>
+                    </wps:wsp>
+                  </a:graphicData>
+                </a:graphic>
+              </wp:anchor>
+            </w:drawing>
+          </mc:Choice>
+          <mc:Fallback>
+            <w:pict>
+              <v:shape w14:anchorId="545D151A" id="Caixa de Texto 52" o:spid="_x0000_s1035" type="#_x0000_t202" style="position:absolute;margin-left:339.5pt;margin-top:13.7pt;width:188.9pt;height:147.55pt;z-index:251722752;visibility:visible;mso-wrap-style:square;mso-wrap-distance-left:9pt;mso-wrap-distance-top:0;mso-wrap-distance-right:9pt;mso-wrap-distance-bottom:0;mso-position-horizontal:absolute;mso-position-horizontal-relative:text;mso-position-vertical:absolute;mso-position-vertical-relative:text;v-text-anchor:top" o:gfxdata="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" fillcolor="white [3201]" strokeweight=".5pt">
+                <v:textbox>
+                  <w:txbxContent>
+                    <w:p>
+                      <w:r>
+                        <w:t xml:space="preserve">A memória </w:t>
+                      </w:r>
+                      <w:proofErr w:type="spellStart"/>
+                      <w:r>
+                        <w:t>heap</w:t>
+                      </w:r>
+                      <w:proofErr w:type="spellEnd"/>
+                      <w:r>
+                        <w:t xml:space="preserve"> é acessada através de um ponteiro e este ponteiro através de uma variável. Este ponteiro fica gravado na </w:t>
+                      </w:r>
+                      <w:proofErr w:type="spellStart"/>
+                      <w:r>
+                        <w:t>stack</w:t>
+                      </w:r>
+                      <w:proofErr w:type="spellEnd"/>
+                    </w:p>
+                  </w:txbxContent>
+                </v:textbox>
+              </v:shape>
+            </w:pict>
+          </mc:Fallback>
+        </mc:AlternateContent>
+      </w:r>
+      <w:r>
+        <w:rPr>
+          <w:noProof/>
+        </w:rPr>
+        <w:drawing>
+          <wp:anchor distT="0" distB="0" distL="114300" distR="114300" simplePos="0" relativeHeight="251721728" behindDoc="0" locked="0" layoutInCell="1" allowOverlap="1" wp14:anchorId="0D6E2B0A" wp14:editId="253E9494">
+            <wp:simplePos x="0" y="0"/>
+            <wp:positionH relativeFrom="column">
+              <wp:posOffset>2095</wp:posOffset>
+            </wp:positionH>
+            <wp:positionV relativeFrom="paragraph">
+              <wp:posOffset>174110</wp:posOffset>
+            </wp:positionV>
+            <wp:extent cx="4107000" cy="1874068"/>
+            <wp:effectExtent l="0" t="0" r="8255" b="0"/>
+            <wp:wrapNone/>
+            <wp:docPr id="51" name="Imagem 51"/>
+            <wp:cNvGraphicFramePr>
+              <a:graphicFrameLocks xmlns:a="http://schemas.openxmlformats.org/drawingml/2006/main" noChangeAspect="1"/>
+            </wp:cNvGraphicFramePr>
+            <a:graphic xmlns:a="http://schemas.openxmlformats.org/drawingml/2006/main">
+              <a:graphicData uri="http://schemas.openxmlformats.org/drawingml/2006/picture">
+                <pic:pic xmlns:pic="http://schemas.openxmlformats.org/drawingml/2006/picture">
+                  <pic:nvPicPr>
+                    <pic:cNvPr id="1" name=""/>
+                    <pic:cNvPicPr/>
+                  </pic:nvPicPr>
+                  <pic:blipFill>
+                    <a:blip r:embed="rId13">
+                      <a:extLst>
+                        <a:ext uri="{28A0092B-C50C-407E-A947-70E740481C1C}">
+                          <a14:useLocalDpi xmlns:a14="http://schemas.microsoft.com/office/drawing/2010/main" val="0"/>
+                        </a:ext>
+                      </a:extLst>
+                    </a:blip>
+                    <a:stretch>
+                      <a:fillRect/>
+                    </a:stretch>
+                  </pic:blipFill>
+                  <pic:spPr>
+                    <a:xfrm>
+                      <a:off x="0" y="0"/>
+                      <a:ext cx="4117420" cy="1878823"/>
+                    </a:xfrm>
+                    <a:prstGeom prst="rect">
+                      <a:avLst/>
+                    </a:prstGeom>
+                  </pic:spPr>
+                </pic:pic>
+              </a:graphicData>
+            </a:graphic>
+            <wp14:sizeRelH relativeFrom="margin">
+              <wp14:pctWidth>0</wp14:pctWidth>
+            </wp14:sizeRelH>
+            <wp14:sizeRelV relativeFrom="margin">
+              <wp14:pctHeight>0</wp14:pctHeight>
+            </wp14:sizeRelV>
+          </wp:anchor>
+        </w:drawing>
+      </w:r>
+    </w:p>
+    <w:p/>
+    <w:p/>
+    <w:p/>
+    <w:p/>
+    <w:p/>
+    <w:p/>
+    <w:p/>
+    <w:p/>
+    <w:p/>
+    <w:p/>
+    <w:p/>
+    <w:p>
+      <w:r>
+        <w:rPr>
+          <w:noProof/>
+        </w:rPr>
+        <mc:AlternateContent>
+          <mc:Choice Requires="wps">
+            <w:drawing>
+              <wp:anchor distT="0" distB="0" distL="114300" distR="114300" simplePos="0" relativeHeight="251724800" behindDoc="0" locked="0" layoutInCell="1" allowOverlap="1" wp14:anchorId="411319C4" wp14:editId="45B523EE">
+                <wp:simplePos x="0" y="0"/>
+                <wp:positionH relativeFrom="column">
+                  <wp:posOffset>3098379</wp:posOffset>
+                </wp:positionH>
+                <wp:positionV relativeFrom="paragraph">
+                  <wp:posOffset>98966</wp:posOffset>
+                </wp:positionV>
+                <wp:extent cx="2788467" cy="2254250"/>
+                <wp:effectExtent l="0" t="0" r="12065" b="12700"/>
+                <wp:wrapNone/>
+                <wp:docPr id="54" name="Caixa de Texto 54"/>
+                <wp:cNvGraphicFramePr/>
+                <a:graphic xmlns:a="http://schemas.openxmlformats.org/drawingml/2006/main">
+                  <a:graphicData uri="http://schemas.microsoft.com/office/word/2010/wordprocessingShape">
+                    <wps:wsp>
+                      <wps:cNvSpPr txBox="1"/>
+                      <wps:spPr>
+                        <a:xfrm>
+                          <a:off x="0" y="0"/>
+                          <a:ext cx="2788467" cy="2254250"/>
+                        </a:xfrm>
+                        <a:prstGeom prst="rect">
+                          <a:avLst/>
+                        </a:prstGeom>
+                        <a:solidFill>
+                          <a:schemeClr val="lt1"/>
+                        </a:solidFill>
+                        <a:ln w="6350">
+                          <a:solidFill>
+                            <a:prstClr val="black"/>
+                          </a:solidFill>
+                        </a:ln>
+                      </wps:spPr>
+                      <wps:txbx>
+                        <w:txbxContent>
+                          <w:p>
+                            <w:r>
+                              <w:t xml:space="preserve">Criamos a variável com o identificador </w:t>
+                            </w:r>
+                            <w:proofErr w:type="spellStart"/>
+                            <w:r>
+                              <w:t>scoreOne</w:t>
+                            </w:r>
+                            <w:proofErr w:type="spellEnd"/>
+                            <w:r>
+                              <w:t xml:space="preserve"> e atribuímos o valor 50 para ela. Em seguida criamos a variável </w:t>
+                            </w:r>
+                            <w:proofErr w:type="spellStart"/>
+                            <w:r>
+                              <w:t>scoreTwo</w:t>
+                            </w:r>
+                            <w:proofErr w:type="spellEnd"/>
+                            <w:r>
+                              <w:t xml:space="preserve"> e atribuímos a ela a variável </w:t>
+                            </w:r>
+                            <w:proofErr w:type="spellStart"/>
+                            <w:r>
+                              <w:t>scoreOne</w:t>
+                            </w:r>
+                            <w:proofErr w:type="spellEnd"/>
+                            <w:r>
+                              <w:t xml:space="preserve">. Neste ponto ambas as variáveis estão com o valor 50. Em algum momento alteramos o valor da </w:t>
+                            </w:r>
+                            <w:proofErr w:type="spellStart"/>
+                            <w:r>
+                              <w:t>scoreOne</w:t>
+                            </w:r>
+                            <w:proofErr w:type="spellEnd"/>
+                            <w:r>
+                              <w:t xml:space="preserve"> para 100, ISTO NÃO ALTERA O VALOR da </w:t>
+                            </w:r>
+                            <w:proofErr w:type="spellStart"/>
+                            <w:r>
+                              <w:t>scoreTwo</w:t>
+                            </w:r>
+                            <w:proofErr w:type="spellEnd"/>
+                            <w:r>
+                              <w:t xml:space="preserve"> pois cada variável armazena seu valor em locais diferentes dentro da </w:t>
+                            </w:r>
+                            <w:proofErr w:type="spellStart"/>
+                            <w:r>
+                              <w:t>stack</w:t>
+                            </w:r>
+                            <w:proofErr w:type="spellEnd"/>
+                          </w:p>
+                        </w:txbxContent>
+                      </wps:txbx>
+                      <wps:bodyPr rot="0" spcFirstLastPara="0" vertOverflow="overflow" horzOverflow="overflow" vert="horz" wrap="square" lIns="91440" tIns="45720" rIns="91440" bIns="45720" numCol="1" spcCol="0" rtlCol="0" fromWordArt="0" anchor="t" anchorCtr="0" forceAA="0" compatLnSpc="1">
+                        <a:prstTxWarp prst="textNoShape">
+                          <a:avLst/>
+                        </a:prstTxWarp>
+                        <a:noAutofit/>
+                      </wps:bodyPr>
+                    </wps:wsp>
+                  </a:graphicData>
+                </a:graphic>
+              </wp:anchor>
+            </w:drawing>
+          </mc:Choice>
+          <mc:Fallback>
+            <w:pict>
+              <v:shape w14:anchorId="411319C4" id="Caixa de Texto 54" o:spid="_x0000_s1036" type="#_x0000_t202" style="position:absolute;margin-left:243.95pt;margin-top:7.8pt;width:219.55pt;height:177.5pt;z-index:251724800;visibility:visible;mso-wrap-style:square;mso-wrap-distance-left:9pt;mso-wrap-distance-top:0;mso-wrap-distance-right:9pt;mso-wrap-distance-bottom:0;mso-position-horizontal:absolute;mso-position-horizontal-relative:text;mso-position-vertical:absolute;mso-position-vertical-relative:text;v-text-anchor:top" o:gfxdata="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" fillcolor="white [3201]" strokeweight=".5pt">
+                <v:textbox>
+                  <w:txbxContent>
+                    <w:p>
+                      <w:r>
+                        <w:t xml:space="preserve">Criamos a variável com o identificador </w:t>
+                      </w:r>
+                      <w:proofErr w:type="spellStart"/>
+                      <w:r>
+                        <w:t>scoreOne</w:t>
+                      </w:r>
+                      <w:proofErr w:type="spellEnd"/>
+                      <w:r>
+                        <w:t xml:space="preserve"> e atribuímos o valor 50 para ela. Em seguida criamos a variável </w:t>
+                      </w:r>
+                      <w:proofErr w:type="spellStart"/>
+                      <w:r>
+                        <w:t>scoreTwo</w:t>
+                      </w:r>
+                      <w:proofErr w:type="spellEnd"/>
+                      <w:r>
+                        <w:t xml:space="preserve"> e atribuímos a ela a variável </w:t>
+                      </w:r>
+                      <w:proofErr w:type="spellStart"/>
+                      <w:r>
+                        <w:t>scoreOne</w:t>
+                      </w:r>
+                      <w:proofErr w:type="spellEnd"/>
+                      <w:r>
+                        <w:t xml:space="preserve">. Neste ponto ambas as variáveis estão com o valor 50. Em algum momento alteramos o valor da </w:t>
+                      </w:r>
+                      <w:proofErr w:type="spellStart"/>
+                      <w:r>
+                        <w:t>scoreOne</w:t>
+                      </w:r>
+                      <w:proofErr w:type="spellEnd"/>
+                      <w:r>
+                        <w:t xml:space="preserve"> para 100, ISTO NÃO ALTERA O VALOR da </w:t>
+                      </w:r>
+                      <w:proofErr w:type="spellStart"/>
+                      <w:r>
+                        <w:t>scoreTwo</w:t>
+                      </w:r>
+                      <w:proofErr w:type="spellEnd"/>
+                      <w:r>
+                        <w:t xml:space="preserve"> pois cada variável armazena seu valor em locais diferentes dentro da </w:t>
+                      </w:r>
+                      <w:proofErr w:type="spellStart"/>
+                      <w:r>
+                        <w:t>stack</w:t>
+                      </w:r>
+                      <w:proofErr w:type="spellEnd"/>
+                    </w:p>
+                  </w:txbxContent>
+                </v:textbox>
+              </v:shape>
+            </w:pict>
+          </mc:Fallback>
+        </mc:AlternateContent>
+      </w:r>
+      <w:r>
+        <w:rPr>
+          <w:noProof/>
+        </w:rPr>
+        <w:drawing>
+          <wp:anchor distT="0" distB="0" distL="114300" distR="114300" simplePos="0" relativeHeight="251723776" behindDoc="0" locked="0" layoutInCell="1" allowOverlap="1" wp14:anchorId="226272F3" wp14:editId="2E083446">
+            <wp:simplePos x="0" y="0"/>
+            <wp:positionH relativeFrom="column">
+              <wp:posOffset>1905</wp:posOffset>
+            </wp:positionH>
+            <wp:positionV relativeFrom="paragraph">
+              <wp:posOffset>98928</wp:posOffset>
+            </wp:positionV>
+            <wp:extent cx="3005751" cy="2254313"/>
+            <wp:effectExtent l="0" t="0" r="4445" b="0"/>
+            <wp:wrapNone/>
+            <wp:docPr id="53" name="Imagem 53"/>
+            <wp:cNvGraphicFramePr>
+              <a:graphicFrameLocks xmlns:a="http://schemas.openxmlformats.org/drawingml/2006/main" noChangeAspect="1"/>
+            </wp:cNvGraphicFramePr>
+            <a:graphic xmlns:a="http://schemas.openxmlformats.org/drawingml/2006/main">
+              <a:graphicData uri="http://schemas.openxmlformats.org/drawingml/2006/picture">
+                <pic:pic xmlns:pic="http://schemas.openxmlformats.org/drawingml/2006/picture">
+                  <pic:nvPicPr>
+                    <pic:cNvPr id="1" name=""/>
+                    <pic:cNvPicPr/>
+                  </pic:nvPicPr>
+                  <pic:blipFill>
+                    <a:blip r:embed="rId14">
+                      <a:extLst>
+                        <a:ext uri="{28A0092B-C50C-407E-A947-70E740481C1C}">
+                          <a14:useLocalDpi xmlns:a14="http://schemas.microsoft.com/office/drawing/2010/main" val="0"/>
+                        </a:ext>
+                      </a:extLst>
+                    </a:blip>
+                    <a:stretch>
+                      <a:fillRect/>
+                    </a:stretch>
+                  </pic:blipFill>
+                  <pic:spPr>
+                    <a:xfrm>
+                      <a:off x="0" y="0"/>
+                      <a:ext cx="3005751" cy="2254313"/>
+                    </a:xfrm>
+                    <a:prstGeom prst="rect">
+                      <a:avLst/>
+                    </a:prstGeom>
+                  </pic:spPr>
+                </pic:pic>
+              </a:graphicData>
+            </a:graphic>
+            <wp14:sizeRelH relativeFrom="margin">
+              <wp14:pctWidth>0</wp14:pctWidth>
+            </wp14:sizeRelH>
+            <wp14:sizeRelV relativeFrom="margin">
+              <wp14:pctHeight>0</wp14:pctHeight>
+            </wp14:sizeRelV>
+          </wp:anchor>
+        </w:drawing>
+      </w:r>
+    </w:p>
+    <w:p/>
+    <w:p/>
+    <w:p/>
+    <w:p/>
+    <w:p/>
+    <w:p/>
+    <w:p/>
+    <w:p/>
+    <w:p/>
+    <w:p/>
+    <w:p/>
+    <w:p/>
+    <w:p/>
+    <w:p>
+      <w:r>
+        <w:drawing>
+          <wp:anchor distT="0" distB="0" distL="114300" distR="114300" simplePos="0" relativeHeight="251725824" behindDoc="0" locked="0" layoutInCell="1" allowOverlap="1" wp14:anchorId="75AF6CE2" wp14:editId="4C5AFDB5">
+            <wp:simplePos x="0" y="0"/>
+            <wp:positionH relativeFrom="column">
+              <wp:posOffset>2094</wp:posOffset>
+            </wp:positionH>
+            <wp:positionV relativeFrom="paragraph">
+              <wp:posOffset>45128</wp:posOffset>
+            </wp:positionV>
+            <wp:extent cx="4285738" cy="2652665"/>
+            <wp:effectExtent l="0" t="0" r="635" b="0"/>
+            <wp:wrapNone/>
+            <wp:docPr id="55" name="Imagem 55"/>
+            <wp:cNvGraphicFramePr>
+              <a:graphicFrameLocks xmlns:a="http://schemas.openxmlformats.org/drawingml/2006/main" noChangeAspect="1"/>
+            </wp:cNvGraphicFramePr>
+            <a:graphic xmlns:a="http://schemas.openxmlformats.org/drawingml/2006/main">
+              <a:graphicData uri="http://schemas.openxmlformats.org/drawingml/2006/picture">
+                <pic:pic xmlns:pic="http://schemas.openxmlformats.org/drawingml/2006/picture">
+                  <pic:nvPicPr>
+                    <pic:cNvPr id="1" name=""/>
+                    <pic:cNvPicPr/>
+                  </pic:nvPicPr>
+                  <pic:blipFill>
+                    <a:blip r:embed="rId15">
+                      <a:extLst>
+                        <a:ext uri="{28A0092B-C50C-407E-A947-70E740481C1C}">
+                          <a14:useLocalDpi xmlns:a14="http://schemas.microsoft.com/office/drawing/2010/main" val="0"/>
+                        </a:ext>
+                      </a:extLst>
+                    </a:blip>
+                    <a:stretch>
+                      <a:fillRect/>
+                    </a:stretch>
+                  </pic:blipFill>
+                  <pic:spPr>
+                    <a:xfrm>
+                      <a:off x="0" y="0"/>
+                      <a:ext cx="4293819" cy="2657667"/>
+                    </a:xfrm>
+                    <a:prstGeom prst="rect">
+                      <a:avLst/>
+                    </a:prstGeom>
+                  </pic:spPr>
+                </pic:pic>
+              </a:graphicData>
+            </a:graphic>
+            <wp14:sizeRelH relativeFrom="margin">
+              <wp14:pctWidth>0</wp14:pctWidth>
+            </wp14:sizeRelH>
+            <wp14:sizeRelV relativeFrom="margin">
+              <wp14:pctHeight>0</wp14:pctHeight>
+            </wp14:sizeRelV>
+          </wp:anchor>
+        </w:drawing>
+      </w:r>
+    </w:p>
+    <w:p/>
+    <w:p/>
+    <w:p/>
+    <w:p/>
+    <w:p/>
+    <w:p/>
+    <w:p/>
+    <w:p/>
+    <w:p/>
+    <w:p/>
+    <w:p/>
+    <w:p/>
+    <w:p/>
+    <w:p/>
+    <w:p/>
+    <w:p/>
+    <w:p>
       <w:pPr>
         <w:pStyle w:val="Ttulo1"/>
       </w:pPr>
@@ -17880,6 +18893,660 @@
     </w:p>
     <w:p/>
     <w:p>
+      <w:r>
+        <w:t>Aula1 Correção de exercícios</w:t>
+      </w:r>
+    </w:p>
+    <w:p>
+      <w:r>
+        <w:t>12:07</w:t>
+      </w:r>
+    </w:p>
+    <w:p/>
+    <w:p>
+      <w:r>
+        <w:t xml:space="preserve">Macete com uma </w:t>
+      </w:r>
+      <w:proofErr w:type="spellStart"/>
+      <w:r>
+        <w:t>template</w:t>
+      </w:r>
+      <w:proofErr w:type="spellEnd"/>
+      <w:r>
+        <w:t xml:space="preserve"> </w:t>
+      </w:r>
+      <w:proofErr w:type="spellStart"/>
+      <w:r>
+        <w:t>string</w:t>
+      </w:r>
+      <w:proofErr w:type="spellEnd"/>
+    </w:p>
+    <w:p/>
+    <w:p>
+      <w:r>
+        <w:rPr>
+          <w:noProof/>
+        </w:rPr>
+        <mc:AlternateContent>
+          <mc:Choice Requires="wps">
+            <w:drawing>
+              <wp:anchor distT="0" distB="0" distL="114300" distR="114300" simplePos="0" relativeHeight="251726848" behindDoc="0" locked="0" layoutInCell="1" allowOverlap="1" wp14:anchorId="071C0E67" wp14:editId="2A9FC647">
+                <wp:simplePos x="0" y="0"/>
+                <wp:positionH relativeFrom="column">
+                  <wp:posOffset>2038816</wp:posOffset>
+                </wp:positionH>
+                <wp:positionV relativeFrom="paragraph">
+                  <wp:posOffset>113596</wp:posOffset>
+                </wp:positionV>
+                <wp:extent cx="1743591" cy="660903"/>
+                <wp:effectExtent l="0" t="0" r="28575" b="25400"/>
+                <wp:wrapNone/>
+                <wp:docPr id="56" name="Caixa de Texto 56"/>
+                <wp:cNvGraphicFramePr/>
+                <a:graphic xmlns:a="http://schemas.openxmlformats.org/drawingml/2006/main">
+                  <a:graphicData uri="http://schemas.microsoft.com/office/word/2010/wordprocessingShape">
+                    <wps:wsp>
+                      <wps:cNvSpPr txBox="1"/>
+                      <wps:spPr>
+                        <a:xfrm>
+                          <a:off x="0" y="0"/>
+                          <a:ext cx="1743591" cy="660903"/>
+                        </a:xfrm>
+                        <a:prstGeom prst="rect">
+                          <a:avLst/>
+                        </a:prstGeom>
+                        <a:solidFill>
+                          <a:schemeClr val="lt1"/>
+                        </a:solidFill>
+                        <a:ln w="6350">
+                          <a:solidFill>
+                            <a:prstClr val="black"/>
+                          </a:solidFill>
+                        </a:ln>
+                      </wps:spPr>
+                      <wps:txbx>
+                        <w:txbxContent>
+                          <w:p>
+                            <w:r>
+                              <w:t>Observe o espaço da margem esquerda até o hífen...</w:t>
+                            </w:r>
+                          </w:p>
+                        </w:txbxContent>
+                      </wps:txbx>
+                      <wps:bodyPr rot="0" spcFirstLastPara="0" vertOverflow="overflow" horzOverflow="overflow" vert="horz" wrap="square" lIns="91440" tIns="45720" rIns="91440" bIns="45720" numCol="1" spcCol="0" rtlCol="0" fromWordArt="0" anchor="t" anchorCtr="0" forceAA="0" compatLnSpc="1">
+                        <a:prstTxWarp prst="textNoShape">
+                          <a:avLst/>
+                        </a:prstTxWarp>
+                        <a:noAutofit/>
+                      </wps:bodyPr>
+                    </wps:wsp>
+                  </a:graphicData>
+                </a:graphic>
+                <wp14:sizeRelH relativeFrom="margin">
+                  <wp14:pctWidth>0</wp14:pctWidth>
+                </wp14:sizeRelH>
+                <wp14:sizeRelV relativeFrom="margin">
+                  <wp14:pctHeight>0</wp14:pctHeight>
+                </wp14:sizeRelV>
+              </wp:anchor>
+            </w:drawing>
+          </mc:Choice>
+          <mc:Fallback>
+            <w:pict>
+              <v:shape w14:anchorId="071C0E67" id="Caixa de Texto 56" o:spid="_x0000_s1037" type="#_x0000_t202" style="position:absolute;margin-left:160.55pt;margin-top:8.95pt;width:137.3pt;height:52.05pt;z-index:251726848;visibility:visible;mso-wrap-style:square;mso-width-percent:0;mso-height-percent:0;mso-wrap-distance-left:9pt;mso-wrap-distance-top:0;mso-wrap-distance-right:9pt;mso-wrap-distance-bottom:0;mso-position-horizontal:absolute;mso-position-horizontal-relative:text;mso-position-vertical:absolute;mso-position-vertical-relative:text;mso-width-percent:0;mso-height-percent:0;mso-width-relative:margin;mso-height-relative:margin;v-text-anchor:top" o:gfxdata="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" fillcolor="white [3201]" strokeweight=".5pt">
+                <v:textbox>
+                  <w:txbxContent>
+                    <w:p>
+                      <w:r>
+                        <w:t>Observe o espaço da margem esquerda até o hífen...</w:t>
+                      </w:r>
+                    </w:p>
+                  </w:txbxContent>
+                </v:textbox>
+              </v:shape>
+            </w:pict>
+          </mc:Fallback>
+        </mc:AlternateContent>
+      </w:r>
+      <w:proofErr w:type="spellStart"/>
+      <w:r>
+        <w:t>let</w:t>
+      </w:r>
+      <w:proofErr w:type="spellEnd"/>
+      <w:r>
+        <w:t xml:space="preserve"> </w:t>
+      </w:r>
+      <w:proofErr w:type="spellStart"/>
+      <w:r>
+        <w:t>message</w:t>
+      </w:r>
+      <w:proofErr w:type="spellEnd"/>
+      <w:r>
+        <w:t xml:space="preserve"> = '</w:t>
+      </w:r>
+      <w:proofErr w:type="spellStart"/>
+      <w:r>
+        <w:t>ola</w:t>
+      </w:r>
+      <w:proofErr w:type="spellEnd"/>
+      <w:r>
+        <w:t xml:space="preserve"> mundo'</w:t>
+      </w:r>
+    </w:p>
+    <w:p/>
+    <w:p>
+      <w:pPr>
+        <w:rPr>
+          <w:lang w:val="en-US"/>
+        </w:rPr>
+      </w:pPr>
+      <w:proofErr w:type="gramStart"/>
+      <w:r>
+        <w:rPr>
+          <w:lang w:val="en-US"/>
+        </w:rPr>
+        <w:t>for(</w:t>
+      </w:r>
+      <w:proofErr w:type="gramEnd"/>
+      <w:r>
+        <w:rPr>
+          <w:lang w:val="en-US"/>
+        </w:rPr>
+        <w:t xml:space="preserve">let </w:t>
+      </w:r>
+      <w:proofErr w:type="spellStart"/>
+      <w:r>
+        <w:rPr>
+          <w:lang w:val="en-US"/>
+        </w:rPr>
+        <w:t>i</w:t>
+      </w:r>
+      <w:proofErr w:type="spellEnd"/>
+      <w:r>
+        <w:rPr>
+          <w:lang w:val="en-US"/>
+        </w:rPr>
+        <w:t xml:space="preserve"> = 0;i &lt; 5; </w:t>
+      </w:r>
+      <w:proofErr w:type="spellStart"/>
+      <w:r>
+        <w:rPr>
+          <w:lang w:val="en-US"/>
+        </w:rPr>
+        <w:t>i</w:t>
+      </w:r>
+      <w:proofErr w:type="spellEnd"/>
+      <w:r>
+        <w:rPr>
+          <w:lang w:val="en-US"/>
+        </w:rPr>
+        <w:t>++){</w:t>
+      </w:r>
+    </w:p>
+    <w:p>
+      <w:pPr>
+        <w:rPr>
+          <w:lang w:val="en-US"/>
+        </w:rPr>
+      </w:pPr>
+      <w:r>
+        <w:rPr>
+          <w:lang w:val="en-US"/>
+        </w:rPr>
+        <w:t xml:space="preserve">    message += `</w:t>
+      </w:r>
+    </w:p>
+    <w:p>
+      <w:r>
+        <w:rPr>
+          <w:lang w:val="en-US"/>
+        </w:rPr>
+        <w:t xml:space="preserve">    </w:t>
+      </w:r>
+      <w:r>
+        <w:t>- ${</w:t>
+      </w:r>
+      <w:proofErr w:type="spellStart"/>
+      <w:r>
+        <w:t>message</w:t>
+      </w:r>
+      <w:proofErr w:type="spellEnd"/>
+      <w:r>
+        <w:t>}`</w:t>
+      </w:r>
+    </w:p>
+    <w:p>
+      <w:r>
+        <w:lastRenderedPageBreak/>
+        <w:t>}</w:t>
+      </w:r>
+    </w:p>
+    <w:p/>
+    <w:p>
+      <w:r>
+        <w:t>console.log(</w:t>
+      </w:r>
+      <w:proofErr w:type="spellStart"/>
+      <w:r>
+        <w:t>message</w:t>
+      </w:r>
+      <w:proofErr w:type="spellEnd"/>
+      <w:r>
+        <w:t>)</w:t>
+      </w:r>
+    </w:p>
+    <w:p/>
+    <w:p>
+      <w:r>
+        <w:rPr>
+          <w:noProof/>
+        </w:rPr>
+        <mc:AlternateContent>
+          <mc:Choice Requires="wps">
+            <w:drawing>
+              <wp:anchor distT="0" distB="0" distL="114300" distR="114300" simplePos="0" relativeHeight="251728896" behindDoc="0" locked="0" layoutInCell="1" allowOverlap="1" wp14:anchorId="70E2CED4" wp14:editId="2B3E2071">
+                <wp:simplePos x="0" y="0"/>
+                <wp:positionH relativeFrom="column">
+                  <wp:posOffset>1631717</wp:posOffset>
+                </wp:positionH>
+                <wp:positionV relativeFrom="paragraph">
+                  <wp:posOffset>97759</wp:posOffset>
+                </wp:positionV>
+                <wp:extent cx="2553078" cy="968720"/>
+                <wp:effectExtent l="0" t="0" r="19050" b="22225"/>
+                <wp:wrapNone/>
+                <wp:docPr id="57" name="Caixa de Texto 57"/>
+                <wp:cNvGraphicFramePr/>
+                <a:graphic xmlns:a="http://schemas.openxmlformats.org/drawingml/2006/main">
+                  <a:graphicData uri="http://schemas.microsoft.com/office/word/2010/wordprocessingShape">
+                    <wps:wsp>
+                      <wps:cNvSpPr txBox="1"/>
+                      <wps:spPr>
+                        <a:xfrm>
+                          <a:off x="0" y="0"/>
+                          <a:ext cx="2553078" cy="968720"/>
+                        </a:xfrm>
+                        <a:prstGeom prst="rect">
+                          <a:avLst/>
+                        </a:prstGeom>
+                        <a:solidFill>
+                          <a:schemeClr val="lt1"/>
+                        </a:solidFill>
+                        <a:ln w="6350">
+                          <a:solidFill>
+                            <a:prstClr val="black"/>
+                          </a:solidFill>
+                        </a:ln>
+                      </wps:spPr>
+                      <wps:txbx>
+                        <w:txbxContent>
+                          <w:p>
+                            <w:r>
+                              <w:t>...</w:t>
+                            </w:r>
+                            <w:r>
+                              <w:t>o espaço da margem esquerda até o hífen</w:t>
+                            </w:r>
+                            <w:r>
+                              <w:t xml:space="preserve"> é colocado no resultado da </w:t>
+                            </w:r>
+                            <w:proofErr w:type="spellStart"/>
+                            <w:r>
+                              <w:t>template</w:t>
+                            </w:r>
+                            <w:proofErr w:type="spellEnd"/>
+                            <w:r>
+                              <w:t xml:space="preserve"> </w:t>
+                            </w:r>
+                            <w:proofErr w:type="spellStart"/>
+                            <w:r>
+                              <w:t>string</w:t>
+                            </w:r>
+                            <w:proofErr w:type="spellEnd"/>
+                            <w:r>
+                              <w:t xml:space="preserve">. </w:t>
+                            </w:r>
+                            <w:proofErr w:type="spellStart"/>
+                            <w:r>
+                              <w:t>Parecendocom</w:t>
+                            </w:r>
+                            <w:proofErr w:type="spellEnd"/>
+                            <w:r>
+                              <w:t xml:space="preserve"> o uso da </w:t>
+                            </w:r>
+                            <w:proofErr w:type="spellStart"/>
+                            <w:r>
+                              <w:t>tag</w:t>
+                            </w:r>
+                            <w:proofErr w:type="spellEnd"/>
+                            <w:r>
+                              <w:t xml:space="preserve"> &lt;</w:t>
+                            </w:r>
+                            <w:proofErr w:type="spellStart"/>
+                            <w:r>
+                              <w:t>pre</w:t>
+                            </w:r>
+                            <w:proofErr w:type="spellEnd"/>
+                            <w:r>
+                              <w:t xml:space="preserve">&gt; em </w:t>
+                            </w:r>
+                            <w:proofErr w:type="spellStart"/>
+                            <w:r>
+                              <w:t>html</w:t>
+                            </w:r>
+                            <w:proofErr w:type="spellEnd"/>
+                          </w:p>
+                        </w:txbxContent>
+                      </wps:txbx>
+                      <wps:bodyPr rot="0" spcFirstLastPara="0" vertOverflow="overflow" horzOverflow="overflow" vert="horz" wrap="square" lIns="91440" tIns="45720" rIns="91440" bIns="45720" numCol="1" spcCol="0" rtlCol="0" fromWordArt="0" anchor="t" anchorCtr="0" forceAA="0" compatLnSpc="1">
+                        <a:prstTxWarp prst="textNoShape">
+                          <a:avLst/>
+                        </a:prstTxWarp>
+                        <a:noAutofit/>
+                      </wps:bodyPr>
+                    </wps:wsp>
+                  </a:graphicData>
+                </a:graphic>
+                <wp14:sizeRelH relativeFrom="margin">
+                  <wp14:pctWidth>0</wp14:pctWidth>
+                </wp14:sizeRelH>
+                <wp14:sizeRelV relativeFrom="margin">
+                  <wp14:pctHeight>0</wp14:pctHeight>
+                </wp14:sizeRelV>
+              </wp:anchor>
+            </w:drawing>
+          </mc:Choice>
+          <mc:Fallback>
+            <w:pict>
+              <v:shape w14:anchorId="70E2CED4" id="Caixa de Texto 57" o:spid="_x0000_s1038" type="#_x0000_t202" style="position:absolute;margin-left:128.5pt;margin-top:7.7pt;width:201.05pt;height:76.3pt;z-index:251728896;visibility:visible;mso-wrap-style:square;mso-width-percent:0;mso-height-percent:0;mso-wrap-distance-left:9pt;mso-wrap-distance-top:0;mso-wrap-distance-right:9pt;mso-wrap-distance-bottom:0;mso-position-horizontal:absolute;mso-position-horizontal-relative:text;mso-position-vertical:absolute;mso-position-vertical-relative:text;mso-width-percent:0;mso-height-percent:0;mso-width-relative:margin;mso-height-relative:margin;v-text-anchor:top" o:gfxdata="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" fillcolor="white [3201]" strokeweight=".5pt">
+                <v:textbox>
+                  <w:txbxContent>
+                    <w:p>
+                      <w:r>
+                        <w:t>...</w:t>
+                      </w:r>
+                      <w:r>
+                        <w:t>o espaço da margem esquerda até o hífen</w:t>
+                      </w:r>
+                      <w:r>
+                        <w:t xml:space="preserve"> é colocado no resultado da </w:t>
+                      </w:r>
+                      <w:proofErr w:type="spellStart"/>
+                      <w:r>
+                        <w:t>template</w:t>
+                      </w:r>
+                      <w:proofErr w:type="spellEnd"/>
+                      <w:r>
+                        <w:t xml:space="preserve"> </w:t>
+                      </w:r>
+                      <w:proofErr w:type="spellStart"/>
+                      <w:r>
+                        <w:t>string</w:t>
+                      </w:r>
+                      <w:proofErr w:type="spellEnd"/>
+                      <w:r>
+                        <w:t xml:space="preserve">. </w:t>
+                      </w:r>
+                      <w:proofErr w:type="spellStart"/>
+                      <w:r>
+                        <w:t>Parecendocom</w:t>
+                      </w:r>
+                      <w:proofErr w:type="spellEnd"/>
+                      <w:r>
+                        <w:t xml:space="preserve"> o uso da </w:t>
+                      </w:r>
+                      <w:proofErr w:type="spellStart"/>
+                      <w:r>
+                        <w:t>tag</w:t>
+                      </w:r>
+                      <w:proofErr w:type="spellEnd"/>
+                      <w:r>
+                        <w:t xml:space="preserve"> &lt;</w:t>
+                      </w:r>
+                      <w:proofErr w:type="spellStart"/>
+                      <w:r>
+                        <w:t>pre</w:t>
+                      </w:r>
+                      <w:proofErr w:type="spellEnd"/>
+                      <w:r>
+                        <w:t xml:space="preserve">&gt; em </w:t>
+                      </w:r>
+                      <w:proofErr w:type="spellStart"/>
+                      <w:r>
+                        <w:t>html</w:t>
+                      </w:r>
+                      <w:proofErr w:type="spellEnd"/>
+                    </w:p>
+                  </w:txbxContent>
+                </v:textbox>
+              </v:shape>
+            </w:pict>
+          </mc:Fallback>
+        </mc:AlternateContent>
+      </w:r>
+      <w:r>
+        <w:t>Resultado</w:t>
+      </w:r>
+      <w:r>
+        <w:t>:</w:t>
+      </w:r>
+    </w:p>
+    <w:p/>
+    <w:p>
+      <w:proofErr w:type="spellStart"/>
+      <w:r>
+        <w:t>ola</w:t>
+      </w:r>
+      <w:proofErr w:type="spellEnd"/>
+      <w:r>
+        <w:t xml:space="preserve"> mundo</w:t>
+      </w:r>
+    </w:p>
+    <w:p>
+      <w:r>
+        <w:t xml:space="preserve">    - </w:t>
+      </w:r>
+      <w:proofErr w:type="spellStart"/>
+      <w:proofErr w:type="gramStart"/>
+      <w:r>
+        <w:t>ola</w:t>
+      </w:r>
+      <w:proofErr w:type="spellEnd"/>
+      <w:proofErr w:type="gramEnd"/>
+      <w:r>
+        <w:t xml:space="preserve"> mundo</w:t>
+      </w:r>
+    </w:p>
+    <w:p>
+      <w:r>
+        <w:t xml:space="preserve">    - </w:t>
+      </w:r>
+      <w:proofErr w:type="spellStart"/>
+      <w:proofErr w:type="gramStart"/>
+      <w:r>
+        <w:t>ola</w:t>
+      </w:r>
+      <w:proofErr w:type="spellEnd"/>
+      <w:proofErr w:type="gramEnd"/>
+      <w:r>
+        <w:t xml:space="preserve"> mundo</w:t>
+      </w:r>
+    </w:p>
+    <w:p>
+      <w:r>
+        <w:t xml:space="preserve">    - </w:t>
+      </w:r>
+      <w:proofErr w:type="spellStart"/>
+      <w:proofErr w:type="gramStart"/>
+      <w:r>
+        <w:t>ola</w:t>
+      </w:r>
+      <w:proofErr w:type="spellEnd"/>
+      <w:proofErr w:type="gramEnd"/>
+      <w:r>
+        <w:t xml:space="preserve"> mundo</w:t>
+      </w:r>
+    </w:p>
+    <w:p>
+      <w:r>
+        <w:t xml:space="preserve">    - </w:t>
+      </w:r>
+      <w:proofErr w:type="spellStart"/>
+      <w:proofErr w:type="gramStart"/>
+      <w:r>
+        <w:t>ola</w:t>
+      </w:r>
+      <w:proofErr w:type="spellEnd"/>
+      <w:proofErr w:type="gramEnd"/>
+      <w:r>
+        <w:t xml:space="preserve"> mundo</w:t>
+      </w:r>
+    </w:p>
+    <w:p>
+      <w:r>
+        <w:t>...</w:t>
+      </w:r>
+    </w:p>
+    <w:p>
+      <w:r>
+        <w:rPr>
+          <w:noProof/>
+        </w:rPr>
+        <w:drawing>
+          <wp:anchor distT="0" distB="0" distL="114300" distR="114300" simplePos="0" relativeHeight="251729920" behindDoc="0" locked="0" layoutInCell="1" allowOverlap="1" wp14:anchorId="4B68A708" wp14:editId="52D9D1F7">
+            <wp:simplePos x="0" y="0"/>
+            <wp:positionH relativeFrom="column">
+              <wp:posOffset>118965</wp:posOffset>
+            </wp:positionH>
+            <wp:positionV relativeFrom="paragraph">
+              <wp:posOffset>115570</wp:posOffset>
+            </wp:positionV>
+            <wp:extent cx="4448175" cy="2533650"/>
+            <wp:effectExtent l="0" t="0" r="9525" b="0"/>
+            <wp:wrapNone/>
+            <wp:docPr id="58" name="Imagem 58"/>
+            <wp:cNvGraphicFramePr>
+              <a:graphicFrameLocks xmlns:a="http://schemas.openxmlformats.org/drawingml/2006/main" noChangeAspect="1"/>
+            </wp:cNvGraphicFramePr>
+            <a:graphic xmlns:a="http://schemas.openxmlformats.org/drawingml/2006/main">
+              <a:graphicData uri="http://schemas.openxmlformats.org/drawingml/2006/picture">
+                <pic:pic xmlns:pic="http://schemas.openxmlformats.org/drawingml/2006/picture">
+                  <pic:nvPicPr>
+                    <pic:cNvPr id="1" name=""/>
+                    <pic:cNvPicPr/>
+                  </pic:nvPicPr>
+                  <pic:blipFill>
+                    <a:blip r:embed="rId16">
+                      <a:extLst>
+                        <a:ext uri="{28A0092B-C50C-407E-A947-70E740481C1C}">
+                          <a14:useLocalDpi xmlns:a14="http://schemas.microsoft.com/office/drawing/2010/main" val="0"/>
+                        </a:ext>
+                      </a:extLst>
+                    </a:blip>
+                    <a:stretch>
+                      <a:fillRect/>
+                    </a:stretch>
+                  </pic:blipFill>
+                  <pic:spPr>
+                    <a:xfrm>
+                      <a:off x="0" y="0"/>
+                      <a:ext cx="4448175" cy="2533650"/>
+                    </a:xfrm>
+                    <a:prstGeom prst="rect">
+                      <a:avLst/>
+                    </a:prstGeom>
+                  </pic:spPr>
+                </pic:pic>
+              </a:graphicData>
+            </a:graphic>
+          </wp:anchor>
+        </w:drawing>
+      </w:r>
+    </w:p>
+    <w:p/>
+    <w:p/>
+    <w:p/>
+    <w:p/>
+    <w:p/>
+    <w:p/>
+    <w:p/>
+    <w:p/>
+    <w:p/>
+    <w:p/>
+    <w:p/>
+    <w:p/>
+    <w:p/>
+    <w:p/>
+    <w:p/>
+    <w:p>
+      <w:r>
+        <w:rPr>
+          <w:noProof/>
+        </w:rPr>
+        <w:drawing>
+          <wp:anchor distT="0" distB="0" distL="114300" distR="114300" simplePos="0" relativeHeight="251730944" behindDoc="0" locked="0" layoutInCell="1" allowOverlap="1" wp14:anchorId="48DF4926" wp14:editId="69B1B03C">
+            <wp:simplePos x="0" y="0"/>
+            <wp:positionH relativeFrom="column">
+              <wp:posOffset>119600</wp:posOffset>
+            </wp:positionH>
+            <wp:positionV relativeFrom="paragraph">
+              <wp:posOffset>29210</wp:posOffset>
+            </wp:positionV>
+            <wp:extent cx="4438650" cy="2095500"/>
+            <wp:effectExtent l="0" t="0" r="0" b="0"/>
+            <wp:wrapNone/>
+            <wp:docPr id="59" name="Imagem 59"/>
+            <wp:cNvGraphicFramePr>
+              <a:graphicFrameLocks xmlns:a="http://schemas.openxmlformats.org/drawingml/2006/main" noChangeAspect="1"/>
+            </wp:cNvGraphicFramePr>
+            <a:graphic xmlns:a="http://schemas.openxmlformats.org/drawingml/2006/main">
+              <a:graphicData uri="http://schemas.openxmlformats.org/drawingml/2006/picture">
+                <pic:pic xmlns:pic="http://schemas.openxmlformats.org/drawingml/2006/picture">
+                  <pic:nvPicPr>
+                    <pic:cNvPr id="1" name=""/>
+                    <pic:cNvPicPr/>
+                  </pic:nvPicPr>
+                  <pic:blipFill>
+                    <a:blip r:embed="rId17">
+                      <a:extLst>
+                        <a:ext uri="{28A0092B-C50C-407E-A947-70E740481C1C}">
+                          <a14:useLocalDpi xmlns:a14="http://schemas.microsoft.com/office/drawing/2010/main" val="0"/>
+                        </a:ext>
+                      </a:extLst>
+                    </a:blip>
+                    <a:stretch>
+                      <a:fillRect/>
+                    </a:stretch>
+                  </pic:blipFill>
+                  <pic:spPr>
+                    <a:xfrm>
+                      <a:off x="0" y="0"/>
+                      <a:ext cx="4438650" cy="2095500"/>
+                    </a:xfrm>
+                    <a:prstGeom prst="rect">
+                      <a:avLst/>
+                    </a:prstGeom>
+                  </pic:spPr>
+                </pic:pic>
+              </a:graphicData>
+            </a:graphic>
+          </wp:anchor>
+        </w:drawing>
+      </w:r>
+    </w:p>
+    <w:p/>
+    <w:p/>
+    <w:p/>
+    <w:p/>
+    <w:p/>
+    <w:p/>
+    <w:p/>
+    <w:p/>
+    <w:p/>
+    <w:p/>
+    <w:p/>
+    <w:p/>
+    <w:p>
       <w:pPr>
         <w:pStyle w:val="Ttulo1"/>
       </w:pPr>
@@ -17890,6 +19557,707 @@
         <w:t>58</w:t>
       </w:r>
     </w:p>
+    <w:p/>
+    <w:p>
+      <w:r>
+        <w:t>Aula2 Mais alguns escopos</w:t>
+      </w:r>
+    </w:p>
+    <w:p>
+      <w:r>
+        <w:t>13:40</w:t>
+      </w:r>
+    </w:p>
+    <w:p/>
+    <w:p>
+      <w:r>
+        <w:t>1 – Escopo de funções</w:t>
+      </w:r>
+    </w:p>
+    <w:p>
+      <w:r>
+        <w:t>2 – Escopo de blocos</w:t>
+      </w:r>
+    </w:p>
+    <w:p>
+      <w:r>
+        <w:t>3 – Escopo léxico</w:t>
+      </w:r>
+    </w:p>
+    <w:p/>
+    <w:p>
+      <w:r>
+        <w:t xml:space="preserve">var </w:t>
+      </w:r>
+      <w:proofErr w:type="spellStart"/>
+      <w:r>
+        <w:t>let</w:t>
+      </w:r>
+      <w:proofErr w:type="spellEnd"/>
+      <w:r>
+        <w:t xml:space="preserve"> </w:t>
+      </w:r>
+      <w:proofErr w:type="spellStart"/>
+      <w:r>
+        <w:t>const</w:t>
+      </w:r>
+      <w:proofErr w:type="spellEnd"/>
+    </w:p>
+    <w:p/>
+    <w:p>
+      <w:r>
+        <w:t>No ES6 em diante a var tem um comportamento indesejado</w:t>
+      </w:r>
+    </w:p>
+    <w:p/>
+    <w:p>
+      <w:pPr>
+        <w:rPr>
+          <w:lang w:val="en-US"/>
+        </w:rPr>
+      </w:pPr>
+      <w:r>
+        <w:rPr>
+          <w:lang w:val="en-US"/>
+        </w:rPr>
+        <w:t>if(true</w:t>
+      </w:r>
+      <w:proofErr w:type="gramStart"/>
+      <w:r>
+        <w:rPr>
+          <w:lang w:val="en-US"/>
+        </w:rPr>
+        <w:t>){</w:t>
+      </w:r>
+      <w:proofErr w:type="gramEnd"/>
+    </w:p>
+    <w:p>
+      <w:pPr>
+        <w:rPr>
+          <w:lang w:val="en-US"/>
+        </w:rPr>
+      </w:pPr>
+      <w:r>
+        <w:rPr>
+          <w:noProof/>
+          <w:lang w:val="en-US"/>
+        </w:rPr>
+        <w:lastRenderedPageBreak/>
+        <mc:AlternateContent>
+          <mc:Choice Requires="wps">
+            <w:drawing>
+              <wp:anchor distT="0" distB="0" distL="114300" distR="114300" simplePos="0" relativeHeight="251732992" behindDoc="0" locked="0" layoutInCell="1" allowOverlap="1" wp14:anchorId="0A492B84" wp14:editId="03CDA566">
+                <wp:simplePos x="0" y="0"/>
+                <wp:positionH relativeFrom="column">
+                  <wp:posOffset>2546117</wp:posOffset>
+                </wp:positionH>
+                <wp:positionV relativeFrom="paragraph">
+                  <wp:posOffset>83575</wp:posOffset>
+                </wp:positionV>
+                <wp:extent cx="325925" cy="117695"/>
+                <wp:effectExtent l="38100" t="0" r="17145" b="73025"/>
+                <wp:wrapNone/>
+                <wp:docPr id="61" name="Conector de Seta Reta 61"/>
+                <wp:cNvGraphicFramePr/>
+                <a:graphic xmlns:a="http://schemas.openxmlformats.org/drawingml/2006/main">
+                  <a:graphicData uri="http://schemas.microsoft.com/office/word/2010/wordprocessingShape">
+                    <wps:wsp>
+                      <wps:cNvCnPr/>
+                      <wps:spPr>
+                        <a:xfrm flipH="1">
+                          <a:off x="0" y="0"/>
+                          <a:ext cx="325925" cy="117695"/>
+                        </a:xfrm>
+                        <a:prstGeom prst="straightConnector1">
+                          <a:avLst/>
+                        </a:prstGeom>
+                        <a:ln>
+                          <a:tailEnd type="triangle"/>
+                        </a:ln>
+                      </wps:spPr>
+                      <wps:style>
+                        <a:lnRef idx="1">
+                          <a:schemeClr val="accent1"/>
+                        </a:lnRef>
+                        <a:fillRef idx="0">
+                          <a:schemeClr val="accent1"/>
+                        </a:fillRef>
+                        <a:effectRef idx="0">
+                          <a:schemeClr val="accent1"/>
+                        </a:effectRef>
+                        <a:fontRef idx="minor">
+                          <a:schemeClr val="tx1"/>
+                        </a:fontRef>
+                      </wps:style>
+                      <wps:bodyPr/>
+                    </wps:wsp>
+                  </a:graphicData>
+                </a:graphic>
+              </wp:anchor>
+            </w:drawing>
+          </mc:Choice>
+          <mc:Fallback>
+            <w:pict>
+              <v:shapetype w14:anchorId="368CB0B1" id="_x0000_t32" coordsize="21600,21600" o:spt="32" o:oned="t" path="m,l21600,21600e" filled="f">
+                <v:path arrowok="t" fillok="f" o:connecttype="none"/>
+                <o:lock v:ext="edit" shapetype="t"/>
+              </v:shapetype>
+              <v:shape id="Conector de Seta Reta 61" o:spid="_x0000_s1026" type="#_x0000_t32" style="position:absolute;margin-left:200.5pt;margin-top:6.6pt;width:25.65pt;height:9.25pt;flip:x;z-index:251732992;visibility:visible;mso-wrap-style:square;mso-wrap-distance-left:9pt;mso-wrap-distance-top:0;mso-wrap-distance-right:9pt;mso-wrap-distance-bottom:0;mso-position-horizontal:absolute;mso-position-horizontal-relative:text;mso-position-vertical:absolute;mso-position-vertical-relative:text" o:gfxdata="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" strokecolor="#4472c4 [3204]" strokeweight=".5pt">
+                <v:stroke endarrow="block" joinstyle="miter"/>
+              </v:shape>
+            </w:pict>
+          </mc:Fallback>
+        </mc:AlternateContent>
+      </w:r>
+      <w:r>
+        <w:rPr>
+          <w:noProof/>
+          <w:lang w:val="en-US"/>
+        </w:rPr>
+        <mc:AlternateContent>
+          <mc:Choice Requires="wps">
+            <w:drawing>
+              <wp:anchor distT="0" distB="0" distL="114300" distR="114300" simplePos="0" relativeHeight="251731968" behindDoc="0" locked="0" layoutInCell="1" allowOverlap="1" wp14:anchorId="566B1F71" wp14:editId="7B5EA02E">
+                <wp:simplePos x="0" y="0"/>
+                <wp:positionH relativeFrom="column">
+                  <wp:posOffset>2872041</wp:posOffset>
+                </wp:positionH>
+                <wp:positionV relativeFrom="paragraph">
+                  <wp:posOffset>-70334</wp:posOffset>
+                </wp:positionV>
+                <wp:extent cx="1991763" cy="1023041"/>
+                <wp:effectExtent l="0" t="0" r="27940" b="24765"/>
+                <wp:wrapNone/>
+                <wp:docPr id="60" name="Caixa de Texto 60"/>
+                <wp:cNvGraphicFramePr/>
+                <a:graphic xmlns:a="http://schemas.openxmlformats.org/drawingml/2006/main">
+                  <a:graphicData uri="http://schemas.microsoft.com/office/word/2010/wordprocessingShape">
+                    <wps:wsp>
+                      <wps:cNvSpPr txBox="1"/>
+                      <wps:spPr>
+                        <a:xfrm>
+                          <a:off x="0" y="0"/>
+                          <a:ext cx="1991763" cy="1023041"/>
+                        </a:xfrm>
+                        <a:prstGeom prst="rect">
+                          <a:avLst/>
+                        </a:prstGeom>
+                        <a:solidFill>
+                          <a:schemeClr val="lt1"/>
+                        </a:solidFill>
+                        <a:ln w="6350">
+                          <a:solidFill>
+                            <a:prstClr val="black"/>
+                          </a:solidFill>
+                        </a:ln>
+                      </wps:spPr>
+                      <wps:txbx>
+                        <w:txbxContent>
+                          <w:p>
+                            <w:r>
+                              <w:t>Aqui funciona</w:t>
+                            </w:r>
+                          </w:p>
+                          <w:p/>
+                          <w:p>
+                            <w:r>
+                              <w:t xml:space="preserve">Aqui </w:t>
+                            </w:r>
+                            <w:proofErr w:type="gramStart"/>
+                            <w:r>
+                              <w:t>da erro</w:t>
+                            </w:r>
+                            <w:proofErr w:type="gramEnd"/>
+                            <w:r>
+                              <w:t xml:space="preserve"> porque </w:t>
+                            </w:r>
+                            <w:proofErr w:type="spellStart"/>
+                            <w:r>
+                              <w:t>dragon</w:t>
+                            </w:r>
+                            <w:proofErr w:type="spellEnd"/>
+                            <w:r>
+                              <w:t xml:space="preserve"> esta declarado dentro do bloco </w:t>
+                            </w:r>
+                            <w:proofErr w:type="spellStart"/>
+                            <w:r>
+                              <w:t>if</w:t>
+                            </w:r>
+                            <w:proofErr w:type="spellEnd"/>
+                          </w:p>
+                        </w:txbxContent>
+                      </wps:txbx>
+                      <wps:bodyPr rot="0" spcFirstLastPara="0" vertOverflow="overflow" horzOverflow="overflow" vert="horz" wrap="square" lIns="91440" tIns="45720" rIns="91440" bIns="45720" numCol="1" spcCol="0" rtlCol="0" fromWordArt="0" anchor="t" anchorCtr="0" forceAA="0" compatLnSpc="1">
+                        <a:prstTxWarp prst="textNoShape">
+                          <a:avLst/>
+                        </a:prstTxWarp>
+                        <a:noAutofit/>
+                      </wps:bodyPr>
+                    </wps:wsp>
+                  </a:graphicData>
+                </a:graphic>
+                <wp14:sizeRelH relativeFrom="margin">
+                  <wp14:pctWidth>0</wp14:pctWidth>
+                </wp14:sizeRelH>
+              </wp:anchor>
+            </w:drawing>
+          </mc:Choice>
+          <mc:Fallback>
+            <w:pict>
+              <v:shape w14:anchorId="566B1F71" id="Caixa de Texto 60" o:spid="_x0000_s1039" type="#_x0000_t202" style="position:absolute;margin-left:226.15pt;margin-top:-5.55pt;width:156.85pt;height:80.55pt;z-index:251731968;visibility:visible;mso-wrap-style:square;mso-width-percent:0;mso-wrap-distance-left:9pt;mso-wrap-distance-top:0;mso-wrap-distance-right:9pt;mso-wrap-distance-bottom:0;mso-position-horizontal:absolute;mso-position-horizontal-relative:text;mso-position-vertical:absolute;mso-position-vertical-relative:text;mso-width-percent:0;mso-width-relative:margin;v-text-anchor:top" o:gfxdata="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" fillcolor="white [3201]" strokeweight=".5pt">
+                <v:textbox>
+                  <w:txbxContent>
+                    <w:p>
+                      <w:r>
+                        <w:t>Aqui funciona</w:t>
+                      </w:r>
+                    </w:p>
+                    <w:p/>
+                    <w:p>
+                      <w:r>
+                        <w:t xml:space="preserve">Aqui </w:t>
+                      </w:r>
+                      <w:proofErr w:type="gramStart"/>
+                      <w:r>
+                        <w:t>da erro</w:t>
+                      </w:r>
+                      <w:proofErr w:type="gramEnd"/>
+                      <w:r>
+                        <w:t xml:space="preserve"> porque </w:t>
+                      </w:r>
+                      <w:proofErr w:type="spellStart"/>
+                      <w:r>
+                        <w:t>dragon</w:t>
+                      </w:r>
+                      <w:proofErr w:type="spellEnd"/>
+                      <w:r>
+                        <w:t xml:space="preserve"> esta declarado dentro do bloco </w:t>
+                      </w:r>
+                      <w:proofErr w:type="spellStart"/>
+                      <w:r>
+                        <w:t>if</w:t>
+                      </w:r>
+                      <w:proofErr w:type="spellEnd"/>
+                    </w:p>
+                  </w:txbxContent>
+                </v:textbox>
+              </v:shape>
+            </w:pict>
+          </mc:Fallback>
+        </mc:AlternateContent>
+      </w:r>
+      <w:r>
+        <w:rPr>
+          <w:lang w:val="en-US"/>
+        </w:rPr>
+        <w:t xml:space="preserve">    let dragon = '</w:t>
+      </w:r>
+      <w:proofErr w:type="spellStart"/>
+      <w:r>
+        <w:rPr>
+          <w:lang w:val="en-US"/>
+        </w:rPr>
+        <w:t>Balerion</w:t>
+      </w:r>
+      <w:proofErr w:type="spellEnd"/>
+      <w:r>
+        <w:rPr>
+          <w:lang w:val="en-US"/>
+        </w:rPr>
+        <w:t>'</w:t>
+      </w:r>
+    </w:p>
+    <w:p>
+      <w:pPr>
+        <w:rPr>
+          <w:lang w:val="en-US"/>
+        </w:rPr>
+      </w:pPr>
+      <w:r>
+        <w:rPr>
+          <w:lang w:val="en-US"/>
+        </w:rPr>
+        <w:t xml:space="preserve">    </w:t>
+      </w:r>
+      <w:proofErr w:type="gramStart"/>
+      <w:r>
+        <w:rPr>
+          <w:lang w:val="en-US"/>
+        </w:rPr>
+        <w:t>console.log(</w:t>
+      </w:r>
+      <w:proofErr w:type="gramEnd"/>
+      <w:r>
+        <w:rPr>
+          <w:lang w:val="en-US"/>
+        </w:rPr>
+        <w:t>'Dentro do if: ',dragon);</w:t>
+      </w:r>
+    </w:p>
+    <w:p>
+      <w:r>
+        <w:rPr>
+          <w:noProof/>
+        </w:rPr>
+        <mc:AlternateContent>
+          <mc:Choice Requires="wps">
+            <w:drawing>
+              <wp:anchor distT="0" distB="0" distL="114300" distR="114300" simplePos="0" relativeHeight="251734016" behindDoc="0" locked="0" layoutInCell="1" allowOverlap="1" wp14:anchorId="1983C6B9" wp14:editId="20D64D99">
+                <wp:simplePos x="0" y="0"/>
+                <wp:positionH relativeFrom="column">
+                  <wp:posOffset>2229246</wp:posOffset>
+                </wp:positionH>
+                <wp:positionV relativeFrom="paragraph">
+                  <wp:posOffset>68033</wp:posOffset>
+                </wp:positionV>
+                <wp:extent cx="642796" cy="334978"/>
+                <wp:effectExtent l="38100" t="0" r="24130" b="65405"/>
+                <wp:wrapNone/>
+                <wp:docPr id="62" name="Conector de Seta Reta 62"/>
+                <wp:cNvGraphicFramePr/>
+                <a:graphic xmlns:a="http://schemas.openxmlformats.org/drawingml/2006/main">
+                  <a:graphicData uri="http://schemas.microsoft.com/office/word/2010/wordprocessingShape">
+                    <wps:wsp>
+                      <wps:cNvCnPr/>
+                      <wps:spPr>
+                        <a:xfrm flipH="1">
+                          <a:off x="0" y="0"/>
+                          <a:ext cx="642796" cy="334978"/>
+                        </a:xfrm>
+                        <a:prstGeom prst="straightConnector1">
+                          <a:avLst/>
+                        </a:prstGeom>
+                        <a:ln>
+                          <a:tailEnd type="triangle"/>
+                        </a:ln>
+                      </wps:spPr>
+                      <wps:style>
+                        <a:lnRef idx="1">
+                          <a:schemeClr val="accent1"/>
+                        </a:lnRef>
+                        <a:fillRef idx="0">
+                          <a:schemeClr val="accent1"/>
+                        </a:fillRef>
+                        <a:effectRef idx="0">
+                          <a:schemeClr val="accent1"/>
+                        </a:effectRef>
+                        <a:fontRef idx="minor">
+                          <a:schemeClr val="tx1"/>
+                        </a:fontRef>
+                      </wps:style>
+                      <wps:bodyPr/>
+                    </wps:wsp>
+                  </a:graphicData>
+                </a:graphic>
+              </wp:anchor>
+            </w:drawing>
+          </mc:Choice>
+          <mc:Fallback>
+            <w:pict>
+              <v:shape w14:anchorId="3AFE98BE" id="Conector de Seta Reta 62" o:spid="_x0000_s1026" type="#_x0000_t32" style="position:absolute;margin-left:175.55pt;margin-top:5.35pt;width:50.6pt;height:26.4pt;flip:x;z-index:251734016;visibility:visible;mso-wrap-style:square;mso-wrap-distance-left:9pt;mso-wrap-distance-top:0;mso-wrap-distance-right:9pt;mso-wrap-distance-bottom:0;mso-position-horizontal:absolute;mso-position-horizontal-relative:text;mso-position-vertical:absolute;mso-position-vertical-relative:text" o:gfxdata="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" strokecolor="#4472c4 [3204]" strokeweight=".5pt">
+                <v:stroke endarrow="block" joinstyle="miter"/>
+              </v:shape>
+            </w:pict>
+          </mc:Fallback>
+        </mc:AlternateContent>
+      </w:r>
+      <w:r>
+        <w:t>}</w:t>
+      </w:r>
+    </w:p>
+    <w:p/>
+    <w:p>
+      <w:proofErr w:type="gramStart"/>
+      <w:r>
+        <w:t>console.log(</w:t>
+      </w:r>
+      <w:proofErr w:type="gramEnd"/>
+      <w:r>
+        <w:t xml:space="preserve">'Fora do </w:t>
+      </w:r>
+      <w:proofErr w:type="spellStart"/>
+      <w:r>
+        <w:t>if</w:t>
+      </w:r>
+      <w:proofErr w:type="spellEnd"/>
+      <w:r>
+        <w:t>: ',</w:t>
+      </w:r>
+      <w:proofErr w:type="spellStart"/>
+      <w:r>
+        <w:t>dragon</w:t>
+      </w:r>
+      <w:proofErr w:type="spellEnd"/>
+      <w:r>
+        <w:t>);</w:t>
+      </w:r>
+    </w:p>
+    <w:p/>
+    <w:p>
+      <w:r>
+        <w:t xml:space="preserve">Se mudarmos a </w:t>
+      </w:r>
+      <w:proofErr w:type="spellStart"/>
+      <w:r>
+        <w:t>palavra chave</w:t>
+      </w:r>
+      <w:proofErr w:type="spellEnd"/>
+      <w:r>
+        <w:t xml:space="preserve"> </w:t>
+      </w:r>
+      <w:proofErr w:type="spellStart"/>
+      <w:r>
+        <w:t>let</w:t>
+      </w:r>
+      <w:proofErr w:type="spellEnd"/>
+      <w:r>
+        <w:t xml:space="preserve"> para var....</w:t>
+      </w:r>
+    </w:p>
+    <w:p/>
+    <w:p/>
+    <w:p>
+      <w:pPr>
+        <w:rPr>
+          <w:lang w:val="en-US"/>
+        </w:rPr>
+      </w:pPr>
+      <w:r>
+        <w:rPr>
+          <w:lang w:val="en-US"/>
+        </w:rPr>
+        <w:t>if(true</w:t>
+      </w:r>
+      <w:proofErr w:type="gramStart"/>
+      <w:r>
+        <w:rPr>
+          <w:lang w:val="en-US"/>
+        </w:rPr>
+        <w:t>){</w:t>
+      </w:r>
+      <w:proofErr w:type="gramEnd"/>
+    </w:p>
+    <w:p>
+      <w:pPr>
+        <w:rPr>
+          <w:lang w:val="en-US"/>
+        </w:rPr>
+      </w:pPr>
+      <w:r>
+        <w:rPr>
+          <w:lang w:val="en-US"/>
+        </w:rPr>
+        <w:t xml:space="preserve">    var dragon = '</w:t>
+      </w:r>
+      <w:proofErr w:type="spellStart"/>
+      <w:r>
+        <w:rPr>
+          <w:lang w:val="en-US"/>
+        </w:rPr>
+        <w:t>Balerion</w:t>
+      </w:r>
+      <w:proofErr w:type="spellEnd"/>
+      <w:r>
+        <w:rPr>
+          <w:lang w:val="en-US"/>
+        </w:rPr>
+        <w:t>'</w:t>
+      </w:r>
+    </w:p>
+    <w:p>
+      <w:pPr>
+        <w:rPr>
+          <w:lang w:val="en-US"/>
+        </w:rPr>
+      </w:pPr>
+      <w:r>
+        <w:rPr>
+          <w:lang w:val="en-US"/>
+        </w:rPr>
+        <w:t xml:space="preserve">    </w:t>
+      </w:r>
+      <w:proofErr w:type="gramStart"/>
+      <w:r>
+        <w:rPr>
+          <w:lang w:val="en-US"/>
+        </w:rPr>
+        <w:t>console.log(</w:t>
+      </w:r>
+      <w:proofErr w:type="gramEnd"/>
+      <w:r>
+        <w:rPr>
+          <w:lang w:val="en-US"/>
+        </w:rPr>
+        <w:t>'Dentro do if: ',dragon);</w:t>
+      </w:r>
+    </w:p>
+    <w:p>
+      <w:r>
+        <w:t>}</w:t>
+      </w:r>
+    </w:p>
+    <w:p>
+      <w:r>
+        <w:rPr>
+          <w:noProof/>
+          <w:lang w:val="en-US"/>
+        </w:rPr>
+        <mc:AlternateContent>
+          <mc:Choice Requires="wps">
+            <w:drawing>
+              <wp:anchor distT="0" distB="0" distL="114300" distR="114300" simplePos="0" relativeHeight="251736064" behindDoc="0" locked="0" layoutInCell="1" allowOverlap="1" wp14:anchorId="31BDD3A3" wp14:editId="78EB1A7B">
+                <wp:simplePos x="0" y="0"/>
+                <wp:positionH relativeFrom="column">
+                  <wp:posOffset>2364557</wp:posOffset>
+                </wp:positionH>
+                <wp:positionV relativeFrom="paragraph">
+                  <wp:posOffset>59244</wp:posOffset>
+                </wp:positionV>
+                <wp:extent cx="1991763" cy="1195057"/>
+                <wp:effectExtent l="0" t="0" r="27940" b="24765"/>
+                <wp:wrapNone/>
+                <wp:docPr id="63" name="Caixa de Texto 63"/>
+                <wp:cNvGraphicFramePr/>
+                <a:graphic xmlns:a="http://schemas.openxmlformats.org/drawingml/2006/main">
+                  <a:graphicData uri="http://schemas.microsoft.com/office/word/2010/wordprocessingShape">
+                    <wps:wsp>
+                      <wps:cNvSpPr txBox="1"/>
+                      <wps:spPr>
+                        <a:xfrm>
+                          <a:off x="0" y="0"/>
+                          <a:ext cx="1991763" cy="1195057"/>
+                        </a:xfrm>
+                        <a:prstGeom prst="rect">
+                          <a:avLst/>
+                        </a:prstGeom>
+                        <a:solidFill>
+                          <a:schemeClr val="lt1"/>
+                        </a:solidFill>
+                        <a:ln w="6350">
+                          <a:solidFill>
+                            <a:prstClr val="black"/>
+                          </a:solidFill>
+                        </a:ln>
+                      </wps:spPr>
+                      <wps:txbx>
+                        <w:txbxContent>
+                          <w:p>
+                            <w:bookmarkStart w:id="0" w:name="_GoBack"/>
+                            <w:r>
+                              <w:t>A visibilidade das variáveis declaradas com var são ultra globais. apenas dentro de funções elas não eram visíveis globalmente</w:t>
+                            </w:r>
+                            <w:bookmarkEnd w:id="0"/>
+                          </w:p>
+                        </w:txbxContent>
+                      </wps:txbx>
+                      <wps:bodyPr rot="0" spcFirstLastPara="0" vertOverflow="overflow" horzOverflow="overflow" vert="horz" wrap="square" lIns="91440" tIns="45720" rIns="91440" bIns="45720" numCol="1" spcCol="0" rtlCol="0" fromWordArt="0" anchor="t" anchorCtr="0" forceAA="0" compatLnSpc="1">
+                        <a:prstTxWarp prst="textNoShape">
+                          <a:avLst/>
+                        </a:prstTxWarp>
+                        <a:noAutofit/>
+                      </wps:bodyPr>
+                    </wps:wsp>
+                  </a:graphicData>
+                </a:graphic>
+                <wp14:sizeRelH relativeFrom="margin">
+                  <wp14:pctWidth>0</wp14:pctWidth>
+                </wp14:sizeRelH>
+                <wp14:sizeRelV relativeFrom="margin">
+                  <wp14:pctHeight>0</wp14:pctHeight>
+                </wp14:sizeRelV>
+              </wp:anchor>
+            </w:drawing>
+          </mc:Choice>
+          <mc:Fallback>
+            <w:pict>
+              <v:shape w14:anchorId="31BDD3A3" id="Caixa de Texto 63" o:spid="_x0000_s1040" type="#_x0000_t202" style="position:absolute;margin-left:186.2pt;margin-top:4.65pt;width:156.85pt;height:94.1pt;z-index:251736064;visibility:visible;mso-wrap-style:square;mso-width-percent:0;mso-height-percent:0;mso-wrap-distance-left:9pt;mso-wrap-distance-top:0;mso-wrap-distance-right:9pt;mso-wrap-distance-bottom:0;mso-position-horizontal:absolute;mso-position-horizontal-relative:text;mso-position-vertical:absolute;mso-position-vertical-relative:text;mso-width-percent:0;mso-height-percent:0;mso-width-relative:margin;mso-height-relative:margin;v-text-anchor:top" o:gfxdata="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" fillcolor="white [3201]" strokeweight=".5pt">
+                <v:textbox>
+                  <w:txbxContent>
+                    <w:p>
+                      <w:bookmarkStart w:id="1" w:name="_GoBack"/>
+                      <w:r>
+                        <w:t>A visibilidade das variáveis declaradas com var são ultra globais. apenas dentro de funções elas não eram visíveis globalmente</w:t>
+                      </w:r>
+                      <w:bookmarkEnd w:id="1"/>
+                    </w:p>
+                  </w:txbxContent>
+                </v:textbox>
+              </v:shape>
+            </w:pict>
+          </mc:Fallback>
+        </mc:AlternateContent>
+      </w:r>
+    </w:p>
+    <w:p>
+      <w:proofErr w:type="gramStart"/>
+      <w:r>
+        <w:t>console.log(</w:t>
+      </w:r>
+      <w:proofErr w:type="gramEnd"/>
+      <w:r>
+        <w:t xml:space="preserve">'Fora do </w:t>
+      </w:r>
+      <w:proofErr w:type="spellStart"/>
+      <w:r>
+        <w:t>if</w:t>
+      </w:r>
+      <w:proofErr w:type="spellEnd"/>
+      <w:r>
+        <w:t>: ',</w:t>
+      </w:r>
+      <w:proofErr w:type="spellStart"/>
+      <w:r>
+        <w:t>dragon</w:t>
+      </w:r>
+      <w:proofErr w:type="spellEnd"/>
+      <w:r>
+        <w:t>);</w:t>
+      </w:r>
+    </w:p>
+    <w:p/>
+    <w:p>
+      <w:r>
+        <w:t>Resultado:</w:t>
+      </w:r>
+    </w:p>
+    <w:p/>
+    <w:p>
+      <w:r>
+        <w:t xml:space="preserve">Dentro do </w:t>
+      </w:r>
+      <w:proofErr w:type="spellStart"/>
+      <w:r>
+        <w:t>if</w:t>
+      </w:r>
+      <w:proofErr w:type="spellEnd"/>
+      <w:r>
+        <w:t xml:space="preserve">:  </w:t>
+      </w:r>
+      <w:proofErr w:type="spellStart"/>
+      <w:r>
+        <w:t>Balerion</w:t>
+      </w:r>
+      <w:proofErr w:type="spellEnd"/>
+    </w:p>
+    <w:p>
+      <w:r>
+        <w:t xml:space="preserve">Fora do </w:t>
+      </w:r>
+      <w:proofErr w:type="spellStart"/>
+      <w:r>
+        <w:t>if</w:t>
+      </w:r>
+      <w:proofErr w:type="spellEnd"/>
+      <w:r>
+        <w:t xml:space="preserve">:  </w:t>
+      </w:r>
+      <w:proofErr w:type="spellStart"/>
+      <w:r>
+        <w:t>Balerion</w:t>
+      </w:r>
+      <w:proofErr w:type="spellEnd"/>
+    </w:p>
+    <w:p/>
     <w:p/>
     <w:p>
       <w:pPr>
@@ -18724,7 +21092,7 @@
 </file>
 
 <file path=customXml/itemProps1.xml><?xml version="1.0" encoding="utf-8"?>
-<ds:datastoreItem xmlns:ds="http://schemas.openxmlformats.org/officeDocument/2006/customXml" ds:itemID="{504DFB29-CC41-4F10-8079-ED2DC2EE0BEA}">
+<ds:datastoreItem xmlns:ds="http://schemas.openxmlformats.org/officeDocument/2006/customXml" ds:itemID="{9411C581-A777-44B7-893E-11D5302F644C}">
   <ds:schemaRefs>
     <ds:schemaRef ds:uri="http://schemas.openxmlformats.org/officeDocument/2006/bibliography"/>
   </ds:schemaRefs>

</xml_diff>

<commit_message>
encerrando o video mais Escopos
</commit_message>
<xml_diff>
--- a/CJRM.docx
+++ b/CJRM.docx
@@ -12987,34 +12987,1177 @@
           <w:rFonts w:hint="default"/>
           <w:lang w:val="pt-BR"/>
         </w:rPr>
-        <w:t>Quando vc usa funções dentro de funções, funções aninhadas, as variáveis contidas na função pai pode ser visualizadas nas funções filhas. O contrario não é válido, as variáveis declaradas nas funções filhas não podem ser vistas na função pai</w:t>
+        <w:t>Quando vc usa funções dentro de funções, funções aninhadas, as variáveis contidas na função pai podem ser visualizadas nas funções filhas. O contrario não é válido, as variáveis declaradas nas funções filhas não podem ser vistas na função pai. Quando a função pai e a filha declararem variáveis com o mesmo nome o resultado depende de quem vai ser executada, se for a pai pega a variável declarada na Pai e se for executada a filha pega da filha. Neste ultimo caso é preciso ter cuidado para dentro da pai não ter a execução da filha... a busca por qual variável usada percorre o caminho do aninhamento</w:t>
+      </w:r>
+    </w:p>
+    <w:p>
+      <w:pPr>
+        <w:rPr>
+          <w:rFonts w:hint="default"/>
+          <w:lang w:val="pt-BR"/>
+        </w:rPr>
+      </w:pPr>
+      <w:r>
+        <w:rPr>
+          <w:sz w:val="24"/>
+        </w:rPr>
+        <mc:AlternateContent>
+          <mc:Choice Requires="wps">
+            <w:drawing>
+              <wp:anchor distT="0" distB="0" distL="114300" distR="114300" simplePos="0" relativeHeight="251723776" behindDoc="0" locked="0" layoutInCell="1" allowOverlap="1">
+                <wp:simplePos x="0" y="0"/>
+                <wp:positionH relativeFrom="column">
+                  <wp:posOffset>1800225</wp:posOffset>
+                </wp:positionH>
+                <wp:positionV relativeFrom="paragraph">
+                  <wp:posOffset>68580</wp:posOffset>
+                </wp:positionV>
+                <wp:extent cx="1857375" cy="1123950"/>
+                <wp:effectExtent l="0" t="0" r="9525" b="19050"/>
+                <wp:wrapNone/>
+                <wp:docPr id="64" name="Conector de Seta Reta 64"/>
+                <wp:cNvGraphicFramePr/>
+                <a:graphic xmlns:a="http://schemas.openxmlformats.org/drawingml/2006/main">
+                  <a:graphicData uri="http://schemas.microsoft.com/office/word/2010/wordprocessingShape">
+                    <wps:wsp>
+                      <wps:cNvCnPr/>
+                      <wps:spPr>
+                        <a:xfrm flipH="1" flipV="1">
+                          <a:off x="2160270" y="6036310"/>
+                          <a:ext cx="1857375" cy="1123950"/>
+                        </a:xfrm>
+                        <a:prstGeom prst="straightConnector1">
+                          <a:avLst/>
+                        </a:prstGeom>
+                        <a:ln>
+                          <a:tailEnd type="arrow"/>
+                        </a:ln>
+                      </wps:spPr>
+                      <wps:style>
+                        <a:lnRef idx="1">
+                          <a:schemeClr val="accent1"/>
+                        </a:lnRef>
+                        <a:fillRef idx="0">
+                          <a:schemeClr val="accent1"/>
+                        </a:fillRef>
+                        <a:effectRef idx="0">
+                          <a:schemeClr val="accent1"/>
+                        </a:effectRef>
+                        <a:fontRef idx="minor">
+                          <a:schemeClr val="tx1"/>
+                        </a:fontRef>
+                      </wps:style>
+                      <wps:bodyPr/>
+                    </wps:wsp>
+                  </a:graphicData>
+                </a:graphic>
+              </wp:anchor>
+            </w:drawing>
+          </mc:Choice>
+          <mc:Fallback>
+            <w:pict>
+              <v:shape id="_x0000_s1026" o:spid="_x0000_s1026" o:spt="32" type="#_x0000_t32" style="position:absolute;left:0pt;flip:x y;margin-left:141.75pt;margin-top:5.4pt;height:88.5pt;width:146.25pt;z-index:251723776;mso-width-relative:page;mso-height-relative:page;" filled="f" stroked="t" coordsize="21600,21600" o:gfxdata="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">
+                <v:fill on="f" focussize="0,0"/>
+                <v:stroke weight="0.5pt" color="#4472C4 [3204]" miterlimit="8" joinstyle="miter" endarrow="open"/>
+                <v:imagedata o:title=""/>
+                <o:lock v:ext="edit" aspectratio="f"/>
+              </v:shape>
+            </w:pict>
+          </mc:Fallback>
+        </mc:AlternateContent>
+      </w:r>
+    </w:p>
+    <w:p>
+      <w:pPr>
+        <w:rPr>
+          <w:rFonts w:hint="default"/>
+          <w:lang w:val="pt-BR"/>
+        </w:rPr>
+      </w:pPr>
+      <w:r>
+        <w:drawing>
+          <wp:anchor distT="0" distB="0" distL="114300" distR="114300" simplePos="0" relativeHeight="251722752" behindDoc="0" locked="0" layoutInCell="1" allowOverlap="1">
+            <wp:simplePos x="0" y="0"/>
+            <wp:positionH relativeFrom="column">
+              <wp:posOffset>0</wp:posOffset>
+            </wp:positionH>
+            <wp:positionV relativeFrom="paragraph">
+              <wp:posOffset>0</wp:posOffset>
+            </wp:positionV>
+            <wp:extent cx="3457575" cy="2000250"/>
+            <wp:effectExtent l="0" t="0" r="9525" b="0"/>
+            <wp:wrapNone/>
+            <wp:docPr id="6" name="Imagem 1"/>
+            <wp:cNvGraphicFramePr>
+              <a:graphicFrameLocks xmlns:a="http://schemas.openxmlformats.org/drawingml/2006/main" noChangeAspect="1"/>
+            </wp:cNvGraphicFramePr>
+            <a:graphic xmlns:a="http://schemas.openxmlformats.org/drawingml/2006/main">
+              <a:graphicData uri="http://schemas.openxmlformats.org/drawingml/2006/picture">
+                <pic:pic xmlns:pic="http://schemas.openxmlformats.org/drawingml/2006/picture">
+                  <pic:nvPicPr>
+                    <pic:cNvPr id="6" name="Imagem 1"/>
+                    <pic:cNvPicPr>
+                      <a:picLocks noChangeAspect="1"/>
+                    </pic:cNvPicPr>
+                  </pic:nvPicPr>
+                  <pic:blipFill>
+                    <a:blip r:embed="rId17"/>
+                    <a:stretch>
+                      <a:fillRect/>
+                    </a:stretch>
+                  </pic:blipFill>
+                  <pic:spPr>
+                    <a:xfrm>
+                      <a:off x="0" y="0"/>
+                      <a:ext cx="3457575" cy="2000250"/>
+                    </a:xfrm>
+                    <a:prstGeom prst="rect">
+                      <a:avLst/>
+                    </a:prstGeom>
+                    <a:noFill/>
+                    <a:ln>
+                      <a:noFill/>
+                    </a:ln>
+                  </pic:spPr>
+                </pic:pic>
+              </a:graphicData>
+            </a:graphic>
+          </wp:anchor>
+        </w:drawing>
+      </w:r>
+    </w:p>
+    <w:p>
+      <w:pPr>
+        <w:rPr>
+          <w:rFonts w:hint="default"/>
+          <w:lang w:val="pt-BR"/>
+        </w:rPr>
+      </w:pPr>
+    </w:p>
+    <w:p>
+      <w:pPr>
+        <w:rPr>
+          <w:rFonts w:hint="default"/>
+          <w:lang w:val="pt-BR"/>
+        </w:rPr>
+      </w:pPr>
+      <w:r>
+        <w:rPr>
+          <w:sz w:val="24"/>
+        </w:rPr>
+        <mc:AlternateContent>
+          <mc:Choice Requires="wps">
+            <w:drawing>
+              <wp:anchor distT="0" distB="0" distL="114300" distR="114300" simplePos="0" relativeHeight="251724800" behindDoc="0" locked="0" layoutInCell="1" allowOverlap="1">
+                <wp:simplePos x="0" y="0"/>
+                <wp:positionH relativeFrom="column">
+                  <wp:posOffset>3824605</wp:posOffset>
+                </wp:positionH>
+                <wp:positionV relativeFrom="paragraph">
+                  <wp:posOffset>76200</wp:posOffset>
+                </wp:positionV>
+                <wp:extent cx="2266950" cy="3644265"/>
+                <wp:effectExtent l="4445" t="4445" r="14605" b="8890"/>
+                <wp:wrapNone/>
+                <wp:docPr id="65" name="Caixa de Texto 65"/>
+                <wp:cNvGraphicFramePr/>
+                <a:graphic xmlns:a="http://schemas.openxmlformats.org/drawingml/2006/main">
+                  <a:graphicData uri="http://schemas.microsoft.com/office/word/2010/wordprocessingShape">
+                    <wps:wsp>
+                      <wps:cNvSpPr txBox="1"/>
+                      <wps:spPr>
+                        <a:xfrm>
+                          <a:off x="4184650" y="6569710"/>
+                          <a:ext cx="2266950" cy="3644265"/>
+                        </a:xfrm>
+                        <a:prstGeom prst="rect">
+                          <a:avLst/>
+                        </a:prstGeom>
+                        <a:solidFill>
+                          <a:schemeClr val="lt1"/>
+                        </a:solidFill>
+                        <a:ln w="6350">
+                          <a:solidFill>
+                            <a:prstClr val="black"/>
+                          </a:solidFill>
+                        </a:ln>
+                      </wps:spPr>
+                      <wps:style>
+                        <a:lnRef idx="0">
+                          <a:schemeClr val="accent1"/>
+                        </a:lnRef>
+                        <a:fillRef idx="0">
+                          <a:schemeClr val="accent1"/>
+                        </a:fillRef>
+                        <a:effectRef idx="0">
+                          <a:schemeClr val="accent1"/>
+                        </a:effectRef>
+                        <a:fontRef idx="minor">
+                          <a:schemeClr val="dk1"/>
+                        </a:fontRef>
+                      </wps:style>
+                      <wps:txbx>
+                        <w:txbxContent>
+                          <w:p>
+                            <w:pPr>
+                              <w:rPr>
+                                <w:rFonts w:hint="default"/>
+                                <w:lang w:val="pt-BR"/>
+                              </w:rPr>
+                            </w:pPr>
+                            <w:r>
+                              <w:rPr>
+                                <w:rFonts w:hint="default"/>
+                                <w:lang w:val="pt-BR"/>
+                              </w:rPr>
+                              <w:t>A busca pela variável percorre este caminho?</w:t>
+                            </w:r>
+                          </w:p>
+                          <w:p>
+                            <w:pPr>
+                              <w:rPr>
+                                <w:rFonts w:hint="default"/>
+                                <w:lang w:val="pt-BR"/>
+                              </w:rPr>
+                            </w:pPr>
+                          </w:p>
+                          <w:p>
+                            <w:pPr>
+                              <w:rPr>
+                                <w:rFonts w:hint="default"/>
+                                <w:lang w:val="pt-BR"/>
+                              </w:rPr>
+                            </w:pPr>
+                            <w:r>
+                              <w:rPr>
+                                <w:rFonts w:hint="default"/>
+                                <w:lang w:val="pt-BR"/>
+                              </w:rPr>
+                              <w:t>Como extraInternal é que tem a chamada para o console, ela tem que ser executada, e tem que ser dentro da internal, que é onde ela esta. E a internal também tem que ser executada porque a extraInternal está dentro dela. A internal deve ser executada no escopo da external.</w:t>
+                            </w:r>
+                          </w:p>
+                          <w:p>
+                            <w:pPr>
+                              <w:rPr>
+                                <w:rFonts w:hint="default"/>
+                                <w:lang w:val="pt-BR"/>
+                              </w:rPr>
+                            </w:pPr>
+                          </w:p>
+                          <w:p>
+                            <w:pPr>
+                              <w:rPr>
+                                <w:rFonts w:hint="default"/>
+                                <w:lang w:val="pt-BR"/>
+                              </w:rPr>
+                            </w:pPr>
+                            <w:r>
+                              <w:rPr>
+                                <w:rFonts w:hint="default"/>
+                                <w:lang w:val="pt-BR"/>
+                              </w:rPr>
+                              <w:t>Por fim vc executa a external() no console do navegador para exibir algum o resultado</w:t>
+                            </w:r>
+                          </w:p>
+                          <w:p>
+                            <w:pPr>
+                              <w:rPr>
+                                <w:rFonts w:hint="default"/>
+                                <w:lang w:val="pt-BR"/>
+                              </w:rPr>
+                            </w:pPr>
+                          </w:p>
+                          <w:p>
+                            <w:pPr>
+                              <w:rPr>
+                                <w:rFonts w:hint="default"/>
+                                <w:lang w:val="pt-BR"/>
+                              </w:rPr>
+                            </w:pPr>
+                            <w:r>
+                              <w:rPr>
+                                <w:rFonts w:hint="default"/>
+                                <w:lang w:val="pt-BR"/>
+                              </w:rPr>
+                              <w:t>No node dá erro para tudo que é lado</w:t>
+                            </w:r>
+                          </w:p>
+                        </w:txbxContent>
+                      </wps:txbx>
+                      <wps:bodyPr rot="0" spcFirstLastPara="0" vertOverflow="overflow" horzOverflow="overflow" vert="horz" wrap="square" lIns="91440" tIns="45720" rIns="91440" bIns="45720" numCol="1" spcCol="0" rtlCol="0" fromWordArt="0" anchor="t" anchorCtr="0" forceAA="0" compatLnSpc="1">
+                        <a:noAutofit/>
+                      </wps:bodyPr>
+                    </wps:wsp>
+                  </a:graphicData>
+                </a:graphic>
+              </wp:anchor>
+            </w:drawing>
+          </mc:Choice>
+          <mc:Fallback>
+            <w:pict>
+              <v:shape id="_x0000_s1026" o:spid="_x0000_s1026" o:spt="202" type="#_x0000_t202" style="position:absolute;left:0pt;margin-left:301.15pt;margin-top:6pt;height:286.95pt;width:178.5pt;z-index:251724800;mso-width-relative:page;mso-height-relative:page;" fillcolor="#FFFFFF [3201]" filled="t" stroked="t" coordsize="21600,21600" o:gfxdata="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">
+                <v:fill on="t" focussize="0,0"/>
+                <v:stroke weight="0.5pt" color="#000000 [3204]" joinstyle="round"/>
+                <v:imagedata o:title=""/>
+                <o:lock v:ext="edit" aspectratio="f"/>
+                <v:textbox>
+                  <w:txbxContent>
+                    <w:p>
+                      <w:pPr>
+                        <w:rPr>
+                          <w:rFonts w:hint="default"/>
+                          <w:lang w:val="pt-BR"/>
+                        </w:rPr>
+                      </w:pPr>
+                      <w:r>
+                        <w:rPr>
+                          <w:rFonts w:hint="default"/>
+                          <w:lang w:val="pt-BR"/>
+                        </w:rPr>
+                        <w:t>A busca pela variável percorre este caminho?</w:t>
+                      </w:r>
+                    </w:p>
+                    <w:p>
+                      <w:pPr>
+                        <w:rPr>
+                          <w:rFonts w:hint="default"/>
+                          <w:lang w:val="pt-BR"/>
+                        </w:rPr>
+                      </w:pPr>
+                    </w:p>
+                    <w:p>
+                      <w:pPr>
+                        <w:rPr>
+                          <w:rFonts w:hint="default"/>
+                          <w:lang w:val="pt-BR"/>
+                        </w:rPr>
+                      </w:pPr>
+                      <w:r>
+                        <w:rPr>
+                          <w:rFonts w:hint="default"/>
+                          <w:lang w:val="pt-BR"/>
+                        </w:rPr>
+                        <w:t>Como extraInternal é que tem a chamada para o console, ela tem que ser executada, e tem que ser dentro da internal, que é onde ela esta. E a internal também tem que ser executada porque a extraInternal está dentro dela. A internal deve ser executada no escopo da external.</w:t>
+                      </w:r>
+                    </w:p>
+                    <w:p>
+                      <w:pPr>
+                        <w:rPr>
+                          <w:rFonts w:hint="default"/>
+                          <w:lang w:val="pt-BR"/>
+                        </w:rPr>
+                      </w:pPr>
+                    </w:p>
+                    <w:p>
+                      <w:pPr>
+                        <w:rPr>
+                          <w:rFonts w:hint="default"/>
+                          <w:lang w:val="pt-BR"/>
+                        </w:rPr>
+                      </w:pPr>
+                      <w:r>
+                        <w:rPr>
+                          <w:rFonts w:hint="default"/>
+                          <w:lang w:val="pt-BR"/>
+                        </w:rPr>
+                        <w:t>Por fim vc executa a external() no console do navegador para exibir algum o resultado</w:t>
+                      </w:r>
+                    </w:p>
+                    <w:p>
+                      <w:pPr>
+                        <w:rPr>
+                          <w:rFonts w:hint="default"/>
+                          <w:lang w:val="pt-BR"/>
+                        </w:rPr>
+                      </w:pPr>
+                    </w:p>
+                    <w:p>
+                      <w:pPr>
+                        <w:rPr>
+                          <w:rFonts w:hint="default"/>
+                          <w:lang w:val="pt-BR"/>
+                        </w:rPr>
+                      </w:pPr>
+                      <w:r>
+                        <w:rPr>
+                          <w:rFonts w:hint="default"/>
+                          <w:lang w:val="pt-BR"/>
+                        </w:rPr>
+                        <w:t>No node dá erro para tudo que é lado</w:t>
+                      </w:r>
+                    </w:p>
+                  </w:txbxContent>
+                </v:textbox>
+              </v:shape>
+            </w:pict>
+          </mc:Fallback>
+        </mc:AlternateContent>
+      </w:r>
+    </w:p>
+    <w:p>
+      <w:pPr>
+        <w:rPr>
+          <w:rFonts w:hint="default"/>
+          <w:lang w:val="pt-BR"/>
+        </w:rPr>
+      </w:pPr>
+    </w:p>
+    <w:p>
+      <w:pPr>
+        <w:rPr>
+          <w:rFonts w:hint="default"/>
+          <w:lang w:val="pt-BR"/>
+        </w:rPr>
+      </w:pPr>
+    </w:p>
+    <w:p>
+      <w:pPr>
+        <w:rPr>
+          <w:rFonts w:hint="default"/>
+          <w:lang w:val="pt-BR"/>
+        </w:rPr>
+      </w:pPr>
+    </w:p>
+    <w:p>
+      <w:pPr>
+        <w:rPr>
+          <w:rFonts w:hint="default"/>
+          <w:lang w:val="pt-BR"/>
+        </w:rPr>
+      </w:pPr>
+    </w:p>
+    <w:p>
+      <w:pPr>
+        <w:rPr>
+          <w:rFonts w:hint="default"/>
+          <w:lang w:val="pt-BR"/>
+        </w:rPr>
+      </w:pPr>
+    </w:p>
+    <w:p>
+      <w:pPr>
+        <w:rPr>
+          <w:rFonts w:hint="default"/>
+          <w:lang w:val="pt-BR"/>
+        </w:rPr>
+      </w:pPr>
+    </w:p>
+    <w:p>
+      <w:pPr>
+        <w:rPr>
+          <w:rFonts w:hint="default"/>
+          <w:lang w:val="pt-BR"/>
+        </w:rPr>
+      </w:pPr>
+    </w:p>
+    <w:p>
+      <w:pPr>
+        <w:rPr>
+          <w:rFonts w:hint="default"/>
+          <w:lang w:val="pt-BR"/>
+        </w:rPr>
+      </w:pPr>
+    </w:p>
+    <w:p>
+      <w:pPr>
+        <w:rPr>
+          <w:rFonts w:hint="default"/>
+          <w:lang w:val="pt-BR"/>
+        </w:rPr>
+      </w:pPr>
+    </w:p>
+    <w:p>
+      <w:pPr>
+        <w:rPr>
+          <w:rFonts w:hint="default"/>
+          <w:lang w:val="pt-BR"/>
+        </w:rPr>
+      </w:pPr>
+    </w:p>
+    <w:p>
+      <w:pPr>
+        <w:rPr>
+          <w:rFonts w:hint="default"/>
+          <w:lang w:val="pt-BR"/>
+        </w:rPr>
+      </w:pPr>
+    </w:p>
+    <w:p>
+      <w:pPr>
+        <w:rPr>
+          <w:rFonts w:hint="default"/>
+          <w:lang w:val="pt-BR"/>
+        </w:rPr>
+      </w:pPr>
+    </w:p>
+    <w:p>
+      <w:pPr>
+        <w:rPr>
+          <w:rFonts w:hint="default"/>
+          <w:lang w:val="pt-BR"/>
+        </w:rPr>
+      </w:pPr>
+    </w:p>
+    <w:p>
+      <w:pPr>
+        <w:rPr>
+          <w:rFonts w:hint="default"/>
+          <w:lang w:val="pt-BR"/>
+        </w:rPr>
+      </w:pPr>
+    </w:p>
+    <w:p>
+      <w:pPr>
+        <w:rPr>
+          <w:rFonts w:hint="default"/>
+          <w:lang w:val="pt-BR"/>
+        </w:rPr>
+      </w:pPr>
+    </w:p>
+    <w:p>
+      <w:pPr>
+        <w:rPr>
+          <w:rFonts w:hint="default"/>
+          <w:lang w:val="pt-BR"/>
+        </w:rPr>
+      </w:pPr>
+    </w:p>
+    <w:p>
+      <w:pPr>
+        <w:rPr>
+          <w:rFonts w:hint="default"/>
+          <w:lang w:val="pt-BR"/>
+        </w:rPr>
+      </w:pPr>
+    </w:p>
+    <w:p>
+      <w:pPr>
+        <w:rPr>
+          <w:rFonts w:hint="default"/>
+          <w:lang w:val="pt-BR"/>
+        </w:rPr>
+      </w:pPr>
+    </w:p>
+    <w:p>
+      <w:pPr>
+        <w:rPr>
+          <w:rFonts w:hint="default"/>
+          <w:lang w:val="pt-BR"/>
+        </w:rPr>
+      </w:pPr>
+    </w:p>
+    <w:p>
+      <w:pPr>
+        <w:rPr>
+          <w:rFonts w:hint="default"/>
+          <w:lang w:val="pt-BR"/>
+        </w:rPr>
+      </w:pPr>
+    </w:p>
+    <w:p>
+      <w:pPr>
+        <w:rPr>
+          <w:rFonts w:hint="default"/>
+          <w:lang w:val="pt-BR"/>
+        </w:rPr>
+      </w:pPr>
+    </w:p>
+    <w:p>
+      <w:pPr>
+        <w:rPr>
+          <w:rFonts w:hint="default"/>
+          <w:lang w:val="pt-BR"/>
+        </w:rPr>
+      </w:pPr>
+      <w:r>
+        <w:drawing>
+          <wp:anchor distT="0" distB="0" distL="114300" distR="114300" simplePos="0" relativeHeight="251725824" behindDoc="0" locked="0" layoutInCell="1" allowOverlap="1">
+            <wp:simplePos x="0" y="0"/>
+            <wp:positionH relativeFrom="column">
+              <wp:posOffset>161925</wp:posOffset>
+            </wp:positionH>
+            <wp:positionV relativeFrom="paragraph">
+              <wp:posOffset>19050</wp:posOffset>
+            </wp:positionV>
+            <wp:extent cx="3048000" cy="1285875"/>
+            <wp:effectExtent l="0" t="0" r="0" b="9525"/>
+            <wp:wrapNone/>
+            <wp:docPr id="66" name="Imagem 2"/>
+            <wp:cNvGraphicFramePr>
+              <a:graphicFrameLocks xmlns:a="http://schemas.openxmlformats.org/drawingml/2006/main" noChangeAspect="1"/>
+            </wp:cNvGraphicFramePr>
+            <a:graphic xmlns:a="http://schemas.openxmlformats.org/drawingml/2006/main">
+              <a:graphicData uri="http://schemas.openxmlformats.org/drawingml/2006/picture">
+                <pic:pic xmlns:pic="http://schemas.openxmlformats.org/drawingml/2006/picture">
+                  <pic:nvPicPr>
+                    <pic:cNvPr id="66" name="Imagem 2"/>
+                    <pic:cNvPicPr>
+                      <a:picLocks noChangeAspect="1"/>
+                    </pic:cNvPicPr>
+                  </pic:nvPicPr>
+                  <pic:blipFill>
+                    <a:blip r:embed="rId18"/>
+                    <a:stretch>
+                      <a:fillRect/>
+                    </a:stretch>
+                  </pic:blipFill>
+                  <pic:spPr>
+                    <a:xfrm>
+                      <a:off x="0" y="0"/>
+                      <a:ext cx="3048000" cy="1285875"/>
+                    </a:xfrm>
+                    <a:prstGeom prst="rect">
+                      <a:avLst/>
+                    </a:prstGeom>
+                    <a:noFill/>
+                    <a:ln>
+                      <a:noFill/>
+                    </a:ln>
+                  </pic:spPr>
+                </pic:pic>
+              </a:graphicData>
+            </a:graphic>
+          </wp:anchor>
+        </w:drawing>
+      </w:r>
+      <w:r>
+        <w:drawing>
+          <wp:anchor distT="0" distB="0" distL="114300" distR="114300" simplePos="0" relativeHeight="251726848" behindDoc="0" locked="0" layoutInCell="1" allowOverlap="1">
+            <wp:simplePos x="0" y="0"/>
+            <wp:positionH relativeFrom="column">
+              <wp:posOffset>3330575</wp:posOffset>
+            </wp:positionH>
+            <wp:positionV relativeFrom="paragraph">
+              <wp:posOffset>20955</wp:posOffset>
+            </wp:positionV>
+            <wp:extent cx="3073400" cy="1811020"/>
+            <wp:effectExtent l="0" t="0" r="12700" b="17780"/>
+            <wp:wrapNone/>
+            <wp:docPr id="67" name="Imagem 3"/>
+            <wp:cNvGraphicFramePr>
+              <a:graphicFrameLocks xmlns:a="http://schemas.openxmlformats.org/drawingml/2006/main" noChangeAspect="1"/>
+            </wp:cNvGraphicFramePr>
+            <a:graphic xmlns:a="http://schemas.openxmlformats.org/drawingml/2006/main">
+              <a:graphicData uri="http://schemas.openxmlformats.org/drawingml/2006/picture">
+                <pic:pic xmlns:pic="http://schemas.openxmlformats.org/drawingml/2006/picture">
+                  <pic:nvPicPr>
+                    <pic:cNvPr id="67" name="Imagem 3"/>
+                    <pic:cNvPicPr>
+                      <a:picLocks noChangeAspect="1"/>
+                    </pic:cNvPicPr>
+                  </pic:nvPicPr>
+                  <pic:blipFill>
+                    <a:blip r:embed="rId19"/>
+                    <a:stretch>
+                      <a:fillRect/>
+                    </a:stretch>
+                  </pic:blipFill>
+                  <pic:spPr>
+                    <a:xfrm>
+                      <a:off x="0" y="0"/>
+                      <a:ext cx="3073400" cy="1811020"/>
+                    </a:xfrm>
+                    <a:prstGeom prst="rect">
+                      <a:avLst/>
+                    </a:prstGeom>
+                    <a:noFill/>
+                    <a:ln>
+                      <a:noFill/>
+                    </a:ln>
+                  </pic:spPr>
+                </pic:pic>
+              </a:graphicData>
+            </a:graphic>
+          </wp:anchor>
+        </w:drawing>
+      </w:r>
+    </w:p>
+    <w:p>
+      <w:pPr>
+        <w:rPr>
+          <w:rFonts w:hint="default"/>
+          <w:lang w:val="pt-BR"/>
+        </w:rPr>
+      </w:pPr>
+    </w:p>
+    <w:p>
+      <w:pPr>
+        <w:rPr>
+          <w:rFonts w:hint="default"/>
+          <w:lang w:val="pt-BR"/>
+        </w:rPr>
+      </w:pPr>
+    </w:p>
+    <w:p>
+      <w:pPr>
+        <w:rPr>
+          <w:rFonts w:hint="default"/>
+          <w:lang w:val="pt-BR"/>
+        </w:rPr>
+      </w:pPr>
+    </w:p>
+    <w:p>
+      <w:pPr>
+        <w:rPr>
+          <w:rFonts w:hint="default"/>
+          <w:lang w:val="pt-BR"/>
+        </w:rPr>
+      </w:pPr>
+    </w:p>
+    <w:p>
+      <w:pPr>
+        <w:rPr>
+          <w:rFonts w:hint="default"/>
+          <w:lang w:val="pt-BR"/>
+        </w:rPr>
+      </w:pPr>
+    </w:p>
+    <w:p>
+      <w:pPr>
+        <w:rPr>
+          <w:rFonts w:hint="default"/>
+          <w:lang w:val="pt-BR"/>
+        </w:rPr>
+      </w:pPr>
+    </w:p>
+    <w:p>
+      <w:pPr>
+        <w:rPr>
+          <w:rFonts w:hint="default"/>
+          <w:lang w:val="pt-BR"/>
+        </w:rPr>
+      </w:pPr>
+    </w:p>
+    <w:p>
+      <w:pPr>
+        <w:rPr>
+          <w:rFonts w:hint="default"/>
+          <w:lang w:val="pt-BR"/>
+        </w:rPr>
+      </w:pPr>
+    </w:p>
+    <w:p>
+      <w:pPr>
+        <w:rPr>
+          <w:rFonts w:hint="default"/>
+          <w:lang w:val="pt-BR"/>
+        </w:rPr>
+      </w:pPr>
+    </w:p>
+    <w:p>
+      <w:pPr>
+        <w:rPr>
+          <w:rFonts w:hint="default"/>
+          <w:lang w:val="pt-BR"/>
+        </w:rPr>
+      </w:pPr>
+      <w:r>
+        <w:drawing>
+          <wp:anchor distT="0" distB="0" distL="114300" distR="114300" simplePos="0" relativeHeight="251727872" behindDoc="0" locked="0" layoutInCell="1" allowOverlap="1">
+            <wp:simplePos x="0" y="0"/>
+            <wp:positionH relativeFrom="column">
+              <wp:posOffset>123825</wp:posOffset>
+            </wp:positionH>
+            <wp:positionV relativeFrom="paragraph">
+              <wp:posOffset>146685</wp:posOffset>
+            </wp:positionV>
+            <wp:extent cx="3152775" cy="1466850"/>
+            <wp:effectExtent l="0" t="0" r="9525" b="0"/>
+            <wp:wrapNone/>
+            <wp:docPr id="68" name="Imagem 4"/>
+            <wp:cNvGraphicFramePr>
+              <a:graphicFrameLocks xmlns:a="http://schemas.openxmlformats.org/drawingml/2006/main" noChangeAspect="1"/>
+            </wp:cNvGraphicFramePr>
+            <a:graphic xmlns:a="http://schemas.openxmlformats.org/drawingml/2006/main">
+              <a:graphicData uri="http://schemas.openxmlformats.org/drawingml/2006/picture">
+                <pic:pic xmlns:pic="http://schemas.openxmlformats.org/drawingml/2006/picture">
+                  <pic:nvPicPr>
+                    <pic:cNvPr id="68" name="Imagem 4"/>
+                    <pic:cNvPicPr>
+                      <a:picLocks noChangeAspect="1"/>
+                    </pic:cNvPicPr>
+                  </pic:nvPicPr>
+                  <pic:blipFill>
+                    <a:blip r:embed="rId20"/>
+                    <a:stretch>
+                      <a:fillRect/>
+                    </a:stretch>
+                  </pic:blipFill>
+                  <pic:spPr>
+                    <a:xfrm>
+                      <a:off x="0" y="0"/>
+                      <a:ext cx="3152775" cy="1466850"/>
+                    </a:xfrm>
+                    <a:prstGeom prst="rect">
+                      <a:avLst/>
+                    </a:prstGeom>
+                    <a:noFill/>
+                    <a:ln>
+                      <a:noFill/>
+                    </a:ln>
+                  </pic:spPr>
+                </pic:pic>
+              </a:graphicData>
+            </a:graphic>
+          </wp:anchor>
+        </w:drawing>
+      </w:r>
+      <w:r>
+        <w:drawing>
+          <wp:anchor distT="0" distB="0" distL="114300" distR="114300" simplePos="0" relativeHeight="251728896" behindDoc="0" locked="0" layoutInCell="1" allowOverlap="1">
+            <wp:simplePos x="0" y="0"/>
+            <wp:positionH relativeFrom="column">
+              <wp:posOffset>3381375</wp:posOffset>
+            </wp:positionH>
+            <wp:positionV relativeFrom="paragraph">
+              <wp:posOffset>140970</wp:posOffset>
+            </wp:positionV>
+            <wp:extent cx="3039745" cy="1755775"/>
+            <wp:effectExtent l="0" t="0" r="8255" b="15875"/>
+            <wp:wrapNone/>
+            <wp:docPr id="69" name="Imagem 5"/>
+            <wp:cNvGraphicFramePr>
+              <a:graphicFrameLocks xmlns:a="http://schemas.openxmlformats.org/drawingml/2006/main" noChangeAspect="1"/>
+            </wp:cNvGraphicFramePr>
+            <a:graphic xmlns:a="http://schemas.openxmlformats.org/drawingml/2006/main">
+              <a:graphicData uri="http://schemas.openxmlformats.org/drawingml/2006/picture">
+                <pic:pic xmlns:pic="http://schemas.openxmlformats.org/drawingml/2006/picture">
+                  <pic:nvPicPr>
+                    <pic:cNvPr id="69" name="Imagem 5"/>
+                    <pic:cNvPicPr>
+                      <a:picLocks noChangeAspect="1"/>
+                    </pic:cNvPicPr>
+                  </pic:nvPicPr>
+                  <pic:blipFill>
+                    <a:blip r:embed="rId21"/>
+                    <a:stretch>
+                      <a:fillRect/>
+                    </a:stretch>
+                  </pic:blipFill>
+                  <pic:spPr>
+                    <a:xfrm>
+                      <a:off x="0" y="0"/>
+                      <a:ext cx="3039745" cy="1755775"/>
+                    </a:xfrm>
+                    <a:prstGeom prst="rect">
+                      <a:avLst/>
+                    </a:prstGeom>
+                    <a:noFill/>
+                    <a:ln>
+                      <a:noFill/>
+                    </a:ln>
+                  </pic:spPr>
+                </pic:pic>
+              </a:graphicData>
+            </a:graphic>
+          </wp:anchor>
+        </w:drawing>
+      </w:r>
+    </w:p>
+    <w:p>
+      <w:pPr>
+        <w:rPr>
+          <w:rFonts w:hint="default"/>
+          <w:lang w:val="pt-BR"/>
+        </w:rPr>
+      </w:pPr>
+    </w:p>
+    <w:p>
+      <w:pPr>
+        <w:rPr>
+          <w:rFonts w:hint="default"/>
+          <w:lang w:val="pt-BR"/>
+        </w:rPr>
+      </w:pPr>
+    </w:p>
+    <w:p>
+      <w:pPr>
+        <w:rPr>
+          <w:rFonts w:hint="default"/>
+          <w:lang w:val="pt-BR"/>
+        </w:rPr>
+      </w:pPr>
+    </w:p>
+    <w:p>
+      <w:pPr>
+        <w:rPr>
+          <w:rFonts w:hint="default"/>
+          <w:lang w:val="pt-BR"/>
+        </w:rPr>
+      </w:pPr>
+    </w:p>
+    <w:p>
+      <w:pPr>
+        <w:rPr>
+          <w:rFonts w:hint="default"/>
+          <w:lang w:val="pt-BR"/>
+        </w:rPr>
+      </w:pPr>
+    </w:p>
+    <w:p>
+      <w:pPr>
+        <w:rPr>
+          <w:rFonts w:hint="default"/>
+          <w:lang w:val="pt-BR"/>
+        </w:rPr>
+      </w:pPr>
+    </w:p>
+    <w:p>
+      <w:pPr>
+        <w:rPr>
+          <w:rFonts w:hint="default"/>
+          <w:lang w:val="pt-BR"/>
+        </w:rPr>
+      </w:pPr>
+    </w:p>
+    <w:p>
+      <w:pPr>
+        <w:rPr>
+          <w:rFonts w:hint="default"/>
+          <w:lang w:val="pt-BR"/>
+        </w:rPr>
+      </w:pPr>
+    </w:p>
+    <w:p>
+      <w:pPr>
+        <w:rPr>
+          <w:rFonts w:hint="default"/>
+          <w:lang w:val="pt-BR"/>
+        </w:rPr>
+      </w:pPr>
+    </w:p>
+    <w:p>
+      <w:pPr>
+        <w:rPr>
+          <w:rFonts w:hint="default"/>
+          <w:lang w:val="pt-BR"/>
+        </w:rPr>
+      </w:pPr>
+    </w:p>
+    <w:p>
+      <w:pPr>
+        <w:rPr>
+          <w:rFonts w:hint="default"/>
+          <w:lang w:val="pt-BR"/>
+        </w:rPr>
+      </w:pPr>
+      <w:r>
+        <w:drawing>
+          <wp:anchor distT="0" distB="0" distL="114300" distR="114300" simplePos="0" relativeHeight="251729920" behindDoc="0" locked="0" layoutInCell="1" allowOverlap="1">
+            <wp:simplePos x="0" y="0"/>
+            <wp:positionH relativeFrom="column">
+              <wp:posOffset>113665</wp:posOffset>
+            </wp:positionH>
+            <wp:positionV relativeFrom="paragraph">
+              <wp:posOffset>125730</wp:posOffset>
+            </wp:positionV>
+            <wp:extent cx="3181985" cy="1504950"/>
+            <wp:effectExtent l="0" t="0" r="18415" b="0"/>
+            <wp:wrapNone/>
+            <wp:docPr id="70" name="Imagem 6"/>
+            <wp:cNvGraphicFramePr>
+              <a:graphicFrameLocks xmlns:a="http://schemas.openxmlformats.org/drawingml/2006/main" noChangeAspect="1"/>
+            </wp:cNvGraphicFramePr>
+            <a:graphic xmlns:a="http://schemas.openxmlformats.org/drawingml/2006/main">
+              <a:graphicData uri="http://schemas.openxmlformats.org/drawingml/2006/picture">
+                <pic:pic xmlns:pic="http://schemas.openxmlformats.org/drawingml/2006/picture">
+                  <pic:nvPicPr>
+                    <pic:cNvPr id="70" name="Imagem 6"/>
+                    <pic:cNvPicPr>
+                      <a:picLocks noChangeAspect="1"/>
+                    </pic:cNvPicPr>
+                  </pic:nvPicPr>
+                  <pic:blipFill>
+                    <a:blip r:embed="rId22"/>
+                    <a:stretch>
+                      <a:fillRect/>
+                    </a:stretch>
+                  </pic:blipFill>
+                  <pic:spPr>
+                    <a:xfrm>
+                      <a:off x="0" y="0"/>
+                      <a:ext cx="3181985" cy="1504950"/>
+                    </a:xfrm>
+                    <a:prstGeom prst="rect">
+                      <a:avLst/>
+                    </a:prstGeom>
+                    <a:noFill/>
+                    <a:ln>
+                      <a:noFill/>
+                    </a:ln>
+                  </pic:spPr>
+                </pic:pic>
+              </a:graphicData>
+            </a:graphic>
+          </wp:anchor>
+        </w:drawing>
+      </w:r>
+      <w:r>
+        <w:drawing>
+          <wp:anchor distT="0" distB="0" distL="114300" distR="114300" simplePos="0" relativeHeight="251730944" behindDoc="0" locked="0" layoutInCell="1" allowOverlap="1">
+            <wp:simplePos x="0" y="0"/>
+            <wp:positionH relativeFrom="column">
+              <wp:posOffset>3390900</wp:posOffset>
+            </wp:positionH>
+            <wp:positionV relativeFrom="paragraph">
+              <wp:posOffset>106680</wp:posOffset>
+            </wp:positionV>
+            <wp:extent cx="3048635" cy="1789430"/>
+            <wp:effectExtent l="0" t="0" r="18415" b="1270"/>
+            <wp:wrapNone/>
+            <wp:docPr id="71" name="Imagem 7"/>
+            <wp:cNvGraphicFramePr>
+              <a:graphicFrameLocks xmlns:a="http://schemas.openxmlformats.org/drawingml/2006/main" noChangeAspect="1"/>
+            </wp:cNvGraphicFramePr>
+            <a:graphic xmlns:a="http://schemas.openxmlformats.org/drawingml/2006/main">
+              <a:graphicData uri="http://schemas.openxmlformats.org/drawingml/2006/picture">
+                <pic:pic xmlns:pic="http://schemas.openxmlformats.org/drawingml/2006/picture">
+                  <pic:nvPicPr>
+                    <pic:cNvPr id="71" name="Imagem 7"/>
+                    <pic:cNvPicPr>
+                      <a:picLocks noChangeAspect="1"/>
+                    </pic:cNvPicPr>
+                  </pic:nvPicPr>
+                  <pic:blipFill>
+                    <a:blip r:embed="rId23"/>
+                    <a:stretch>
+                      <a:fillRect/>
+                    </a:stretch>
+                  </pic:blipFill>
+                  <pic:spPr>
+                    <a:xfrm>
+                      <a:off x="0" y="0"/>
+                      <a:ext cx="3048635" cy="1789430"/>
+                    </a:xfrm>
+                    <a:prstGeom prst="rect">
+                      <a:avLst/>
+                    </a:prstGeom>
+                    <a:noFill/>
+                    <a:ln>
+                      <a:noFill/>
+                    </a:ln>
+                  </pic:spPr>
+                </pic:pic>
+              </a:graphicData>
+            </a:graphic>
+          </wp:anchor>
+        </w:drawing>
+      </w:r>
+    </w:p>
+    <w:p>
+      <w:pPr>
+        <w:rPr>
+          <w:rFonts w:hint="default"/>
+          <w:lang w:val="pt-BR"/>
+        </w:rPr>
+      </w:pPr>
+    </w:p>
+    <w:p>
+      <w:pPr>
+        <w:rPr>
+          <w:rFonts w:hint="default"/>
+          <w:lang w:val="pt-BR"/>
+        </w:rPr>
+      </w:pPr>
+    </w:p>
+    <w:p>
+      <w:pPr>
+        <w:rPr>
+          <w:rFonts w:hint="default"/>
+          <w:lang w:val="pt-BR"/>
+        </w:rPr>
+      </w:pPr>
+    </w:p>
+    <w:p>
+      <w:pPr>
+        <w:rPr>
+          <w:rFonts w:hint="default"/>
+          <w:lang w:val="pt-BR"/>
+        </w:rPr>
+      </w:pPr>
+    </w:p>
+    <w:p>
+      <w:pPr>
+        <w:rPr>
+          <w:rFonts w:hint="default"/>
+          <w:lang w:val="pt-BR"/>
+        </w:rPr>
+      </w:pPr>
+    </w:p>
+    <w:p>
+      <w:pPr>
+        <w:rPr>
+          <w:rFonts w:hint="default"/>
+          <w:lang w:val="pt-BR"/>
+        </w:rPr>
+      </w:pPr>
+    </w:p>
+    <w:p>
+      <w:pPr>
+        <w:rPr>
+          <w:rFonts w:hint="default"/>
+          <w:lang w:val="pt-BR"/>
+        </w:rPr>
+      </w:pPr>
+    </w:p>
+    <w:p>
+      <w:pPr>
+        <w:rPr>
+          <w:rFonts w:hint="default"/>
+          <w:lang w:val="pt-BR"/>
+        </w:rPr>
+      </w:pPr>
+    </w:p>
+    <w:p>
+      <w:pPr>
+        <w:rPr>
+          <w:rFonts w:hint="default"/>
+          <w:lang w:val="pt-BR"/>
+        </w:rPr>
+      </w:pPr>
+    </w:p>
+    <w:p>
+      <w:pPr>
+        <w:rPr>
+          <w:rFonts w:hint="default"/>
+          <w:lang w:val="pt-BR"/>
+        </w:rPr>
+      </w:pPr>
+    </w:p>
+    <w:p>
+      <w:pPr>
+        <w:rPr>
+          <w:rFonts w:hint="default"/>
+          <w:lang w:val="pt-BR"/>
+        </w:rPr>
+      </w:pPr>
+    </w:p>
+    <w:p>
+      <w:pPr>
+        <w:rPr>
+          <w:rFonts w:hint="default"/>
+          <w:lang w:val="pt-BR"/>
+        </w:rPr>
+      </w:pPr>
+    </w:p>
+    <w:p>
+      <w:pPr>
+        <w:pStyle w:val="2"/>
+      </w:pPr>
+      <w:r>
+        <w:t>Aula 059</w:t>
+      </w:r>
+    </w:p>
+    <w:p/>
+    <w:p>
+      <w:pPr>
+        <w:pStyle w:val="2"/>
+      </w:pPr>
+      <w:r>
+        <w:t>Aula 060</w:t>
       </w:r>
       <w:bookmarkStart w:id="0" w:name="_GoBack"/>
       <w:bookmarkEnd w:id="0"/>
-      <w:r>
-        <w:rPr>
-          <w:rFonts w:hint="default"/>
-          <w:lang w:val="pt-BR"/>
-        </w:rPr>
-        <w:t xml:space="preserve"> </w:t>
-      </w:r>
-    </w:p>
-    <w:p>
-      <w:pPr>
-        <w:pStyle w:val="2"/>
-      </w:pPr>
-      <w:r>
-        <w:t>Aula 059</w:t>
-      </w:r>
-    </w:p>
-    <w:p/>
-    <w:p>
-      <w:pPr>
-        <w:pStyle w:val="2"/>
-      </w:pPr>
-      <w:r>
-        <w:t>Aula 060</w:t>
-      </w:r>
     </w:p>
     <w:p/>
     <w:p/>

</xml_diff>

<commit_message>
Validacao basica e com eventos do teclado
</commit_message>
<xml_diff>
--- a/CJRM.docx
+++ b/CJRM.docx
@@ -41,15 +41,7 @@
     </w:p>
     <w:p>
       <w:r>
-        <w:t xml:space="preserve">Entender é diferente de executar, pratique, mesmo que </w:t>
-      </w:r>
-      <w:proofErr w:type="spellStart"/>
-      <w:r>
-        <w:t>vc</w:t>
-      </w:r>
-      <w:proofErr w:type="spellEnd"/>
-      <w:r>
-        <w:t xml:space="preserve"> tenha entendido tudo</w:t>
+        <w:t>Entender é diferente de executar, pratique, mesmo que vc tenha entendido tudo</w:t>
       </w:r>
     </w:p>
     <w:p/>
@@ -111,15 +103,7 @@
     <w:p/>
     <w:p>
       <w:r>
-        <w:t xml:space="preserve">Marco 3 – Como realizar as atividades: 0 – Faça os exercícios – 2 – Faça os exercícios corrigidos junto com o professor até que </w:t>
-      </w:r>
-      <w:proofErr w:type="spellStart"/>
-      <w:r>
-        <w:t>vc</w:t>
-      </w:r>
-      <w:proofErr w:type="spellEnd"/>
-      <w:r>
-        <w:t xml:space="preserve"> entenda os procedimentos – Implemente novamente, sozinho, do jeito do professor – 3 – Se tiver dúvidas, procure tirá-las usando suas anotações, e tente fazer sozinho novamente do zero.</w:t>
+        <w:t>Marco 3 – Como realizar as atividades: 0 – Faça os exercícios – 2 – Faça os exercícios corrigidos junto com o professor até que vc entenda os procedimentos – Implemente novamente, sozinho, do jeito do professor – 3 – Se tiver dúvidas, procure tirá-las usando suas anotações, e tente fazer sozinho novamente do zero.</w:t>
       </w:r>
     </w:p>
     <w:p>
@@ -188,23 +172,7 @@
     <w:p/>
     <w:p>
       <w:r>
-        <w:t xml:space="preserve">Marco 6 – Se candidatar as vagas – Quando o medo é maior que o desejo </w:t>
-      </w:r>
-      <w:proofErr w:type="spellStart"/>
-      <w:r>
-        <w:t>vc</w:t>
-      </w:r>
-      <w:proofErr w:type="spellEnd"/>
-      <w:r>
-        <w:t xml:space="preserve"> paralisa, senão </w:t>
-      </w:r>
-      <w:proofErr w:type="spellStart"/>
-      <w:r>
-        <w:t>vc</w:t>
-      </w:r>
-      <w:proofErr w:type="spellEnd"/>
-      <w:r>
-        <w:t xml:space="preserve"> age. A cura do medo é ação</w:t>
+        <w:t>Marco 6 – Se candidatar as vagas – Quando o medo é maior que o desejo vc paralisa, senão vc age. A cura do medo é ação</w:t>
       </w:r>
     </w:p>
     <w:p/>
@@ -807,15 +775,7 @@
       </w:r>
       <w:proofErr w:type="spellEnd"/>
       <w:r>
-        <w:t xml:space="preserve"> </w:t>
-      </w:r>
-      <w:proofErr w:type="spellStart"/>
-      <w:r>
-        <w:t>vc</w:t>
-      </w:r>
-      <w:proofErr w:type="spellEnd"/>
-      <w:r>
-        <w:t xml:space="preserve"> pode clicar nele e selecionar </w:t>
+        <w:t xml:space="preserve"> vc pode clicar nele e selecionar </w:t>
       </w:r>
       <w:proofErr w:type="spellStart"/>
       <w:r>
@@ -4488,15 +4448,7 @@
     <w:p/>
     <w:p>
       <w:r>
-        <w:t xml:space="preserve">Sempre verificar o retorno de cada expressão e funções/métodos antes de usar, nem que seja apenas para </w:t>
-      </w:r>
-      <w:proofErr w:type="spellStart"/>
-      <w:r>
-        <w:t>vc</w:t>
-      </w:r>
-      <w:proofErr w:type="spellEnd"/>
-      <w:r>
-        <w:t xml:space="preserve"> saber e assim trabalhar de forma correta. Porém, em muitos casos esta verificação deve ocorrer também em sua implementação</w:t>
+        <w:t>Sempre verificar o retorno de cada expressão e funções/métodos antes de usar, nem que seja apenas para vc saber e assim trabalhar de forma correta. Porém, em muitos casos esta verificação deve ocorrer também em sua implementação</w:t>
       </w:r>
     </w:p>
     <w:p/>
@@ -4728,21 +4680,7 @@
         <w:rPr>
           <w:lang w:val="en-US"/>
         </w:rPr>
-        <w:t>', 'elaine', '</w:t>
-      </w:r>
-      <w:proofErr w:type="spellStart"/>
-      <w:r>
-        <w:rPr>
-          <w:lang w:val="en-US"/>
-        </w:rPr>
-        <w:t>davi</w:t>
-      </w:r>
-      <w:proofErr w:type="spellEnd"/>
-      <w:r>
-        <w:rPr>
-          <w:lang w:val="en-US"/>
-        </w:rPr>
-        <w:t>']</w:t>
+        <w:t>', 'elaine', 'davi']</w:t>
       </w:r>
     </w:p>
     <w:p>
@@ -7871,7 +7809,7 @@
           </mc:Choice>
           <mc:Fallback>
             <w:pict>
-              <v:shapetype id="_x0000_t202" coordsize="21600,21600" o:spt="202" path="m,l,21600r21600,l21600,xe">
+              <v:shapetype w14:anchorId="0BFB5E1E" id="_x0000_t202" coordsize="21600,21600" o:spt="202" path="m,l,21600r21600,l21600,xe">
                 <v:stroke joinstyle="miter"/>
                 <v:path gradientshapeok="t" o:connecttype="rect"/>
               </v:shapetype>
@@ -8111,7 +8049,7 @@
           </mc:Choice>
           <mc:Fallback>
             <w:pict>
-              <v:shape id="Caixa de Texto 23" o:spid="_x0000_s1027" type="#_x0000_t202" style="position:absolute;margin-left:503.15pt;margin-top:12.75pt;width:56.8pt;height:19.9pt;z-index:251678720;visibility:visible;mso-wrap-style:square;mso-wrap-distance-left:9pt;mso-wrap-distance-top:0;mso-wrap-distance-right:9pt;mso-wrap-distance-bottom:0;mso-position-horizontal:absolute;mso-position-horizontal-relative:text;mso-position-vertical:absolute;mso-position-vertical-relative:text;v-text-anchor:top" o:gfxdata="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" filled="f" stroked="f" strokeweight=".5pt">
+              <v:shape w14:anchorId="1473A8D1" id="Caixa de Texto 23" o:spid="_x0000_s1027" type="#_x0000_t202" style="position:absolute;margin-left:503.15pt;margin-top:12.75pt;width:56.8pt;height:19.9pt;z-index:251678720;visibility:visible;mso-wrap-style:square;mso-wrap-distance-left:9pt;mso-wrap-distance-top:0;mso-wrap-distance-right:9pt;mso-wrap-distance-bottom:0;mso-position-horizontal:absolute;mso-position-horizontal-relative:text;mso-position-vertical:absolute;mso-position-vertical-relative:text;v-text-anchor:top" o:gfxdata="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" filled="f" stroked="f" strokeweight=".5pt">
                 <v:textbox>
                   <w:txbxContent>
                     <w:p>
@@ -8278,7 +8216,7 @@
           </mc:Choice>
           <mc:Fallback>
             <w:pict>
-              <v:shape id="Caixa de Texto 25" o:spid="_x0000_s1028" type="#_x0000_t202" style="position:absolute;margin-left:319.85pt;margin-top:12.9pt;width:99.7pt;height:40.15pt;z-index:251681792;visibility:visible;mso-wrap-style:square;mso-wrap-distance-left:9pt;mso-wrap-distance-top:0;mso-wrap-distance-right:9pt;mso-wrap-distance-bottom:0;mso-position-horizontal:absolute;mso-position-horizontal-relative:text;mso-position-vertical:absolute;mso-position-vertical-relative:text;v-text-anchor:top" o:gfxdata="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" fillcolor="white [3201]" strokeweight=".5pt">
+              <v:shape w14:anchorId="5B4A7ECC" id="Caixa de Texto 25" o:spid="_x0000_s1028" type="#_x0000_t202" style="position:absolute;margin-left:319.85pt;margin-top:12.9pt;width:99.7pt;height:40.15pt;z-index:251681792;visibility:visible;mso-wrap-style:square;mso-wrap-distance-left:9pt;mso-wrap-distance-top:0;mso-wrap-distance-right:9pt;mso-wrap-distance-bottom:0;mso-position-horizontal:absolute;mso-position-horizontal-relative:text;mso-position-vertical:absolute;mso-position-vertical-relative:text;v-text-anchor:top" o:gfxdata="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" fillcolor="white [3201]" strokeweight=".5pt">
                 <v:textbox>
                   <w:txbxContent>
                     <w:p>
@@ -9240,7 +9178,7 @@
           </mc:Choice>
           <mc:Fallback>
             <w:pict>
-              <v:shape id="Caixa de Texto 8" o:spid="_x0000_s1029" type="#_x0000_t202" style="position:absolute;margin-left:131.65pt;margin-top:3.95pt;width:172pt;height:54pt;z-index:251682816;visibility:visible;mso-wrap-style:square;mso-wrap-distance-left:9pt;mso-wrap-distance-top:0;mso-wrap-distance-right:9pt;mso-wrap-distance-bottom:0;mso-position-horizontal:absolute;mso-position-horizontal-relative:text;mso-position-vertical:absolute;mso-position-vertical-relative:text;v-text-anchor:top" o:gfxdata="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" fillcolor="white [3201]" strokeweight=".5pt">
+              <v:shape w14:anchorId="1A170C0E" id="Caixa de Texto 8" o:spid="_x0000_s1029" type="#_x0000_t202" style="position:absolute;margin-left:131.65pt;margin-top:3.95pt;width:172pt;height:54pt;z-index:251682816;visibility:visible;mso-wrap-style:square;mso-wrap-distance-left:9pt;mso-wrap-distance-top:0;mso-wrap-distance-right:9pt;mso-wrap-distance-bottom:0;mso-position-horizontal:absolute;mso-position-horizontal-relative:text;mso-position-vertical:absolute;mso-position-vertical-relative:text;v-text-anchor:top" o:gfxdata="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" fillcolor="white [3201]" strokeweight=".5pt">
                 <v:textbox>
                   <w:txbxContent>
                     <w:p>
@@ -9461,7 +9399,7 @@
           </mc:Choice>
           <mc:Fallback>
             <w:pict>
-              <v:shape id="Caixa de Texto 26" o:spid="_x0000_s1030" type="#_x0000_t202" style="position:absolute;margin-left:190pt;margin-top:2.95pt;width:185pt;height:115.5pt;z-index:251683840;visibility:visible;mso-wrap-style:square;mso-wrap-distance-left:9pt;mso-wrap-distance-top:0;mso-wrap-distance-right:9pt;mso-wrap-distance-bottom:0;mso-position-horizontal:absolute;mso-position-horizontal-relative:text;mso-position-vertical:absolute;mso-position-vertical-relative:text;v-text-anchor:top" o:gfxdata="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" fillcolor="white [3201]" strokeweight=".5pt">
+              <v:shape w14:anchorId="1900887C" id="Caixa de Texto 26" o:spid="_x0000_s1030" type="#_x0000_t202" style="position:absolute;margin-left:190pt;margin-top:2.95pt;width:185pt;height:115.5pt;z-index:251683840;visibility:visible;mso-wrap-style:square;mso-wrap-distance-left:9pt;mso-wrap-distance-top:0;mso-wrap-distance-right:9pt;mso-wrap-distance-bottom:0;mso-position-horizontal:absolute;mso-position-horizontal-relative:text;mso-position-vertical:absolute;mso-position-vertical-relative:text;v-text-anchor:top" o:gfxdata="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" fillcolor="white [3201]" strokeweight=".5pt">
                 <v:textbox>
                   <w:txbxContent>
                     <w:p>
@@ -14088,7 +14026,7 @@
           </mc:Choice>
           <mc:Fallback>
             <w:pict>
-              <v:shape id="Caixa de Texto 43" o:spid="_x0000_s1031" type="#_x0000_t202" style="position:absolute;margin-left:145.5pt;margin-top:6.2pt;width:117.6pt;height:39.9pt;z-index:251701248;visibility:visible;mso-wrap-style:square;mso-wrap-distance-left:9pt;mso-wrap-distance-top:0;mso-wrap-distance-right:9pt;mso-wrap-distance-bottom:0;mso-position-horizontal:absolute;mso-position-horizontal-relative:text;mso-position-vertical:absolute;mso-position-vertical-relative:text;v-text-anchor:top" o:gfxdata="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" fillcolor="white [3201]" strokeweight=".5pt">
+              <v:shape w14:anchorId="40BE24FD" id="Caixa de Texto 43" o:spid="_x0000_s1031" type="#_x0000_t202" style="position:absolute;margin-left:145.5pt;margin-top:6.2pt;width:117.6pt;height:39.9pt;z-index:251701248;visibility:visible;mso-wrap-style:square;mso-wrap-distance-left:9pt;mso-wrap-distance-top:0;mso-wrap-distance-right:9pt;mso-wrap-distance-bottom:0;mso-position-horizontal:absolute;mso-position-horizontal-relative:text;mso-position-vertical:absolute;mso-position-vertical-relative:text;v-text-anchor:top" o:gfxdata="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" fillcolor="white [3201]" strokeweight=".5pt">
                 <v:textbox>
                   <w:txbxContent>
                     <w:p>
@@ -15228,7 +15166,7 @@
           </mc:Choice>
           <mc:Fallback>
             <w:pict>
-              <v:shape id="Caixa de Texto 44" o:spid="_x0000_s1032" type="#_x0000_t202" style="position:absolute;margin-left:204.75pt;margin-top:8.15pt;width:181.05pt;height:104.1pt;z-index:251702272;visibility:visible;mso-wrap-style:square;mso-wrap-distance-left:9pt;mso-wrap-distance-top:0;mso-wrap-distance-right:9pt;mso-wrap-distance-bottom:0;mso-position-horizontal:absolute;mso-position-horizontal-relative:text;mso-position-vertical:absolute;mso-position-vertical-relative:text;v-text-anchor:top" o:gfxdata="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" fillcolor="white [3201]" strokeweight=".5pt">
+              <v:shape w14:anchorId="3DDD8F7E" id="Caixa de Texto 44" o:spid="_x0000_s1032" type="#_x0000_t202" style="position:absolute;margin-left:204.75pt;margin-top:8.15pt;width:181.05pt;height:104.1pt;z-index:251702272;visibility:visible;mso-wrap-style:square;mso-wrap-distance-left:9pt;mso-wrap-distance-top:0;mso-wrap-distance-right:9pt;mso-wrap-distance-bottom:0;mso-position-horizontal:absolute;mso-position-horizontal-relative:text;mso-position-vertical:absolute;mso-position-vertical-relative:text;v-text-anchor:top" o:gfxdata="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" fillcolor="white [3201]" strokeweight=".5pt">
                 <v:textbox>
                   <w:txbxContent>
                     <w:p>
@@ -16329,15 +16267,7 @@
       </w:r>
       <w:proofErr w:type="spellEnd"/>
       <w:r>
-        <w:t xml:space="preserve"> em locais diferentes, por exemplo, em um navegador </w:t>
-      </w:r>
-      <w:proofErr w:type="spellStart"/>
-      <w:r>
-        <w:t>vc</w:t>
-      </w:r>
-      <w:proofErr w:type="spellEnd"/>
-      <w:r>
-        <w:t xml:space="preserve"> obtém resultados</w:t>
+        <w:t xml:space="preserve"> em locais diferentes, por exemplo, em um navegador vc obtém resultados</w:t>
       </w:r>
     </w:p>
     <w:p>
@@ -16355,15 +16285,7 @@
     </w:p>
     <w:p>
       <w:r>
-        <w:t xml:space="preserve">IMPORTANTE dentro do objeto/classe quando </w:t>
-      </w:r>
-      <w:proofErr w:type="spellStart"/>
-      <w:r>
-        <w:t>vc</w:t>
-      </w:r>
-      <w:proofErr w:type="spellEnd"/>
-      <w:r>
-        <w:t xml:space="preserve"> declarar uma função use apenas as </w:t>
+        <w:t xml:space="preserve">IMPORTANTE dentro do objeto/classe quando vc declarar uma função use apenas as </w:t>
       </w:r>
       <w:proofErr w:type="spellStart"/>
       <w:r>
@@ -16525,7 +16447,7 @@
           </mc:Choice>
           <mc:Fallback>
             <w:pict>
-              <v:shape id="Caixa de Texto 45" o:spid="_x0000_s1033" type="#_x0000_t202" style="position:absolute;margin-left:88.5pt;margin-top:11.45pt;width:116.9pt;height:62.75pt;z-index:251703296;visibility:visible;mso-wrap-style:square;mso-wrap-distance-left:9pt;mso-wrap-distance-top:0;mso-wrap-distance-right:9pt;mso-wrap-distance-bottom:0;mso-position-horizontal:absolute;mso-position-horizontal-relative:text;mso-position-vertical:absolute;mso-position-vertical-relative:text;v-text-anchor:top" o:gfxdata="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" fillcolor="white [3201]" strokeweight=".5pt">
+              <v:shape w14:anchorId="7F496D7C" id="Caixa de Texto 45" o:spid="_x0000_s1033" type="#_x0000_t202" style="position:absolute;margin-left:88.5pt;margin-top:11.45pt;width:116.9pt;height:62.75pt;z-index:251703296;visibility:visible;mso-wrap-style:square;mso-wrap-distance-left:9pt;mso-wrap-distance-top:0;mso-wrap-distance-right:9pt;mso-wrap-distance-bottom:0;mso-position-horizontal:absolute;mso-position-horizontal-relative:text;mso-position-vertical:absolute;mso-position-vertical-relative:text;v-text-anchor:top" o:gfxdata="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" fillcolor="white [3201]" strokeweight=".5pt">
                 <v:textbox>
                   <w:txbxContent>
                     <w:p>
@@ -17156,7 +17078,7 @@
           </mc:Choice>
           <mc:Fallback>
             <w:pict>
-              <v:shape id="Caixa de Texto 50" o:spid="_x0000_s1034" type="#_x0000_t202" style="position:absolute;margin-left:142pt;margin-top:13.95pt;width:171.8pt;height:116.9pt;z-index:251708416;visibility:visible;mso-wrap-style:square;mso-wrap-distance-left:9pt;mso-wrap-distance-top:0;mso-wrap-distance-right:9pt;mso-wrap-distance-bottom:0;mso-position-horizontal:absolute;mso-position-horizontal-relative:text;mso-position-vertical:absolute;mso-position-vertical-relative:text;v-text-anchor:top" o:gfxdata="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" fillcolor="white [3201]" strokeweight=".5pt">
+              <v:shape w14:anchorId="39DA7658" id="Caixa de Texto 50" o:spid="_x0000_s1034" type="#_x0000_t202" style="position:absolute;margin-left:142pt;margin-top:13.95pt;width:171.8pt;height:116.9pt;z-index:251708416;visibility:visible;mso-wrap-style:square;mso-wrap-distance-left:9pt;mso-wrap-distance-top:0;mso-wrap-distance-right:9pt;mso-wrap-distance-bottom:0;mso-position-horizontal:absolute;mso-position-horizontal-relative:text;mso-position-vertical:absolute;mso-position-vertical-relative:text;v-text-anchor:top" o:gfxdata="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" fillcolor="white [3201]" strokeweight=".5pt">
                 <v:textbox>
                   <w:txbxContent>
                     <w:p>
@@ -17316,7 +17238,7 @@
           </mc:Choice>
           <mc:Fallback>
             <w:pict>
-              <v:shape id="Caixa de Texto 52" o:spid="_x0000_s1035" type="#_x0000_t202" style="position:absolute;margin-left:339.45pt;margin-top:13.7pt;width:188.9pt;height:147.55pt;z-index:251710464;visibility:visible;mso-wrap-style:square;mso-wrap-distance-left:9pt;mso-wrap-distance-top:0;mso-wrap-distance-right:9pt;mso-wrap-distance-bottom:0;mso-position-horizontal:absolute;mso-position-horizontal-relative:text;mso-position-vertical:absolute;mso-position-vertical-relative:text;v-text-anchor:top" o:gfxdata="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" fillcolor="white [3201]" strokeweight=".5pt">
+              <v:shape w14:anchorId="228C2F46" id="Caixa de Texto 52" o:spid="_x0000_s1035" type="#_x0000_t202" style="position:absolute;margin-left:339.45pt;margin-top:13.7pt;width:188.9pt;height:147.55pt;z-index:251710464;visibility:visible;mso-wrap-style:square;mso-wrap-distance-left:9pt;mso-wrap-distance-top:0;mso-wrap-distance-right:9pt;mso-wrap-distance-bottom:0;mso-position-horizontal:absolute;mso-position-horizontal-relative:text;mso-position-vertical:absolute;mso-position-vertical-relative:text;v-text-anchor:top" o:gfxdata="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" fillcolor="white [3201]" strokeweight=".5pt">
                 <v:textbox>
                   <w:txbxContent>
                     <w:p>
@@ -17461,7 +17383,7 @@
           </mc:Choice>
           <mc:Fallback>
             <w:pict>
-              <v:shape id="Caixa de Texto 54" o:spid="_x0000_s1036" type="#_x0000_t202" style="position:absolute;margin-left:243.95pt;margin-top:7.75pt;width:219.55pt;height:177.5pt;z-index:251712512;visibility:visible;mso-wrap-style:square;mso-wrap-distance-left:9pt;mso-wrap-distance-top:0;mso-wrap-distance-right:9pt;mso-wrap-distance-bottom:0;mso-position-horizontal:absolute;mso-position-horizontal-relative:text;mso-position-vertical:absolute;mso-position-vertical-relative:text;v-text-anchor:top" o:gfxdata="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" fillcolor="white [3201]" strokeweight=".5pt">
+              <v:shape w14:anchorId="514CC1A3" id="Caixa de Texto 54" o:spid="_x0000_s1036" type="#_x0000_t202" style="position:absolute;margin-left:243.95pt;margin-top:7.75pt;width:219.55pt;height:177.5pt;z-index:251712512;visibility:visible;mso-wrap-style:square;mso-wrap-distance-left:9pt;mso-wrap-distance-top:0;mso-wrap-distance-right:9pt;mso-wrap-distance-bottom:0;mso-position-horizontal:absolute;mso-position-horizontal-relative:text;mso-position-vertical:absolute;mso-position-vertical-relative:text;v-text-anchor:top" o:gfxdata="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" fillcolor="white [3201]" strokeweight=".5pt">
                 <v:textbox>
                   <w:txbxContent>
                     <w:p>
@@ -17721,7 +17643,7 @@
           </mc:Choice>
           <mc:Fallback>
             <w:pict>
-              <v:shape id="Caixa de Texto 56" o:spid="_x0000_s1037" type="#_x0000_t202" style="position:absolute;margin-left:160.5pt;margin-top:8.9pt;width:137.3pt;height:52.05pt;z-index:251714560;visibility:visible;mso-wrap-style:square;mso-wrap-distance-left:9pt;mso-wrap-distance-top:0;mso-wrap-distance-right:9pt;mso-wrap-distance-bottom:0;mso-position-horizontal:absolute;mso-position-horizontal-relative:text;mso-position-vertical:absolute;mso-position-vertical-relative:text;v-text-anchor:top" o:gfxdata="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" fillcolor="white [3201]" strokeweight=".5pt">
+              <v:shape w14:anchorId="60801846" id="Caixa de Texto 56" o:spid="_x0000_s1037" type="#_x0000_t202" style="position:absolute;margin-left:160.5pt;margin-top:8.9pt;width:137.3pt;height:52.05pt;z-index:251714560;visibility:visible;mso-wrap-style:square;mso-wrap-distance-left:9pt;mso-wrap-distance-top:0;mso-wrap-distance-right:9pt;mso-wrap-distance-bottom:0;mso-position-horizontal:absolute;mso-position-horizontal-relative:text;mso-position-vertical:absolute;mso-position-vertical-relative:text;v-text-anchor:top" o:gfxdata="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" fillcolor="white [3201]" strokeweight=".5pt">
                 <v:textbox>
                   <w:txbxContent>
                     <w:p>
@@ -17926,7 +17848,7 @@
           </mc:Choice>
           <mc:Fallback>
             <w:pict>
-              <v:shape id="Caixa de Texto 57" o:spid="_x0000_s1038" type="#_x0000_t202" style="position:absolute;margin-left:128.45pt;margin-top:7.65pt;width:201.05pt;height:76.3pt;z-index:251715584;visibility:visible;mso-wrap-style:square;mso-wrap-distance-left:9pt;mso-wrap-distance-top:0;mso-wrap-distance-right:9pt;mso-wrap-distance-bottom:0;mso-position-horizontal:absolute;mso-position-horizontal-relative:text;mso-position-vertical:absolute;mso-position-vertical-relative:text;v-text-anchor:top" o:gfxdata="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" fillcolor="white [3201]" strokeweight=".5pt">
+              <v:shape w14:anchorId="280E7882" id="Caixa de Texto 57" o:spid="_x0000_s1038" type="#_x0000_t202" style="position:absolute;margin-left:128.45pt;margin-top:7.65pt;width:201.05pt;height:76.3pt;z-index:251715584;visibility:visible;mso-wrap-style:square;mso-wrap-distance-left:9pt;mso-wrap-distance-top:0;mso-wrap-distance-right:9pt;mso-wrap-distance-bottom:0;mso-position-horizontal:absolute;mso-position-horizontal-relative:text;mso-position-vertical:absolute;mso-position-vertical-relative:text;v-text-anchor:top" o:gfxdata="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" fillcolor="white [3201]" strokeweight=".5pt">
                 <v:textbox>
                   <w:txbxContent>
                     <w:p>
@@ -18391,7 +18313,7 @@
           </mc:Choice>
           <mc:Fallback>
             <w:pict>
-              <v:shape id="Caixa de Texto 60" o:spid="_x0000_s1039" type="#_x0000_t202" style="position:absolute;margin-left:226.1pt;margin-top:-5.5pt;width:156.85pt;height:80.55pt;z-index:251718656;visibility:visible;mso-wrap-style:square;mso-wrap-distance-left:9pt;mso-wrap-distance-top:0;mso-wrap-distance-right:9pt;mso-wrap-distance-bottom:0;mso-position-horizontal:absolute;mso-position-horizontal-relative:text;mso-position-vertical:absolute;mso-position-vertical-relative:text;v-text-anchor:top" o:gfxdata="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" fillcolor="white [3201]" strokeweight=".5pt">
+              <v:shape w14:anchorId="1D618D09" id="Caixa de Texto 60" o:spid="_x0000_s1039" type="#_x0000_t202" style="position:absolute;margin-left:226.1pt;margin-top:-5.5pt;width:156.85pt;height:80.55pt;z-index:251718656;visibility:visible;mso-wrap-style:square;mso-wrap-distance-left:9pt;mso-wrap-distance-top:0;mso-wrap-distance-right:9pt;mso-wrap-distance-bottom:0;mso-position-horizontal:absolute;mso-position-horizontal-relative:text;mso-position-vertical:absolute;mso-position-vertical-relative:text;v-text-anchor:top" o:gfxdata="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" fillcolor="white [3201]" strokeweight=".5pt">
                 <v:textbox>
                   <w:txbxContent>
                     <w:p>
@@ -18728,7 +18650,7 @@
           </mc:Choice>
           <mc:Fallback>
             <w:pict>
-              <v:shape id="Caixa de Texto 63" o:spid="_x0000_s1040" type="#_x0000_t202" style="position:absolute;margin-left:186.15pt;margin-top:4.65pt;width:156.85pt;height:94.1pt;z-index:251721728;visibility:visible;mso-wrap-style:square;mso-wrap-distance-left:9pt;mso-wrap-distance-top:0;mso-wrap-distance-right:9pt;mso-wrap-distance-bottom:0;mso-position-horizontal:absolute;mso-position-horizontal-relative:text;mso-position-vertical:absolute;mso-position-vertical-relative:text;v-text-anchor:top" o:gfxdata="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" fillcolor="white [3201]" strokeweight=".5pt">
+              <v:shape w14:anchorId="76C5740D" id="Caixa de Texto 63" o:spid="_x0000_s1040" type="#_x0000_t202" style="position:absolute;margin-left:186.15pt;margin-top:4.65pt;width:156.85pt;height:94.1pt;z-index:251721728;visibility:visible;mso-wrap-style:square;mso-wrap-distance-left:9pt;mso-wrap-distance-top:0;mso-wrap-distance-right:9pt;mso-wrap-distance-bottom:0;mso-position-horizontal:absolute;mso-position-horizontal-relative:text;mso-position-vertical:absolute;mso-position-vertical-relative:text;v-text-anchor:top" o:gfxdata="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" fillcolor="white [3201]" strokeweight=".5pt">
                 <v:textbox>
                   <w:txbxContent>
                     <w:p>
@@ -18833,15 +18755,7 @@
     <w:p/>
     <w:p>
       <w:r>
-        <w:t xml:space="preserve">Quando </w:t>
-      </w:r>
-      <w:proofErr w:type="spellStart"/>
-      <w:r>
-        <w:t>vc</w:t>
-      </w:r>
-      <w:proofErr w:type="spellEnd"/>
-      <w:r>
-        <w:t xml:space="preserve"> usa funções dentro de funções, funções aninhadas, as variáveis contidas na função </w:t>
+        <w:t xml:space="preserve">Quando vc usa funções dentro de funções, funções aninhadas, as variáveis contidas na função </w:t>
       </w:r>
       <w:proofErr w:type="gramStart"/>
       <w:r>
@@ -19103,7 +19017,7 @@
           </mc:Choice>
           <mc:Fallback>
             <w:pict>
-              <v:shape id="Caixa de Texto 65" o:spid="_x0000_s1041" type="#_x0000_t202" style="position:absolute;margin-left:301.15pt;margin-top:6pt;width:178.5pt;height:286.95pt;z-index:251724800;visibility:visible;mso-wrap-style:square;mso-wrap-distance-left:9pt;mso-wrap-distance-top:0;mso-wrap-distance-right:9pt;mso-wrap-distance-bottom:0;mso-position-horizontal:absolute;mso-position-horizontal-relative:text;mso-position-vertical:absolute;mso-position-vertical-relative:text;v-text-anchor:top" o:gfxdata="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" fillcolor="white [3201]" strokeweight=".5pt">
+              <v:shape w14:anchorId="0B406919" id="Caixa de Texto 65" o:spid="_x0000_s1041" type="#_x0000_t202" style="position:absolute;margin-left:301.15pt;margin-top:6pt;width:178.5pt;height:286.95pt;z-index:251724800;visibility:visible;mso-wrap-style:square;mso-wrap-distance-left:9pt;mso-wrap-distance-top:0;mso-wrap-distance-right:9pt;mso-wrap-distance-bottom:0;mso-position-horizontal:absolute;mso-position-horizontal-relative:text;mso-position-vertical:absolute;mso-position-vertical-relative:text;v-text-anchor:top" o:gfxdata="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" fillcolor="white [3201]" strokeweight=".5pt">
                 <v:textbox>
                   <w:txbxContent>
                     <w:p>
@@ -19550,15 +19464,7 @@
     </w:p>
     <w:p>
       <w:r>
-        <w:t xml:space="preserve">No </w:t>
-      </w:r>
-      <w:proofErr w:type="spellStart"/>
-      <w:r>
-        <w:t>google</w:t>
-      </w:r>
-      <w:proofErr w:type="spellEnd"/>
-      <w:r>
-        <w:t xml:space="preserve"> </w:t>
+        <w:t xml:space="preserve">No google </w:t>
       </w:r>
       <w:proofErr w:type="spellStart"/>
       <w:r>
@@ -19845,15 +19751,7 @@
         <w:t xml:space="preserve"> </w:t>
       </w:r>
       <w:r>
-        <w:t xml:space="preserve">seleciona a primeira </w:t>
-      </w:r>
-      <w:proofErr w:type="spellStart"/>
-      <w:r>
-        <w:t>tag</w:t>
-      </w:r>
-      <w:proofErr w:type="spellEnd"/>
-      <w:r>
-        <w:t xml:space="preserve"> encontra e ignora as outras</w:t>
+        <w:t>seleciona a primeira tag encontra e ignora as outras</w:t>
       </w:r>
     </w:p>
     <w:p/>
@@ -21587,13 +21485,8 @@
       </w:r>
       <w:proofErr w:type="spellEnd"/>
       <w:r>
-        <w:t xml:space="preserve"> world&lt;/p&gt; a </w:t>
-      </w:r>
-      <w:proofErr w:type="spellStart"/>
-      <w:r>
-        <w:t>tag</w:t>
-      </w:r>
-      <w:proofErr w:type="spellEnd"/>
+        <w:t xml:space="preserve"> world&lt;/p&gt; a tag</w:t>
+      </w:r>
     </w:p>
     <w:p>
       <w:r>
@@ -21616,15 +21509,7 @@
     </w:p>
     <w:p>
       <w:r>
-        <w:t xml:space="preserve">// seriam deletados a menos que </w:t>
-      </w:r>
-      <w:proofErr w:type="spellStart"/>
-      <w:r>
-        <w:t>vc</w:t>
-      </w:r>
-      <w:proofErr w:type="spellEnd"/>
-      <w:r>
-        <w:t xml:space="preserve"> use o +=</w:t>
+        <w:t>// seriam deletados a menos que vc use o +=</w:t>
       </w:r>
     </w:p>
     <w:p/>
@@ -22549,13 +22434,8 @@
     </w:p>
     <w:p>
       <w:r>
-        <w:t xml:space="preserve">// adiciona mais uma classe a </w:t>
-      </w:r>
-      <w:proofErr w:type="spellStart"/>
-      <w:r>
-        <w:t>tag</w:t>
-      </w:r>
-      <w:proofErr w:type="spellEnd"/>
+        <w:t>// adiciona mais uma classe a tag</w:t>
+      </w:r>
     </w:p>
     <w:p/>
     <w:p>
@@ -22989,15 +22869,7 @@
       </w:r>
       <w:proofErr w:type="spellEnd"/>
       <w:r>
-        <w:t xml:space="preserve"> </w:t>
-      </w:r>
-      <w:proofErr w:type="spellStart"/>
-      <w:r>
-        <w:t>vc</w:t>
-      </w:r>
-      <w:proofErr w:type="spellEnd"/>
-      <w:r>
-        <w:t xml:space="preserve"> pode:</w:t>
+        <w:t xml:space="preserve"> vc pode:</w:t>
       </w:r>
     </w:p>
     <w:p/>
@@ -23035,15 +22907,7 @@
       </w:r>
       <w:proofErr w:type="spellEnd"/>
       <w:r>
-        <w:t xml:space="preserve"> </w:t>
-      </w:r>
-      <w:proofErr w:type="spellStart"/>
-      <w:r>
-        <w:t>vc</w:t>
-      </w:r>
-      <w:proofErr w:type="spellEnd"/>
-      <w:r>
-        <w:t xml:space="preserve"> </w:t>
+        <w:t xml:space="preserve"> vc </w:t>
       </w:r>
       <w:proofErr w:type="spellStart"/>
       <w:r>
@@ -29756,15 +29620,7 @@
       <w:proofErr w:type="spellEnd"/>
       <w:proofErr w:type="gramEnd"/>
       <w:r>
-        <w:t xml:space="preserve"> </w:t>
-      </w:r>
-      <w:proofErr w:type="spellStart"/>
-      <w:r>
-        <w:t>vc</w:t>
-      </w:r>
-      <w:proofErr w:type="spellEnd"/>
-      <w:r>
-        <w:t xml:space="preserve"> pode </w:t>
+        <w:t xml:space="preserve"> vc pode </w:t>
       </w:r>
       <w:r>
         <w:t xml:space="preserve">escrever no local { </w:t>
@@ -30944,23 +30800,123 @@
       </w:r>
       <w:proofErr w:type="spellEnd"/>
       <w:r>
+        <w:t xml:space="preserve"> vc pode até atrelar um </w:t>
+      </w:r>
+      <w:proofErr w:type="spellStart"/>
+      <w:r>
+        <w:t>addEventListener</w:t>
+      </w:r>
+      <w:proofErr w:type="spellEnd"/>
+      <w:r>
+        <w:t xml:space="preserve"> ao </w:t>
+      </w:r>
+      <w:proofErr w:type="spellStart"/>
+      <w:r>
+        <w:t>button</w:t>
+      </w:r>
+      <w:proofErr w:type="spellEnd"/>
+      <w:r>
+        <w:t xml:space="preserve">, porém, também o evento do </w:t>
+      </w:r>
+      <w:proofErr w:type="spellStart"/>
+      <w:r>
+        <w:t>form</w:t>
+      </w:r>
+      <w:proofErr w:type="spellEnd"/>
+      <w:r>
+        <w:t xml:space="preserve"> será ativado, e o evento padrão é enviar os dados dos elementos dentro do </w:t>
+      </w:r>
+      <w:proofErr w:type="spellStart"/>
+      <w:r>
+        <w:t>form</w:t>
+      </w:r>
+      <w:proofErr w:type="spellEnd"/>
+      <w:r>
+        <w:t xml:space="preserve"> e recarregar a página </w:t>
+      </w:r>
+      <w:proofErr w:type="spellStart"/>
+      <w:r>
+        <w:t>html</w:t>
+      </w:r>
+      <w:proofErr w:type="spellEnd"/>
+      <w:r>
+        <w:t>, assim, mesmo que vc coloque um evento no botão, como o página é recarregada, será como se a ação do botão não tivesse sido executada</w:t>
+      </w:r>
+    </w:p>
+    <w:p/>
+    <w:p>
+      <w:r>
+        <w:t xml:space="preserve">Ou seja, usando </w:t>
+      </w:r>
+      <w:proofErr w:type="spellStart"/>
+      <w:r>
+        <w:t>form</w:t>
+      </w:r>
+      <w:proofErr w:type="spellEnd"/>
+      <w:r>
+        <w:t xml:space="preserve">, vc terá que atrelar evento ao </w:t>
+      </w:r>
+      <w:proofErr w:type="spellStart"/>
+      <w:r>
+        <w:t>form</w:t>
+      </w:r>
+      <w:proofErr w:type="spellEnd"/>
+      <w:r>
+        <w:t>, &lt;</w:t>
+      </w:r>
+      <w:proofErr w:type="spellStart"/>
+      <w:r>
+        <w:t>form</w:t>
+      </w:r>
+      <w:proofErr w:type="spellEnd"/>
+      <w:r>
+        <w:t>&gt;</w:t>
+      </w:r>
+    </w:p>
+    <w:p/>
+    <w:p>
+      <w:r>
+        <w:t>index.js</w:t>
+      </w:r>
+    </w:p>
+    <w:p/>
+    <w:p>
+      <w:r>
+        <w:t xml:space="preserve">// O uso do método </w:t>
+      </w:r>
+      <w:proofErr w:type="spellStart"/>
+      <w:r>
+        <w:t>querySelector</w:t>
+      </w:r>
+      <w:proofErr w:type="spellEnd"/>
+      <w:r>
+        <w:t>(...) depende muito da</w:t>
+      </w:r>
+    </w:p>
+    <w:p>
+      <w:r>
+        <w:t>// sintaxe, quando vc for se referir a algum dos objetos</w:t>
+      </w:r>
+    </w:p>
+    <w:p>
+      <w:r>
+        <w:t xml:space="preserve">// </w:t>
+      </w:r>
+      <w:proofErr w:type="spellStart"/>
+      <w:r>
+        <w:t>html</w:t>
+      </w:r>
+      <w:proofErr w:type="spellEnd"/>
+      <w:r>
         <w:t xml:space="preserve"> </w:t>
       </w:r>
       <w:proofErr w:type="spellStart"/>
       <w:r>
-        <w:t>vc</w:t>
-      </w:r>
-      <w:proofErr w:type="spellEnd"/>
-      <w:r>
-        <w:t xml:space="preserve"> pode até atrelar um </w:t>
-      </w:r>
-      <w:proofErr w:type="spellStart"/>
-      <w:r>
-        <w:t>addEventListener</w:t>
-      </w:r>
-      <w:proofErr w:type="spellEnd"/>
-      <w:r>
-        <w:t xml:space="preserve"> ao </w:t>
+        <w:t>simplismente</w:t>
+      </w:r>
+      <w:proofErr w:type="spellEnd"/>
+      <w:r>
+        <w:t xml:space="preserve"> vc digita o nome deles, </w:t>
       </w:r>
       <w:proofErr w:type="spellStart"/>
       <w:r>
@@ -30968,49 +30924,32 @@
       </w:r>
       <w:proofErr w:type="spellEnd"/>
       <w:r>
-        <w:t xml:space="preserve">, porém, também o evento do </w:t>
-      </w:r>
-      <w:proofErr w:type="spellStart"/>
-      <w:r>
-        <w:t>form</w:t>
-      </w:r>
-      <w:proofErr w:type="spellEnd"/>
-      <w:r>
-        <w:t xml:space="preserve"> será ativado, e o evento padrão é enviar os dados dos elementos dentro do </w:t>
-      </w:r>
-      <w:proofErr w:type="spellStart"/>
-      <w:r>
-        <w:t>form</w:t>
-      </w:r>
-      <w:proofErr w:type="spellEnd"/>
-      <w:r>
-        <w:t xml:space="preserve"> e recarregar a página </w:t>
-      </w:r>
-      <w:proofErr w:type="spellStart"/>
-      <w:r>
-        <w:t>html</w:t>
-      </w:r>
-      <w:proofErr w:type="spellEnd"/>
-      <w:r>
-        <w:t xml:space="preserve">, assim, mesmo que </w:t>
-      </w:r>
-      <w:proofErr w:type="spellStart"/>
-      <w:r>
-        <w:t>vc</w:t>
-      </w:r>
-      <w:proofErr w:type="spellEnd"/>
-      <w:r>
-        <w:t xml:space="preserve"> coloque um evento no botão, como o página é recarregada, será como se a ação do botão não tivesse sido executada</w:t>
-      </w:r>
-    </w:p>
-    <w:p/>
-    <w:p>
-      <w:r>
-        <w:t xml:space="preserve">Ou seja, usando </w:t>
-      </w:r>
-      <w:proofErr w:type="spellStart"/>
-      <w:r>
-        <w:t>form</w:t>
+        <w:t>, input</w:t>
+      </w:r>
+    </w:p>
+    <w:p>
+      <w:r>
+        <w:t xml:space="preserve">// p, h1, </w:t>
+      </w:r>
+      <w:proofErr w:type="spellStart"/>
+      <w:r>
+        <w:t>etc</w:t>
+      </w:r>
+      <w:proofErr w:type="spellEnd"/>
+      <w:r>
+        <w:t xml:space="preserve">, mas quando se </w:t>
+      </w:r>
+      <w:proofErr w:type="spellStart"/>
+      <w:r>
+        <w:t>referiri</w:t>
+      </w:r>
+      <w:proofErr w:type="spellEnd"/>
+      <w:r>
+        <w:t xml:space="preserve"> as </w:t>
+      </w:r>
+      <w:proofErr w:type="spellStart"/>
+      <w:r>
+        <w:t>class</w:t>
       </w:r>
       <w:proofErr w:type="spellEnd"/>
       <w:r>
@@ -31018,144 +30957,13 @@
       </w:r>
       <w:proofErr w:type="spellStart"/>
       <w:r>
-        <w:t>vc</w:t>
-      </w:r>
-      <w:proofErr w:type="spellEnd"/>
-      <w:r>
-        <w:t xml:space="preserve"> terá que atrelar evento ao </w:t>
-      </w:r>
-      <w:proofErr w:type="spellStart"/>
-      <w:r>
-        <w:t>form</w:t>
-      </w:r>
-      <w:proofErr w:type="spellEnd"/>
-      <w:r>
-        <w:t>, &lt;</w:t>
-      </w:r>
-      <w:proofErr w:type="spellStart"/>
-      <w:r>
-        <w:t>form</w:t>
-      </w:r>
-      <w:proofErr w:type="spellEnd"/>
-      <w:r>
-        <w:t>&gt;</w:t>
-      </w:r>
-    </w:p>
-    <w:p/>
-    <w:p>
-      <w:r>
-        <w:t>index.js</w:t>
-      </w:r>
-    </w:p>
-    <w:p/>
-    <w:p>
-      <w:r>
-        <w:t xml:space="preserve">// O uso do método </w:t>
-      </w:r>
-      <w:proofErr w:type="spellStart"/>
-      <w:r>
-        <w:t>querySelector</w:t>
-      </w:r>
-      <w:proofErr w:type="spellEnd"/>
-      <w:r>
-        <w:t>(...) depende muito da</w:t>
-      </w:r>
-    </w:p>
-    <w:p>
-      <w:r>
-        <w:t xml:space="preserve">// sintaxe, quando </w:t>
-      </w:r>
-      <w:proofErr w:type="spellStart"/>
-      <w:r>
-        <w:t>vc</w:t>
-      </w:r>
-      <w:proofErr w:type="spellEnd"/>
-      <w:r>
-        <w:t xml:space="preserve"> for se referir a algum dos objetos</w:t>
-      </w:r>
-    </w:p>
-    <w:p>
-      <w:r>
-        <w:t xml:space="preserve">// </w:t>
-      </w:r>
-      <w:proofErr w:type="spellStart"/>
-      <w:r>
-        <w:t>html</w:t>
-      </w:r>
-      <w:proofErr w:type="spellEnd"/>
-      <w:r>
-        <w:t xml:space="preserve"> </w:t>
-      </w:r>
-      <w:proofErr w:type="spellStart"/>
-      <w:r>
-        <w:t>simplismente</w:t>
-      </w:r>
-      <w:proofErr w:type="spellEnd"/>
-      <w:r>
-        <w:t xml:space="preserve"> </w:t>
-      </w:r>
-      <w:proofErr w:type="spellStart"/>
-      <w:r>
-        <w:t>vc</w:t>
-      </w:r>
-      <w:proofErr w:type="spellEnd"/>
-      <w:r>
-        <w:t xml:space="preserve"> digita o nome deles, </w:t>
-      </w:r>
-      <w:proofErr w:type="spellStart"/>
-      <w:r>
-        <w:t>button</w:t>
-      </w:r>
-      <w:proofErr w:type="spellEnd"/>
-      <w:r>
-        <w:t>, input</w:t>
-      </w:r>
-    </w:p>
-    <w:p>
-      <w:r>
-        <w:t xml:space="preserve">// p, h1, </w:t>
-      </w:r>
-      <w:proofErr w:type="spellStart"/>
-      <w:r>
-        <w:t>etc</w:t>
-      </w:r>
-      <w:proofErr w:type="spellEnd"/>
-      <w:r>
-        <w:t xml:space="preserve">, mas quando se </w:t>
-      </w:r>
-      <w:proofErr w:type="spellStart"/>
-      <w:r>
-        <w:t>referiri</w:t>
-      </w:r>
-      <w:proofErr w:type="spellEnd"/>
-      <w:r>
-        <w:t xml:space="preserve"> as </w:t>
-      </w:r>
-      <w:proofErr w:type="spellStart"/>
-      <w:r>
-        <w:t>class</w:t>
-      </w:r>
-      <w:proofErr w:type="spellEnd"/>
-      <w:r>
-        <w:t xml:space="preserve">, </w:t>
-      </w:r>
-      <w:proofErr w:type="spellStart"/>
-      <w:r>
         <w:t>obrigatóriamente</w:t>
       </w:r>
       <w:proofErr w:type="spellEnd"/>
     </w:p>
     <w:p>
       <w:r>
-        <w:t xml:space="preserve">// </w:t>
-      </w:r>
-      <w:proofErr w:type="spellStart"/>
-      <w:r>
-        <w:t>vc</w:t>
-      </w:r>
-      <w:proofErr w:type="spellEnd"/>
-      <w:r>
-        <w:t xml:space="preserve"> deve colocar o ponto antes do </w:t>
+        <w:t xml:space="preserve">// vc deve colocar o ponto antes do </w:t>
       </w:r>
       <w:proofErr w:type="gramStart"/>
       <w:r>
@@ -34585,7 +34393,13 @@
     </w:p>
     <w:p>
       <w:r>
-        <w:t xml:space="preserve">Desta mesma forma podemos atingir qualquer objeto dentro do </w:t>
+        <w:t xml:space="preserve">Desta mesma forma podemos atingir </w:t>
+      </w:r>
+      <w:r>
+        <w:t>a tag &lt;input&gt;</w:t>
+      </w:r>
+      <w:r>
+        <w:t xml:space="preserve"> dentro do </w:t>
       </w:r>
       <w:proofErr w:type="spellStart"/>
       <w:r>
@@ -34789,83 +34603,97 @@
     <w:p/>
     <w:p>
       <w:r>
-        <w:t xml:space="preserve">Isso não funciona em </w:t>
+        <w:t xml:space="preserve">Essa forma de acesso </w:t>
+      </w:r>
+      <w:r>
+        <w:t xml:space="preserve">não funciona em </w:t>
       </w:r>
       <w:proofErr w:type="spellStart"/>
       <w:r>
         <w:t>divs</w:t>
       </w:r>
       <w:proofErr w:type="spellEnd"/>
-      <w:r>
-        <w:t xml:space="preserve"> e </w:t>
-      </w:r>
-      <w:r>
+    </w:p>
+    <w:p>
+      <w:pPr>
         <w:rPr>
           <w:b/>
           <w:bCs/>
         </w:rPr>
-        <w:t>preste atenção</w:t>
-      </w:r>
-      <w:r>
-        <w:t xml:space="preserve">, depois de </w:t>
-      </w:r>
+      </w:pPr>
       <w:r>
         <w:rPr>
           <w:b/>
           <w:bCs/>
         </w:rPr>
-        <w:t>target</w:t>
-      </w:r>
-      <w:r>
-        <w:t xml:space="preserve"> </w:t>
-      </w:r>
-      <w:r>
-        <w:rPr>
-          <w:u w:val="single"/>
-        </w:rPr>
-        <w:t>não</w:t>
-      </w:r>
-      <w:r>
-        <w:t xml:space="preserve"> é necessário colocar o nome do </w:t>
+        <w:t>P</w:t>
       </w:r>
       <w:r>
         <w:rPr>
           <w:b/>
           <w:bCs/>
         </w:rPr>
-        <w:t>pai</w:t>
-      </w:r>
-      <w:r>
-        <w:t xml:space="preserve"> para depois colocar os nomes dos </w:t>
+        <w:t>reste atenção</w:t>
+      </w:r>
+      <w:r>
+        <w:t xml:space="preserve">, depois de </w:t>
       </w:r>
       <w:r>
         <w:rPr>
           <w:b/>
           <w:bCs/>
         </w:rPr>
-        <w:t>filhos</w:t>
+        <w:t>target</w:t>
+      </w:r>
+      <w:r>
+        <w:t xml:space="preserve"> </w:t>
+      </w:r>
+      <w:r>
+        <w:rPr>
+          <w:u w:val="single"/>
+        </w:rPr>
+        <w:t>não</w:t>
+      </w:r>
+      <w:r>
+        <w:t xml:space="preserve"> é necessário colocar o nome do </w:t>
       </w:r>
       <w:r>
         <w:rPr>
           <w:b/>
           <w:bCs/>
         </w:rPr>
-        <w:t xml:space="preserve"> </w:t>
-      </w:r>
-      <w:r>
-        <w:t>e também</w:t>
-      </w:r>
-      <w:r>
-        <w:t xml:space="preserve"> com o </w:t>
+        <w:t>pai</w:t>
+      </w:r>
+      <w:r>
+        <w:t xml:space="preserve"> para depois colocar os nomes dos </w:t>
       </w:r>
       <w:r>
         <w:rPr>
           <w:b/>
           <w:bCs/>
         </w:rPr>
+        <w:t>filhos</w:t>
+      </w:r>
+    </w:p>
+    <w:p>
+      <w:r>
+        <w:t xml:space="preserve">Com o </w:t>
+      </w:r>
+      <w:r>
+        <w:rPr>
+          <w:b/>
+          <w:bCs/>
+        </w:rPr>
         <w:t>pai</w:t>
       </w:r>
       <w:r>
+        <w:rPr>
+          <w:b/>
+          <w:bCs/>
+        </w:rPr>
+        <w:t>,</w:t>
+      </w:r>
+      <w:r>
         <w:t xml:space="preserve"> </w:t>
       </w:r>
       <w:proofErr w:type="spellStart"/>
@@ -34876,6 +34704,24 @@
       <w:r>
         <w:t xml:space="preserve"> não funciona</w:t>
       </w:r>
+      <w:r>
+        <w:t xml:space="preserve">, assim como com outras </w:t>
+      </w:r>
+      <w:proofErr w:type="spellStart"/>
+      <w:r>
+        <w:t>tags</w:t>
+      </w:r>
+      <w:proofErr w:type="spellEnd"/>
+    </w:p>
+    <w:p>
+      <w:r>
+        <w:t xml:space="preserve"> Só funciona com a tag &lt;input</w:t>
+      </w:r>
+      <w:proofErr w:type="gramStart"/>
+      <w:r>
+        <w:t>&gt; ?</w:t>
+      </w:r>
+      <w:proofErr w:type="gramEnd"/>
     </w:p>
     <w:p/>
     <w:p>
@@ -34934,6 +34780,947 @@
       </w:r>
     </w:p>
     <w:p/>
+    <w:p>
+      <w:r>
+        <w:t>Aula7 Validação básica de formulários</w:t>
+      </w:r>
+    </w:p>
+    <w:p>
+      <w:r>
+        <w:t>04:37</w:t>
+      </w:r>
+    </w:p>
+    <w:p/>
+    <w:p>
+      <w:r>
+        <w:t>Index.html</w:t>
+      </w:r>
+    </w:p>
+    <w:p/>
+    <w:p>
+      <w:r>
+        <w:t xml:space="preserve">&lt;!DOCTYPE </w:t>
+      </w:r>
+      <w:proofErr w:type="spellStart"/>
+      <w:r>
+        <w:t>html</w:t>
+      </w:r>
+      <w:proofErr w:type="spellEnd"/>
+      <w:r>
+        <w:t>&gt;</w:t>
+      </w:r>
+    </w:p>
+    <w:p>
+      <w:r>
+        <w:t>&lt;</w:t>
+      </w:r>
+      <w:proofErr w:type="spellStart"/>
+      <w:r>
+        <w:t>html</w:t>
+      </w:r>
+      <w:proofErr w:type="spellEnd"/>
+      <w:r>
+        <w:t xml:space="preserve"> </w:t>
+      </w:r>
+      <w:proofErr w:type="spellStart"/>
+      <w:r>
+        <w:t>lang</w:t>
+      </w:r>
+      <w:proofErr w:type="spellEnd"/>
+      <w:r>
+        <w:t>="</w:t>
+      </w:r>
+      <w:proofErr w:type="spellStart"/>
+      <w:r>
+        <w:t>en</w:t>
+      </w:r>
+      <w:proofErr w:type="spellEnd"/>
+      <w:r>
+        <w:t>"&gt;</w:t>
+      </w:r>
+    </w:p>
+    <w:p>
+      <w:r>
+        <w:t>&lt;</w:t>
+      </w:r>
+      <w:proofErr w:type="spellStart"/>
+      <w:r>
+        <w:t>head</w:t>
+      </w:r>
+      <w:proofErr w:type="spellEnd"/>
+      <w:r>
+        <w:t>&gt;</w:t>
+      </w:r>
+    </w:p>
+    <w:p>
+      <w:r>
+        <w:t xml:space="preserve">    &lt;meta </w:t>
+      </w:r>
+      <w:proofErr w:type="spellStart"/>
+      <w:r>
+        <w:t>charset</w:t>
+      </w:r>
+      <w:proofErr w:type="spellEnd"/>
+      <w:r>
+        <w:t>="UTF-8"&gt;</w:t>
+      </w:r>
+    </w:p>
+    <w:p>
+      <w:r>
+        <w:t xml:space="preserve">    &lt;link </w:t>
+      </w:r>
+      <w:proofErr w:type="spellStart"/>
+      <w:r>
+        <w:t>rel</w:t>
+      </w:r>
+      <w:proofErr w:type="spellEnd"/>
+      <w:r>
+        <w:t>="</w:t>
+      </w:r>
+      <w:proofErr w:type="spellStart"/>
+      <w:r>
+        <w:t>stylesheet</w:t>
+      </w:r>
+      <w:proofErr w:type="spellEnd"/>
+      <w:r>
+        <w:t xml:space="preserve">" </w:t>
+      </w:r>
+      <w:proofErr w:type="spellStart"/>
+      <w:r>
+        <w:t>href</w:t>
+      </w:r>
+      <w:proofErr w:type="spellEnd"/>
+      <w:r>
+        <w:t>="./</w:t>
+      </w:r>
+      <w:r>
+        <w:t>index</w:t>
+      </w:r>
+      <w:r>
+        <w:t>.css"&gt;</w:t>
+      </w:r>
+    </w:p>
+    <w:p>
+      <w:r>
+        <w:t xml:space="preserve">    &lt;script </w:t>
+      </w:r>
+      <w:proofErr w:type="spellStart"/>
+      <w:r>
+        <w:t>defer</w:t>
+      </w:r>
+      <w:proofErr w:type="spellEnd"/>
+      <w:r>
+        <w:t xml:space="preserve"> </w:t>
+      </w:r>
+      <w:proofErr w:type="spellStart"/>
+      <w:r>
+        <w:t>src</w:t>
+      </w:r>
+      <w:proofErr w:type="spellEnd"/>
+      <w:r>
+        <w:t>="./</w:t>
+      </w:r>
+      <w:r>
+        <w:t>index</w:t>
+      </w:r>
+      <w:r>
+        <w:t>.js"&gt;&lt;/script&gt;</w:t>
+      </w:r>
+    </w:p>
+    <w:p>
+      <w:r>
+        <w:t xml:space="preserve">    &lt;</w:t>
+      </w:r>
+      <w:proofErr w:type="spellStart"/>
+      <w:r>
+        <w:t>title</w:t>
+      </w:r>
+      <w:proofErr w:type="spellEnd"/>
+      <w:r>
+        <w:t xml:space="preserve">&gt;Validação básica com </w:t>
+      </w:r>
+      <w:proofErr w:type="spellStart"/>
+      <w:r>
+        <w:t>Regex</w:t>
+      </w:r>
+      <w:proofErr w:type="spellEnd"/>
+      <w:r>
+        <w:t xml:space="preserve"> </w:t>
+      </w:r>
+      <w:r>
+        <w:t>&lt;/</w:t>
+      </w:r>
+      <w:proofErr w:type="spellStart"/>
+      <w:r>
+        <w:t>title</w:t>
+      </w:r>
+      <w:proofErr w:type="spellEnd"/>
+      <w:r>
+        <w:t>&gt;</w:t>
+      </w:r>
+    </w:p>
+    <w:p>
+      <w:r>
+        <w:t>&lt;/</w:t>
+      </w:r>
+      <w:proofErr w:type="spellStart"/>
+      <w:r>
+        <w:t>head</w:t>
+      </w:r>
+      <w:proofErr w:type="spellEnd"/>
+      <w:r>
+        <w:t>&gt;</w:t>
+      </w:r>
+    </w:p>
+    <w:p>
+      <w:r>
+        <w:t>&lt;</w:t>
+      </w:r>
+      <w:proofErr w:type="spellStart"/>
+      <w:r>
+        <w:t>body</w:t>
+      </w:r>
+      <w:proofErr w:type="spellEnd"/>
+      <w:r>
+        <w:t>&gt;</w:t>
+      </w:r>
+    </w:p>
+    <w:p>
+      <w:r>
+        <w:t xml:space="preserve">&lt;h1&gt;Validação básica com </w:t>
+      </w:r>
+      <w:proofErr w:type="spellStart"/>
+      <w:r>
+        <w:t>Regex</w:t>
+      </w:r>
+      <w:proofErr w:type="spellEnd"/>
+      <w:r>
+        <w:t>&lt;/h1&gt;</w:t>
+      </w:r>
+    </w:p>
+    <w:p>
+      <w:r>
+        <w:t xml:space="preserve">    &lt;</w:t>
+      </w:r>
+      <w:proofErr w:type="spellStart"/>
+      <w:r>
+        <w:t>form</w:t>
+      </w:r>
+      <w:proofErr w:type="spellEnd"/>
+      <w:r>
+        <w:t xml:space="preserve"> </w:t>
+      </w:r>
+      <w:proofErr w:type="spellStart"/>
+      <w:r>
+        <w:t>class</w:t>
+      </w:r>
+      <w:proofErr w:type="spellEnd"/>
+      <w:r>
+        <w:t>="</w:t>
+      </w:r>
+      <w:proofErr w:type="spellStart"/>
+      <w:r>
+        <w:t>sigup-form</w:t>
+      </w:r>
+      <w:proofErr w:type="spellEnd"/>
+      <w:r>
+        <w:t>"&gt;</w:t>
+      </w:r>
+    </w:p>
+    <w:p>
+      <w:r>
+        <w:t xml:space="preserve">        &lt;input </w:t>
+      </w:r>
+      <w:proofErr w:type="spellStart"/>
+      <w:r>
+        <w:t>type</w:t>
+      </w:r>
+      <w:proofErr w:type="spellEnd"/>
+      <w:r>
+        <w:t>="</w:t>
+      </w:r>
+      <w:proofErr w:type="spellStart"/>
+      <w:r>
+        <w:t>text</w:t>
+      </w:r>
+      <w:proofErr w:type="spellEnd"/>
+      <w:r>
+        <w:t>" id="</w:t>
+      </w:r>
+      <w:proofErr w:type="spellStart"/>
+      <w:r>
+        <w:t>userName</w:t>
+      </w:r>
+      <w:proofErr w:type="spellEnd"/>
+      <w:r>
+        <w:t xml:space="preserve">" </w:t>
+      </w:r>
+      <w:proofErr w:type="spellStart"/>
+      <w:r>
+        <w:t>placeholder</w:t>
+      </w:r>
+      <w:proofErr w:type="spellEnd"/>
+      <w:r>
+        <w:t>="</w:t>
+      </w:r>
+      <w:proofErr w:type="spellStart"/>
+      <w:r>
+        <w:t>username</w:t>
+      </w:r>
+      <w:proofErr w:type="spellEnd"/>
+      <w:r>
+        <w:t xml:space="preserve">" </w:t>
+      </w:r>
+      <w:proofErr w:type="spellStart"/>
+      <w:r>
+        <w:t>autofocus</w:t>
+      </w:r>
+      <w:proofErr w:type="spellEnd"/>
+      <w:r>
+        <w:t>&gt;</w:t>
+      </w:r>
+    </w:p>
+    <w:p>
+      <w:r>
+        <w:t xml:space="preserve">        &lt;</w:t>
+      </w:r>
+      <w:proofErr w:type="spellStart"/>
+      <w:r>
+        <w:t>button</w:t>
+      </w:r>
+      <w:proofErr w:type="spellEnd"/>
+      <w:r>
+        <w:t>&gt;Enviar&lt;/</w:t>
+      </w:r>
+      <w:proofErr w:type="spellStart"/>
+      <w:r>
+        <w:t>button</w:t>
+      </w:r>
+      <w:proofErr w:type="spellEnd"/>
+      <w:r>
+        <w:t>&gt;</w:t>
+      </w:r>
+    </w:p>
+    <w:p>
+      <w:r>
+        <w:t xml:space="preserve">        &lt;p id="</w:t>
+      </w:r>
+      <w:proofErr w:type="spellStart"/>
+      <w:r>
+        <w:t>feedBack</w:t>
+      </w:r>
+      <w:proofErr w:type="spellEnd"/>
+      <w:r>
+        <w:t>"&gt;&lt;/p&gt;</w:t>
+      </w:r>
+    </w:p>
+    <w:p>
+      <w:r>
+        <w:t xml:space="preserve">    &lt;/</w:t>
+      </w:r>
+      <w:proofErr w:type="spellStart"/>
+      <w:r>
+        <w:t>form</w:t>
+      </w:r>
+      <w:proofErr w:type="spellEnd"/>
+      <w:r>
+        <w:t>&gt;</w:t>
+      </w:r>
+    </w:p>
+    <w:p>
+      <w:r>
+        <w:t>&lt;/</w:t>
+      </w:r>
+      <w:proofErr w:type="spellStart"/>
+      <w:r>
+        <w:t>body</w:t>
+      </w:r>
+      <w:proofErr w:type="spellEnd"/>
+      <w:r>
+        <w:t>&gt;</w:t>
+      </w:r>
+    </w:p>
+    <w:p>
+      <w:r>
+        <w:t>&lt;/</w:t>
+      </w:r>
+      <w:proofErr w:type="spellStart"/>
+      <w:r>
+        <w:t>html</w:t>
+      </w:r>
+      <w:proofErr w:type="spellEnd"/>
+      <w:r>
+        <w:t>&gt;</w:t>
+      </w:r>
+    </w:p>
+    <w:p/>
+    <w:p>
+      <w:proofErr w:type="spellStart"/>
+      <w:r>
+        <w:lastRenderedPageBreak/>
+        <w:t>Index.ccs</w:t>
+      </w:r>
+      <w:proofErr w:type="spellEnd"/>
+    </w:p>
+    <w:p/>
+    <w:p>
+      <w:proofErr w:type="spellStart"/>
+      <w:proofErr w:type="gramStart"/>
+      <w:r>
+        <w:t>body</w:t>
+      </w:r>
+      <w:proofErr w:type="spellEnd"/>
+      <w:r>
+        <w:t>{</w:t>
+      </w:r>
+      <w:proofErr w:type="gramEnd"/>
+    </w:p>
+    <w:p>
+      <w:r>
+        <w:t xml:space="preserve">    background-color: </w:t>
+      </w:r>
+      <w:proofErr w:type="spellStart"/>
+      <w:proofErr w:type="gramStart"/>
+      <w:r>
+        <w:t>rgb</w:t>
+      </w:r>
+      <w:proofErr w:type="spellEnd"/>
+      <w:r>
+        <w:t>(</w:t>
+      </w:r>
+      <w:proofErr w:type="gramEnd"/>
+      <w:r>
+        <w:t>53, 35, 35);</w:t>
+      </w:r>
+    </w:p>
+    <w:p>
+      <w:r>
+        <w:t xml:space="preserve">    </w:t>
+      </w:r>
+      <w:proofErr w:type="spellStart"/>
+      <w:r>
+        <w:t>font-family</w:t>
+      </w:r>
+      <w:proofErr w:type="spellEnd"/>
+      <w:r>
+        <w:t xml:space="preserve">: Arial, </w:t>
+      </w:r>
+      <w:proofErr w:type="spellStart"/>
+      <w:r>
+        <w:t>Helvetica</w:t>
+      </w:r>
+      <w:proofErr w:type="spellEnd"/>
+      <w:r>
+        <w:t xml:space="preserve">, </w:t>
+      </w:r>
+      <w:proofErr w:type="spellStart"/>
+      <w:r>
+        <w:t>sans-serif</w:t>
+      </w:r>
+      <w:proofErr w:type="spellEnd"/>
+      <w:r>
+        <w:t>;</w:t>
+      </w:r>
+    </w:p>
+    <w:p>
+      <w:r>
+        <w:t>}</w:t>
+      </w:r>
+    </w:p>
+    <w:p>
+      <w:r>
+        <w:t>h1{</w:t>
+      </w:r>
+    </w:p>
+    <w:p>
+      <w:r>
+        <w:t xml:space="preserve">    </w:t>
+      </w:r>
+      <w:proofErr w:type="spellStart"/>
+      <w:r>
+        <w:t>text-align</w:t>
+      </w:r>
+      <w:proofErr w:type="spellEnd"/>
+      <w:r>
+        <w:t>: center;</w:t>
+      </w:r>
+    </w:p>
+    <w:p>
+      <w:r>
+        <w:t xml:space="preserve">    background-color: blue;</w:t>
+      </w:r>
+    </w:p>
+    <w:p>
+      <w:r>
+        <w:t xml:space="preserve">    color: </w:t>
+      </w:r>
+      <w:proofErr w:type="spellStart"/>
+      <w:r>
+        <w:t>white</w:t>
+      </w:r>
+      <w:proofErr w:type="spellEnd"/>
+      <w:r>
+        <w:t>;</w:t>
+      </w:r>
+    </w:p>
+    <w:p>
+      <w:r>
+        <w:t>}</w:t>
+      </w:r>
+    </w:p>
+    <w:p>
+      <w:proofErr w:type="spellStart"/>
+      <w:proofErr w:type="gramStart"/>
+      <w:r>
+        <w:t>form</w:t>
+      </w:r>
+      <w:proofErr w:type="spellEnd"/>
+      <w:r>
+        <w:t>{</w:t>
+      </w:r>
+      <w:proofErr w:type="gramEnd"/>
+    </w:p>
+    <w:p>
+      <w:r>
+        <w:t xml:space="preserve">    </w:t>
+      </w:r>
+      <w:proofErr w:type="spellStart"/>
+      <w:r>
+        <w:t>max-width</w:t>
+      </w:r>
+      <w:proofErr w:type="spellEnd"/>
+      <w:r>
+        <w:t>: 200px;</w:t>
+      </w:r>
+    </w:p>
+    <w:p>
+      <w:r>
+        <w:t xml:space="preserve">    </w:t>
+      </w:r>
+      <w:proofErr w:type="spellStart"/>
+      <w:r>
+        <w:t>margin</w:t>
+      </w:r>
+      <w:proofErr w:type="spellEnd"/>
+      <w:r>
+        <w:t>: 40px auto;</w:t>
+      </w:r>
+    </w:p>
+    <w:p>
+      <w:r>
+        <w:t xml:space="preserve">    background-color: </w:t>
+      </w:r>
+      <w:proofErr w:type="spellStart"/>
+      <w:r>
+        <w:t>white</w:t>
+      </w:r>
+      <w:proofErr w:type="spellEnd"/>
+      <w:r>
+        <w:t>;</w:t>
+      </w:r>
+    </w:p>
+    <w:p>
+      <w:r>
+        <w:t xml:space="preserve">    </w:t>
+      </w:r>
+      <w:proofErr w:type="spellStart"/>
+      <w:r>
+        <w:t>padding</w:t>
+      </w:r>
+      <w:proofErr w:type="spellEnd"/>
+      <w:r>
+        <w:t>: 10px;</w:t>
+      </w:r>
+    </w:p>
+    <w:p>
+      <w:r>
+        <w:t>}</w:t>
+      </w:r>
+    </w:p>
+    <w:p>
+      <w:r>
+        <w:t xml:space="preserve">input, </w:t>
+      </w:r>
+      <w:proofErr w:type="spellStart"/>
+      <w:proofErr w:type="gramStart"/>
+      <w:r>
+        <w:t>button</w:t>
+      </w:r>
+      <w:proofErr w:type="spellEnd"/>
+      <w:r>
+        <w:t>{</w:t>
+      </w:r>
+      <w:proofErr w:type="gramEnd"/>
+    </w:p>
+    <w:p>
+      <w:r>
+        <w:t xml:space="preserve">    display: </w:t>
+      </w:r>
+      <w:proofErr w:type="spellStart"/>
+      <w:r>
+        <w:t>block</w:t>
+      </w:r>
+      <w:proofErr w:type="spellEnd"/>
+      <w:r>
+        <w:t>;</w:t>
+      </w:r>
+    </w:p>
+    <w:p>
+      <w:r>
+        <w:t xml:space="preserve">    </w:t>
+      </w:r>
+      <w:proofErr w:type="spellStart"/>
+      <w:r>
+        <w:t>margin</w:t>
+      </w:r>
+      <w:proofErr w:type="spellEnd"/>
+      <w:r>
+        <w:t>: 10px auto;</w:t>
+      </w:r>
+    </w:p>
+    <w:p>
+      <w:r>
+        <w:t xml:space="preserve">    </w:t>
+      </w:r>
+      <w:proofErr w:type="spellStart"/>
+      <w:r>
+        <w:t>padding</w:t>
+      </w:r>
+      <w:proofErr w:type="spellEnd"/>
+      <w:r>
+        <w:t>: 4px;</w:t>
+      </w:r>
+    </w:p>
+    <w:p>
+      <w:r>
+        <w:t>}</w:t>
+      </w:r>
+    </w:p>
+    <w:p/>
+    <w:p>
+      <w:r>
+        <w:t>Index.js</w:t>
+      </w:r>
+    </w:p>
+    <w:p/>
+    <w:p>
+      <w:proofErr w:type="spellStart"/>
+      <w:r>
+        <w:t>const</w:t>
+      </w:r>
+      <w:proofErr w:type="spellEnd"/>
+      <w:r>
+        <w:t xml:space="preserve"> </w:t>
+      </w:r>
+      <w:proofErr w:type="spellStart"/>
+      <w:r>
+        <w:t>form</w:t>
+      </w:r>
+      <w:proofErr w:type="spellEnd"/>
+      <w:r>
+        <w:t xml:space="preserve"> = </w:t>
+      </w:r>
+      <w:proofErr w:type="spellStart"/>
+      <w:proofErr w:type="gramStart"/>
+      <w:r>
+        <w:t>document.querySelector</w:t>
+      </w:r>
+      <w:proofErr w:type="spellEnd"/>
+      <w:proofErr w:type="gramEnd"/>
+      <w:r>
+        <w:t>('.</w:t>
+      </w:r>
+      <w:proofErr w:type="spellStart"/>
+      <w:r>
+        <w:t>sigup-form</w:t>
+      </w:r>
+      <w:proofErr w:type="spellEnd"/>
+      <w:r>
+        <w:t>')</w:t>
+      </w:r>
+    </w:p>
+    <w:p>
+      <w:proofErr w:type="spellStart"/>
+      <w:r>
+        <w:t>const</w:t>
+      </w:r>
+      <w:proofErr w:type="spellEnd"/>
+      <w:r>
+        <w:t xml:space="preserve"> </w:t>
+      </w:r>
+      <w:proofErr w:type="spellStart"/>
+      <w:r>
+        <w:t>feedBack</w:t>
+      </w:r>
+      <w:proofErr w:type="spellEnd"/>
+      <w:r>
+        <w:t xml:space="preserve"> = </w:t>
+      </w:r>
+      <w:proofErr w:type="spellStart"/>
+      <w:proofErr w:type="gramStart"/>
+      <w:r>
+        <w:t>document.querySelector</w:t>
+      </w:r>
+      <w:proofErr w:type="spellEnd"/>
+      <w:proofErr w:type="gramEnd"/>
+      <w:r>
+        <w:t>('#</w:t>
+      </w:r>
+      <w:proofErr w:type="spellStart"/>
+      <w:r>
+        <w:t>feedBack</w:t>
+      </w:r>
+      <w:proofErr w:type="spellEnd"/>
+      <w:r>
+        <w:t>')</w:t>
+      </w:r>
+    </w:p>
+    <w:p>
+      <w:proofErr w:type="spellStart"/>
+      <w:proofErr w:type="gramStart"/>
+      <w:r>
+        <w:t>form.addEventListener</w:t>
+      </w:r>
+      <w:proofErr w:type="spellEnd"/>
+      <w:proofErr w:type="gramEnd"/>
+      <w:r>
+        <w:t>('</w:t>
+      </w:r>
+      <w:proofErr w:type="spellStart"/>
+      <w:r>
+        <w:t>submit</w:t>
+      </w:r>
+      <w:proofErr w:type="spellEnd"/>
+      <w:r>
+        <w:t>', (</w:t>
+      </w:r>
+      <w:proofErr w:type="spellStart"/>
+      <w:r>
+        <w:t>event</w:t>
+      </w:r>
+      <w:proofErr w:type="spellEnd"/>
+      <w:r>
+        <w:t>)=&gt;{</w:t>
+      </w:r>
+    </w:p>
+    <w:p>
+      <w:r>
+        <w:t xml:space="preserve">    </w:t>
+      </w:r>
+      <w:proofErr w:type="spellStart"/>
+      <w:proofErr w:type="gramStart"/>
+      <w:r>
+        <w:t>event.preventDefault</w:t>
+      </w:r>
+      <w:proofErr w:type="spellEnd"/>
+      <w:proofErr w:type="gramEnd"/>
+      <w:r>
+        <w:t>()</w:t>
+      </w:r>
+    </w:p>
+    <w:p>
+      <w:r>
+        <w:t xml:space="preserve">    </w:t>
+      </w:r>
+      <w:proofErr w:type="spellStart"/>
+      <w:r>
+        <w:t>const</w:t>
+      </w:r>
+      <w:proofErr w:type="spellEnd"/>
+      <w:r>
+        <w:t xml:space="preserve"> </w:t>
+      </w:r>
+      <w:proofErr w:type="spellStart"/>
+      <w:r>
+        <w:t>userName</w:t>
+      </w:r>
+      <w:proofErr w:type="spellEnd"/>
+      <w:r>
+        <w:t xml:space="preserve"> = </w:t>
+      </w:r>
+      <w:proofErr w:type="spellStart"/>
+      <w:proofErr w:type="gramStart"/>
+      <w:r>
+        <w:t>event.target</w:t>
+      </w:r>
+      <w:proofErr w:type="gramEnd"/>
+      <w:r>
+        <w:t>.userName.value</w:t>
+      </w:r>
+      <w:proofErr w:type="spellEnd"/>
+    </w:p>
+    <w:p>
+      <w:r>
+        <w:t xml:space="preserve">    </w:t>
+      </w:r>
+      <w:proofErr w:type="spellStart"/>
+      <w:r>
+        <w:t>const</w:t>
+      </w:r>
+      <w:proofErr w:type="spellEnd"/>
+      <w:r>
+        <w:t xml:space="preserve"> </w:t>
+      </w:r>
+      <w:proofErr w:type="spellStart"/>
+      <w:r>
+        <w:t>userNameRegex</w:t>
+      </w:r>
+      <w:proofErr w:type="spellEnd"/>
+      <w:r>
+        <w:t xml:space="preserve"> = /^[a-</w:t>
+      </w:r>
+      <w:proofErr w:type="spellStart"/>
+      <w:r>
+        <w:t>zA</w:t>
+      </w:r>
+      <w:proofErr w:type="spellEnd"/>
+      <w:r>
+        <w:t>-</w:t>
+      </w:r>
+      <w:proofErr w:type="gramStart"/>
+      <w:r>
+        <w:t>Z]{</w:t>
+      </w:r>
+      <w:proofErr w:type="gramEnd"/>
+      <w:r>
+        <w:t>6,12}$/</w:t>
+      </w:r>
+    </w:p>
+    <w:p>
+      <w:r>
+        <w:t xml:space="preserve">    </w:t>
+      </w:r>
+      <w:proofErr w:type="spellStart"/>
+      <w:r>
+        <w:t>const</w:t>
+      </w:r>
+      <w:proofErr w:type="spellEnd"/>
+      <w:r>
+        <w:t xml:space="preserve"> </w:t>
+      </w:r>
+      <w:proofErr w:type="spellStart"/>
+      <w:r>
+        <w:t>isAValidUserName</w:t>
+      </w:r>
+      <w:proofErr w:type="spellEnd"/>
+      <w:r>
+        <w:t xml:space="preserve"> = </w:t>
+      </w:r>
+      <w:proofErr w:type="spellStart"/>
+      <w:r>
+        <w:t>userNameRegex.test</w:t>
+      </w:r>
+      <w:proofErr w:type="spellEnd"/>
+      <w:r>
+        <w:t>(</w:t>
+      </w:r>
+      <w:proofErr w:type="spellStart"/>
+      <w:r>
+        <w:t>userName</w:t>
+      </w:r>
+      <w:proofErr w:type="spellEnd"/>
+      <w:r>
+        <w:t>)</w:t>
+      </w:r>
+    </w:p>
+    <w:p>
+      <w:r>
+        <w:t xml:space="preserve">    </w:t>
+      </w:r>
+      <w:proofErr w:type="spellStart"/>
+      <w:r>
+        <w:t>if</w:t>
+      </w:r>
+      <w:proofErr w:type="spellEnd"/>
+      <w:r>
+        <w:t>(</w:t>
+      </w:r>
+      <w:proofErr w:type="spellStart"/>
+      <w:r>
+        <w:t>isAValidUserName</w:t>
+      </w:r>
+      <w:proofErr w:type="spellEnd"/>
+      <w:proofErr w:type="gramStart"/>
+      <w:r>
+        <w:t>){</w:t>
+      </w:r>
+      <w:proofErr w:type="gramEnd"/>
+    </w:p>
+    <w:p>
+      <w:r>
+        <w:t xml:space="preserve">        </w:t>
+      </w:r>
+      <w:proofErr w:type="spellStart"/>
+      <w:r>
+        <w:t>feedBack.textContent</w:t>
+      </w:r>
+      <w:proofErr w:type="spellEnd"/>
+      <w:r>
+        <w:t xml:space="preserve"> = 'Usuário válido'</w:t>
+      </w:r>
+    </w:p>
+    <w:p>
+      <w:r>
+        <w:t xml:space="preserve">        </w:t>
+      </w:r>
+      <w:proofErr w:type="spellStart"/>
+      <w:r>
+        <w:t>return</w:t>
+      </w:r>
+      <w:proofErr w:type="spellEnd"/>
+    </w:p>
+    <w:p>
+      <w:r>
+        <w:t xml:space="preserve">    }</w:t>
+      </w:r>
+    </w:p>
+    <w:p>
+      <w:r>
+        <w:t xml:space="preserve">    </w:t>
+      </w:r>
+      <w:proofErr w:type="spellStart"/>
+      <w:r>
+        <w:t>feedBack.textContent</w:t>
+      </w:r>
+      <w:proofErr w:type="spellEnd"/>
+      <w:r>
+        <w:t xml:space="preserve"> = 'Usuário deve conter entre 6 e 12' + </w:t>
+      </w:r>
+    </w:p>
+    <w:p>
+      <w:r>
+        <w:t xml:space="preserve">    'caracteres e deve conter apenas letras'</w:t>
+      </w:r>
+    </w:p>
+    <w:p>
+      <w:r>
+        <w:t>})</w:t>
+      </w:r>
+    </w:p>
+    <w:p/>
+    <w:p>
+      <w:r>
+        <w:t xml:space="preserve">Fiz mais um teste tentando acessar a tag &lt;p&gt; dentro de um </w:t>
+      </w:r>
+      <w:proofErr w:type="spellStart"/>
+      <w:r>
+        <w:t>form</w:t>
+      </w:r>
+      <w:proofErr w:type="spellEnd"/>
+      <w:r>
+        <w:t xml:space="preserve"> pelo </w:t>
+      </w:r>
+      <w:proofErr w:type="spellStart"/>
+      <w:proofErr w:type="gramStart"/>
+      <w:r>
+        <w:t>event</w:t>
+      </w:r>
+      <w:proofErr w:type="spellEnd"/>
+      <w:proofErr w:type="gramEnd"/>
+      <w:r>
+        <w:t xml:space="preserve"> mas também não funcionou. Isso significa que somente a tag &lt;input&gt; pode ser acessada?</w:t>
+      </w:r>
+    </w:p>
     <w:p/>
     <w:p>
       <w:pPr>
@@ -34947,161 +35734,885 @@
       </w:r>
     </w:p>
     <w:p/>
-    <w:p/>
-    <w:p>
-      <w:pPr>
-        <w:pStyle w:val="Ttulo1"/>
-      </w:pPr>
-      <w:r>
-        <w:t>Aula 08</w:t>
-      </w:r>
-      <w:r>
-        <w:t>5</w:t>
-      </w:r>
-    </w:p>
-    <w:p/>
-    <w:p/>
-    <w:p>
-      <w:pPr>
-        <w:pStyle w:val="Ttulo1"/>
-      </w:pPr>
-      <w:r>
-        <w:t>Aula 08</w:t>
-      </w:r>
-      <w:r>
-        <w:t>6</w:t>
-      </w:r>
-    </w:p>
-    <w:p/>
-    <w:p/>
-    <w:p>
-      <w:pPr>
-        <w:pStyle w:val="Ttulo1"/>
-      </w:pPr>
-      <w:r>
-        <w:t>Aula 08</w:t>
-      </w:r>
-      <w:r>
-        <w:t>7</w:t>
-      </w:r>
-    </w:p>
-    <w:p/>
-    <w:p/>
-    <w:p>
-      <w:pPr>
-        <w:pStyle w:val="Ttulo1"/>
-      </w:pPr>
-      <w:r>
-        <w:t>Aula 08</w:t>
-      </w:r>
-      <w:r>
-        <w:t>8</w:t>
-      </w:r>
-    </w:p>
-    <w:p/>
-    <w:p/>
-    <w:p>
-      <w:pPr>
-        <w:pStyle w:val="Ttulo1"/>
-      </w:pPr>
-      <w:r>
-        <w:t>Aula 08</w:t>
-      </w:r>
-      <w:r>
-        <w:t>9</w:t>
-      </w:r>
-    </w:p>
-    <w:p/>
-    <w:p/>
-    <w:p>
-      <w:pPr>
-        <w:pStyle w:val="Ttulo1"/>
-      </w:pPr>
-      <w:r>
-        <w:t>Aula 0</w:t>
-      </w:r>
-      <w:r>
-        <w:t>90</w:t>
-      </w:r>
-    </w:p>
-    <w:p/>
-    <w:p/>
-    <w:p>
-      <w:pPr>
-        <w:pStyle w:val="Ttulo1"/>
-      </w:pPr>
-      <w:r>
-        <w:t>Aula 0</w:t>
-      </w:r>
-      <w:r>
-        <w:t>91</w:t>
-      </w:r>
-    </w:p>
-    <w:p/>
-    <w:p/>
-    <w:p>
-      <w:pPr>
-        <w:pStyle w:val="Ttulo1"/>
-      </w:pPr>
-      <w:r>
-        <w:t>Aula 0</w:t>
-      </w:r>
-      <w:r>
-        <w:t>92</w:t>
-      </w:r>
-    </w:p>
-    <w:p/>
-    <w:p/>
-    <w:p>
-      <w:pPr>
-        <w:pStyle w:val="Ttulo1"/>
-      </w:pPr>
-      <w:r>
-        <w:t>Aula 0</w:t>
-      </w:r>
-      <w:r>
-        <w:t>93</w:t>
-      </w:r>
-    </w:p>
-    <w:p/>
-    <w:p/>
-    <w:p>
-      <w:pPr>
-        <w:pStyle w:val="Ttulo1"/>
-      </w:pPr>
-      <w:r>
-        <w:t>Aula 0</w:t>
-      </w:r>
-      <w:r>
-        <w:t>94</w:t>
-      </w:r>
-    </w:p>
-    <w:p/>
-    <w:p/>
-    <w:p>
-      <w:pPr>
-        <w:pStyle w:val="Ttulo1"/>
-      </w:pPr>
-      <w:r>
-        <w:t>Aula 0</w:t>
-      </w:r>
-      <w:r>
-        <w:t>95</w:t>
-      </w:r>
-    </w:p>
-    <w:p/>
-    <w:p>
+    <w:p>
+      <w:r>
+        <w:t>Usando a mesma estrutura da aula anterior</w:t>
+      </w:r>
+    </w:p>
+    <w:p/>
+    <w:p>
+      <w:r>
+        <w:t>Incluímos no index.css</w:t>
+      </w:r>
+    </w:p>
+    <w:p/>
+    <w:p>
+      <w:proofErr w:type="gramStart"/>
+      <w:r>
+        <w:t>.</w:t>
+      </w:r>
+      <w:proofErr w:type="spellStart"/>
+      <w:r>
+        <w:t>success</w:t>
+      </w:r>
+      <w:proofErr w:type="spellEnd"/>
+      <w:proofErr w:type="gramEnd"/>
+      <w:r>
+        <w:t>{</w:t>
+      </w:r>
+    </w:p>
+    <w:p>
+      <w:r>
+        <w:t xml:space="preserve">    </w:t>
+      </w:r>
+      <w:proofErr w:type="spellStart"/>
+      <w:r>
+        <w:t>border</w:t>
+      </w:r>
+      <w:proofErr w:type="spellEnd"/>
+      <w:r>
+        <w:t xml:space="preserve">: 2px </w:t>
+      </w:r>
+      <w:proofErr w:type="spellStart"/>
+      <w:r>
+        <w:t>solid</w:t>
+      </w:r>
+      <w:proofErr w:type="spellEnd"/>
+      <w:r>
+        <w:t xml:space="preserve"> </w:t>
+      </w:r>
+      <w:proofErr w:type="spellStart"/>
+      <w:r>
+        <w:t>green</w:t>
+      </w:r>
+      <w:proofErr w:type="spellEnd"/>
+      <w:r>
+        <w:t>;</w:t>
+      </w:r>
+    </w:p>
+    <w:p>
+      <w:r>
+        <w:t>}</w:t>
+      </w:r>
+    </w:p>
+    <w:p>
+      <w:proofErr w:type="gramStart"/>
+      <w:r>
+        <w:t>.</w:t>
+      </w:r>
+      <w:proofErr w:type="spellStart"/>
+      <w:r>
+        <w:t>error</w:t>
+      </w:r>
+      <w:proofErr w:type="spellEnd"/>
+      <w:proofErr w:type="gramEnd"/>
+      <w:r>
+        <w:t>{</w:t>
+      </w:r>
+    </w:p>
+    <w:p>
+      <w:r>
+        <w:t xml:space="preserve">    </w:t>
+      </w:r>
+      <w:proofErr w:type="spellStart"/>
+      <w:r>
+        <w:t>border</w:t>
+      </w:r>
+      <w:proofErr w:type="spellEnd"/>
+      <w:r>
+        <w:t xml:space="preserve">: 2px </w:t>
+      </w:r>
+      <w:proofErr w:type="spellStart"/>
+      <w:r>
+        <w:t>solid</w:t>
+      </w:r>
+      <w:proofErr w:type="spellEnd"/>
+      <w:r>
+        <w:t xml:space="preserve"> </w:t>
+      </w:r>
+      <w:proofErr w:type="spellStart"/>
+      <w:r>
+        <w:t>red</w:t>
+      </w:r>
+      <w:proofErr w:type="spellEnd"/>
+      <w:r>
+        <w:t>;</w:t>
+      </w:r>
+    </w:p>
+    <w:p>
+      <w:r>
+        <w:t>}</w:t>
+      </w:r>
+    </w:p>
+    <w:p/>
+    <w:p>
+      <w:r>
+        <w:t>E no index.js fazemos algumas otimizações e acrescentamos um evento ‘</w:t>
+      </w:r>
+      <w:proofErr w:type="spellStart"/>
+      <w:r>
+        <w:t>keyup</w:t>
+      </w:r>
+      <w:proofErr w:type="spellEnd"/>
+      <w:r>
+        <w:t>’ para realizar a validação enquanto a pessoa digita. Fiz um teste mudando o evento para ‘input’ e teve o mesmo resultado</w:t>
+      </w:r>
+    </w:p>
+    <w:p/>
+    <w:p>
+      <w:proofErr w:type="spellStart"/>
+      <w:r>
+        <w:t>const</w:t>
+      </w:r>
+      <w:proofErr w:type="spellEnd"/>
+      <w:r>
+        <w:t xml:space="preserve"> </w:t>
+      </w:r>
+      <w:proofErr w:type="spellStart"/>
+      <w:r>
+        <w:t>form</w:t>
+      </w:r>
+      <w:proofErr w:type="spellEnd"/>
+      <w:r>
+        <w:t xml:space="preserve"> = </w:t>
+      </w:r>
+      <w:proofErr w:type="spellStart"/>
+      <w:proofErr w:type="gramStart"/>
+      <w:r>
+        <w:t>document.querySelector</w:t>
+      </w:r>
+      <w:proofErr w:type="spellEnd"/>
+      <w:proofErr w:type="gramEnd"/>
+      <w:r>
+        <w:t>('.</w:t>
+      </w:r>
+      <w:proofErr w:type="spellStart"/>
+      <w:r>
+        <w:t>sigup-form</w:t>
+      </w:r>
+      <w:proofErr w:type="spellEnd"/>
+      <w:r>
+        <w:t>')</w:t>
+      </w:r>
+    </w:p>
+    <w:p>
+      <w:proofErr w:type="spellStart"/>
+      <w:r>
+        <w:t>const</w:t>
+      </w:r>
+      <w:proofErr w:type="spellEnd"/>
+      <w:r>
+        <w:t xml:space="preserve"> </w:t>
+      </w:r>
+      <w:proofErr w:type="spellStart"/>
+      <w:r>
+        <w:t>feedBack</w:t>
+      </w:r>
+      <w:proofErr w:type="spellEnd"/>
+      <w:r>
+        <w:t xml:space="preserve"> = </w:t>
+      </w:r>
+      <w:proofErr w:type="spellStart"/>
+      <w:proofErr w:type="gramStart"/>
+      <w:r>
+        <w:t>document.querySelector</w:t>
+      </w:r>
+      <w:proofErr w:type="spellEnd"/>
+      <w:proofErr w:type="gramEnd"/>
+      <w:r>
+        <w:t>('#</w:t>
+      </w:r>
+      <w:proofErr w:type="spellStart"/>
+      <w:r>
+        <w:t>feedBack</w:t>
+      </w:r>
+      <w:proofErr w:type="spellEnd"/>
+      <w:r>
+        <w:t>')</w:t>
+      </w:r>
+    </w:p>
+    <w:p/>
+    <w:p>
+      <w:proofErr w:type="spellStart"/>
+      <w:r>
+        <w:t>const</w:t>
+      </w:r>
+      <w:proofErr w:type="spellEnd"/>
+      <w:r>
+        <w:t xml:space="preserve"> </w:t>
+      </w:r>
+      <w:proofErr w:type="spellStart"/>
+      <w:r>
+        <w:t>testUserName</w:t>
+      </w:r>
+      <w:proofErr w:type="spellEnd"/>
+      <w:r>
+        <w:t xml:space="preserve"> = </w:t>
+      </w:r>
+      <w:proofErr w:type="spellStart"/>
+      <w:r>
+        <w:t>userName</w:t>
+      </w:r>
+      <w:proofErr w:type="spellEnd"/>
+      <w:r>
+        <w:t xml:space="preserve"> =&gt; /^[a-</w:t>
+      </w:r>
+      <w:proofErr w:type="spellStart"/>
+      <w:r>
+        <w:t>zA</w:t>
+      </w:r>
+      <w:proofErr w:type="spellEnd"/>
+      <w:r>
+        <w:t>-</w:t>
+      </w:r>
+      <w:proofErr w:type="gramStart"/>
+      <w:r>
+        <w:t>Z]{</w:t>
+      </w:r>
+      <w:proofErr w:type="gramEnd"/>
+      <w:r>
+        <w:t>6,12}$/.</w:t>
+      </w:r>
+      <w:proofErr w:type="spellStart"/>
+      <w:r>
+        <w:t>test</w:t>
+      </w:r>
+      <w:proofErr w:type="spellEnd"/>
+      <w:r>
+        <w:t>(</w:t>
+      </w:r>
+      <w:proofErr w:type="spellStart"/>
+      <w:r>
+        <w:t>userName</w:t>
+      </w:r>
+      <w:proofErr w:type="spellEnd"/>
+      <w:r>
+        <w:t>) //&lt;&lt;&lt;</w:t>
+      </w:r>
+    </w:p>
+    <w:p/>
+    <w:p>
+      <w:proofErr w:type="spellStart"/>
+      <w:proofErr w:type="gramStart"/>
+      <w:r>
+        <w:t>form.addEventListener</w:t>
+      </w:r>
+      <w:proofErr w:type="spellEnd"/>
+      <w:proofErr w:type="gramEnd"/>
+      <w:r>
+        <w:t>('</w:t>
+      </w:r>
+      <w:proofErr w:type="spellStart"/>
+      <w:r>
+        <w:t>submit</w:t>
+      </w:r>
+      <w:proofErr w:type="spellEnd"/>
+      <w:r>
+        <w:t>', (</w:t>
+      </w:r>
+      <w:proofErr w:type="spellStart"/>
+      <w:r>
+        <w:t>event</w:t>
+      </w:r>
+      <w:proofErr w:type="spellEnd"/>
+      <w:r>
+        <w:t>)=&gt;{</w:t>
+      </w:r>
+    </w:p>
+    <w:p>
+      <w:r>
+        <w:t xml:space="preserve">    </w:t>
+      </w:r>
+      <w:proofErr w:type="spellStart"/>
+      <w:proofErr w:type="gramStart"/>
+      <w:r>
+        <w:t>event.preventDefault</w:t>
+      </w:r>
+      <w:proofErr w:type="spellEnd"/>
+      <w:proofErr w:type="gramEnd"/>
+      <w:r>
+        <w:t>()</w:t>
+      </w:r>
+    </w:p>
+    <w:p>
+      <w:r>
+        <w:t xml:space="preserve">    </w:t>
+      </w:r>
+      <w:proofErr w:type="spellStart"/>
+      <w:r>
+        <w:t>const</w:t>
+      </w:r>
+      <w:proofErr w:type="spellEnd"/>
+      <w:r>
+        <w:t xml:space="preserve"> </w:t>
+      </w:r>
+      <w:proofErr w:type="spellStart"/>
+      <w:r>
+        <w:t>userName</w:t>
+      </w:r>
+      <w:proofErr w:type="spellEnd"/>
+      <w:r>
+        <w:t xml:space="preserve"> = </w:t>
+      </w:r>
+      <w:proofErr w:type="spellStart"/>
+      <w:proofErr w:type="gramStart"/>
+      <w:r>
+        <w:t>event.target</w:t>
+      </w:r>
+      <w:proofErr w:type="gramEnd"/>
+      <w:r>
+        <w:t>.userName.value</w:t>
+      </w:r>
+      <w:proofErr w:type="spellEnd"/>
+    </w:p>
+    <w:p>
+      <w:r>
+        <w:t xml:space="preserve">    </w:t>
+      </w:r>
+      <w:proofErr w:type="spellStart"/>
+      <w:r>
+        <w:t>const</w:t>
+      </w:r>
+      <w:proofErr w:type="spellEnd"/>
+      <w:r>
+        <w:t xml:space="preserve"> </w:t>
+      </w:r>
+      <w:proofErr w:type="spellStart"/>
+      <w:r>
+        <w:t>isAValidUserName</w:t>
+      </w:r>
+      <w:proofErr w:type="spellEnd"/>
+      <w:r>
+        <w:t xml:space="preserve"> = </w:t>
+      </w:r>
+      <w:proofErr w:type="spellStart"/>
+      <w:r>
+        <w:t>testUserName</w:t>
+      </w:r>
+      <w:proofErr w:type="spellEnd"/>
+      <w:r>
+        <w:t>(</w:t>
+      </w:r>
+      <w:proofErr w:type="spellStart"/>
+      <w:r>
+        <w:t>userName</w:t>
+      </w:r>
+      <w:proofErr w:type="spellEnd"/>
+      <w:r>
+        <w:t>) //&lt;&lt;&lt;</w:t>
+      </w:r>
+    </w:p>
+    <w:p>
+      <w:r>
+        <w:t xml:space="preserve">    </w:t>
+      </w:r>
+      <w:proofErr w:type="spellStart"/>
+      <w:r>
+        <w:t>if</w:t>
+      </w:r>
+      <w:proofErr w:type="spellEnd"/>
+      <w:r>
+        <w:t>(</w:t>
+      </w:r>
+      <w:proofErr w:type="spellStart"/>
+      <w:r>
+        <w:t>isAValidUserName</w:t>
+      </w:r>
+      <w:proofErr w:type="spellEnd"/>
+      <w:proofErr w:type="gramStart"/>
+      <w:r>
+        <w:t>){</w:t>
+      </w:r>
+      <w:proofErr w:type="gramEnd"/>
+    </w:p>
+    <w:p>
+      <w:r>
+        <w:t xml:space="preserve">        </w:t>
+      </w:r>
+      <w:proofErr w:type="spellStart"/>
+      <w:r>
+        <w:t>feedBack.textContent</w:t>
+      </w:r>
+      <w:proofErr w:type="spellEnd"/>
+      <w:r>
+        <w:t xml:space="preserve"> = 'Usuário válido'</w:t>
+      </w:r>
+    </w:p>
+    <w:p>
+      <w:r>
+        <w:t xml:space="preserve">        </w:t>
+      </w:r>
+      <w:proofErr w:type="spellStart"/>
+      <w:r>
+        <w:t>return</w:t>
+      </w:r>
+      <w:proofErr w:type="spellEnd"/>
+    </w:p>
+    <w:p>
+      <w:r>
+        <w:t xml:space="preserve">    }</w:t>
+      </w:r>
+    </w:p>
+    <w:p>
+      <w:r>
+        <w:t xml:space="preserve">    </w:t>
+      </w:r>
+      <w:proofErr w:type="spellStart"/>
+      <w:r>
+        <w:t>feedBack.textContent</w:t>
+      </w:r>
+      <w:proofErr w:type="spellEnd"/>
+      <w:r>
+        <w:t xml:space="preserve"> = 'Usuário deve conter entre 6 e 12' + </w:t>
+      </w:r>
+    </w:p>
+    <w:p>
+      <w:r>
+        <w:t xml:space="preserve">    'caracteres e deve conter apenas letras'</w:t>
+      </w:r>
+    </w:p>
+    <w:p>
+      <w:r>
+        <w:t>})</w:t>
+      </w:r>
+    </w:p>
+    <w:p/>
+    <w:p>
+      <w:proofErr w:type="spellStart"/>
+      <w:proofErr w:type="gramStart"/>
+      <w:r>
+        <w:t>form.userName.addEventListener</w:t>
+      </w:r>
+      <w:proofErr w:type="spellEnd"/>
+      <w:proofErr w:type="gramEnd"/>
+      <w:r>
+        <w:t>('</w:t>
+      </w:r>
+      <w:proofErr w:type="spellStart"/>
+      <w:r>
+        <w:t>keyup</w:t>
+      </w:r>
+      <w:proofErr w:type="spellEnd"/>
+      <w:r>
+        <w:t xml:space="preserve">', </w:t>
+      </w:r>
+      <w:proofErr w:type="spellStart"/>
+      <w:r>
+        <w:t>event</w:t>
+      </w:r>
+      <w:proofErr w:type="spellEnd"/>
+      <w:r>
+        <w:t xml:space="preserve"> =&gt; {</w:t>
+      </w:r>
+    </w:p>
+    <w:p>
+      <w:r>
+        <w:t xml:space="preserve">    // </w:t>
+      </w:r>
+      <w:proofErr w:type="spellStart"/>
+      <w:r>
+        <w:t>keyup</w:t>
+      </w:r>
+      <w:proofErr w:type="spellEnd"/>
+      <w:r>
+        <w:t xml:space="preserve"> -&gt; Quando libera uma tecla pressionada</w:t>
+      </w:r>
+    </w:p>
+    <w:p>
+      <w:r>
+        <w:t xml:space="preserve">    </w:t>
+      </w:r>
+      <w:proofErr w:type="spellStart"/>
+      <w:r>
+        <w:t>const</w:t>
+      </w:r>
+      <w:proofErr w:type="spellEnd"/>
+      <w:r>
+        <w:t xml:space="preserve"> </w:t>
+      </w:r>
+      <w:proofErr w:type="spellStart"/>
+      <w:r>
+        <w:t>isAValidUserName</w:t>
+      </w:r>
+      <w:proofErr w:type="spellEnd"/>
+      <w:r>
+        <w:t xml:space="preserve"> = </w:t>
+      </w:r>
+      <w:proofErr w:type="spellStart"/>
+      <w:r>
+        <w:t>testUserName</w:t>
+      </w:r>
+      <w:proofErr w:type="spellEnd"/>
+      <w:r>
+        <w:t>(</w:t>
+      </w:r>
+      <w:proofErr w:type="spellStart"/>
+      <w:proofErr w:type="gramStart"/>
+      <w:r>
+        <w:t>event.target</w:t>
+      </w:r>
+      <w:proofErr w:type="gramEnd"/>
+      <w:r>
+        <w:t>.value</w:t>
+      </w:r>
+      <w:proofErr w:type="spellEnd"/>
+      <w:r>
+        <w:t>) //&lt;&lt;&lt;</w:t>
+      </w:r>
+    </w:p>
+    <w:p>
+      <w:r>
+        <w:t xml:space="preserve">    </w:t>
+      </w:r>
+      <w:proofErr w:type="spellStart"/>
+      <w:r>
+        <w:t>if</w:t>
+      </w:r>
+      <w:proofErr w:type="spellEnd"/>
+      <w:r>
+        <w:t>(</w:t>
+      </w:r>
+      <w:proofErr w:type="spellStart"/>
+      <w:r>
+        <w:t>isAValidUserName</w:t>
+      </w:r>
+      <w:proofErr w:type="spellEnd"/>
+      <w:proofErr w:type="gramStart"/>
+      <w:r>
+        <w:t>){</w:t>
+      </w:r>
+      <w:proofErr w:type="gramEnd"/>
+    </w:p>
+    <w:p>
+      <w:r>
+        <w:t xml:space="preserve">        </w:t>
+      </w:r>
+      <w:proofErr w:type="spellStart"/>
+      <w:proofErr w:type="gramStart"/>
+      <w:r>
+        <w:t>form.userName.setAttribute</w:t>
+      </w:r>
+      <w:proofErr w:type="spellEnd"/>
+      <w:proofErr w:type="gramEnd"/>
+      <w:r>
+        <w:t>('</w:t>
+      </w:r>
+      <w:proofErr w:type="spellStart"/>
+      <w:r>
+        <w:t>class</w:t>
+      </w:r>
+      <w:proofErr w:type="spellEnd"/>
+      <w:r>
+        <w:t>', '</w:t>
+      </w:r>
+      <w:proofErr w:type="spellStart"/>
+      <w:r>
+        <w:t>success</w:t>
+      </w:r>
+      <w:proofErr w:type="spellEnd"/>
+      <w:r>
+        <w:t>')</w:t>
+      </w:r>
+    </w:p>
+    <w:p>
+      <w:r>
+        <w:t xml:space="preserve">        </w:t>
+      </w:r>
+      <w:proofErr w:type="gramStart"/>
+      <w:r>
+        <w:t>console.log(</w:t>
+      </w:r>
+      <w:proofErr w:type="gramEnd"/>
+      <w:r>
+        <w:t>'Usuário válido')</w:t>
+      </w:r>
+    </w:p>
+    <w:p>
+      <w:r>
+        <w:t xml:space="preserve">        </w:t>
+      </w:r>
+      <w:proofErr w:type="spellStart"/>
+      <w:r>
+        <w:t>return</w:t>
+      </w:r>
+      <w:proofErr w:type="spellEnd"/>
+    </w:p>
+    <w:p>
+      <w:r>
+        <w:t xml:space="preserve">    }</w:t>
+      </w:r>
+    </w:p>
+    <w:p>
+      <w:r>
+        <w:t xml:space="preserve">    </w:t>
+      </w:r>
+      <w:proofErr w:type="spellStart"/>
+      <w:proofErr w:type="gramStart"/>
+      <w:r>
+        <w:t>form.userName.setAttribute</w:t>
+      </w:r>
+      <w:proofErr w:type="spellEnd"/>
+      <w:proofErr w:type="gramEnd"/>
+      <w:r>
+        <w:t>('</w:t>
+      </w:r>
+      <w:proofErr w:type="spellStart"/>
+      <w:r>
+        <w:t>class</w:t>
+      </w:r>
+      <w:proofErr w:type="spellEnd"/>
+      <w:r>
+        <w:t>', '</w:t>
+      </w:r>
+      <w:proofErr w:type="spellStart"/>
+      <w:r>
+        <w:t>error</w:t>
+      </w:r>
+      <w:proofErr w:type="spellEnd"/>
+      <w:r>
+        <w:t>')</w:t>
+      </w:r>
+    </w:p>
+    <w:p>
+      <w:r>
+        <w:t xml:space="preserve">    </w:t>
+      </w:r>
+      <w:proofErr w:type="gramStart"/>
+      <w:r>
+        <w:t>console.log(</w:t>
+      </w:r>
+      <w:proofErr w:type="gramEnd"/>
+      <w:r>
+        <w:t>'Usuário inválido')</w:t>
+      </w:r>
+    </w:p>
+    <w:p>
+      <w:r>
+        <w:t>})</w:t>
+      </w:r>
+    </w:p>
+    <w:p/>
+    <w:p>
+      <w:r>
+        <w:t xml:space="preserve">Observação. </w:t>
+      </w:r>
+      <w:r>
+        <w:t>No m</w:t>
+      </w:r>
+      <w:r>
+        <w:t xml:space="preserve">eu navegador, para ver o resultado da borda vermelha ou verde eu tenho que clicar fora do input. Isso significa que </w:t>
+      </w:r>
+      <w:proofErr w:type="gramStart"/>
+      <w:r>
+        <w:t>os usuário</w:t>
+      </w:r>
+      <w:proofErr w:type="gramEnd"/>
+      <w:r>
+        <w:t xml:space="preserve"> também possam ter esse problema</w:t>
+      </w:r>
+      <w:r>
+        <w:t>. Mas no exemplo do professor a validação ocorre quando cada tecla é liberada normalmente</w:t>
+      </w:r>
+    </w:p>
+    <w:p/>
+    <w:p>
+      <w:r>
+        <w:t>Para concluir que o evento ‘</w:t>
+      </w:r>
+      <w:proofErr w:type="spellStart"/>
+      <w:r>
+        <w:t>keup</w:t>
+      </w:r>
+      <w:proofErr w:type="spellEnd"/>
+      <w:r>
+        <w:t xml:space="preserve">’ esta sendo chamado inclui os </w:t>
+      </w:r>
+      <w:proofErr w:type="spellStart"/>
+      <w:r>
+        <w:t>consol.logs</w:t>
+      </w:r>
+      <w:proofErr w:type="spellEnd"/>
+      <w:r>
+        <w:t xml:space="preserve"> e deu certo</w:t>
+      </w:r>
       <w:bookmarkStart w:id="1" w:name="_GoBack"/>
       <w:bookmarkEnd w:id="1"/>
     </w:p>
+    <w:p/>
+    <w:p>
+      <w:r>
+        <w:t xml:space="preserve">Dentro do evento </w:t>
+      </w:r>
+      <w:proofErr w:type="spellStart"/>
+      <w:r>
+        <w:t>keyup</w:t>
+      </w:r>
+      <w:proofErr w:type="spellEnd"/>
+      <w:r>
+        <w:t xml:space="preserve">, o </w:t>
+      </w:r>
+      <w:proofErr w:type="spellStart"/>
+      <w:r>
+        <w:t>event</w:t>
+      </w:r>
+      <w:proofErr w:type="spellEnd"/>
+      <w:r>
+        <w:t>, existe centenas de opções a serem utilizadas</w:t>
+      </w:r>
+    </w:p>
+    <w:p/>
     <w:p>
       <w:pPr>
         <w:pStyle w:val="Ttulo1"/>
       </w:pPr>
       <w:r>
+        <w:t>Aula 08</w:t>
+      </w:r>
+      <w:r>
+        <w:t>5</w:t>
+      </w:r>
+    </w:p>
+    <w:p/>
+    <w:p/>
+    <w:p>
+      <w:pPr>
+        <w:pStyle w:val="Ttulo1"/>
+      </w:pPr>
+      <w:r>
+        <w:t>Aula 08</w:t>
+      </w:r>
+      <w:r>
+        <w:t>6</w:t>
+      </w:r>
+    </w:p>
+    <w:p/>
+    <w:p/>
+    <w:p>
+      <w:pPr>
+        <w:pStyle w:val="Ttulo1"/>
+      </w:pPr>
+      <w:r>
+        <w:t>Aula 08</w:t>
+      </w:r>
+      <w:r>
+        <w:t>7</w:t>
+      </w:r>
+    </w:p>
+    <w:p/>
+    <w:p/>
+    <w:p>
+      <w:pPr>
+        <w:pStyle w:val="Ttulo1"/>
+      </w:pPr>
+      <w:r>
+        <w:lastRenderedPageBreak/>
+        <w:t>Aula 08</w:t>
+      </w:r>
+      <w:r>
+        <w:t>8</w:t>
+      </w:r>
+    </w:p>
+    <w:p/>
+    <w:p/>
+    <w:p>
+      <w:pPr>
+        <w:pStyle w:val="Ttulo1"/>
+      </w:pPr>
+      <w:r>
+        <w:t>Aula 08</w:t>
+      </w:r>
+      <w:r>
+        <w:t>9</w:t>
+      </w:r>
+    </w:p>
+    <w:p/>
+    <w:p/>
+    <w:p>
+      <w:pPr>
+        <w:pStyle w:val="Ttulo1"/>
+      </w:pPr>
+      <w:r>
         <w:t>Aula 0</w:t>
       </w:r>
       <w:r>
+        <w:t>90</w:t>
+      </w:r>
+    </w:p>
+    <w:p/>
+    <w:p/>
+    <w:p>
+      <w:pPr>
+        <w:pStyle w:val="Ttulo1"/>
+      </w:pPr>
+      <w:r>
+        <w:t>Aula 0</w:t>
+      </w:r>
+      <w:r>
+        <w:t>91</w:t>
+      </w:r>
+    </w:p>
+    <w:p/>
+    <w:p/>
+    <w:p>
+      <w:pPr>
+        <w:pStyle w:val="Ttulo1"/>
+      </w:pPr>
+      <w:r>
+        <w:t>Aula 0</w:t>
+      </w:r>
+      <w:r>
+        <w:t>92</w:t>
+      </w:r>
+    </w:p>
+    <w:p/>
+    <w:p/>
+    <w:p>
+      <w:pPr>
+        <w:pStyle w:val="Ttulo1"/>
+      </w:pPr>
+      <w:r>
+        <w:t>Aula 0</w:t>
+      </w:r>
+      <w:r>
+        <w:t>93</w:t>
+      </w:r>
+    </w:p>
+    <w:p/>
+    <w:p/>
+    <w:p>
+      <w:pPr>
+        <w:pStyle w:val="Ttulo1"/>
+      </w:pPr>
+      <w:r>
+        <w:t>Aula 0</w:t>
+      </w:r>
+      <w:r>
+        <w:t>94</w:t>
+      </w:r>
+    </w:p>
+    <w:p/>
+    <w:p/>
+    <w:p>
+      <w:pPr>
+        <w:pStyle w:val="Ttulo1"/>
+      </w:pPr>
+      <w:r>
+        <w:t>Aula 0</w:t>
+      </w:r>
+      <w:r>
+        <w:t>95</w:t>
+      </w:r>
+    </w:p>
+    <w:p/>
+    <w:p/>
+    <w:p>
+      <w:pPr>
+        <w:pStyle w:val="Ttulo1"/>
+      </w:pPr>
+      <w:r>
+        <w:t>Aula 0</w:t>
+      </w:r>
+      <w:r>
         <w:t>96</w:t>
       </w:r>
     </w:p>
@@ -35115,10 +36626,7 @@
         <w:t>Aula 0</w:t>
       </w:r>
       <w:r>
-        <w:t>9</w:t>
-      </w:r>
-      <w:r>
-        <w:t>7</w:t>
+        <w:t>97</w:t>
       </w:r>
     </w:p>
     <w:p/>
@@ -35131,10 +36639,7 @@
         <w:t>Aula 0</w:t>
       </w:r>
       <w:r>
-        <w:t>9</w:t>
-      </w:r>
-      <w:r>
-        <w:t>8</w:t>
+        <w:t>98</w:t>
       </w:r>
     </w:p>
     <w:p/>
@@ -35147,10 +36652,7 @@
         <w:t>Aula 0</w:t>
       </w:r>
       <w:r>
-        <w:t>9</w:t>
-      </w:r>
-      <w:r>
-        <w:t>9</w:t>
+        <w:t>99</w:t>
       </w:r>
     </w:p>
     <w:p/>
@@ -35952,7 +37454,7 @@
 </file>
 
 <file path=customXml/itemProps2.xml><?xml version="1.0" encoding="utf-8"?>
-<ds:datastoreItem xmlns:ds="http://schemas.openxmlformats.org/officeDocument/2006/customXml" ds:itemID="{C3FC8D99-EF21-4013-823E-6E3F27D2E132}">
+<ds:datastoreItem xmlns:ds="http://schemas.openxmlformats.org/officeDocument/2006/customXml" ds:itemID="{9799B75D-6527-44D7-9026-411B2C51E9C5}">
   <ds:schemaRefs>
     <ds:schemaRef ds:uri="http://schemas.openxmlformats.org/officeDocument/2006/bibliography"/>
   </ds:schemaRefs>

</xml_diff>

<commit_message>
Como definir, na invocacao de um funcao, que o usuario use uma arrow function no segundo parametro
</commit_message>
<xml_diff>
--- a/CJRM.docx
+++ b/CJRM.docx
@@ -40923,7 +40923,15 @@
       </w:r>
       <w:proofErr w:type="spellStart"/>
       <w:r>
-        <w:t>arraw</w:t>
+        <w:t>arr</w:t>
+      </w:r>
+      <w:r>
+        <w:t>o</w:t>
+      </w:r>
+      <w:bookmarkStart w:id="1" w:name="_GoBack"/>
+      <w:bookmarkEnd w:id="1"/>
+      <w:r>
+        <w:t>w</w:t>
       </w:r>
       <w:proofErr w:type="spellEnd"/>
       <w:r>
@@ -40984,8 +40992,6 @@
       <w:r>
         <w:t>6</w:t>
       </w:r>
-      <w:bookmarkStart w:id="1" w:name="_GoBack"/>
-      <w:bookmarkEnd w:id="1"/>
     </w:p>
     <w:p/>
     <w:p/>
@@ -42332,7 +42338,7 @@
 </file>
 
 <file path=customXml/itemProps2.xml><?xml version="1.0" encoding="utf-8"?>
-<ds:datastoreItem xmlns:ds="http://schemas.openxmlformats.org/officeDocument/2006/customXml" ds:itemID="{DC00AD93-6072-4785-84CA-9E09E5AA9632}">
+<ds:datastoreItem xmlns:ds="http://schemas.openxmlformats.org/officeDocument/2006/customXml" ds:itemID="{9FB257EA-A493-4EAF-83DB-51E336D51E99}">
   <ds:schemaRefs>
     <ds:schemaRef ds:uri="http://schemas.openxmlformats.org/officeDocument/2006/bibliography"/>
   </ds:schemaRefs>

</xml_diff>

<commit_message>
o sempre esquecido docx
</commit_message>
<xml_diff>
--- a/CJRM.docx
+++ b/CJRM.docx
@@ -44470,8 +44470,6 @@
       <w:r>
         <w:t>z</w:t>
       </w:r>
-      <w:bookmarkStart w:id="1" w:name="_GoBack"/>
-      <w:bookmarkEnd w:id="1"/>
       <w:r>
         <w:t>, no App.js</w:t>
       </w:r>
@@ -44778,10 +44776,7 @@
       </w:r>
       <w:proofErr w:type="gramEnd"/>
       <w:r>
-        <w:t>( )</w:t>
-      </w:r>
-      <w:r>
-        <w:t>=&gt;{</w:t>
+        <w:t>( )=&gt;{</w:t>
       </w:r>
     </w:p>
     <w:p>
@@ -44802,10 +44797,7 @@
       </w:r>
       <w:proofErr w:type="spellEnd"/>
       <w:r>
-        <w:t xml:space="preserve"> mundo’</w:t>
-      </w:r>
-      <w:r>
-        <w:t>)</w:t>
+        <w:t xml:space="preserve"> mundo’)</w:t>
       </w:r>
     </w:p>
     <w:p>
@@ -45786,10 +45778,7 @@
       </w:r>
       <w:proofErr w:type="spellEnd"/>
       <w:r>
-        <w:t xml:space="preserve"> </w:t>
-      </w:r>
-      <w:r>
-        <w:t>}%`</w:t>
+        <w:t xml:space="preserve"> }%`</w:t>
       </w:r>
     </w:p>
     <w:p>
@@ -45845,28 +45834,632 @@
       </w:r>
       <w:proofErr w:type="spellEnd"/>
       <w:r>
+        <w:t>('texto').</w:t>
+      </w:r>
+    </w:p>
+    <w:p>
+      <w:r>
+        <w:t>contador = ‘0’</w:t>
+      </w:r>
+    </w:p>
+    <w:p/>
+    <w:p>
+      <w:proofErr w:type="spellStart"/>
+      <w:r>
+        <w:t>const</w:t>
+      </w:r>
+      <w:proofErr w:type="spellEnd"/>
+      <w:r>
+        <w:t xml:space="preserve"> timer = </w:t>
+      </w:r>
+      <w:proofErr w:type="spellStart"/>
+      <w:proofErr w:type="gramStart"/>
+      <w:r>
+        <w:t>setInterval</w:t>
+      </w:r>
+      <w:proofErr w:type="spellEnd"/>
+      <w:r>
+        <w:t>( (</w:t>
+      </w:r>
+      <w:proofErr w:type="gramEnd"/>
+      <w:r>
+        <w:t xml:space="preserve">) =&gt; { </w:t>
+      </w:r>
+    </w:p>
+    <w:p>
+      <w:r>
+        <w:t xml:space="preserve">    </w:t>
+      </w:r>
+      <w:proofErr w:type="spellStart"/>
+      <w:proofErr w:type="gramStart"/>
+      <w:r>
+        <w:t>if</w:t>
+      </w:r>
+      <w:proofErr w:type="spellEnd"/>
+      <w:r>
+        <w:t xml:space="preserve">( </w:t>
+      </w:r>
+      <w:proofErr w:type="spellStart"/>
+      <w:r>
+        <w:t>counter</w:t>
+      </w:r>
+      <w:proofErr w:type="spellEnd"/>
+      <w:proofErr w:type="gramEnd"/>
+      <w:r>
+        <w:t xml:space="preserve"> === score ){</w:t>
+      </w:r>
+    </w:p>
+    <w:p>
+      <w:r>
+        <w:t xml:space="preserve">        </w:t>
+      </w:r>
+      <w:proofErr w:type="spellStart"/>
+      <w:proofErr w:type="gramStart"/>
+      <w:r>
+        <w:t>clearInterval</w:t>
+      </w:r>
+      <w:proofErr w:type="spellEnd"/>
+      <w:r>
+        <w:t>( timer</w:t>
+      </w:r>
+      <w:proofErr w:type="gramEnd"/>
+      <w:r>
+        <w:t xml:space="preserve"> )</w:t>
+      </w:r>
+    </w:p>
+    <w:p>
+      <w:r>
+        <w:t xml:space="preserve">    }</w:t>
+      </w:r>
+    </w:p>
+    <w:p>
+      <w:r>
+        <w:t xml:space="preserve">    </w:t>
+      </w:r>
+      <w:proofErr w:type="spellStart"/>
+      <w:r>
+        <w:t>const</w:t>
+      </w:r>
+      <w:proofErr w:type="spellEnd"/>
+      <w:r>
+        <w:t xml:space="preserve"> </w:t>
+      </w:r>
+      <w:proofErr w:type="spellStart"/>
+      <w:r>
+        <w:t>incrementedCounter</w:t>
+      </w:r>
+      <w:proofErr w:type="spellEnd"/>
+      <w:r>
+        <w:t xml:space="preserve"> = </w:t>
+      </w:r>
+      <w:proofErr w:type="spellStart"/>
+      <w:r>
+        <w:t>Number</w:t>
+      </w:r>
+      <w:proofErr w:type="spellEnd"/>
+      <w:r>
+        <w:t>(</w:t>
+      </w:r>
+      <w:proofErr w:type="spellStart"/>
+      <w:proofErr w:type="gramStart"/>
+      <w:r>
+        <w:t>contador.textContent</w:t>
+      </w:r>
+      <w:proofErr w:type="spellEnd"/>
+      <w:proofErr w:type="gramEnd"/>
+      <w:r>
+        <w:t>) + 1</w:t>
+      </w:r>
+    </w:p>
+    <w:p>
+      <w:r>
+        <w:t xml:space="preserve">    </w:t>
+      </w:r>
+      <w:proofErr w:type="spellStart"/>
+      <w:proofErr w:type="gramStart"/>
+      <w:r>
+        <w:t>contador.textContent</w:t>
+      </w:r>
+      <w:proofErr w:type="spellEnd"/>
+      <w:proofErr w:type="gramEnd"/>
+      <w:r>
+        <w:t xml:space="preserve"> = </w:t>
+      </w:r>
+      <w:proofErr w:type="spellStart"/>
+      <w:r>
+        <w:t>incrementedCounter</w:t>
+      </w:r>
+      <w:proofErr w:type="spellEnd"/>
+    </w:p>
+    <w:p>
+      <w:r>
+        <w:t>}, 10)</w:t>
+      </w:r>
+    </w:p>
+    <w:p/>
+    <w:p>
+      <w:r>
+        <w:t>-------------------</w:t>
+      </w:r>
+    </w:p>
+    <w:p/>
+    <w:p>
+      <w:r>
+        <w:t xml:space="preserve">Como separar </w:t>
+      </w:r>
+      <w:r>
+        <w:t>as responsabilidades</w:t>
+      </w:r>
+    </w:p>
+    <w:p/>
+    <w:p>
+      <w:r>
+        <w:t xml:space="preserve">No arquivo </w:t>
+      </w:r>
+      <w:proofErr w:type="spellStart"/>
+      <w:r>
+        <w:t>js</w:t>
+      </w:r>
+      <w:proofErr w:type="spellEnd"/>
+      <w:r>
+        <w:t xml:space="preserve"> do Quis, App.js</w:t>
+      </w:r>
+    </w:p>
+    <w:p/>
+    <w:p>
+      <w:r>
+        <w:t>Separamos o que cada parte do código está fazendo:</w:t>
+      </w:r>
+    </w:p>
+    <w:p/>
+    <w:p/>
+    <w:p>
+      <w:proofErr w:type="spellStart"/>
+      <w:r>
+        <w:t>const</w:t>
+      </w:r>
+      <w:proofErr w:type="spellEnd"/>
+      <w:r>
+        <w:t xml:space="preserve"> </w:t>
+      </w:r>
+      <w:proofErr w:type="spellStart"/>
+      <w:r>
+        <w:t>form</w:t>
+      </w:r>
+      <w:proofErr w:type="spellEnd"/>
+      <w:r>
+        <w:t xml:space="preserve"> = </w:t>
+      </w:r>
+      <w:proofErr w:type="spellStart"/>
+      <w:proofErr w:type="gramStart"/>
+      <w:r>
+        <w:t>document.querySelector</w:t>
+      </w:r>
+      <w:proofErr w:type="spellEnd"/>
+      <w:proofErr w:type="gramEnd"/>
+      <w:r>
+        <w:t>('.quiz-</w:t>
+      </w:r>
+      <w:proofErr w:type="spellStart"/>
+      <w:r>
+        <w:t>form</w:t>
+      </w:r>
+      <w:proofErr w:type="spellEnd"/>
+      <w:r>
+        <w:t>')</w:t>
+      </w:r>
+    </w:p>
+    <w:p/>
+    <w:p>
+      <w:proofErr w:type="spellStart"/>
+      <w:r>
+        <w:t>const</w:t>
+      </w:r>
+      <w:proofErr w:type="spellEnd"/>
+      <w:r>
+        <w:t xml:space="preserve"> </w:t>
+      </w:r>
+      <w:proofErr w:type="spellStart"/>
+      <w:r>
+        <w:t>finalResult</w:t>
+      </w:r>
+      <w:proofErr w:type="spellEnd"/>
+      <w:r>
+        <w:t xml:space="preserve"> = </w:t>
+      </w:r>
+      <w:proofErr w:type="spellStart"/>
+      <w:proofErr w:type="gramStart"/>
+      <w:r>
+        <w:t>document.querySelector</w:t>
+      </w:r>
+      <w:proofErr w:type="spellEnd"/>
+      <w:proofErr w:type="gramEnd"/>
+      <w:r>
+        <w:t>('.</w:t>
+      </w:r>
+      <w:proofErr w:type="spellStart"/>
+      <w:r>
+        <w:t>result</w:t>
+      </w:r>
+      <w:proofErr w:type="spellEnd"/>
+      <w:r>
+        <w:t>')</w:t>
+      </w:r>
+    </w:p>
+    <w:p/>
+    <w:p>
+      <w:proofErr w:type="spellStart"/>
+      <w:r>
+        <w:t>const</w:t>
+      </w:r>
+      <w:proofErr w:type="spellEnd"/>
+      <w:r>
+        <w:t xml:space="preserve"> </w:t>
+      </w:r>
+      <w:proofErr w:type="spellStart"/>
+      <w:r>
+        <w:t>correctAnswers</w:t>
+      </w:r>
+      <w:proofErr w:type="spellEnd"/>
+      <w:r>
+        <w:t xml:space="preserve"> = ['B','B','B','B']</w:t>
+      </w:r>
+    </w:p>
+    <w:p/>
+    <w:p>
+      <w:proofErr w:type="spellStart"/>
+      <w:proofErr w:type="gramStart"/>
+      <w:r>
+        <w:t>form.addEventListener</w:t>
+      </w:r>
+      <w:proofErr w:type="spellEnd"/>
+      <w:proofErr w:type="gramEnd"/>
+      <w:r>
         <w:t>('</w:t>
       </w:r>
-      <w:r>
-        <w:t>texto</w:t>
-      </w:r>
-      <w:r>
-        <w:t>').</w:t>
-      </w:r>
-    </w:p>
-    <w:p>
-      <w:r>
-        <w:t>contador = ‘0’</w:t>
-      </w:r>
-    </w:p>
-    <w:p/>
-    <w:p>
+      <w:proofErr w:type="spellStart"/>
+      <w:r>
+        <w:t>submit</w:t>
+      </w:r>
+      <w:proofErr w:type="spellEnd"/>
+      <w:r>
+        <w:t xml:space="preserve">', </w:t>
+      </w:r>
+      <w:proofErr w:type="spellStart"/>
+      <w:r>
+        <w:t>event</w:t>
+      </w:r>
+      <w:proofErr w:type="spellEnd"/>
+      <w:r>
+        <w:t xml:space="preserve"> =&gt; {</w:t>
+      </w:r>
+    </w:p>
+    <w:p>
+      <w:r>
+        <w:t xml:space="preserve">    </w:t>
+      </w:r>
+      <w:proofErr w:type="spellStart"/>
+      <w:proofErr w:type="gramStart"/>
+      <w:r>
+        <w:t>event.preventDefault</w:t>
+      </w:r>
+      <w:proofErr w:type="spellEnd"/>
+      <w:proofErr w:type="gramEnd"/>
+      <w:r>
+        <w:t>()</w:t>
+      </w:r>
+    </w:p>
+    <w:p/>
+    <w:p>
+      <w:r>
+        <w:t xml:space="preserve">    </w:t>
+      </w:r>
+      <w:proofErr w:type="spellStart"/>
+      <w:r>
+        <w:t>let</w:t>
+      </w:r>
+      <w:proofErr w:type="spellEnd"/>
+      <w:r>
+        <w:t xml:space="preserve"> score = 0</w:t>
+      </w:r>
+    </w:p>
+    <w:p/>
+    <w:p>
+      <w:r>
+        <w:t xml:space="preserve">    // </w:t>
+      </w:r>
+      <w:proofErr w:type="spellStart"/>
+      <w:r>
+        <w:t>Obtem</w:t>
+      </w:r>
+      <w:proofErr w:type="spellEnd"/>
+      <w:r>
+        <w:t xml:space="preserve"> as respostas do usuário</w:t>
+      </w:r>
+    </w:p>
+    <w:p>
+      <w:r>
+        <w:t xml:space="preserve">    </w:t>
+      </w:r>
       <w:proofErr w:type="spellStart"/>
       <w:r>
         <w:t>const</w:t>
       </w:r>
       <w:proofErr w:type="spellEnd"/>
       <w:r>
+        <w:t xml:space="preserve"> </w:t>
+      </w:r>
+      <w:proofErr w:type="spellStart"/>
+      <w:r>
+        <w:t>userAnswers</w:t>
+      </w:r>
+      <w:proofErr w:type="spellEnd"/>
+      <w:r>
+        <w:t xml:space="preserve"> = [</w:t>
+      </w:r>
+    </w:p>
+    <w:p>
+      <w:r>
+        <w:t xml:space="preserve">        </w:t>
+      </w:r>
+      <w:proofErr w:type="gramStart"/>
+      <w:r>
+        <w:t>form.inputQuestion1.value</w:t>
+      </w:r>
+      <w:proofErr w:type="gramEnd"/>
+      <w:r>
+        <w:t>,</w:t>
+      </w:r>
+    </w:p>
+    <w:p>
+      <w:r>
+        <w:t xml:space="preserve">        </w:t>
+      </w:r>
+      <w:proofErr w:type="gramStart"/>
+      <w:r>
+        <w:t>form.inputQuestion2.value</w:t>
+      </w:r>
+      <w:proofErr w:type="gramEnd"/>
+      <w:r>
+        <w:t>,</w:t>
+      </w:r>
+    </w:p>
+    <w:p>
+      <w:r>
+        <w:t xml:space="preserve">        </w:t>
+      </w:r>
+      <w:proofErr w:type="gramStart"/>
+      <w:r>
+        <w:t>form.inputQuestion3.value</w:t>
+      </w:r>
+      <w:proofErr w:type="gramEnd"/>
+      <w:r>
+        <w:t>,</w:t>
+      </w:r>
+    </w:p>
+    <w:p>
+      <w:r>
+        <w:t xml:space="preserve">        </w:t>
+      </w:r>
+      <w:proofErr w:type="gramStart"/>
+      <w:r>
+        <w:t>form.inputQuestion4.value</w:t>
+      </w:r>
+      <w:proofErr w:type="gramEnd"/>
+      <w:r>
+        <w:t>,</w:t>
+      </w:r>
+    </w:p>
+    <w:p>
+      <w:r>
+        <w:t xml:space="preserve">    ]</w:t>
+      </w:r>
+    </w:p>
+    <w:p/>
+    <w:p>
+      <w:r>
+        <w:t xml:space="preserve">    // Calcula a pontuação do usuário</w:t>
+      </w:r>
+    </w:p>
+    <w:p>
+      <w:r>
+        <w:t xml:space="preserve">    </w:t>
+      </w:r>
+      <w:proofErr w:type="spellStart"/>
+      <w:r>
+        <w:t>userAnswers.forEach</w:t>
+      </w:r>
+      <w:proofErr w:type="spellEnd"/>
+      <w:r>
+        <w:t>((</w:t>
+      </w:r>
+      <w:proofErr w:type="spellStart"/>
+      <w:r>
+        <w:t>userAnswer</w:t>
+      </w:r>
+      <w:proofErr w:type="spellEnd"/>
+      <w:r>
+        <w:t>, index) =&gt; {</w:t>
+      </w:r>
+    </w:p>
+    <w:p>
+      <w:r>
+        <w:t xml:space="preserve">        </w:t>
+      </w:r>
+      <w:proofErr w:type="spellStart"/>
+      <w:proofErr w:type="gramStart"/>
+      <w:r>
+        <w:t>if</w:t>
+      </w:r>
+      <w:proofErr w:type="spellEnd"/>
+      <w:r>
+        <w:t xml:space="preserve">( </w:t>
+      </w:r>
+      <w:proofErr w:type="spellStart"/>
+      <w:r>
+        <w:t>userAnswer</w:t>
+      </w:r>
+      <w:proofErr w:type="spellEnd"/>
+      <w:proofErr w:type="gramEnd"/>
+      <w:r>
+        <w:t xml:space="preserve"> === </w:t>
+      </w:r>
+      <w:proofErr w:type="spellStart"/>
+      <w:r>
+        <w:t>correctAnswers</w:t>
+      </w:r>
+      <w:proofErr w:type="spellEnd"/>
+      <w:r>
+        <w:t>[ index ]){</w:t>
+      </w:r>
+    </w:p>
+    <w:p>
+      <w:r>
+        <w:t xml:space="preserve">            score += 25</w:t>
+      </w:r>
+    </w:p>
+    <w:p>
+      <w:r>
+        <w:t xml:space="preserve">        }</w:t>
+      </w:r>
+    </w:p>
+    <w:p>
+      <w:r>
+        <w:t xml:space="preserve">    })</w:t>
+      </w:r>
+    </w:p>
+    <w:p/>
+    <w:p>
+      <w:r>
+        <w:t xml:space="preserve">    // Exibe a pontuação final</w:t>
+      </w:r>
+    </w:p>
+    <w:p>
+      <w:r>
+        <w:t xml:space="preserve">    </w:t>
+      </w:r>
+      <w:proofErr w:type="spellStart"/>
+      <w:proofErr w:type="gramStart"/>
+      <w:r>
+        <w:t>scrollTo</w:t>
+      </w:r>
+      <w:proofErr w:type="spellEnd"/>
+      <w:r>
+        <w:t>( {</w:t>
+      </w:r>
+      <w:proofErr w:type="gramEnd"/>
+    </w:p>
+    <w:p>
+      <w:r>
+        <w:t xml:space="preserve">        top: 0,</w:t>
+      </w:r>
+    </w:p>
+    <w:p>
+      <w:r>
+        <w:t xml:space="preserve">        </w:t>
+      </w:r>
+      <w:proofErr w:type="spellStart"/>
+      <w:r>
+        <w:t>left</w:t>
+      </w:r>
+      <w:proofErr w:type="spellEnd"/>
+      <w:r>
+        <w:t>: 0,</w:t>
+      </w:r>
+    </w:p>
+    <w:p>
+      <w:r>
+        <w:t xml:space="preserve">        </w:t>
+      </w:r>
+      <w:proofErr w:type="spellStart"/>
+      <w:r>
+        <w:t>behavior</w:t>
+      </w:r>
+      <w:proofErr w:type="spellEnd"/>
+      <w:r>
+        <w:t>: '</w:t>
+      </w:r>
+      <w:proofErr w:type="spellStart"/>
+      <w:r>
+        <w:t>smooth</w:t>
+      </w:r>
+      <w:proofErr w:type="spellEnd"/>
+      <w:r>
+        <w:t>'</w:t>
+      </w:r>
+    </w:p>
+    <w:p>
+      <w:r>
+        <w:lastRenderedPageBreak/>
+        <w:t xml:space="preserve">        }</w:t>
+      </w:r>
+    </w:p>
+    <w:p>
+      <w:r>
+        <w:t xml:space="preserve">    )</w:t>
+      </w:r>
+    </w:p>
+    <w:p>
+      <w:r>
+        <w:t xml:space="preserve">    </w:t>
+      </w:r>
+      <w:proofErr w:type="spellStart"/>
+      <w:proofErr w:type="gramStart"/>
+      <w:r>
+        <w:t>finalResult.classList.remove</w:t>
+      </w:r>
+      <w:proofErr w:type="spellEnd"/>
+      <w:proofErr w:type="gramEnd"/>
+      <w:r>
+        <w:t>('d-</w:t>
+      </w:r>
+      <w:proofErr w:type="spellStart"/>
+      <w:r>
+        <w:t>none</w:t>
+      </w:r>
+      <w:proofErr w:type="spellEnd"/>
+      <w:r>
+        <w:t>')</w:t>
+      </w:r>
+    </w:p>
+    <w:p/>
+    <w:p>
+      <w:r>
+        <w:t xml:space="preserve">    // Anima a pontuação Final</w:t>
+      </w:r>
+    </w:p>
+    <w:p>
+      <w:r>
+        <w:t xml:space="preserve">    </w:t>
+      </w:r>
+      <w:proofErr w:type="spellStart"/>
+      <w:r>
+        <w:t>let</w:t>
+      </w:r>
+      <w:proofErr w:type="spellEnd"/>
+      <w:r>
+        <w:t xml:space="preserve"> </w:t>
+      </w:r>
+      <w:proofErr w:type="spellStart"/>
+      <w:r>
+        <w:t>counter</w:t>
+      </w:r>
+      <w:proofErr w:type="spellEnd"/>
+      <w:r>
+        <w:t xml:space="preserve"> = 0</w:t>
+      </w:r>
+    </w:p>
+    <w:p/>
+    <w:p>
+      <w:r>
+        <w:t xml:space="preserve">    </w:t>
+      </w:r>
+      <w:proofErr w:type="spellStart"/>
+      <w:r>
+        <w:t>const</w:t>
+      </w:r>
+      <w:proofErr w:type="spellEnd"/>
+      <w:r>
         <w:t xml:space="preserve"> timer = </w:t>
       </w:r>
       <w:proofErr w:type="spellStart"/>
@@ -45885,9 +46478,480 @@
     </w:p>
     <w:p>
       <w:r>
+        <w:t xml:space="preserve">        </w:t>
+      </w:r>
+      <w:proofErr w:type="spellStart"/>
+      <w:proofErr w:type="gramStart"/>
+      <w:r>
+        <w:t>if</w:t>
+      </w:r>
+      <w:proofErr w:type="spellEnd"/>
+      <w:r>
+        <w:t xml:space="preserve">( </w:t>
+      </w:r>
+      <w:proofErr w:type="spellStart"/>
+      <w:r>
+        <w:t>counter</w:t>
+      </w:r>
+      <w:proofErr w:type="spellEnd"/>
+      <w:proofErr w:type="gramEnd"/>
+      <w:r>
+        <w:t xml:space="preserve"> === score ){</w:t>
+      </w:r>
+    </w:p>
+    <w:p>
+      <w:r>
+        <w:t xml:space="preserve">            </w:t>
+      </w:r>
+      <w:proofErr w:type="spellStart"/>
+      <w:proofErr w:type="gramStart"/>
+      <w:r>
+        <w:t>clearInterval</w:t>
+      </w:r>
+      <w:proofErr w:type="spellEnd"/>
+      <w:r>
+        <w:t>( timer</w:t>
+      </w:r>
+      <w:proofErr w:type="gramEnd"/>
+      <w:r>
+        <w:t xml:space="preserve"> )</w:t>
+      </w:r>
+    </w:p>
+    <w:p>
+      <w:r>
+        <w:t xml:space="preserve">        }</w:t>
+      </w:r>
+    </w:p>
+    <w:p>
+      <w:r>
+        <w:t xml:space="preserve">        </w:t>
+      </w:r>
+      <w:proofErr w:type="spellStart"/>
+      <w:r>
+        <w:t>finalResult.querySelector</w:t>
+      </w:r>
+      <w:proofErr w:type="spellEnd"/>
+      <w:r>
+        <w:t>('</w:t>
+      </w:r>
+      <w:proofErr w:type="spellStart"/>
+      <w:r>
+        <w:t>span</w:t>
+      </w:r>
+      <w:proofErr w:type="spellEnd"/>
+      <w:r>
+        <w:t>'</w:t>
+      </w:r>
+      <w:proofErr w:type="gramStart"/>
+      <w:r>
+        <w:t>).</w:t>
+      </w:r>
+      <w:proofErr w:type="spellStart"/>
+      <w:r>
+        <w:t>textContent</w:t>
+      </w:r>
+      <w:proofErr w:type="spellEnd"/>
+      <w:proofErr w:type="gramEnd"/>
+      <w:r>
+        <w:t xml:space="preserve"> = `${</w:t>
+      </w:r>
+      <w:proofErr w:type="spellStart"/>
+      <w:r>
+        <w:t>counter</w:t>
+      </w:r>
+      <w:proofErr w:type="spellEnd"/>
+      <w:r>
+        <w:t>}%`</w:t>
+      </w:r>
+    </w:p>
+    <w:p>
+      <w:r>
+        <w:t xml:space="preserve">        </w:t>
+      </w:r>
+      <w:proofErr w:type="spellStart"/>
+      <w:r>
+        <w:t>counter</w:t>
+      </w:r>
+      <w:proofErr w:type="spellEnd"/>
+      <w:r>
+        <w:t>++</w:t>
+      </w:r>
+    </w:p>
+    <w:p>
+      <w:r>
+        <w:t xml:space="preserve">    }, 10)</w:t>
+      </w:r>
+    </w:p>
+    <w:p>
+      <w:r>
+        <w:t>})</w:t>
+      </w:r>
+    </w:p>
+    <w:p/>
+    <w:p>
+      <w:r>
+        <w:t>---------</w:t>
+      </w:r>
+    </w:p>
+    <w:p/>
+    <w:p>
+      <w:r>
+        <w:t xml:space="preserve">Código </w:t>
+      </w:r>
+      <w:proofErr w:type="spellStart"/>
+      <w:r>
+        <w:t>refatorado</w:t>
+      </w:r>
+      <w:proofErr w:type="spellEnd"/>
+      <w:r>
+        <w:t>:</w:t>
+      </w:r>
+    </w:p>
+    <w:p/>
+    <w:p/>
+    <w:p>
+      <w:proofErr w:type="spellStart"/>
+      <w:r>
+        <w:t>const</w:t>
+      </w:r>
+      <w:proofErr w:type="spellEnd"/>
+      <w:r>
+        <w:t xml:space="preserve"> </w:t>
+      </w:r>
+      <w:proofErr w:type="spellStart"/>
+      <w:r>
+        <w:t>form</w:t>
+      </w:r>
+      <w:proofErr w:type="spellEnd"/>
+      <w:r>
+        <w:t xml:space="preserve"> = </w:t>
+      </w:r>
+      <w:proofErr w:type="spellStart"/>
+      <w:proofErr w:type="gramStart"/>
+      <w:r>
+        <w:t>document.querySelector</w:t>
+      </w:r>
+      <w:proofErr w:type="spellEnd"/>
+      <w:proofErr w:type="gramEnd"/>
+      <w:r>
+        <w:t>('.quiz-</w:t>
+      </w:r>
+      <w:proofErr w:type="spellStart"/>
+      <w:r>
+        <w:t>form</w:t>
+      </w:r>
+      <w:proofErr w:type="spellEnd"/>
+      <w:r>
+        <w:t>')</w:t>
+      </w:r>
+    </w:p>
+    <w:p>
+      <w:proofErr w:type="spellStart"/>
+      <w:r>
+        <w:t>const</w:t>
+      </w:r>
+      <w:proofErr w:type="spellEnd"/>
+      <w:r>
+        <w:t xml:space="preserve"> </w:t>
+      </w:r>
+      <w:proofErr w:type="spellStart"/>
+      <w:r>
+        <w:t>finalScoreContainer</w:t>
+      </w:r>
+      <w:proofErr w:type="spellEnd"/>
+      <w:r>
+        <w:t xml:space="preserve"> = </w:t>
+      </w:r>
+      <w:proofErr w:type="spellStart"/>
+      <w:proofErr w:type="gramStart"/>
+      <w:r>
+        <w:t>document.querySelector</w:t>
+      </w:r>
+      <w:proofErr w:type="spellEnd"/>
+      <w:proofErr w:type="gramEnd"/>
+      <w:r>
+        <w:t>('.final-score-container')</w:t>
+      </w:r>
+    </w:p>
+    <w:p/>
+    <w:p>
+      <w:proofErr w:type="spellStart"/>
+      <w:r>
+        <w:t>const</w:t>
+      </w:r>
+      <w:proofErr w:type="spellEnd"/>
+      <w:r>
+        <w:t xml:space="preserve"> </w:t>
+      </w:r>
+      <w:proofErr w:type="spellStart"/>
+      <w:r>
+        <w:t>correctAnswers</w:t>
+      </w:r>
+      <w:proofErr w:type="spellEnd"/>
+      <w:r>
+        <w:t xml:space="preserve"> = ['B','B','B','B']</w:t>
+      </w:r>
+    </w:p>
+    <w:p>
+      <w:proofErr w:type="spellStart"/>
+      <w:r>
+        <w:t>let</w:t>
+      </w:r>
+      <w:proofErr w:type="spellEnd"/>
+      <w:r>
+        <w:t xml:space="preserve"> score = 0</w:t>
+      </w:r>
+    </w:p>
+    <w:p/>
+    <w:p>
+      <w:proofErr w:type="spellStart"/>
+      <w:r>
+        <w:t>const</w:t>
+      </w:r>
+      <w:proofErr w:type="spellEnd"/>
+      <w:r>
+        <w:t xml:space="preserve"> </w:t>
+      </w:r>
+      <w:proofErr w:type="spellStart"/>
+      <w:r>
+        <w:t>getUserAnswers</w:t>
+      </w:r>
+      <w:proofErr w:type="spellEnd"/>
+      <w:r>
+        <w:t xml:space="preserve"> = () =&gt; {</w:t>
+      </w:r>
+    </w:p>
+    <w:p>
+      <w:r>
         <w:t xml:space="preserve">    </w:t>
       </w:r>
       <w:proofErr w:type="spellStart"/>
+      <w:r>
+        <w:t>const</w:t>
+      </w:r>
+      <w:proofErr w:type="spellEnd"/>
+      <w:r>
+        <w:t xml:space="preserve"> </w:t>
+      </w:r>
+      <w:proofErr w:type="spellStart"/>
+      <w:r>
+        <w:t>userAnswers</w:t>
+      </w:r>
+      <w:proofErr w:type="spellEnd"/>
+      <w:r>
+        <w:t xml:space="preserve"> = []</w:t>
+      </w:r>
+    </w:p>
+    <w:p/>
+    <w:p>
+      <w:r>
+        <w:t xml:space="preserve">    </w:t>
+      </w:r>
+      <w:proofErr w:type="spellStart"/>
+      <w:r>
+        <w:t>correctAnswers.forEach</w:t>
+      </w:r>
+      <w:proofErr w:type="spellEnd"/>
+      <w:proofErr w:type="gramStart"/>
+      <w:r>
+        <w:t>(( _</w:t>
+      </w:r>
+      <w:proofErr w:type="gramEnd"/>
+      <w:r>
+        <w:t xml:space="preserve"> , index ) =&gt; {</w:t>
+      </w:r>
+    </w:p>
+    <w:p>
+      <w:r>
+        <w:t xml:space="preserve">        </w:t>
+      </w:r>
+      <w:proofErr w:type="spellStart"/>
+      <w:r>
+        <w:t>const</w:t>
+      </w:r>
+      <w:proofErr w:type="spellEnd"/>
+      <w:r>
+        <w:t xml:space="preserve"> </w:t>
+      </w:r>
+      <w:proofErr w:type="spellStart"/>
+      <w:r>
+        <w:t>userAnswer</w:t>
+      </w:r>
+      <w:proofErr w:type="spellEnd"/>
+      <w:r>
+        <w:t xml:space="preserve"> = </w:t>
+      </w:r>
+      <w:proofErr w:type="spellStart"/>
+      <w:proofErr w:type="gramStart"/>
+      <w:r>
+        <w:t>form</w:t>
+      </w:r>
+      <w:proofErr w:type="spellEnd"/>
+      <w:r>
+        <w:t>[</w:t>
+      </w:r>
+      <w:proofErr w:type="gramEnd"/>
+      <w:r>
+        <w:t>`</w:t>
+      </w:r>
+      <w:proofErr w:type="spellStart"/>
+      <w:r>
+        <w:t>inputQuestion</w:t>
+      </w:r>
+      <w:proofErr w:type="spellEnd"/>
+      <w:r>
+        <w:t>${index + 1}`].</w:t>
+      </w:r>
+      <w:proofErr w:type="spellStart"/>
+      <w:r>
+        <w:t>value</w:t>
+      </w:r>
+      <w:proofErr w:type="spellEnd"/>
+    </w:p>
+    <w:p>
+      <w:r>
+        <w:t xml:space="preserve">        </w:t>
+      </w:r>
+      <w:proofErr w:type="spellStart"/>
+      <w:r>
+        <w:t>userAnswers.push</w:t>
+      </w:r>
+      <w:proofErr w:type="spellEnd"/>
+      <w:r>
+        <w:t>(</w:t>
+      </w:r>
+      <w:proofErr w:type="spellStart"/>
+      <w:r>
+        <w:t>userAnswer</w:t>
+      </w:r>
+      <w:proofErr w:type="spellEnd"/>
+      <w:r>
+        <w:t>)</w:t>
+      </w:r>
+    </w:p>
+    <w:p>
+      <w:r>
+        <w:t xml:space="preserve">    })</w:t>
+      </w:r>
+    </w:p>
+    <w:p>
+      <w:r>
+        <w:t xml:space="preserve">    </w:t>
+      </w:r>
+      <w:proofErr w:type="spellStart"/>
+      <w:r>
+        <w:t>return</w:t>
+      </w:r>
+      <w:proofErr w:type="spellEnd"/>
+      <w:r>
+        <w:t xml:space="preserve"> </w:t>
+      </w:r>
+      <w:proofErr w:type="spellStart"/>
+      <w:r>
+        <w:t>userAnswers</w:t>
+      </w:r>
+      <w:proofErr w:type="spellEnd"/>
+    </w:p>
+    <w:p>
+      <w:r>
+        <w:t>}</w:t>
+      </w:r>
+    </w:p>
+    <w:p/>
+    <w:p>
+      <w:proofErr w:type="spellStart"/>
+      <w:r>
+        <w:t>const</w:t>
+      </w:r>
+      <w:proofErr w:type="spellEnd"/>
+      <w:r>
+        <w:t xml:space="preserve"> </w:t>
+      </w:r>
+      <w:proofErr w:type="spellStart"/>
+      <w:r>
+        <w:t>calculateUserScore</w:t>
+      </w:r>
+      <w:proofErr w:type="spellEnd"/>
+      <w:r>
+        <w:t xml:space="preserve"> = </w:t>
+      </w:r>
+      <w:proofErr w:type="spellStart"/>
+      <w:r>
+        <w:t>userAnswers</w:t>
+      </w:r>
+      <w:proofErr w:type="spellEnd"/>
+      <w:r>
+        <w:t xml:space="preserve"> =&gt; {</w:t>
+      </w:r>
+    </w:p>
+    <w:p>
+      <w:r>
+        <w:t xml:space="preserve">    </w:t>
+      </w:r>
+      <w:proofErr w:type="spellStart"/>
+      <w:r>
+        <w:t>userAnswers.forEach</w:t>
+      </w:r>
+      <w:proofErr w:type="spellEnd"/>
+      <w:r>
+        <w:t>((</w:t>
+      </w:r>
+      <w:proofErr w:type="spellStart"/>
+      <w:r>
+        <w:t>userAnswer</w:t>
+      </w:r>
+      <w:proofErr w:type="spellEnd"/>
+      <w:r>
+        <w:t>, index) =&gt; {</w:t>
+      </w:r>
+    </w:p>
+    <w:p>
+      <w:r>
+        <w:t xml:space="preserve">        </w:t>
+      </w:r>
+      <w:proofErr w:type="spellStart"/>
+      <w:r>
+        <w:t>const</w:t>
+      </w:r>
+      <w:proofErr w:type="spellEnd"/>
+      <w:r>
+        <w:t xml:space="preserve"> </w:t>
+      </w:r>
+      <w:proofErr w:type="spellStart"/>
+      <w:r>
+        <w:t>isUserAnswerCorrect</w:t>
+      </w:r>
+      <w:proofErr w:type="spellEnd"/>
+      <w:r>
+        <w:t xml:space="preserve"> = </w:t>
+      </w:r>
+      <w:proofErr w:type="spellStart"/>
+      <w:r>
+        <w:t>userAnswer</w:t>
+      </w:r>
+      <w:proofErr w:type="spellEnd"/>
+      <w:r>
+        <w:t xml:space="preserve"> === </w:t>
+      </w:r>
+      <w:proofErr w:type="spellStart"/>
+      <w:proofErr w:type="gramStart"/>
+      <w:r>
+        <w:t>correctAnswers</w:t>
+      </w:r>
+      <w:proofErr w:type="spellEnd"/>
+      <w:r>
+        <w:t>[ index</w:t>
+      </w:r>
+      <w:proofErr w:type="gramEnd"/>
+      <w:r>
+        <w:t xml:space="preserve"> ]</w:t>
+      </w:r>
+    </w:p>
+    <w:p>
+      <w:r>
+        <w:t xml:space="preserve">        </w:t>
+      </w:r>
+      <w:proofErr w:type="spellStart"/>
       <w:proofErr w:type="gramStart"/>
       <w:r>
         <w:t>if</w:t>
@@ -45898,9 +46962,231 @@
       </w:r>
       <w:proofErr w:type="spellStart"/>
       <w:r>
+        <w:t>isUserAnswerCorrect</w:t>
+      </w:r>
+      <w:proofErr w:type="spellEnd"/>
+      <w:proofErr w:type="gramEnd"/>
+      <w:r>
+        <w:t xml:space="preserve"> ){</w:t>
+      </w:r>
+    </w:p>
+    <w:p>
+      <w:r>
+        <w:t xml:space="preserve">            score += 25</w:t>
+      </w:r>
+    </w:p>
+    <w:p>
+      <w:r>
+        <w:t xml:space="preserve">        }</w:t>
+      </w:r>
+    </w:p>
+    <w:p>
+      <w:r>
+        <w:t xml:space="preserve">    })</w:t>
+      </w:r>
+    </w:p>
+    <w:p>
+      <w:r>
+        <w:t>}</w:t>
+      </w:r>
+    </w:p>
+    <w:p/>
+    <w:p>
+      <w:proofErr w:type="spellStart"/>
+      <w:r>
+        <w:t>const</w:t>
+      </w:r>
+      <w:proofErr w:type="spellEnd"/>
+      <w:r>
+        <w:t xml:space="preserve"> </w:t>
+      </w:r>
+      <w:proofErr w:type="spellStart"/>
+      <w:r>
+        <w:t>showFinalScore</w:t>
+      </w:r>
+      <w:proofErr w:type="spellEnd"/>
+      <w:r>
+        <w:t xml:space="preserve"> = () =&gt; {</w:t>
+      </w:r>
+    </w:p>
+    <w:p>
+      <w:r>
+        <w:t xml:space="preserve">    </w:t>
+      </w:r>
+      <w:proofErr w:type="spellStart"/>
+      <w:proofErr w:type="gramStart"/>
+      <w:r>
+        <w:t>scrollTo</w:t>
+      </w:r>
+      <w:proofErr w:type="spellEnd"/>
+      <w:r>
+        <w:t>( {</w:t>
+      </w:r>
+      <w:proofErr w:type="gramEnd"/>
+    </w:p>
+    <w:p>
+      <w:r>
+        <w:t xml:space="preserve">        top: 0,</w:t>
+      </w:r>
+    </w:p>
+    <w:p>
+      <w:r>
+        <w:t xml:space="preserve">        </w:t>
+      </w:r>
+      <w:proofErr w:type="spellStart"/>
+      <w:r>
+        <w:t>left</w:t>
+      </w:r>
+      <w:proofErr w:type="spellEnd"/>
+      <w:r>
+        <w:t>: 0,</w:t>
+      </w:r>
+    </w:p>
+    <w:p>
+      <w:r>
+        <w:t xml:space="preserve">        </w:t>
+      </w:r>
+      <w:proofErr w:type="spellStart"/>
+      <w:r>
+        <w:t>behavior</w:t>
+      </w:r>
+      <w:proofErr w:type="spellEnd"/>
+      <w:r>
+        <w:t>: '</w:t>
+      </w:r>
+      <w:proofErr w:type="spellStart"/>
+      <w:r>
+        <w:t>smooth</w:t>
+      </w:r>
+      <w:proofErr w:type="spellEnd"/>
+      <w:r>
+        <w:t>'</w:t>
+      </w:r>
+    </w:p>
+    <w:p>
+      <w:r>
+        <w:t xml:space="preserve">        }</w:t>
+      </w:r>
+    </w:p>
+    <w:p>
+      <w:r>
+        <w:t xml:space="preserve">    )</w:t>
+      </w:r>
+    </w:p>
+    <w:p>
+      <w:r>
+        <w:lastRenderedPageBreak/>
+        <w:t xml:space="preserve">    </w:t>
+      </w:r>
+      <w:proofErr w:type="spellStart"/>
+      <w:proofErr w:type="gramStart"/>
+      <w:r>
+        <w:t>finalScoreContainer.classList.remove</w:t>
+      </w:r>
+      <w:proofErr w:type="spellEnd"/>
+      <w:proofErr w:type="gramEnd"/>
+      <w:r>
+        <w:t>('d-</w:t>
+      </w:r>
+      <w:proofErr w:type="spellStart"/>
+      <w:r>
+        <w:t>none</w:t>
+      </w:r>
+      <w:proofErr w:type="spellEnd"/>
+      <w:r>
+        <w:t>')</w:t>
+      </w:r>
+    </w:p>
+    <w:p>
+      <w:r>
+        <w:t>}</w:t>
+      </w:r>
+    </w:p>
+    <w:p/>
+    <w:p>
+      <w:proofErr w:type="spellStart"/>
+      <w:r>
+        <w:t>const</w:t>
+      </w:r>
+      <w:proofErr w:type="spellEnd"/>
+      <w:r>
+        <w:t xml:space="preserve"> </w:t>
+      </w:r>
+      <w:proofErr w:type="spellStart"/>
+      <w:r>
+        <w:t>animateFinalScore</w:t>
+      </w:r>
+      <w:proofErr w:type="spellEnd"/>
+      <w:r>
+        <w:t xml:space="preserve"> = () =&gt; {</w:t>
+      </w:r>
+    </w:p>
+    <w:p>
+      <w:r>
+        <w:t xml:space="preserve">    </w:t>
+      </w:r>
+      <w:proofErr w:type="spellStart"/>
+      <w:r>
+        <w:t>let</w:t>
+      </w:r>
+      <w:proofErr w:type="spellEnd"/>
+      <w:r>
+        <w:t xml:space="preserve"> </w:t>
+      </w:r>
+      <w:proofErr w:type="spellStart"/>
+      <w:r>
         <w:t>counter</w:t>
       </w:r>
       <w:proofErr w:type="spellEnd"/>
+      <w:r>
+        <w:t xml:space="preserve"> = 0</w:t>
+      </w:r>
+    </w:p>
+    <w:p/>
+    <w:p>
+      <w:r>
+        <w:t xml:space="preserve">    </w:t>
+      </w:r>
+      <w:proofErr w:type="spellStart"/>
+      <w:r>
+        <w:t>const</w:t>
+      </w:r>
+      <w:proofErr w:type="spellEnd"/>
+      <w:r>
+        <w:t xml:space="preserve"> timer = </w:t>
+      </w:r>
+      <w:proofErr w:type="spellStart"/>
+      <w:proofErr w:type="gramStart"/>
+      <w:r>
+        <w:t>setInterval</w:t>
+      </w:r>
+      <w:proofErr w:type="spellEnd"/>
+      <w:r>
+        <w:t>( (</w:t>
+      </w:r>
+      <w:proofErr w:type="gramEnd"/>
+      <w:r>
+        <w:t xml:space="preserve">) =&gt; { </w:t>
+      </w:r>
+    </w:p>
+    <w:p>
+      <w:r>
+        <w:t xml:space="preserve">        </w:t>
+      </w:r>
+      <w:proofErr w:type="spellStart"/>
+      <w:proofErr w:type="gramStart"/>
+      <w:r>
+        <w:t>if</w:t>
+      </w:r>
+      <w:proofErr w:type="spellEnd"/>
+      <w:r>
+        <w:t xml:space="preserve">( </w:t>
+      </w:r>
+      <w:proofErr w:type="spellStart"/>
+      <w:r>
+        <w:t>counter</w:t>
+      </w:r>
+      <w:proofErr w:type="spellEnd"/>
       <w:proofErr w:type="gramEnd"/>
       <w:r>
         <w:t xml:space="preserve"> === score ){</w:t>
@@ -45908,25 +47194,106 @@
     </w:p>
     <w:p>
       <w:r>
+        <w:t xml:space="preserve">            </w:t>
+      </w:r>
+      <w:proofErr w:type="spellStart"/>
+      <w:proofErr w:type="gramStart"/>
+      <w:r>
+        <w:t>clearInterval</w:t>
+      </w:r>
+      <w:proofErr w:type="spellEnd"/>
+      <w:r>
+        <w:t>( timer</w:t>
+      </w:r>
+      <w:proofErr w:type="gramEnd"/>
+      <w:r>
+        <w:t xml:space="preserve"> )</w:t>
+      </w:r>
+    </w:p>
+    <w:p>
+      <w:r>
+        <w:t xml:space="preserve">        }</w:t>
+      </w:r>
+    </w:p>
+    <w:p>
+      <w:r>
         <w:t xml:space="preserve">        </w:t>
       </w:r>
       <w:proofErr w:type="spellStart"/>
-      <w:proofErr w:type="gramStart"/>
-      <w:r>
-        <w:t>clearInterval</w:t>
-      </w:r>
-      <w:proofErr w:type="spellEnd"/>
-      <w:r>
-        <w:t>( timer</w:t>
-      </w:r>
-      <w:proofErr w:type="gramEnd"/>
-      <w:r>
-        <w:t xml:space="preserve"> )</w:t>
-      </w:r>
-    </w:p>
-    <w:p>
-      <w:r>
-        <w:t xml:space="preserve">    }</w:t>
+      <w:r>
+        <w:t>finalScoreContainer.querySelector</w:t>
+      </w:r>
+      <w:proofErr w:type="spellEnd"/>
+      <w:r>
+        <w:t>('</w:t>
+      </w:r>
+      <w:proofErr w:type="spellStart"/>
+      <w:r>
+        <w:t>span</w:t>
+      </w:r>
+      <w:proofErr w:type="spellEnd"/>
+      <w:r>
+        <w:t>'</w:t>
+      </w:r>
+      <w:proofErr w:type="gramStart"/>
+      <w:r>
+        <w:t>).</w:t>
+      </w:r>
+      <w:proofErr w:type="spellStart"/>
+      <w:r>
+        <w:t>textContent</w:t>
+      </w:r>
+      <w:proofErr w:type="spellEnd"/>
+      <w:proofErr w:type="gramEnd"/>
+      <w:r>
+        <w:t xml:space="preserve"> = `${</w:t>
+      </w:r>
+      <w:proofErr w:type="spellStart"/>
+      <w:r>
+        <w:t>counter</w:t>
+      </w:r>
+      <w:proofErr w:type="spellEnd"/>
+      <w:r>
+        <w:t>++}%`</w:t>
+      </w:r>
+    </w:p>
+    <w:p>
+      <w:r>
+        <w:t xml:space="preserve">    }, 10)</w:t>
+      </w:r>
+    </w:p>
+    <w:p>
+      <w:r>
+        <w:t>}</w:t>
+      </w:r>
+    </w:p>
+    <w:p/>
+    <w:p>
+      <w:proofErr w:type="spellStart"/>
+      <w:proofErr w:type="gramStart"/>
+      <w:r>
+        <w:t>form.addEventListener</w:t>
+      </w:r>
+      <w:proofErr w:type="spellEnd"/>
+      <w:proofErr w:type="gramEnd"/>
+      <w:r>
+        <w:t>('</w:t>
+      </w:r>
+      <w:proofErr w:type="spellStart"/>
+      <w:r>
+        <w:t>submit</w:t>
+      </w:r>
+      <w:proofErr w:type="spellEnd"/>
+      <w:r>
+        <w:t xml:space="preserve">', </w:t>
+      </w:r>
+      <w:proofErr w:type="spellStart"/>
+      <w:r>
+        <w:t>event</w:t>
+      </w:r>
+      <w:proofErr w:type="spellEnd"/>
+      <w:r>
+        <w:t xml:space="preserve"> =&gt; {</w:t>
       </w:r>
     </w:p>
     <w:p>
@@ -45934,6 +47301,22 @@
         <w:t xml:space="preserve">    </w:t>
       </w:r>
       <w:proofErr w:type="spellStart"/>
+      <w:proofErr w:type="gramStart"/>
+      <w:r>
+        <w:t>event.preventDefault</w:t>
+      </w:r>
+      <w:proofErr w:type="spellEnd"/>
+      <w:proofErr w:type="gramEnd"/>
+      <w:r>
+        <w:t>()</w:t>
+      </w:r>
+    </w:p>
+    <w:p/>
+    <w:p>
+      <w:r>
+        <w:t xml:space="preserve">    </w:t>
+      </w:r>
+      <w:proofErr w:type="spellStart"/>
       <w:r>
         <w:t>const</w:t>
       </w:r>
@@ -45943,60 +47326,576 @@
       </w:r>
       <w:proofErr w:type="spellStart"/>
       <w:r>
-        <w:t>incrementedCounter</w:t>
+        <w:t>userAnswers</w:t>
       </w:r>
       <w:proofErr w:type="spellEnd"/>
       <w:r>
         <w:t xml:space="preserve"> = </w:t>
       </w:r>
       <w:proofErr w:type="spellStart"/>
-      <w:r>
-        <w:t>Number</w:t>
+      <w:proofErr w:type="gramStart"/>
+      <w:r>
+        <w:t>getUserAnswers</w:t>
       </w:r>
       <w:proofErr w:type="spellEnd"/>
       <w:r>
         <w:t>(</w:t>
       </w:r>
-      <w:proofErr w:type="spellStart"/>
-      <w:proofErr w:type="gramStart"/>
-      <w:r>
-        <w:t>contador.textContent</w:t>
-      </w:r>
-      <w:proofErr w:type="spellEnd"/>
-      <w:proofErr w:type="gramEnd"/>
-      <w:r>
-        <w:t>) + 1</w:t>
-      </w:r>
-    </w:p>
+      <w:proofErr w:type="gramEnd"/>
+      <w:r>
+        <w:t>)</w:t>
+      </w:r>
+    </w:p>
+    <w:p/>
     <w:p>
       <w:r>
         <w:t xml:space="preserve">    </w:t>
       </w:r>
       <w:proofErr w:type="spellStart"/>
-      <w:proofErr w:type="gramStart"/>
-      <w:r>
-        <w:t>contador</w:t>
-      </w:r>
-      <w:r>
-        <w:t>.</w:t>
-      </w:r>
-      <w:r>
-        <w:t>textContent</w:t>
-      </w:r>
-      <w:proofErr w:type="spellEnd"/>
-      <w:proofErr w:type="gramEnd"/>
+      <w:r>
+        <w:t>calculateUserScore</w:t>
+      </w:r>
+      <w:proofErr w:type="spellEnd"/>
+      <w:r>
+        <w:t>(</w:t>
+      </w:r>
+      <w:proofErr w:type="spellStart"/>
+      <w:r>
+        <w:t>userAnswers</w:t>
+      </w:r>
+      <w:proofErr w:type="spellEnd"/>
+      <w:r>
+        <w:t>)</w:t>
+      </w:r>
+    </w:p>
+    <w:p>
+      <w:r>
+        <w:t xml:space="preserve">    </w:t>
+      </w:r>
+      <w:proofErr w:type="spellStart"/>
+      <w:proofErr w:type="gramStart"/>
+      <w:r>
+        <w:t>showFinalScore</w:t>
+      </w:r>
+      <w:proofErr w:type="spellEnd"/>
+      <w:r>
+        <w:t>(</w:t>
+      </w:r>
+      <w:proofErr w:type="gramEnd"/>
+      <w:r>
+        <w:t>)</w:t>
+      </w:r>
+    </w:p>
+    <w:p>
+      <w:r>
+        <w:t xml:space="preserve">    </w:t>
+      </w:r>
+      <w:proofErr w:type="spellStart"/>
+      <w:proofErr w:type="gramStart"/>
+      <w:r>
+        <w:t>animateFinalScore</w:t>
+      </w:r>
+      <w:proofErr w:type="spellEnd"/>
+      <w:r>
+        <w:t>(</w:t>
+      </w:r>
+      <w:proofErr w:type="gramEnd"/>
+      <w:r>
+        <w:t>)</w:t>
+      </w:r>
+    </w:p>
+    <w:p>
+      <w:r>
+        <w:t>})</w:t>
+      </w:r>
+    </w:p>
+    <w:p/>
+    <w:p>
+      <w:pPr>
+        <w:pStyle w:val="Ttulo1"/>
+      </w:pPr>
+      <w:r>
+        <w:t>Aula 0</w:t>
+      </w:r>
+      <w:r>
+        <w:t>92</w:t>
+      </w:r>
+    </w:p>
+    <w:p/>
+    <w:p>
+      <w:r>
+        <w:t xml:space="preserve">Aula3 </w:t>
+      </w:r>
+      <w:proofErr w:type="spellStart"/>
+      <w:r>
+        <w:t>Metodo</w:t>
+      </w:r>
+      <w:proofErr w:type="spellEnd"/>
+      <w:r>
+        <w:t xml:space="preserve"> </w:t>
+      </w:r>
+      <w:proofErr w:type="spellStart"/>
+      <w:r>
+        <w:t>filter</w:t>
+      </w:r>
+      <w:proofErr w:type="spellEnd"/>
+    </w:p>
+    <w:p>
+      <w:r>
+        <w:t>06:</w:t>
+      </w:r>
+      <w:r>
+        <w:t>43</w:t>
+      </w:r>
+    </w:p>
+    <w:p/>
+    <w:p>
+      <w:r>
+        <w:t xml:space="preserve">O método </w:t>
+      </w:r>
+      <w:proofErr w:type="spellStart"/>
+      <w:r>
+        <w:t>filter</w:t>
+      </w:r>
+      <w:proofErr w:type="spellEnd"/>
+      <w:r>
+        <w:t xml:space="preserve">, como no </w:t>
+      </w:r>
+      <w:proofErr w:type="spellStart"/>
+      <w:r>
+        <w:t>map</w:t>
+      </w:r>
+      <w:proofErr w:type="spellEnd"/>
+      <w:r>
+        <w:t xml:space="preserve">, </w:t>
+      </w:r>
+      <w:proofErr w:type="spellStart"/>
+      <w:r>
+        <w:t>intera</w:t>
+      </w:r>
+      <w:proofErr w:type="spellEnd"/>
+      <w:r>
+        <w:t xml:space="preserve"> sobre um </w:t>
+      </w:r>
+      <w:proofErr w:type="spellStart"/>
+      <w:r>
+        <w:t>array</w:t>
+      </w:r>
+      <w:proofErr w:type="spellEnd"/>
+      <w:r>
+        <w:t xml:space="preserve"> </w:t>
+      </w:r>
+      <w:proofErr w:type="gramStart"/>
+      <w:r>
+        <w:t xml:space="preserve">e </w:t>
+      </w:r>
+      <w:r>
+        <w:t xml:space="preserve"> também</w:t>
+      </w:r>
+      <w:proofErr w:type="gramEnd"/>
+      <w:r>
+        <w:t xml:space="preserve"> recebe uma função como parâmetro e executa esta função para cada item de um </w:t>
+      </w:r>
+      <w:proofErr w:type="spellStart"/>
+      <w:r>
+        <w:t>array</w:t>
+      </w:r>
+      <w:proofErr w:type="spellEnd"/>
+      <w:r>
+        <w:t xml:space="preserve"> retornando um novo </w:t>
+      </w:r>
+      <w:proofErr w:type="spellStart"/>
+      <w:r>
+        <w:t>array</w:t>
+      </w:r>
+      <w:proofErr w:type="spellEnd"/>
+    </w:p>
+    <w:p/>
+    <w:p>
+      <w:r>
+        <w:t xml:space="preserve">Ele deve ser usado quando se quer um </w:t>
+      </w:r>
+      <w:proofErr w:type="spellStart"/>
+      <w:r>
+        <w:t>array</w:t>
+      </w:r>
+      <w:proofErr w:type="spellEnd"/>
+      <w:r>
+        <w:t xml:space="preserve"> com apenas alguns elementos de outro </w:t>
+      </w:r>
+      <w:proofErr w:type="spellStart"/>
+      <w:r>
+        <w:t>array</w:t>
+      </w:r>
+      <w:proofErr w:type="spellEnd"/>
+      <w:r>
+        <w:t xml:space="preserve"> </w:t>
+      </w:r>
+    </w:p>
+    <w:p/>
+    <w:p>
+      <w:proofErr w:type="spellStart"/>
+      <w:r>
+        <w:t>const</w:t>
+      </w:r>
+      <w:proofErr w:type="spellEnd"/>
+      <w:r>
+        <w:t xml:space="preserve"> </w:t>
+      </w:r>
+      <w:proofErr w:type="spellStart"/>
+      <w:r>
+        <w:t>randomNumbers</w:t>
+      </w:r>
+      <w:proofErr w:type="spellEnd"/>
       <w:r>
         <w:t xml:space="preserve"> = </w:t>
       </w:r>
-      <w:proofErr w:type="spellStart"/>
-      <w:r>
-        <w:t>incrementedCounter</w:t>
-      </w:r>
-      <w:proofErr w:type="spellEnd"/>
-    </w:p>
-    <w:p>
-      <w:r>
-        <w:t>}, 10)</w:t>
+      <w:proofErr w:type="gramStart"/>
+      <w:r>
+        <w:t>[ 36</w:t>
+      </w:r>
+      <w:proofErr w:type="gramEnd"/>
+      <w:r>
+        <w:t>, 99, 37, 63]</w:t>
+      </w:r>
+    </w:p>
+    <w:p/>
+    <w:p>
+      <w:proofErr w:type="spellStart"/>
+      <w:r>
+        <w:t>const</w:t>
+      </w:r>
+      <w:proofErr w:type="spellEnd"/>
+      <w:r>
+        <w:t xml:space="preserve"> numbersGreaterThan37 = </w:t>
+      </w:r>
+      <w:proofErr w:type="spellStart"/>
+      <w:r>
+        <w:t>randomNumbers.filter</w:t>
+      </w:r>
+      <w:proofErr w:type="spellEnd"/>
+      <w:proofErr w:type="gramStart"/>
+      <w:r>
+        <w:t xml:space="preserve">( </w:t>
+      </w:r>
+      <w:proofErr w:type="spellStart"/>
+      <w:r>
+        <w:t>element</w:t>
+      </w:r>
+      <w:proofErr w:type="spellEnd"/>
+      <w:proofErr w:type="gramEnd"/>
+      <w:r>
+        <w:t xml:space="preserve"> =&gt; {</w:t>
+      </w:r>
+    </w:p>
+    <w:p>
+      <w:r>
+        <w:t xml:space="preserve">    </w:t>
+      </w:r>
+      <w:proofErr w:type="spellStart"/>
+      <w:r>
+        <w:t>return</w:t>
+      </w:r>
+      <w:proofErr w:type="spellEnd"/>
+      <w:r>
+        <w:t xml:space="preserve"> </w:t>
+      </w:r>
+      <w:proofErr w:type="spellStart"/>
+      <w:r>
+        <w:t>element</w:t>
+      </w:r>
+      <w:proofErr w:type="spellEnd"/>
+      <w:r>
+        <w:t xml:space="preserve"> &gt; 37</w:t>
+      </w:r>
+    </w:p>
+    <w:p>
+      <w:r>
+        <w:t>})</w:t>
+      </w:r>
+    </w:p>
+    <w:p/>
+    <w:p>
+      <w:r>
+        <w:t>console.log(numbersGreaterThan37)</w:t>
+      </w:r>
+    </w:p>
+    <w:p/>
+    <w:p>
+      <w:r>
+        <w:t>Ou:</w:t>
+      </w:r>
+    </w:p>
+    <w:p/>
+    <w:p>
+      <w:proofErr w:type="spellStart"/>
+      <w:r>
+        <w:t>const</w:t>
+      </w:r>
+      <w:proofErr w:type="spellEnd"/>
+      <w:r>
+        <w:t xml:space="preserve"> </w:t>
+      </w:r>
+      <w:proofErr w:type="spellStart"/>
+      <w:r>
+        <w:t>randomNumbers</w:t>
+      </w:r>
+      <w:proofErr w:type="spellEnd"/>
+      <w:r>
+        <w:t xml:space="preserve"> = </w:t>
+      </w:r>
+      <w:proofErr w:type="gramStart"/>
+      <w:r>
+        <w:t>[ 36</w:t>
+      </w:r>
+      <w:proofErr w:type="gramEnd"/>
+      <w:r>
+        <w:t>, 99, 37, 63]</w:t>
+      </w:r>
+    </w:p>
+    <w:p/>
+    <w:p>
+      <w:proofErr w:type="spellStart"/>
+      <w:r>
+        <w:t>const</w:t>
+      </w:r>
+      <w:proofErr w:type="spellEnd"/>
+      <w:r>
+        <w:t xml:space="preserve"> numbersGreaterThan37 = </w:t>
+      </w:r>
+      <w:proofErr w:type="spellStart"/>
+      <w:r>
+        <w:t>randomNumbers.filter</w:t>
+      </w:r>
+      <w:proofErr w:type="spellEnd"/>
+      <w:proofErr w:type="gramStart"/>
+      <w:r>
+        <w:t xml:space="preserve">( </w:t>
+      </w:r>
+      <w:proofErr w:type="spellStart"/>
+      <w:r>
+        <w:t>element</w:t>
+      </w:r>
+      <w:proofErr w:type="spellEnd"/>
+      <w:proofErr w:type="gramEnd"/>
+      <w:r>
+        <w:t xml:space="preserve"> =&gt; </w:t>
+      </w:r>
+      <w:proofErr w:type="spellStart"/>
+      <w:r>
+        <w:t>element</w:t>
+      </w:r>
+      <w:proofErr w:type="spellEnd"/>
+      <w:r>
+        <w:t xml:space="preserve"> &gt; 37)</w:t>
+      </w:r>
+    </w:p>
+    <w:p/>
+    <w:p>
+      <w:r>
+        <w:t>console.log(numbersGreaterThan37)</w:t>
+      </w:r>
+    </w:p>
+    <w:p/>
+    <w:p>
+      <w:r>
+        <w:t>---------------</w:t>
+      </w:r>
+    </w:p>
+    <w:p/>
+    <w:p>
+      <w:proofErr w:type="spellStart"/>
+      <w:r>
+        <w:lastRenderedPageBreak/>
+        <w:t>const</w:t>
+      </w:r>
+      <w:proofErr w:type="spellEnd"/>
+      <w:r>
+        <w:t xml:space="preserve"> </w:t>
+      </w:r>
+      <w:proofErr w:type="spellStart"/>
+      <w:r>
+        <w:t>users</w:t>
+      </w:r>
+      <w:proofErr w:type="spellEnd"/>
+      <w:r>
+        <w:t xml:space="preserve"> = [ </w:t>
+      </w:r>
+    </w:p>
+    <w:p>
+      <w:r>
+        <w:t xml:space="preserve">    </w:t>
+      </w:r>
+      <w:proofErr w:type="gramStart"/>
+      <w:r>
+        <w:t xml:space="preserve">{ </w:t>
+      </w:r>
+      <w:proofErr w:type="spellStart"/>
+      <w:r>
+        <w:t>name</w:t>
+      </w:r>
+      <w:proofErr w:type="spellEnd"/>
+      <w:proofErr w:type="gramEnd"/>
+      <w:r>
+        <w:t xml:space="preserve">: 'Carlos', premium: </w:t>
+      </w:r>
+      <w:proofErr w:type="spellStart"/>
+      <w:r>
+        <w:t>true</w:t>
+      </w:r>
+      <w:proofErr w:type="spellEnd"/>
+      <w:r>
+        <w:t xml:space="preserve"> },</w:t>
+      </w:r>
+    </w:p>
+    <w:p>
+      <w:r>
+        <w:t xml:space="preserve">    </w:t>
+      </w:r>
+      <w:proofErr w:type="gramStart"/>
+      <w:r>
+        <w:t xml:space="preserve">{ </w:t>
+      </w:r>
+      <w:proofErr w:type="spellStart"/>
+      <w:r>
+        <w:t>name</w:t>
+      </w:r>
+      <w:proofErr w:type="spellEnd"/>
+      <w:proofErr w:type="gramEnd"/>
+      <w:r>
+        <w:t xml:space="preserve">: 'Elaine', premium: </w:t>
+      </w:r>
+      <w:proofErr w:type="spellStart"/>
+      <w:r>
+        <w:t>true</w:t>
+      </w:r>
+      <w:proofErr w:type="spellEnd"/>
+      <w:r>
+        <w:t xml:space="preserve"> },</w:t>
+      </w:r>
+    </w:p>
+    <w:p>
+      <w:r>
+        <w:t xml:space="preserve">    </w:t>
+      </w:r>
+      <w:proofErr w:type="gramStart"/>
+      <w:r>
+        <w:t xml:space="preserve">{ </w:t>
+      </w:r>
+      <w:proofErr w:type="spellStart"/>
+      <w:r>
+        <w:t>name</w:t>
+      </w:r>
+      <w:proofErr w:type="spellEnd"/>
+      <w:proofErr w:type="gramEnd"/>
+      <w:r>
+        <w:t>: 'Davi', premium: false },</w:t>
+      </w:r>
+    </w:p>
+    <w:p>
+      <w:r>
+        <w:t xml:space="preserve">    </w:t>
+      </w:r>
+      <w:proofErr w:type="gramStart"/>
+      <w:r>
+        <w:t xml:space="preserve">{ </w:t>
+      </w:r>
+      <w:proofErr w:type="spellStart"/>
+      <w:r>
+        <w:t>name</w:t>
+      </w:r>
+      <w:proofErr w:type="spellEnd"/>
+      <w:proofErr w:type="gramEnd"/>
+      <w:r>
+        <w:t>: 'Idalina', premium: false }</w:t>
+      </w:r>
+    </w:p>
+    <w:p>
+      <w:r>
+        <w:t>]</w:t>
+      </w:r>
+    </w:p>
+    <w:p/>
+    <w:p>
+      <w:proofErr w:type="spellStart"/>
+      <w:r>
+        <w:t>const</w:t>
+      </w:r>
+      <w:proofErr w:type="spellEnd"/>
+      <w:r>
+        <w:t xml:space="preserve"> </w:t>
+      </w:r>
+      <w:proofErr w:type="spellStart"/>
+      <w:r>
+        <w:t>usersPremium</w:t>
+      </w:r>
+      <w:proofErr w:type="spellEnd"/>
+      <w:r>
+        <w:t xml:space="preserve"> = </w:t>
+      </w:r>
+      <w:proofErr w:type="spellStart"/>
+      <w:proofErr w:type="gramStart"/>
+      <w:r>
+        <w:t>users.filter</w:t>
+      </w:r>
+      <w:proofErr w:type="spellEnd"/>
+      <w:proofErr w:type="gramEnd"/>
+      <w:r>
+        <w:t xml:space="preserve">( </w:t>
+      </w:r>
+      <w:proofErr w:type="spellStart"/>
+      <w:r>
+        <w:t>element</w:t>
+      </w:r>
+      <w:proofErr w:type="spellEnd"/>
+      <w:r>
+        <w:t xml:space="preserve"> =&gt; </w:t>
+      </w:r>
+      <w:proofErr w:type="spellStart"/>
+      <w:r>
+        <w:t>element.premium</w:t>
+      </w:r>
+      <w:proofErr w:type="spellEnd"/>
+      <w:r>
+        <w:t>)</w:t>
+      </w:r>
+    </w:p>
+    <w:p/>
+    <w:p>
+      <w:r>
+        <w:t>console.log(</w:t>
+      </w:r>
+      <w:proofErr w:type="spellStart"/>
+      <w:r>
+        <w:t>usersPremium</w:t>
+      </w:r>
+      <w:proofErr w:type="spellEnd"/>
+      <w:r>
+        <w:t>)</w:t>
+      </w:r>
+    </w:p>
+    <w:p/>
+    <w:p>
+      <w:r>
+        <w:t xml:space="preserve">Observe que </w:t>
+      </w:r>
+      <w:proofErr w:type="spellStart"/>
+      <w:proofErr w:type="gramStart"/>
+      <w:r>
+        <w:t>elemento.premium</w:t>
+      </w:r>
+      <w:proofErr w:type="spellEnd"/>
+      <w:proofErr w:type="gramEnd"/>
+      <w:r>
+        <w:t xml:space="preserve"> já é um </w:t>
+      </w:r>
+      <w:proofErr w:type="spellStart"/>
+      <w:r>
+        <w:t>boolean</w:t>
+      </w:r>
+      <w:proofErr w:type="spellEnd"/>
+      <w:r>
+        <w:t xml:space="preserve"> então não foi necessário um condição</w:t>
       </w:r>
     </w:p>
     <w:p/>
@@ -46009,49 +47908,13 @@
         <w:t>Aula 0</w:t>
       </w:r>
       <w:r>
-        <w:t>92</w:t>
-      </w:r>
-    </w:p>
-    <w:p/>
-    <w:p>
-      <w:r>
-        <w:t xml:space="preserve">Aula3 </w:t>
-      </w:r>
-      <w:proofErr w:type="spellStart"/>
-      <w:r>
-        <w:t>Metodo</w:t>
-      </w:r>
-      <w:proofErr w:type="spellEnd"/>
-      <w:r>
-        <w:t xml:space="preserve"> </w:t>
-      </w:r>
-      <w:proofErr w:type="spellStart"/>
-      <w:r>
-        <w:t>filter</w:t>
-      </w:r>
-      <w:proofErr w:type="spellEnd"/>
-    </w:p>
-    <w:p>
-      <w:r>
-        <w:t>06:</w:t>
-      </w:r>
-      <w:r>
-        <w:t>43</w:t>
-      </w:r>
-    </w:p>
-    <w:p/>
-    <w:p>
-      <w:pPr>
-        <w:pStyle w:val="Ttulo1"/>
-      </w:pPr>
-      <w:r>
-        <w:t>Aula 0</w:t>
-      </w:r>
-      <w:r>
         <w:t>93</w:t>
       </w:r>
     </w:p>
-    <w:p/>
+    <w:p>
+      <w:bookmarkStart w:id="1" w:name="_GoBack"/>
+      <w:bookmarkEnd w:id="1"/>
+    </w:p>
     <w:p/>
     <w:p>
       <w:pPr>
@@ -47304,7 +49167,7 @@
 </file>
 
 <file path=customXml/itemProps2.xml><?xml version="1.0" encoding="utf-8"?>
-<ds:datastoreItem xmlns:ds="http://schemas.openxmlformats.org/officeDocument/2006/customXml" ds:itemID="{7DE85C89-F424-46B1-8A45-B6891C44733D}">
+<ds:datastoreItem xmlns:ds="http://schemas.openxmlformats.org/officeDocument/2006/customXml" ds:itemID="{59693274-1D4F-480C-83DA-CA7D17DE8337}">
   <ds:schemaRefs>
     <ds:schemaRef ds:uri="http://schemas.openxmlformats.org/officeDocument/2006/bibliography"/>
   </ds:schemaRefs>

</xml_diff>